<commit_message>
Thuan thay doi tai lieu
</commit_message>
<xml_diff>
--- a/BanDacTaHeThong.docx
+++ b/BanDacTaHeThong.docx
@@ -38,8 +38,6 @@
           <w:rFonts w:ascii="Segoe UI" w:hAnsi="Segoe UI" w:cs="Segoe UI"/>
         </w:rPr>
       </w:pPr>
-      <w:bookmarkStart w:id="0" w:name="_GoBack"/>
-      <w:bookmarkEnd w:id="0"/>
       <w:r>
         <w:rPr>
           <w:rFonts w:ascii="Segoe UI" w:hAnsi="Segoe UI" w:cs="Segoe UI"/>
@@ -1001,7 +999,7 @@
       </w:tblPr>
       <w:tblGrid>
         <w:gridCol w:w="758"/>
-        <w:gridCol w:w="5812"/>
+        <w:gridCol w:w="6892"/>
       </w:tblGrid>
       <w:tr>
         <w:trPr>
@@ -1010,22 +1008,24 @@
         <w:tc>
           <w:tcPr>
             <w:tcW w:w="758" w:type="dxa"/>
-            <w:shd w:val="clear" w:color="auto" w:fill="AEAAAA" w:themeFill="background2" w:themeFillShade="BF"/>
-            <w:vAlign w:val="center"/>
-          </w:tcPr>
-          <w:p>
-            <w:pPr>
-              <w:pStyle w:val="ListParagraph"/>
-              <w:spacing w:line="360" w:lineRule="auto"/>
-              <w:ind w:left="0"/>
-              <w:jc w:val="center"/>
-              <w:rPr>
-                <w:rFonts w:ascii="Segoe UI" w:hAnsi="Segoe UI" w:cs="Segoe UI"/>
-              </w:rPr>
-            </w:pPr>
-            <w:r>
-              <w:rPr>
-                <w:rFonts w:ascii="Segoe UI" w:hAnsi="Segoe UI" w:cs="Segoe UI"/>
+            <w:shd w:val="clear" w:color="auto" w:fill="767171" w:themeFill="background2" w:themeFillShade="80"/>
+            <w:vAlign w:val="center"/>
+          </w:tcPr>
+          <w:p>
+            <w:pPr>
+              <w:pStyle w:val="ListParagraph"/>
+              <w:spacing w:line="360" w:lineRule="auto"/>
+              <w:ind w:left="0"/>
+              <w:jc w:val="center"/>
+              <w:rPr>
+                <w:rFonts w:ascii="Segoe UI" w:hAnsi="Segoe UI" w:cs="Segoe UI"/>
+                <w:color w:val="FFFFFF" w:themeColor="background1"/>
+              </w:rPr>
+            </w:pPr>
+            <w:r>
+              <w:rPr>
+                <w:rFonts w:ascii="Segoe UI" w:hAnsi="Segoe UI" w:cs="Segoe UI"/>
+                <w:color w:val="FFFFFF" w:themeColor="background1"/>
               </w:rPr>
               <w:lastRenderedPageBreak/>
               <w:t>STT</w:t>
@@ -1034,23 +1034,25 @@
         </w:tc>
         <w:tc>
           <w:tcPr>
-            <w:tcW w:w="5812" w:type="dxa"/>
-            <w:shd w:val="clear" w:color="auto" w:fill="AEAAAA" w:themeFill="background2" w:themeFillShade="BF"/>
-            <w:vAlign w:val="center"/>
-          </w:tcPr>
-          <w:p>
-            <w:pPr>
-              <w:pStyle w:val="ListParagraph"/>
-              <w:spacing w:line="360" w:lineRule="auto"/>
-              <w:ind w:left="0"/>
-              <w:jc w:val="center"/>
-              <w:rPr>
-                <w:rFonts w:ascii="Segoe UI" w:hAnsi="Segoe UI" w:cs="Segoe UI"/>
-              </w:rPr>
-            </w:pPr>
-            <w:r>
-              <w:rPr>
-                <w:rFonts w:ascii="Segoe UI" w:hAnsi="Segoe UI" w:cs="Segoe UI"/>
+            <w:tcW w:w="6892" w:type="dxa"/>
+            <w:shd w:val="clear" w:color="auto" w:fill="767171" w:themeFill="background2" w:themeFillShade="80"/>
+            <w:vAlign w:val="center"/>
+          </w:tcPr>
+          <w:p>
+            <w:pPr>
+              <w:pStyle w:val="ListParagraph"/>
+              <w:spacing w:line="360" w:lineRule="auto"/>
+              <w:ind w:left="0"/>
+              <w:jc w:val="center"/>
+              <w:rPr>
+                <w:rFonts w:ascii="Segoe UI" w:hAnsi="Segoe UI" w:cs="Segoe UI"/>
+                <w:color w:val="FFFFFF" w:themeColor="background1"/>
+              </w:rPr>
+            </w:pPr>
+            <w:r>
+              <w:rPr>
+                <w:rFonts w:ascii="Segoe UI" w:hAnsi="Segoe UI" w:cs="Segoe UI"/>
+                <w:color w:val="FFFFFF" w:themeColor="background1"/>
               </w:rPr>
               <w:t>DANH TỪ, CỤM DANH TỪ</w:t>
             </w:r>
@@ -1086,7 +1088,7 @@
         </w:tc>
         <w:tc>
           <w:tcPr>
-            <w:tcW w:w="5812" w:type="dxa"/>
+            <w:tcW w:w="6892" w:type="dxa"/>
             <w:vAlign w:val="center"/>
           </w:tcPr>
           <w:p>
@@ -1105,6 +1107,13 @@
                 <w:u w:val="single"/>
               </w:rPr>
               <w:t>Khách hàng ABC</w:t>
+            </w:r>
+            <w:r>
+              <w:rPr>
+                <w:rFonts w:ascii="Segoe UI" w:hAnsi="Segoe UI" w:cs="Segoe UI"/>
+                <w:u w:val="single"/>
+              </w:rPr>
+              <w:t xml:space="preserve"> (user)</w:t>
             </w:r>
           </w:p>
         </w:tc>
@@ -1138,22 +1147,24 @@
         </w:tc>
         <w:tc>
           <w:tcPr>
-            <w:tcW w:w="5812" w:type="dxa"/>
-            <w:vAlign w:val="center"/>
-          </w:tcPr>
-          <w:p>
-            <w:pPr>
-              <w:pStyle w:val="ListParagraph"/>
-              <w:spacing w:line="360" w:lineRule="auto"/>
-              <w:ind w:left="0"/>
-              <w:jc w:val="center"/>
-              <w:rPr>
-                <w:rFonts w:ascii="Segoe UI" w:hAnsi="Segoe UI" w:cs="Segoe UI"/>
-              </w:rPr>
-            </w:pPr>
-            <w:r>
-              <w:rPr>
-                <w:rFonts w:ascii="Segoe UI" w:hAnsi="Segoe UI" w:cs="Segoe UI"/>
+            <w:tcW w:w="6892" w:type="dxa"/>
+            <w:vAlign w:val="center"/>
+          </w:tcPr>
+          <w:p>
+            <w:pPr>
+              <w:pStyle w:val="ListParagraph"/>
+              <w:spacing w:line="360" w:lineRule="auto"/>
+              <w:ind w:left="0"/>
+              <w:jc w:val="center"/>
+              <w:rPr>
+                <w:rFonts w:ascii="Segoe UI" w:hAnsi="Segoe UI" w:cs="Segoe UI"/>
+                <w:i/>
+              </w:rPr>
+            </w:pPr>
+            <w:r>
+              <w:rPr>
+                <w:rFonts w:ascii="Segoe UI" w:hAnsi="Segoe UI" w:cs="Segoe UI"/>
+                <w:i/>
                 <w:u w:val="single"/>
               </w:rPr>
               <w:t>T</w:t>
@@ -1161,15 +1172,10 @@
             <w:r>
               <w:rPr>
                 <w:rFonts w:ascii="Segoe UI" w:hAnsi="Segoe UI" w:cs="Segoe UI"/>
+                <w:i/>
                 <w:u w:val="single"/>
               </w:rPr>
               <w:t>hông tin cửa hàng</w:t>
-            </w:r>
-            <w:r>
-              <w:rPr>
-                <w:rFonts w:ascii="Segoe UI" w:hAnsi="Segoe UI" w:cs="Segoe UI"/>
-              </w:rPr>
-              <w:t>,</w:t>
             </w:r>
           </w:p>
         </w:tc>
@@ -1203,22 +1209,24 @@
         </w:tc>
         <w:tc>
           <w:tcPr>
-            <w:tcW w:w="5812" w:type="dxa"/>
-            <w:vAlign w:val="center"/>
-          </w:tcPr>
-          <w:p>
-            <w:pPr>
-              <w:pStyle w:val="ListParagraph"/>
-              <w:spacing w:line="360" w:lineRule="auto"/>
-              <w:ind w:left="0"/>
-              <w:jc w:val="center"/>
-              <w:rPr>
-                <w:rFonts w:ascii="Segoe UI" w:hAnsi="Segoe UI" w:cs="Segoe UI"/>
-              </w:rPr>
-            </w:pPr>
-            <w:r>
-              <w:rPr>
-                <w:rFonts w:ascii="Segoe UI" w:hAnsi="Segoe UI" w:cs="Segoe UI"/>
+            <w:tcW w:w="6892" w:type="dxa"/>
+            <w:vAlign w:val="center"/>
+          </w:tcPr>
+          <w:p>
+            <w:pPr>
+              <w:pStyle w:val="ListParagraph"/>
+              <w:spacing w:line="360" w:lineRule="auto"/>
+              <w:ind w:left="0"/>
+              <w:jc w:val="center"/>
+              <w:rPr>
+                <w:rFonts w:ascii="Segoe UI" w:hAnsi="Segoe UI" w:cs="Segoe UI"/>
+                <w:i/>
+              </w:rPr>
+            </w:pPr>
+            <w:r>
+              <w:rPr>
+                <w:rFonts w:ascii="Segoe UI" w:hAnsi="Segoe UI" w:cs="Segoe UI"/>
+                <w:i/>
                 <w:u w:val="single"/>
               </w:rPr>
               <w:t>M</w:t>
@@ -1226,6 +1234,7 @@
             <w:r>
               <w:rPr>
                 <w:rFonts w:ascii="Segoe UI" w:hAnsi="Segoe UI" w:cs="Segoe UI"/>
+                <w:i/>
                 <w:u w:val="single"/>
               </w:rPr>
               <w:t>ạng internet</w:t>
@@ -1262,22 +1271,24 @@
         </w:tc>
         <w:tc>
           <w:tcPr>
-            <w:tcW w:w="5812" w:type="dxa"/>
-            <w:vAlign w:val="center"/>
-          </w:tcPr>
-          <w:p>
-            <w:pPr>
-              <w:pStyle w:val="ListParagraph"/>
-              <w:spacing w:line="360" w:lineRule="auto"/>
-              <w:ind w:left="0"/>
-              <w:jc w:val="center"/>
-              <w:rPr>
-                <w:rFonts w:ascii="Segoe UI" w:hAnsi="Segoe UI" w:cs="Segoe UI"/>
-              </w:rPr>
-            </w:pPr>
-            <w:r>
-              <w:rPr>
-                <w:rFonts w:ascii="Segoe UI" w:hAnsi="Segoe UI" w:cs="Segoe UI"/>
+            <w:tcW w:w="6892" w:type="dxa"/>
+            <w:vAlign w:val="center"/>
+          </w:tcPr>
+          <w:p>
+            <w:pPr>
+              <w:pStyle w:val="ListParagraph"/>
+              <w:spacing w:line="360" w:lineRule="auto"/>
+              <w:ind w:left="0"/>
+              <w:jc w:val="center"/>
+              <w:rPr>
+                <w:rFonts w:ascii="Segoe UI" w:hAnsi="Segoe UI" w:cs="Segoe UI"/>
+                <w:i/>
+              </w:rPr>
+            </w:pPr>
+            <w:r>
+              <w:rPr>
+                <w:rFonts w:ascii="Segoe UI" w:hAnsi="Segoe UI" w:cs="Segoe UI"/>
+                <w:i/>
                 <w:u w:val="single"/>
               </w:rPr>
               <w:t>W</w:t>
@@ -1285,6 +1296,7 @@
             <w:r>
               <w:rPr>
                 <w:rFonts w:ascii="Segoe UI" w:hAnsi="Segoe UI" w:cs="Segoe UI"/>
+                <w:i/>
                 <w:u w:val="single"/>
               </w:rPr>
               <w:t>eb brower</w:t>
@@ -1321,7 +1333,7 @@
         </w:tc>
         <w:tc>
           <w:tcPr>
-            <w:tcW w:w="5812" w:type="dxa"/>
+            <w:tcW w:w="6892" w:type="dxa"/>
             <w:vAlign w:val="center"/>
           </w:tcPr>
           <w:p>
@@ -1373,22 +1385,24 @@
         </w:tc>
         <w:tc>
           <w:tcPr>
-            <w:tcW w:w="5812" w:type="dxa"/>
-            <w:vAlign w:val="center"/>
-          </w:tcPr>
-          <w:p>
-            <w:pPr>
-              <w:pStyle w:val="ListParagraph"/>
-              <w:spacing w:line="360" w:lineRule="auto"/>
-              <w:ind w:left="0"/>
-              <w:jc w:val="center"/>
-              <w:rPr>
-                <w:rFonts w:ascii="Segoe UI" w:hAnsi="Segoe UI" w:cs="Segoe UI"/>
-              </w:rPr>
-            </w:pPr>
-            <w:r>
-              <w:rPr>
-                <w:rFonts w:ascii="Segoe UI" w:hAnsi="Segoe UI" w:cs="Segoe UI"/>
+            <w:tcW w:w="6892" w:type="dxa"/>
+            <w:vAlign w:val="center"/>
+          </w:tcPr>
+          <w:p>
+            <w:pPr>
+              <w:pStyle w:val="ListParagraph"/>
+              <w:spacing w:line="360" w:lineRule="auto"/>
+              <w:ind w:left="0"/>
+              <w:jc w:val="center"/>
+              <w:rPr>
+                <w:rFonts w:ascii="Segoe UI" w:hAnsi="Segoe UI" w:cs="Segoe UI"/>
+                <w:i/>
+              </w:rPr>
+            </w:pPr>
+            <w:r>
+              <w:rPr>
+                <w:rFonts w:ascii="Segoe UI" w:hAnsi="Segoe UI" w:cs="Segoe UI"/>
+                <w:i/>
                 <w:u w:val="single"/>
               </w:rPr>
               <w:t>website ShopMadeByTD.com</w:t>
@@ -1425,66 +1439,27 @@
         </w:tc>
         <w:tc>
           <w:tcPr>
-            <w:tcW w:w="5812" w:type="dxa"/>
-            <w:vAlign w:val="center"/>
-          </w:tcPr>
-          <w:p>
-            <w:pPr>
-              <w:pStyle w:val="ListParagraph"/>
-              <w:spacing w:line="360" w:lineRule="auto"/>
-              <w:ind w:left="0"/>
-              <w:jc w:val="center"/>
-              <w:rPr>
-                <w:rFonts w:ascii="Segoe UI" w:hAnsi="Segoe UI" w:cs="Segoe UI"/>
-                <w:u w:val="single"/>
-              </w:rPr>
-            </w:pPr>
-            <w:r>
-              <w:rPr>
-                <w:rFonts w:ascii="Segoe UI" w:hAnsi="Segoe UI" w:cs="Segoe UI"/>
+            <w:tcW w:w="6892" w:type="dxa"/>
+            <w:vAlign w:val="center"/>
+          </w:tcPr>
+          <w:p>
+            <w:pPr>
+              <w:pStyle w:val="ListParagraph"/>
+              <w:spacing w:line="360" w:lineRule="auto"/>
+              <w:ind w:left="0"/>
+              <w:jc w:val="center"/>
+              <w:rPr>
+                <w:rFonts w:ascii="Segoe UI" w:hAnsi="Segoe UI" w:cs="Segoe UI"/>
+                <w:u w:val="single"/>
+              </w:rPr>
+            </w:pPr>
+            <w:r>
+              <w:rPr>
+                <w:rFonts w:ascii="Segoe UI" w:hAnsi="Segoe UI" w:cs="Segoe UI"/>
+                <w:i/>
                 <w:u w:val="single"/>
               </w:rPr>
               <w:t>Trang chủ</w:t>
-            </w:r>
-          </w:p>
-          <w:p>
-            <w:pPr>
-              <w:pStyle w:val="ListParagraph"/>
-              <w:spacing w:line="360" w:lineRule="auto"/>
-              <w:ind w:left="0"/>
-              <w:jc w:val="center"/>
-              <w:rPr>
-                <w:rFonts w:ascii="Segoe UI" w:hAnsi="Segoe UI" w:cs="Segoe UI"/>
-                <w:u w:val="single"/>
-              </w:rPr>
-            </w:pPr>
-            <w:r>
-              <w:rPr>
-                <w:rFonts w:ascii="Segoe UI" w:hAnsi="Segoe UI" w:cs="Segoe UI"/>
-                <w:u w:val="single"/>
-              </w:rPr>
-              <w:t>C</w:t>
-            </w:r>
-            <w:r>
-              <w:rPr>
-                <w:rFonts w:ascii="Segoe UI" w:hAnsi="Segoe UI" w:cs="Segoe UI"/>
-                <w:u w:val="single"/>
-              </w:rPr>
-              <w:t>hiếc áo</w:t>
-            </w:r>
-            <w:r>
-              <w:rPr>
-                <w:rFonts w:ascii="Segoe UI" w:hAnsi="Segoe UI" w:cs="Segoe UI"/>
-                <w:u w:val="single"/>
-              </w:rPr>
-              <w:t xml:space="preserve"> thun</w:t>
-            </w:r>
-            <w:r>
-              <w:rPr>
-                <w:rFonts w:ascii="Segoe UI" w:hAnsi="Segoe UI" w:cs="Segoe UI"/>
-                <w:u w:val="single"/>
-              </w:rPr>
-              <w:t xml:space="preserve"> XYZ</w:t>
             </w:r>
           </w:p>
         </w:tc>
@@ -1518,33 +1493,34 @@
         </w:tc>
         <w:tc>
           <w:tcPr>
-            <w:tcW w:w="5812" w:type="dxa"/>
-            <w:vAlign w:val="center"/>
-          </w:tcPr>
-          <w:p>
-            <w:pPr>
-              <w:pStyle w:val="ListParagraph"/>
-              <w:spacing w:line="360" w:lineRule="auto"/>
-              <w:ind w:left="0"/>
-              <w:jc w:val="center"/>
-              <w:rPr>
-                <w:rFonts w:ascii="Segoe UI" w:hAnsi="Segoe UI" w:cs="Segoe UI"/>
-                <w:u w:val="single"/>
-              </w:rPr>
-            </w:pPr>
-            <w:r>
-              <w:rPr>
-                <w:rFonts w:ascii="Segoe UI" w:hAnsi="Segoe UI" w:cs="Segoe UI"/>
-                <w:u w:val="single"/>
-              </w:rPr>
-              <w:t>T</w:t>
-            </w:r>
-            <w:r>
-              <w:rPr>
-                <w:rFonts w:ascii="Segoe UI" w:hAnsi="Segoe UI" w:cs="Segoe UI"/>
-                <w:u w:val="single"/>
-              </w:rPr>
-              <w:t>hông tin chi tiết chiếc áo XYZ</w:t>
+            <w:tcW w:w="6892" w:type="dxa"/>
+            <w:vAlign w:val="center"/>
+          </w:tcPr>
+          <w:p>
+            <w:pPr>
+              <w:pStyle w:val="ListParagraph"/>
+              <w:spacing w:line="360" w:lineRule="auto"/>
+              <w:ind w:left="0"/>
+              <w:jc w:val="center"/>
+              <w:rPr>
+                <w:rFonts w:ascii="Segoe UI" w:hAnsi="Segoe UI" w:cs="Segoe UI"/>
+                <w:i/>
+                <w:u w:val="single"/>
+              </w:rPr>
+            </w:pPr>
+            <w:r>
+              <w:rPr>
+                <w:rFonts w:ascii="Segoe UI" w:hAnsi="Segoe UI" w:cs="Segoe UI"/>
+                <w:u w:val="single"/>
+              </w:rPr>
+              <w:t>D</w:t>
+            </w:r>
+            <w:r>
+              <w:rPr>
+                <w:rFonts w:ascii="Segoe UI" w:hAnsi="Segoe UI" w:cs="Segoe UI"/>
+                <w:u w:val="single"/>
+              </w:rPr>
+              <w:t>anh sách những chiếc áo thun</w:t>
             </w:r>
           </w:p>
         </w:tc>
@@ -1578,33 +1554,27 @@
         </w:tc>
         <w:tc>
           <w:tcPr>
-            <w:tcW w:w="5812" w:type="dxa"/>
-            <w:vAlign w:val="center"/>
-          </w:tcPr>
-          <w:p>
-            <w:pPr>
-              <w:pStyle w:val="ListParagraph"/>
-              <w:spacing w:line="360" w:lineRule="auto"/>
-              <w:ind w:left="0"/>
-              <w:jc w:val="center"/>
-              <w:rPr>
-                <w:rFonts w:ascii="Segoe UI" w:hAnsi="Segoe UI" w:cs="Segoe UI"/>
-                <w:u w:val="single"/>
-              </w:rPr>
-            </w:pPr>
-            <w:r>
-              <w:rPr>
-                <w:rFonts w:ascii="Segoe UI" w:hAnsi="Segoe UI" w:cs="Segoe UI"/>
-                <w:u w:val="single"/>
-              </w:rPr>
-              <w:t>GI</w:t>
-            </w:r>
-            <w:r>
-              <w:rPr>
-                <w:rFonts w:ascii="Segoe UI" w:hAnsi="Segoe UI" w:cs="Segoe UI"/>
-                <w:u w:val="single"/>
-              </w:rPr>
-              <w:t>ỏ hàng</w:t>
+            <w:tcW w:w="6892" w:type="dxa"/>
+            <w:vAlign w:val="center"/>
+          </w:tcPr>
+          <w:p>
+            <w:pPr>
+              <w:pStyle w:val="ListParagraph"/>
+              <w:spacing w:line="360" w:lineRule="auto"/>
+              <w:ind w:left="0"/>
+              <w:jc w:val="center"/>
+              <w:rPr>
+                <w:rFonts w:ascii="Segoe UI" w:hAnsi="Segoe UI" w:cs="Segoe UI"/>
+                <w:i/>
+                <w:u w:val="single"/>
+              </w:rPr>
+            </w:pPr>
+            <w:r>
+              <w:rPr>
+                <w:rFonts w:ascii="Segoe UI" w:hAnsi="Segoe UI" w:cs="Segoe UI"/>
+                <w:u w:val="single"/>
+              </w:rPr>
+              <w:t>Chiếc áo thun XYZ</w:t>
             </w:r>
           </w:p>
         </w:tc>
@@ -1638,7 +1608,7 @@
         </w:tc>
         <w:tc>
           <w:tcPr>
-            <w:tcW w:w="5812" w:type="dxa"/>
+            <w:tcW w:w="6892" w:type="dxa"/>
             <w:vAlign w:val="center"/>
           </w:tcPr>
           <w:p>
@@ -1664,21 +1634,7 @@
                 <w:rFonts w:ascii="Segoe UI" w:hAnsi="Segoe UI" w:cs="Segoe UI"/>
                 <w:u w:val="single"/>
               </w:rPr>
-              <w:t>ổng tiề</w:t>
-            </w:r>
-            <w:r>
-              <w:rPr>
-                <w:rFonts w:ascii="Segoe UI" w:hAnsi="Segoe UI" w:cs="Segoe UI"/>
-                <w:u w:val="single"/>
-              </w:rPr>
-              <w:t>n cho gi</w:t>
-            </w:r>
-            <w:r>
-              <w:rPr>
-                <w:rFonts w:ascii="Segoe UI" w:hAnsi="Segoe UI" w:cs="Segoe UI"/>
-                <w:u w:val="single"/>
-              </w:rPr>
-              <w:t>ỏ hàng</w:t>
+              <w:t>hông tin chi tiết chiếc áo XYZ</w:t>
             </w:r>
           </w:p>
         </w:tc>
@@ -1712,26 +1668,33 @@
         </w:tc>
         <w:tc>
           <w:tcPr>
-            <w:tcW w:w="5812" w:type="dxa"/>
-            <w:vAlign w:val="center"/>
-          </w:tcPr>
-          <w:p>
-            <w:pPr>
-              <w:pStyle w:val="ListParagraph"/>
-              <w:spacing w:line="360" w:lineRule="auto"/>
-              <w:ind w:left="0"/>
-              <w:jc w:val="center"/>
-              <w:rPr>
-                <w:rFonts w:ascii="Segoe UI" w:hAnsi="Segoe UI" w:cs="Segoe UI"/>
-                <w:u w:val="single"/>
-              </w:rPr>
-            </w:pPr>
-            <w:r>
-              <w:rPr>
-                <w:rFonts w:ascii="Segoe UI" w:hAnsi="Segoe UI" w:cs="Segoe UI"/>
-                <w:u w:val="single"/>
-              </w:rPr>
-              <w:t>Thông tin đơn hàng</w:t>
+            <w:tcW w:w="6892" w:type="dxa"/>
+            <w:vAlign w:val="center"/>
+          </w:tcPr>
+          <w:p>
+            <w:pPr>
+              <w:pStyle w:val="ListParagraph"/>
+              <w:spacing w:line="360" w:lineRule="auto"/>
+              <w:ind w:left="0"/>
+              <w:jc w:val="center"/>
+              <w:rPr>
+                <w:rFonts w:ascii="Segoe UI" w:hAnsi="Segoe UI" w:cs="Segoe UI"/>
+                <w:u w:val="single"/>
+              </w:rPr>
+            </w:pPr>
+            <w:r>
+              <w:rPr>
+                <w:rFonts w:ascii="Segoe UI" w:hAnsi="Segoe UI" w:cs="Segoe UI"/>
+                <w:u w:val="single"/>
+              </w:rPr>
+              <w:t>Gi</w:t>
+            </w:r>
+            <w:r>
+              <w:rPr>
+                <w:rFonts w:ascii="Segoe UI" w:hAnsi="Segoe UI" w:cs="Segoe UI"/>
+                <w:u w:val="single"/>
+              </w:rPr>
+              <w:t>ỏ hàng</w:t>
             </w:r>
           </w:p>
         </w:tc>
@@ -1765,26 +1728,52 @@
         </w:tc>
         <w:tc>
           <w:tcPr>
-            <w:tcW w:w="5812" w:type="dxa"/>
-            <w:vAlign w:val="center"/>
-          </w:tcPr>
-          <w:p>
-            <w:pPr>
-              <w:pStyle w:val="ListParagraph"/>
-              <w:spacing w:line="360" w:lineRule="auto"/>
-              <w:ind w:left="0"/>
-              <w:jc w:val="center"/>
-              <w:rPr>
-                <w:rFonts w:ascii="Segoe UI" w:hAnsi="Segoe UI" w:cs="Segoe UI"/>
-                <w:u w:val="single"/>
-              </w:rPr>
-            </w:pPr>
-            <w:r>
-              <w:rPr>
-                <w:rFonts w:ascii="Segoe UI" w:hAnsi="Segoe UI" w:cs="Segoe UI"/>
-                <w:u w:val="single"/>
-              </w:rPr>
-              <w:t>CSDL</w:t>
+            <w:tcW w:w="6892" w:type="dxa"/>
+            <w:vAlign w:val="center"/>
+          </w:tcPr>
+          <w:p>
+            <w:pPr>
+              <w:pStyle w:val="ListParagraph"/>
+              <w:spacing w:line="360" w:lineRule="auto"/>
+              <w:ind w:left="0"/>
+              <w:jc w:val="center"/>
+              <w:rPr>
+                <w:rFonts w:ascii="Segoe UI" w:hAnsi="Segoe UI" w:cs="Segoe UI"/>
+                <w:i/>
+                <w:u w:val="single"/>
+              </w:rPr>
+            </w:pPr>
+            <w:r>
+              <w:rPr>
+                <w:rFonts w:ascii="Segoe UI" w:hAnsi="Segoe UI" w:cs="Segoe UI"/>
+                <w:i/>
+                <w:u w:val="single"/>
+              </w:rPr>
+              <w:t>T</w:t>
+            </w:r>
+            <w:r>
+              <w:rPr>
+                <w:rFonts w:ascii="Segoe UI" w:hAnsi="Segoe UI" w:cs="Segoe UI"/>
+                <w:i/>
+                <w:u w:val="single"/>
+              </w:rPr>
+              <w:t>ổng tiề</w:t>
+            </w:r>
+            <w:r>
+              <w:rPr>
+                <w:rFonts w:ascii="Segoe UI" w:hAnsi="Segoe UI" w:cs="Segoe UI"/>
+                <w:i/>
+                <w:u w:val="single"/>
+              </w:rPr>
+              <w:t>n cho gi</w:t>
+            </w:r>
+            <w:r>
+              <w:rPr>
+                <w:rFonts w:ascii="Segoe UI" w:hAnsi="Segoe UI" w:cs="Segoe UI"/>
+                <w:i/>
+                <w:u w:val="single"/>
+              </w:rPr>
+              <w:t>ỏ hàng</w:t>
             </w:r>
           </w:p>
         </w:tc>
@@ -1818,39 +1807,40 @@
         </w:tc>
         <w:tc>
           <w:tcPr>
-            <w:tcW w:w="5812" w:type="dxa"/>
-            <w:vAlign w:val="center"/>
-          </w:tcPr>
-          <w:p>
-            <w:pPr>
-              <w:pStyle w:val="ListParagraph"/>
-              <w:spacing w:line="360" w:lineRule="auto"/>
-              <w:ind w:left="0"/>
-              <w:jc w:val="center"/>
-              <w:rPr>
-                <w:rFonts w:ascii="Segoe UI" w:hAnsi="Segoe UI" w:cs="Segoe UI"/>
-                <w:u w:val="single"/>
-              </w:rPr>
-            </w:pPr>
-            <w:r>
-              <w:rPr>
-                <w:rFonts w:ascii="Segoe UI" w:hAnsi="Segoe UI" w:cs="Segoe UI"/>
-                <w:u w:val="single"/>
-              </w:rPr>
-              <w:t>T</w:t>
-            </w:r>
-            <w:r>
-              <w:rPr>
-                <w:rFonts w:ascii="Segoe UI" w:hAnsi="Segoe UI" w:cs="Segoe UI"/>
-                <w:u w:val="single"/>
-              </w:rPr>
-              <w:t>hành viên</w:t>
-            </w:r>
-            <w:r>
-              <w:rPr>
-                <w:rFonts w:ascii="Segoe UI" w:hAnsi="Segoe UI" w:cs="Segoe UI"/>
-              </w:rPr>
-              <w:t xml:space="preserve"> của website</w:t>
+            <w:tcW w:w="6892" w:type="dxa"/>
+            <w:vAlign w:val="center"/>
+          </w:tcPr>
+          <w:p>
+            <w:pPr>
+              <w:pStyle w:val="ListParagraph"/>
+              <w:spacing w:line="360" w:lineRule="auto"/>
+              <w:ind w:left="0"/>
+              <w:jc w:val="center"/>
+              <w:rPr>
+                <w:rFonts w:ascii="Segoe UI" w:hAnsi="Segoe UI" w:cs="Segoe UI"/>
+                <w:u w:val="single"/>
+              </w:rPr>
+            </w:pPr>
+            <w:r>
+              <w:rPr>
+                <w:rFonts w:ascii="Segoe UI" w:hAnsi="Segoe UI" w:cs="Segoe UI"/>
+                <w:u w:val="single"/>
+              </w:rPr>
+              <w:t xml:space="preserve">Thông tin </w:t>
+            </w:r>
+            <w:r>
+              <w:rPr>
+                <w:rFonts w:ascii="Segoe UI" w:hAnsi="Segoe UI" w:cs="Segoe UI"/>
+                <w:u w:val="single"/>
+              </w:rPr>
+              <w:t>giỏ</w:t>
+            </w:r>
+            <w:r>
+              <w:rPr>
+                <w:rFonts w:ascii="Segoe UI" w:hAnsi="Segoe UI" w:cs="Segoe UI"/>
+                <w:u w:val="single"/>
+              </w:rPr>
+              <w:t xml:space="preserve"> hàng</w:t>
             </w:r>
           </w:p>
         </w:tc>
@@ -1884,26 +1874,28 @@
         </w:tc>
         <w:tc>
           <w:tcPr>
-            <w:tcW w:w="5812" w:type="dxa"/>
-            <w:vAlign w:val="center"/>
-          </w:tcPr>
-          <w:p>
-            <w:pPr>
-              <w:pStyle w:val="ListParagraph"/>
-              <w:spacing w:line="360" w:lineRule="auto"/>
-              <w:ind w:left="0"/>
-              <w:jc w:val="center"/>
-              <w:rPr>
-                <w:rFonts w:ascii="Segoe UI" w:hAnsi="Segoe UI" w:cs="Segoe UI"/>
-                <w:u w:val="single"/>
-              </w:rPr>
-            </w:pPr>
-            <w:r>
-              <w:rPr>
-                <w:rFonts w:ascii="Segoe UI" w:hAnsi="Segoe UI" w:cs="Segoe UI"/>
-                <w:u w:val="single"/>
-              </w:rPr>
-              <w:t>Tài khoản</w:t>
+            <w:tcW w:w="6892" w:type="dxa"/>
+            <w:vAlign w:val="center"/>
+          </w:tcPr>
+          <w:p>
+            <w:pPr>
+              <w:pStyle w:val="ListParagraph"/>
+              <w:spacing w:line="360" w:lineRule="auto"/>
+              <w:ind w:left="0"/>
+              <w:jc w:val="center"/>
+              <w:rPr>
+                <w:rFonts w:ascii="Segoe UI" w:hAnsi="Segoe UI" w:cs="Segoe UI"/>
+                <w:i/>
+                <w:u w:val="single"/>
+              </w:rPr>
+            </w:pPr>
+            <w:r>
+              <w:rPr>
+                <w:rFonts w:ascii="Segoe UI" w:hAnsi="Segoe UI" w:cs="Segoe UI"/>
+                <w:i/>
+                <w:u w:val="single"/>
+              </w:rPr>
+              <w:t>CSDL</w:t>
             </w:r>
           </w:p>
         </w:tc>
@@ -1937,28 +1929,33 @@
         </w:tc>
         <w:tc>
           <w:tcPr>
-            <w:tcW w:w="5812" w:type="dxa"/>
-            <w:vAlign w:val="center"/>
-          </w:tcPr>
-          <w:p>
-            <w:pPr>
-              <w:pStyle w:val="ListParagraph"/>
-              <w:spacing w:line="360" w:lineRule="auto"/>
-              <w:ind w:left="0"/>
-              <w:jc w:val="center"/>
-              <w:rPr>
-                <w:rFonts w:ascii="Segoe UI" w:hAnsi="Segoe UI" w:cs="Segoe UI"/>
-                <w:u w:val="single"/>
-                <w:lang w:val="fr-FR"/>
-              </w:rPr>
-            </w:pPr>
-            <w:r>
-              <w:rPr>
-                <w:rFonts w:ascii="Segoe UI" w:hAnsi="Segoe UI" w:cs="Segoe UI"/>
-                <w:u w:val="single"/>
-                <w:lang w:val="fr-FR"/>
-              </w:rPr>
-              <w:t>Các món đồ thời trang</w:t>
+            <w:tcW w:w="6892" w:type="dxa"/>
+            <w:vAlign w:val="center"/>
+          </w:tcPr>
+          <w:p>
+            <w:pPr>
+              <w:pStyle w:val="ListParagraph"/>
+              <w:spacing w:line="360" w:lineRule="auto"/>
+              <w:ind w:left="0"/>
+              <w:jc w:val="center"/>
+              <w:rPr>
+                <w:rFonts w:ascii="Segoe UI" w:hAnsi="Segoe UI" w:cs="Segoe UI"/>
+                <w:u w:val="single"/>
+              </w:rPr>
+            </w:pPr>
+            <w:r>
+              <w:rPr>
+                <w:rFonts w:ascii="Segoe UI" w:hAnsi="Segoe UI" w:cs="Segoe UI"/>
+                <w:u w:val="single"/>
+              </w:rPr>
+              <w:t>T</w:t>
+            </w:r>
+            <w:r>
+              <w:rPr>
+                <w:rFonts w:ascii="Segoe UI" w:hAnsi="Segoe UI" w:cs="Segoe UI"/>
+                <w:u w:val="single"/>
+              </w:rPr>
+              <w:t>hành viên của website</w:t>
             </w:r>
           </w:p>
         </w:tc>
@@ -1992,17 +1989,18 @@
         </w:tc>
         <w:tc>
           <w:tcPr>
-            <w:tcW w:w="5812" w:type="dxa"/>
-            <w:vAlign w:val="center"/>
-          </w:tcPr>
-          <w:p>
-            <w:pPr>
-              <w:pStyle w:val="ListParagraph"/>
-              <w:spacing w:line="360" w:lineRule="auto"/>
-              <w:ind w:left="0"/>
-              <w:jc w:val="center"/>
-              <w:rPr>
-                <w:rFonts w:ascii="Segoe UI" w:hAnsi="Segoe UI" w:cs="Segoe UI"/>
+            <w:tcW w:w="6892" w:type="dxa"/>
+            <w:vAlign w:val="center"/>
+          </w:tcPr>
+          <w:p>
+            <w:pPr>
+              <w:pStyle w:val="ListParagraph"/>
+              <w:spacing w:line="360" w:lineRule="auto"/>
+              <w:ind w:left="0"/>
+              <w:jc w:val="center"/>
+              <w:rPr>
+                <w:rFonts w:ascii="Segoe UI" w:hAnsi="Segoe UI" w:cs="Segoe UI"/>
+                <w:i/>
                 <w:u w:val="single"/>
                 <w:lang w:val="fr-FR"/>
               </w:rPr>
@@ -2010,16 +2008,11 @@
             <w:r>
               <w:rPr>
                 <w:rFonts w:ascii="Segoe UI" w:hAnsi="Segoe UI" w:cs="Segoe UI"/>
-                <w:u w:val="single"/>
-              </w:rPr>
-              <w:t>Đ</w:t>
-            </w:r>
-            <w:r>
-              <w:rPr>
-                <w:rFonts w:ascii="Segoe UI" w:hAnsi="Segoe UI" w:cs="Segoe UI"/>
-                <w:u w:val="single"/>
-              </w:rPr>
-              <w:t>ường dẫn</w:t>
+                <w:i/>
+                <w:u w:val="single"/>
+                <w:lang w:val="fr-FR"/>
+              </w:rPr>
+              <w:t>Các món đồ thời trang</w:t>
             </w:r>
           </w:p>
         </w:tc>
@@ -2053,59 +2046,37 @@
         </w:tc>
         <w:tc>
           <w:tcPr>
-            <w:tcW w:w="5812" w:type="dxa"/>
-            <w:vAlign w:val="center"/>
-          </w:tcPr>
-          <w:p>
-            <w:pPr>
-              <w:pStyle w:val="ListParagraph"/>
-              <w:spacing w:line="360" w:lineRule="auto"/>
-              <w:ind w:left="0"/>
-              <w:jc w:val="center"/>
-              <w:rPr>
-                <w:rFonts w:ascii="Segoe UI" w:hAnsi="Segoe UI" w:cs="Segoe UI"/>
-                <w:u w:val="single"/>
-              </w:rPr>
-            </w:pPr>
-            <w:r>
-              <w:rPr>
-                <w:rFonts w:ascii="Segoe UI" w:hAnsi="Segoe UI" w:cs="Segoe UI"/>
-                <w:u w:val="single"/>
-              </w:rPr>
-              <w:t>T</w:t>
-            </w:r>
-            <w:r>
-              <w:rPr>
-                <w:rFonts w:ascii="Segoe UI" w:hAnsi="Segoe UI" w:cs="Segoe UI"/>
-                <w:u w:val="single"/>
-              </w:rPr>
-              <w:t>ên, giá, số lượng, khuyến mại, giảm giá,</w:t>
-            </w:r>
-          </w:p>
-          <w:p>
-            <w:pPr>
-              <w:pStyle w:val="ListParagraph"/>
-              <w:spacing w:line="360" w:lineRule="auto"/>
-              <w:ind w:left="0"/>
-              <w:jc w:val="center"/>
-              <w:rPr>
-                <w:rFonts w:ascii="Segoe UI" w:hAnsi="Segoe UI" w:cs="Segoe UI"/>
-                <w:u w:val="single"/>
-              </w:rPr>
-            </w:pPr>
-            <w:r>
-              <w:rPr>
-                <w:rFonts w:ascii="Segoe UI" w:hAnsi="Segoe UI" w:cs="Segoe UI"/>
-                <w:u w:val="single"/>
-              </w:rPr>
-              <w:t>T</w:t>
-            </w:r>
-            <w:r>
-              <w:rPr>
-                <w:rFonts w:ascii="Segoe UI" w:hAnsi="Segoe UI" w:cs="Segoe UI"/>
-                <w:u w:val="single"/>
-              </w:rPr>
-              <w:t>hông tin chi tiết</w:t>
+            <w:tcW w:w="6892" w:type="dxa"/>
+            <w:vAlign w:val="center"/>
+          </w:tcPr>
+          <w:p>
+            <w:pPr>
+              <w:pStyle w:val="ListParagraph"/>
+              <w:spacing w:line="360" w:lineRule="auto"/>
+              <w:ind w:left="0"/>
+              <w:jc w:val="center"/>
+              <w:rPr>
+                <w:rFonts w:ascii="Segoe UI" w:hAnsi="Segoe UI" w:cs="Segoe UI"/>
+                <w:i/>
+                <w:u w:val="single"/>
+                <w:lang w:val="fr-FR"/>
+              </w:rPr>
+            </w:pPr>
+            <w:r>
+              <w:rPr>
+                <w:rFonts w:ascii="Segoe UI" w:hAnsi="Segoe UI" w:cs="Segoe UI"/>
+                <w:i/>
+                <w:u w:val="single"/>
+              </w:rPr>
+              <w:t>Đ</w:t>
+            </w:r>
+            <w:r>
+              <w:rPr>
+                <w:rFonts w:ascii="Segoe UI" w:hAnsi="Segoe UI" w:cs="Segoe UI"/>
+                <w:i/>
+                <w:u w:val="single"/>
+              </w:rPr>
+              <w:t>ường dẫn</w:t>
             </w:r>
           </w:p>
         </w:tc>
@@ -2139,33 +2110,64 @@
         </w:tc>
         <w:tc>
           <w:tcPr>
-            <w:tcW w:w="5812" w:type="dxa"/>
-            <w:vAlign w:val="center"/>
-          </w:tcPr>
-          <w:p>
-            <w:pPr>
-              <w:pStyle w:val="ListParagraph"/>
-              <w:spacing w:line="360" w:lineRule="auto"/>
-              <w:ind w:left="0"/>
-              <w:jc w:val="center"/>
-              <w:rPr>
-                <w:rFonts w:ascii="Segoe UI" w:hAnsi="Segoe UI" w:cs="Segoe UI"/>
-                <w:u w:val="single"/>
-              </w:rPr>
-            </w:pPr>
-            <w:r>
-              <w:rPr>
-                <w:rFonts w:ascii="Segoe UI" w:hAnsi="Segoe UI" w:cs="Segoe UI"/>
-                <w:u w:val="single"/>
-              </w:rPr>
-              <w:t>M</w:t>
-            </w:r>
-            <w:r>
-              <w:rPr>
-                <w:rFonts w:ascii="Segoe UI" w:hAnsi="Segoe UI" w:cs="Segoe UI"/>
-                <w:u w:val="single"/>
-              </w:rPr>
-              <w:t>ón hàng khác</w:t>
+            <w:tcW w:w="6892" w:type="dxa"/>
+            <w:vAlign w:val="center"/>
+          </w:tcPr>
+          <w:p>
+            <w:pPr>
+              <w:pStyle w:val="ListParagraph"/>
+              <w:spacing w:line="360" w:lineRule="auto"/>
+              <w:ind w:left="0"/>
+              <w:jc w:val="center"/>
+              <w:rPr>
+                <w:rFonts w:ascii="Segoe UI" w:hAnsi="Segoe UI" w:cs="Segoe UI"/>
+                <w:i/>
+                <w:u w:val="single"/>
+              </w:rPr>
+            </w:pPr>
+            <w:r>
+              <w:rPr>
+                <w:rFonts w:ascii="Segoe UI" w:hAnsi="Segoe UI" w:cs="Segoe UI"/>
+                <w:i/>
+                <w:u w:val="single"/>
+              </w:rPr>
+              <w:t>T</w:t>
+            </w:r>
+            <w:r>
+              <w:rPr>
+                <w:rFonts w:ascii="Segoe UI" w:hAnsi="Segoe UI" w:cs="Segoe UI"/>
+                <w:i/>
+                <w:u w:val="single"/>
+              </w:rPr>
+              <w:t>ên, giá, số lượng, khuyến mại, giảm giá,</w:t>
+            </w:r>
+          </w:p>
+          <w:p>
+            <w:pPr>
+              <w:pStyle w:val="ListParagraph"/>
+              <w:spacing w:line="360" w:lineRule="auto"/>
+              <w:ind w:left="0"/>
+              <w:jc w:val="center"/>
+              <w:rPr>
+                <w:rFonts w:ascii="Segoe UI" w:hAnsi="Segoe UI" w:cs="Segoe UI"/>
+                <w:u w:val="single"/>
+              </w:rPr>
+            </w:pPr>
+            <w:r>
+              <w:rPr>
+                <w:rFonts w:ascii="Segoe UI" w:hAnsi="Segoe UI" w:cs="Segoe UI"/>
+                <w:i/>
+                <w:u w:val="single"/>
+              </w:rPr>
+              <w:t>T</w:t>
+            </w:r>
+            <w:r>
+              <w:rPr>
+                <w:rFonts w:ascii="Segoe UI" w:hAnsi="Segoe UI" w:cs="Segoe UI"/>
+                <w:i/>
+                <w:u w:val="single"/>
+              </w:rPr>
+              <w:t>hông tin chi tiết</w:t>
             </w:r>
           </w:p>
         </w:tc>
@@ -2199,26 +2201,36 @@
         </w:tc>
         <w:tc>
           <w:tcPr>
-            <w:tcW w:w="5812" w:type="dxa"/>
-            <w:vAlign w:val="center"/>
-          </w:tcPr>
-          <w:p>
-            <w:pPr>
-              <w:pStyle w:val="ListParagraph"/>
-              <w:spacing w:line="360" w:lineRule="auto"/>
-              <w:ind w:left="0"/>
-              <w:jc w:val="center"/>
-              <w:rPr>
-                <w:rFonts w:ascii="Segoe UI" w:hAnsi="Segoe UI" w:cs="Segoe UI"/>
-                <w:u w:val="single"/>
-              </w:rPr>
-            </w:pPr>
-            <w:r>
-              <w:rPr>
-                <w:rFonts w:ascii="Segoe UI" w:hAnsi="Segoe UI" w:cs="Segoe UI"/>
-                <w:u w:val="single"/>
-              </w:rPr>
-              <w:t>Thông tin cá nhân của KH ABC</w:t>
+            <w:tcW w:w="6892" w:type="dxa"/>
+            <w:vAlign w:val="center"/>
+          </w:tcPr>
+          <w:p>
+            <w:pPr>
+              <w:pStyle w:val="ListParagraph"/>
+              <w:spacing w:line="360" w:lineRule="auto"/>
+              <w:ind w:left="0"/>
+              <w:jc w:val="center"/>
+              <w:rPr>
+                <w:rFonts w:ascii="Segoe UI" w:hAnsi="Segoe UI" w:cs="Segoe UI"/>
+                <w:i/>
+                <w:u w:val="single"/>
+              </w:rPr>
+            </w:pPr>
+            <w:r>
+              <w:rPr>
+                <w:rFonts w:ascii="Segoe UI" w:hAnsi="Segoe UI" w:cs="Segoe UI"/>
+                <w:i/>
+                <w:u w:val="single"/>
+              </w:rPr>
+              <w:t>M</w:t>
+            </w:r>
+            <w:r>
+              <w:rPr>
+                <w:rFonts w:ascii="Segoe UI" w:hAnsi="Segoe UI" w:cs="Segoe UI"/>
+                <w:i/>
+                <w:u w:val="single"/>
+              </w:rPr>
+              <w:t>ón hàng khác</w:t>
             </w:r>
           </w:p>
         </w:tc>
@@ -2252,45 +2264,26 @@
         </w:tc>
         <w:tc>
           <w:tcPr>
-            <w:tcW w:w="5812" w:type="dxa"/>
-            <w:vAlign w:val="center"/>
-          </w:tcPr>
-          <w:p>
-            <w:pPr>
-              <w:pStyle w:val="ListParagraph"/>
-              <w:spacing w:line="360" w:lineRule="auto"/>
-              <w:ind w:left="0"/>
-              <w:jc w:val="center"/>
-              <w:rPr>
-                <w:rFonts w:ascii="Segoe UI" w:hAnsi="Segoe UI" w:cs="Segoe UI"/>
-                <w:u w:val="single"/>
-              </w:rPr>
-            </w:pPr>
-            <w:r>
-              <w:rPr>
-                <w:rFonts w:ascii="Segoe UI" w:hAnsi="Segoe UI" w:cs="Segoe UI"/>
-                <w:u w:val="single"/>
-              </w:rPr>
-              <w:t>Địa chỉ, số điện thoại, email,</w:t>
-            </w:r>
-          </w:p>
-          <w:p>
-            <w:pPr>
-              <w:pStyle w:val="ListParagraph"/>
-              <w:spacing w:line="360" w:lineRule="auto"/>
-              <w:ind w:left="0"/>
-              <w:jc w:val="center"/>
-              <w:rPr>
-                <w:rFonts w:ascii="Segoe UI" w:hAnsi="Segoe UI" w:cs="Segoe UI"/>
-                <w:u w:val="single"/>
-              </w:rPr>
-            </w:pPr>
-            <w:r>
-              <w:rPr>
-                <w:rFonts w:ascii="Segoe UI" w:hAnsi="Segoe UI" w:cs="Segoe UI"/>
-                <w:u w:val="single"/>
-              </w:rPr>
-              <w:t>Phương thức thanh toán</w:t>
+            <w:tcW w:w="6892" w:type="dxa"/>
+            <w:vAlign w:val="center"/>
+          </w:tcPr>
+          <w:p>
+            <w:pPr>
+              <w:pStyle w:val="ListParagraph"/>
+              <w:spacing w:line="360" w:lineRule="auto"/>
+              <w:ind w:left="0"/>
+              <w:jc w:val="center"/>
+              <w:rPr>
+                <w:rFonts w:ascii="Segoe UI" w:hAnsi="Segoe UI" w:cs="Segoe UI"/>
+                <w:u w:val="single"/>
+              </w:rPr>
+            </w:pPr>
+            <w:r>
+              <w:rPr>
+                <w:rFonts w:ascii="Segoe UI" w:hAnsi="Segoe UI" w:cs="Segoe UI"/>
+                <w:u w:val="single"/>
+              </w:rPr>
+              <w:t>Thông tin cá nhân của KH ABC</w:t>
             </w:r>
           </w:p>
         </w:tc>
@@ -2324,26 +2317,48 @@
         </w:tc>
         <w:tc>
           <w:tcPr>
-            <w:tcW w:w="5812" w:type="dxa"/>
-            <w:vAlign w:val="center"/>
-          </w:tcPr>
-          <w:p>
-            <w:pPr>
-              <w:pStyle w:val="ListParagraph"/>
-              <w:spacing w:line="360" w:lineRule="auto"/>
-              <w:ind w:left="0"/>
-              <w:jc w:val="center"/>
-              <w:rPr>
-                <w:rFonts w:ascii="Segoe UI" w:hAnsi="Segoe UI" w:cs="Segoe UI"/>
-                <w:u w:val="single"/>
-              </w:rPr>
-            </w:pPr>
-            <w:r>
-              <w:rPr>
-                <w:rFonts w:ascii="Segoe UI" w:hAnsi="Segoe UI" w:cs="Segoe UI"/>
-                <w:u w:val="single"/>
-              </w:rPr>
-              <w:t>Cửa hàng</w:t>
+            <w:tcW w:w="6892" w:type="dxa"/>
+            <w:vAlign w:val="center"/>
+          </w:tcPr>
+          <w:p>
+            <w:pPr>
+              <w:pStyle w:val="ListParagraph"/>
+              <w:spacing w:line="360" w:lineRule="auto"/>
+              <w:ind w:left="0"/>
+              <w:jc w:val="center"/>
+              <w:rPr>
+                <w:rFonts w:ascii="Segoe UI" w:hAnsi="Segoe UI" w:cs="Segoe UI"/>
+                <w:i/>
+                <w:u w:val="single"/>
+              </w:rPr>
+            </w:pPr>
+            <w:r>
+              <w:rPr>
+                <w:rFonts w:ascii="Segoe UI" w:hAnsi="Segoe UI" w:cs="Segoe UI"/>
+                <w:i/>
+                <w:u w:val="single"/>
+              </w:rPr>
+              <w:t>Địa chỉ, số điện thoại, email,</w:t>
+            </w:r>
+          </w:p>
+          <w:p>
+            <w:pPr>
+              <w:pStyle w:val="ListParagraph"/>
+              <w:spacing w:line="360" w:lineRule="auto"/>
+              <w:ind w:left="0"/>
+              <w:jc w:val="center"/>
+              <w:rPr>
+                <w:rFonts w:ascii="Segoe UI" w:hAnsi="Segoe UI" w:cs="Segoe UI"/>
+                <w:u w:val="single"/>
+              </w:rPr>
+            </w:pPr>
+            <w:r>
+              <w:rPr>
+                <w:rFonts w:ascii="Segoe UI" w:hAnsi="Segoe UI" w:cs="Segoe UI"/>
+                <w:i/>
+                <w:u w:val="single"/>
+              </w:rPr>
+              <w:t>Phương thức thanh toán</w:t>
             </w:r>
           </w:p>
         </w:tc>
@@ -2377,26 +2392,28 @@
         </w:tc>
         <w:tc>
           <w:tcPr>
-            <w:tcW w:w="5812" w:type="dxa"/>
-            <w:vAlign w:val="center"/>
-          </w:tcPr>
-          <w:p>
-            <w:pPr>
-              <w:pStyle w:val="ListParagraph"/>
-              <w:spacing w:line="360" w:lineRule="auto"/>
-              <w:ind w:left="0"/>
-              <w:jc w:val="center"/>
-              <w:rPr>
-                <w:rFonts w:ascii="Segoe UI" w:hAnsi="Segoe UI" w:cs="Segoe UI"/>
-                <w:u w:val="single"/>
-              </w:rPr>
-            </w:pPr>
-            <w:r>
-              <w:rPr>
-                <w:rFonts w:ascii="Segoe UI" w:hAnsi="Segoe UI" w:cs="Segoe UI"/>
-                <w:u w:val="single"/>
-              </w:rPr>
-              <w:t>Ngân hàng</w:t>
+            <w:tcW w:w="6892" w:type="dxa"/>
+            <w:vAlign w:val="center"/>
+          </w:tcPr>
+          <w:p>
+            <w:pPr>
+              <w:pStyle w:val="ListParagraph"/>
+              <w:spacing w:line="360" w:lineRule="auto"/>
+              <w:ind w:left="0"/>
+              <w:jc w:val="center"/>
+              <w:rPr>
+                <w:rFonts w:ascii="Segoe UI" w:hAnsi="Segoe UI" w:cs="Segoe UI"/>
+                <w:i/>
+                <w:u w:val="single"/>
+              </w:rPr>
+            </w:pPr>
+            <w:r>
+              <w:rPr>
+                <w:rFonts w:ascii="Segoe UI" w:hAnsi="Segoe UI" w:cs="Segoe UI"/>
+                <w:i/>
+                <w:u w:val="single"/>
+              </w:rPr>
+              <w:t>Cửa hàng</w:t>
             </w:r>
           </w:p>
         </w:tc>
@@ -2430,26 +2447,28 @@
         </w:tc>
         <w:tc>
           <w:tcPr>
-            <w:tcW w:w="5812" w:type="dxa"/>
-            <w:vAlign w:val="center"/>
-          </w:tcPr>
-          <w:p>
-            <w:pPr>
-              <w:pStyle w:val="ListParagraph"/>
-              <w:spacing w:line="360" w:lineRule="auto"/>
-              <w:ind w:left="0"/>
-              <w:jc w:val="center"/>
-              <w:rPr>
-                <w:rFonts w:ascii="Segoe UI" w:hAnsi="Segoe UI" w:cs="Segoe UI"/>
-                <w:u w:val="single"/>
-              </w:rPr>
-            </w:pPr>
-            <w:r>
-              <w:rPr>
-                <w:rFonts w:ascii="Segoe UI" w:hAnsi="Segoe UI" w:cs="Segoe UI"/>
-                <w:u w:val="single"/>
-              </w:rPr>
-              <w:t>Cô EFX</w:t>
+            <w:tcW w:w="6892" w:type="dxa"/>
+            <w:vAlign w:val="center"/>
+          </w:tcPr>
+          <w:p>
+            <w:pPr>
+              <w:pStyle w:val="ListParagraph"/>
+              <w:spacing w:line="360" w:lineRule="auto"/>
+              <w:ind w:left="0"/>
+              <w:jc w:val="center"/>
+              <w:rPr>
+                <w:rFonts w:ascii="Segoe UI" w:hAnsi="Segoe UI" w:cs="Segoe UI"/>
+                <w:i/>
+                <w:u w:val="single"/>
+              </w:rPr>
+            </w:pPr>
+            <w:r>
+              <w:rPr>
+                <w:rFonts w:ascii="Segoe UI" w:hAnsi="Segoe UI" w:cs="Segoe UI"/>
+                <w:i/>
+                <w:u w:val="single"/>
+              </w:rPr>
+              <w:t>Ngân hàng</w:t>
             </w:r>
           </w:p>
         </w:tc>
@@ -2483,26 +2502,26 @@
         </w:tc>
         <w:tc>
           <w:tcPr>
-            <w:tcW w:w="5812" w:type="dxa"/>
-            <w:vAlign w:val="center"/>
-          </w:tcPr>
-          <w:p>
-            <w:pPr>
-              <w:pStyle w:val="ListParagraph"/>
-              <w:spacing w:line="360" w:lineRule="auto"/>
-              <w:ind w:left="0"/>
-              <w:jc w:val="center"/>
-              <w:rPr>
-                <w:rFonts w:ascii="Segoe UI" w:hAnsi="Segoe UI" w:cs="Segoe UI"/>
-                <w:u w:val="single"/>
-              </w:rPr>
-            </w:pPr>
-            <w:r>
-              <w:rPr>
-                <w:rFonts w:ascii="Segoe UI" w:hAnsi="Segoe UI" w:cs="Segoe UI"/>
-                <w:u w:val="single"/>
-              </w:rPr>
-              <w:t>Thông báo</w:t>
+            <w:tcW w:w="6892" w:type="dxa"/>
+            <w:vAlign w:val="center"/>
+          </w:tcPr>
+          <w:p>
+            <w:pPr>
+              <w:pStyle w:val="ListParagraph"/>
+              <w:spacing w:line="360" w:lineRule="auto"/>
+              <w:ind w:left="0"/>
+              <w:jc w:val="center"/>
+              <w:rPr>
+                <w:rFonts w:ascii="Segoe UI" w:hAnsi="Segoe UI" w:cs="Segoe UI"/>
+                <w:u w:val="single"/>
+              </w:rPr>
+            </w:pPr>
+            <w:r>
+              <w:rPr>
+                <w:rFonts w:ascii="Segoe UI" w:hAnsi="Segoe UI" w:cs="Segoe UI"/>
+                <w:u w:val="single"/>
+              </w:rPr>
+              <w:t>Cô EFX</w:t>
             </w:r>
           </w:p>
         </w:tc>
@@ -2536,24 +2555,75 @@
         </w:tc>
         <w:tc>
           <w:tcPr>
-            <w:tcW w:w="5812" w:type="dxa"/>
-            <w:vAlign w:val="center"/>
-          </w:tcPr>
-          <w:p>
-            <w:pPr>
-              <w:pStyle w:val="ListParagraph"/>
-              <w:spacing w:line="360" w:lineRule="auto"/>
-              <w:rPr>
-                <w:rFonts w:ascii="Segoe UI" w:hAnsi="Segoe UI" w:cs="Segoe UI"/>
-                <w:u w:val="single"/>
-              </w:rPr>
-            </w:pPr>
-            <w:r>
-              <w:rPr>
-                <w:rFonts w:ascii="Segoe UI" w:hAnsi="Segoe UI" w:cs="Segoe UI"/>
-              </w:rPr>
-              <w:t xml:space="preserve">                          </w:t>
-            </w:r>
+            <w:tcW w:w="6892" w:type="dxa"/>
+            <w:vAlign w:val="center"/>
+          </w:tcPr>
+          <w:p>
+            <w:pPr>
+              <w:pStyle w:val="ListParagraph"/>
+              <w:spacing w:line="360" w:lineRule="auto"/>
+              <w:ind w:left="0"/>
+              <w:jc w:val="center"/>
+              <w:rPr>
+                <w:rFonts w:ascii="Segoe UI" w:hAnsi="Segoe UI" w:cs="Segoe UI"/>
+                <w:i/>
+                <w:u w:val="single"/>
+              </w:rPr>
+            </w:pPr>
+            <w:r>
+              <w:rPr>
+                <w:rFonts w:ascii="Segoe UI" w:hAnsi="Segoe UI" w:cs="Segoe UI"/>
+                <w:i/>
+                <w:u w:val="single"/>
+              </w:rPr>
+              <w:t>Thông báo</w:t>
+            </w:r>
+          </w:p>
+        </w:tc>
+      </w:tr>
+      <w:tr>
+        <w:trPr>
+          <w:trHeight w:val="466"/>
+          <w:jc w:val="center"/>
+        </w:trPr>
+        <w:tc>
+          <w:tcPr>
+            <w:tcW w:w="758" w:type="dxa"/>
+            <w:vAlign w:val="center"/>
+          </w:tcPr>
+          <w:p>
+            <w:pPr>
+              <w:pStyle w:val="ListParagraph"/>
+              <w:spacing w:line="360" w:lineRule="auto"/>
+              <w:ind w:left="0"/>
+              <w:jc w:val="center"/>
+              <w:rPr>
+                <w:rFonts w:ascii="Segoe UI" w:hAnsi="Segoe UI" w:cs="Segoe UI"/>
+              </w:rPr>
+            </w:pPr>
+            <w:r>
+              <w:rPr>
+                <w:rFonts w:ascii="Segoe UI" w:hAnsi="Segoe UI" w:cs="Segoe UI"/>
+              </w:rPr>
+              <w:t>26</w:t>
+            </w:r>
+          </w:p>
+        </w:tc>
+        <w:tc>
+          <w:tcPr>
+            <w:tcW w:w="6892" w:type="dxa"/>
+            <w:vAlign w:val="center"/>
+          </w:tcPr>
+          <w:p>
+            <w:pPr>
+              <w:pStyle w:val="ListParagraph"/>
+              <w:spacing w:line="360" w:lineRule="auto"/>
+              <w:jc w:val="center"/>
+              <w:rPr>
+                <w:rFonts w:ascii="Segoe UI" w:hAnsi="Segoe UI" w:cs="Segoe UI"/>
+                <w:u w:val="single"/>
+              </w:rPr>
+            </w:pPr>
             <w:r>
               <w:rPr>
                 <w:rFonts w:ascii="Segoe UI" w:hAnsi="Segoe UI" w:cs="Segoe UI"/>
@@ -2592,7 +2662,7 @@
         <w:pStyle w:val="ListParagraph"/>
         <w:numPr>
           <w:ilvl w:val="0"/>
-          <w:numId w:val="5"/>
+          <w:numId w:val="3"/>
         </w:numPr>
         <w:spacing w:line="360" w:lineRule="auto"/>
         <w:jc w:val="center"/>
@@ -2628,26 +2698,31 @@
         <w:tblLook w:val="04A0" w:firstRow="1" w:lastRow="0" w:firstColumn="1" w:lastColumn="0" w:noHBand="0" w:noVBand="1"/>
       </w:tblPr>
       <w:tblGrid>
-        <w:gridCol w:w="4278"/>
-        <w:gridCol w:w="3992"/>
+        <w:gridCol w:w="1325"/>
+        <w:gridCol w:w="6945"/>
       </w:tblGrid>
       <w:tr>
         <w:tc>
           <w:tcPr>
-            <w:tcW w:w="4278" w:type="dxa"/>
-          </w:tcPr>
-          <w:p>
-            <w:pPr>
-              <w:pStyle w:val="ListParagraph"/>
-              <w:spacing w:line="360" w:lineRule="auto"/>
-              <w:ind w:left="0"/>
-              <w:rPr>
-                <w:rFonts w:ascii="Segoe UI" w:hAnsi="Segoe UI" w:cs="Segoe UI"/>
-              </w:rPr>
-            </w:pPr>
-            <w:r>
-              <w:rPr>
-                <w:rFonts w:ascii="Segoe UI" w:hAnsi="Segoe UI" w:cs="Segoe UI"/>
+            <w:tcW w:w="1325" w:type="dxa"/>
+            <w:shd w:val="clear" w:color="auto" w:fill="767171" w:themeFill="background2" w:themeFillShade="80"/>
+            <w:vAlign w:val="center"/>
+          </w:tcPr>
+          <w:p>
+            <w:pPr>
+              <w:pStyle w:val="ListParagraph"/>
+              <w:spacing w:line="360" w:lineRule="auto"/>
+              <w:ind w:left="0"/>
+              <w:jc w:val="center"/>
+              <w:rPr>
+                <w:rFonts w:ascii="Segoe UI" w:hAnsi="Segoe UI" w:cs="Segoe UI"/>
+                <w:color w:val="FFFFFF" w:themeColor="background1"/>
+              </w:rPr>
+            </w:pPr>
+            <w:r>
+              <w:rPr>
+                <w:rFonts w:ascii="Segoe UI" w:hAnsi="Segoe UI" w:cs="Segoe UI"/>
+                <w:color w:val="FFFFFF" w:themeColor="background1"/>
               </w:rPr>
               <w:t>STT</w:t>
             </w:r>
@@ -2655,20 +2730,25 @@
         </w:tc>
         <w:tc>
           <w:tcPr>
-            <w:tcW w:w="3992" w:type="dxa"/>
-          </w:tcPr>
-          <w:p>
-            <w:pPr>
-              <w:pStyle w:val="ListParagraph"/>
-              <w:spacing w:line="360" w:lineRule="auto"/>
-              <w:ind w:left="0"/>
-              <w:rPr>
-                <w:rFonts w:ascii="Segoe UI" w:hAnsi="Segoe UI" w:cs="Segoe UI"/>
-              </w:rPr>
-            </w:pPr>
-            <w:r>
-              <w:rPr>
-                <w:rFonts w:ascii="Segoe UI" w:hAnsi="Segoe UI" w:cs="Segoe UI"/>
+            <w:tcW w:w="6945" w:type="dxa"/>
+            <w:shd w:val="clear" w:color="auto" w:fill="767171" w:themeFill="background2" w:themeFillShade="80"/>
+            <w:vAlign w:val="center"/>
+          </w:tcPr>
+          <w:p>
+            <w:pPr>
+              <w:pStyle w:val="ListParagraph"/>
+              <w:spacing w:line="360" w:lineRule="auto"/>
+              <w:ind w:left="0"/>
+              <w:jc w:val="center"/>
+              <w:rPr>
+                <w:rFonts w:ascii="Segoe UI" w:hAnsi="Segoe UI" w:cs="Segoe UI"/>
+                <w:color w:val="FFFFFF" w:themeColor="background1"/>
+              </w:rPr>
+            </w:pPr>
+            <w:r>
+              <w:rPr>
+                <w:rFonts w:ascii="Segoe UI" w:hAnsi="Segoe UI" w:cs="Segoe UI"/>
+                <w:color w:val="FFFFFF" w:themeColor="background1"/>
               </w:rPr>
               <w:t>DANH TỪ, CỤM DANH TỪ</w:t>
             </w:r>
@@ -2678,13 +2758,39 @@
       <w:tr>
         <w:tc>
           <w:tcPr>
-            <w:tcW w:w="4278" w:type="dxa"/>
-          </w:tcPr>
-          <w:p>
-            <w:pPr>
-              <w:pStyle w:val="ListParagraph"/>
-              <w:spacing w:line="360" w:lineRule="auto"/>
-              <w:ind w:left="0"/>
+            <w:tcW w:w="1325" w:type="dxa"/>
+            <w:vAlign w:val="center"/>
+          </w:tcPr>
+          <w:p>
+            <w:pPr>
+              <w:pStyle w:val="ListParagraph"/>
+              <w:spacing w:line="360" w:lineRule="auto"/>
+              <w:ind w:left="0"/>
+              <w:jc w:val="center"/>
+              <w:rPr>
+                <w:rFonts w:ascii="Segoe UI" w:hAnsi="Segoe UI" w:cs="Segoe UI"/>
+              </w:rPr>
+            </w:pPr>
+            <w:r>
+              <w:rPr>
+                <w:rFonts w:ascii="Segoe UI" w:hAnsi="Segoe UI" w:cs="Segoe UI"/>
+                <w:u w:val="single"/>
+              </w:rPr>
+              <w:t>1</w:t>
+            </w:r>
+          </w:p>
+        </w:tc>
+        <w:tc>
+          <w:tcPr>
+            <w:tcW w:w="6945" w:type="dxa"/>
+            <w:vAlign w:val="center"/>
+          </w:tcPr>
+          <w:p>
+            <w:pPr>
+              <w:pStyle w:val="ListParagraph"/>
+              <w:spacing w:line="360" w:lineRule="auto"/>
+              <w:ind w:left="0"/>
+              <w:jc w:val="center"/>
               <w:rPr>
                 <w:rFonts w:ascii="Segoe UI" w:hAnsi="Segoe UI" w:cs="Segoe UI"/>
               </w:rPr>
@@ -2696,337 +2802,498 @@
               </w:rPr>
               <w:t>Khách hàng ABC</w:t>
             </w:r>
-          </w:p>
-        </w:tc>
-        <w:tc>
-          <w:tcPr>
-            <w:tcW w:w="3992" w:type="dxa"/>
-          </w:tcPr>
-          <w:p>
-            <w:pPr>
-              <w:pStyle w:val="ListParagraph"/>
-              <w:spacing w:line="360" w:lineRule="auto"/>
-              <w:ind w:left="0"/>
-              <w:rPr>
-                <w:rFonts w:ascii="Segoe UI" w:hAnsi="Segoe UI" w:cs="Segoe UI"/>
-              </w:rPr>
-            </w:pPr>
+            <w:r>
+              <w:rPr>
+                <w:rFonts w:ascii="Segoe UI" w:hAnsi="Segoe UI" w:cs="Segoe UI"/>
+                <w:u w:val="single"/>
+              </w:rPr>
+              <w:t xml:space="preserve"> (user)</w:t>
+            </w:r>
           </w:p>
         </w:tc>
       </w:tr>
       <w:tr>
         <w:tc>
           <w:tcPr>
-            <w:tcW w:w="4278" w:type="dxa"/>
-          </w:tcPr>
-          <w:p>
-            <w:pPr>
-              <w:pStyle w:val="ListParagraph"/>
-              <w:spacing w:line="360" w:lineRule="auto"/>
-              <w:ind w:left="0"/>
-              <w:rPr>
-                <w:rFonts w:ascii="Segoe UI" w:hAnsi="Segoe UI" w:cs="Segoe UI"/>
-              </w:rPr>
-            </w:pPr>
-            <w:r>
-              <w:rPr>
-                <w:rFonts w:ascii="Segoe UI" w:hAnsi="Segoe UI" w:cs="Segoe UI"/>
-                <w:u w:val="single"/>
-              </w:rPr>
-              <w:t>website ShopMadeByTD.com</w:t>
-            </w:r>
-          </w:p>
-        </w:tc>
-        <w:tc>
-          <w:tcPr>
-            <w:tcW w:w="3992" w:type="dxa"/>
-          </w:tcPr>
-          <w:p>
-            <w:pPr>
-              <w:pStyle w:val="ListParagraph"/>
-              <w:spacing w:line="360" w:lineRule="auto"/>
-              <w:ind w:left="0"/>
-              <w:rPr>
-                <w:rFonts w:ascii="Segoe UI" w:hAnsi="Segoe UI" w:cs="Segoe UI"/>
-              </w:rPr>
-            </w:pPr>
+            <w:tcW w:w="1325" w:type="dxa"/>
+            <w:vAlign w:val="center"/>
+          </w:tcPr>
+          <w:p>
+            <w:pPr>
+              <w:pStyle w:val="ListParagraph"/>
+              <w:spacing w:line="360" w:lineRule="auto"/>
+              <w:ind w:left="0"/>
+              <w:jc w:val="center"/>
+              <w:rPr>
+                <w:rFonts w:ascii="Segoe UI" w:hAnsi="Segoe UI" w:cs="Segoe UI"/>
+              </w:rPr>
+            </w:pPr>
+            <w:r>
+              <w:rPr>
+                <w:rFonts w:ascii="Segoe UI" w:hAnsi="Segoe UI" w:cs="Segoe UI"/>
+                <w:u w:val="single"/>
+              </w:rPr>
+              <w:t>2</w:t>
+            </w:r>
+          </w:p>
+        </w:tc>
+        <w:tc>
+          <w:tcPr>
+            <w:tcW w:w="6945" w:type="dxa"/>
+            <w:vAlign w:val="center"/>
+          </w:tcPr>
+          <w:p>
+            <w:pPr>
+              <w:pStyle w:val="ListParagraph"/>
+              <w:spacing w:line="360" w:lineRule="auto"/>
+              <w:ind w:left="0"/>
+              <w:jc w:val="center"/>
+              <w:rPr>
+                <w:rFonts w:ascii="Segoe UI" w:hAnsi="Segoe UI" w:cs="Segoe UI"/>
+              </w:rPr>
+            </w:pPr>
+            <w:r>
+              <w:rPr>
+                <w:rFonts w:ascii="Segoe UI" w:hAnsi="Segoe UI" w:cs="Segoe UI"/>
+                <w:u w:val="single"/>
+              </w:rPr>
+              <w:t>Kết quả tìm kiếm</w:t>
+            </w:r>
           </w:p>
         </w:tc>
       </w:tr>
       <w:tr>
         <w:tc>
           <w:tcPr>
-            <w:tcW w:w="4278" w:type="dxa"/>
-          </w:tcPr>
-          <w:p>
-            <w:pPr>
-              <w:pStyle w:val="ListParagraph"/>
-              <w:spacing w:line="360" w:lineRule="auto"/>
-              <w:ind w:left="0"/>
-              <w:rPr>
-                <w:rFonts w:ascii="Segoe UI" w:hAnsi="Segoe UI" w:cs="Segoe UI"/>
-              </w:rPr>
-            </w:pPr>
-            <w:r>
-              <w:rPr>
-                <w:rFonts w:ascii="Segoe UI" w:hAnsi="Segoe UI" w:cs="Segoe UI"/>
-                <w:u w:val="single"/>
-              </w:rPr>
-              <w:t>chiếc áo XYZ</w:t>
-            </w:r>
-          </w:p>
-        </w:tc>
-        <w:tc>
-          <w:tcPr>
-            <w:tcW w:w="3992" w:type="dxa"/>
-          </w:tcPr>
-          <w:p>
-            <w:pPr>
-              <w:pStyle w:val="ListParagraph"/>
-              <w:spacing w:line="360" w:lineRule="auto"/>
-              <w:ind w:left="0"/>
-              <w:rPr>
-                <w:rFonts w:ascii="Segoe UI" w:hAnsi="Segoe UI" w:cs="Segoe UI"/>
-              </w:rPr>
-            </w:pPr>
+            <w:tcW w:w="1325" w:type="dxa"/>
+            <w:vAlign w:val="center"/>
+          </w:tcPr>
+          <w:p>
+            <w:pPr>
+              <w:pStyle w:val="ListParagraph"/>
+              <w:spacing w:line="360" w:lineRule="auto"/>
+              <w:ind w:left="0"/>
+              <w:jc w:val="center"/>
+              <w:rPr>
+                <w:rFonts w:ascii="Segoe UI" w:hAnsi="Segoe UI" w:cs="Segoe UI"/>
+              </w:rPr>
+            </w:pPr>
+            <w:r>
+              <w:rPr>
+                <w:rFonts w:ascii="Segoe UI" w:hAnsi="Segoe UI" w:cs="Segoe UI"/>
+                <w:u w:val="single"/>
+              </w:rPr>
+              <w:t>3</w:t>
+            </w:r>
+          </w:p>
+        </w:tc>
+        <w:tc>
+          <w:tcPr>
+            <w:tcW w:w="6945" w:type="dxa"/>
+            <w:vAlign w:val="center"/>
+          </w:tcPr>
+          <w:p>
+            <w:pPr>
+              <w:pStyle w:val="ListParagraph"/>
+              <w:spacing w:line="360" w:lineRule="auto"/>
+              <w:ind w:left="0"/>
+              <w:jc w:val="center"/>
+              <w:rPr>
+                <w:rFonts w:ascii="Segoe UI" w:hAnsi="Segoe UI" w:cs="Segoe UI"/>
+              </w:rPr>
+            </w:pPr>
+            <w:r>
+              <w:rPr>
+                <w:rFonts w:ascii="Segoe UI" w:hAnsi="Segoe UI" w:cs="Segoe UI"/>
+                <w:u w:val="single"/>
+              </w:rPr>
+              <w:t>D</w:t>
+            </w:r>
+            <w:r>
+              <w:rPr>
+                <w:rFonts w:ascii="Segoe UI" w:hAnsi="Segoe UI" w:cs="Segoe UI"/>
+                <w:u w:val="single"/>
+              </w:rPr>
+              <w:t>anh sách những chiếc áo thun</w:t>
+            </w:r>
           </w:p>
         </w:tc>
       </w:tr>
       <w:tr>
         <w:tc>
           <w:tcPr>
-            <w:tcW w:w="4278" w:type="dxa"/>
-          </w:tcPr>
-          <w:p>
-            <w:pPr>
-              <w:pStyle w:val="ListParagraph"/>
-              <w:spacing w:line="360" w:lineRule="auto"/>
-              <w:ind w:left="0"/>
-              <w:rPr>
-                <w:rFonts w:ascii="Segoe UI" w:hAnsi="Segoe UI" w:cs="Segoe UI"/>
-              </w:rPr>
-            </w:pPr>
-            <w:r>
-              <w:rPr>
-                <w:rFonts w:ascii="Segoe UI" w:hAnsi="Segoe UI" w:cs="Segoe UI"/>
-                <w:u w:val="single"/>
-              </w:rPr>
-              <w:t>thông tin chi tiết chiếc áo XYZ</w:t>
-            </w:r>
-          </w:p>
-        </w:tc>
-        <w:tc>
-          <w:tcPr>
-            <w:tcW w:w="3992" w:type="dxa"/>
-          </w:tcPr>
-          <w:p>
-            <w:pPr>
-              <w:pStyle w:val="ListParagraph"/>
-              <w:spacing w:line="360" w:lineRule="auto"/>
-              <w:ind w:left="0"/>
-              <w:rPr>
-                <w:rFonts w:ascii="Segoe UI" w:hAnsi="Segoe UI" w:cs="Segoe UI"/>
-              </w:rPr>
-            </w:pPr>
+            <w:tcW w:w="1325" w:type="dxa"/>
+            <w:vAlign w:val="center"/>
+          </w:tcPr>
+          <w:p>
+            <w:pPr>
+              <w:pStyle w:val="ListParagraph"/>
+              <w:spacing w:line="360" w:lineRule="auto"/>
+              <w:ind w:left="0"/>
+              <w:jc w:val="center"/>
+              <w:rPr>
+                <w:rFonts w:ascii="Segoe UI" w:hAnsi="Segoe UI" w:cs="Segoe UI"/>
+              </w:rPr>
+            </w:pPr>
+            <w:r>
+              <w:rPr>
+                <w:rFonts w:ascii="Segoe UI" w:hAnsi="Segoe UI" w:cs="Segoe UI"/>
+                <w:u w:val="single"/>
+              </w:rPr>
+              <w:t>4</w:t>
+            </w:r>
+          </w:p>
+        </w:tc>
+        <w:tc>
+          <w:tcPr>
+            <w:tcW w:w="6945" w:type="dxa"/>
+            <w:vAlign w:val="center"/>
+          </w:tcPr>
+          <w:p>
+            <w:pPr>
+              <w:pStyle w:val="ListParagraph"/>
+              <w:spacing w:line="360" w:lineRule="auto"/>
+              <w:ind w:left="0"/>
+              <w:jc w:val="center"/>
+              <w:rPr>
+                <w:rFonts w:ascii="Segoe UI" w:hAnsi="Segoe UI" w:cs="Segoe UI"/>
+              </w:rPr>
+            </w:pPr>
+            <w:r>
+              <w:rPr>
+                <w:rFonts w:ascii="Segoe UI" w:hAnsi="Segoe UI" w:cs="Segoe UI"/>
+                <w:u w:val="single"/>
+              </w:rPr>
+              <w:t>Chiếc áo thun XYZ</w:t>
+            </w:r>
           </w:p>
         </w:tc>
       </w:tr>
       <w:tr>
         <w:tc>
           <w:tcPr>
-            <w:tcW w:w="4278" w:type="dxa"/>
-          </w:tcPr>
-          <w:p>
-            <w:pPr>
-              <w:pStyle w:val="ListParagraph"/>
-              <w:spacing w:line="360" w:lineRule="auto"/>
-              <w:ind w:left="0"/>
-              <w:rPr>
-                <w:rFonts w:ascii="Segoe UI" w:hAnsi="Segoe UI" w:cs="Segoe UI"/>
-                <w:u w:val="single"/>
-              </w:rPr>
-            </w:pPr>
-            <w:r>
-              <w:rPr>
-                <w:rFonts w:ascii="Segoe UI" w:hAnsi="Segoe UI" w:cs="Segoe UI"/>
-                <w:u w:val="single"/>
-              </w:rPr>
-              <w:t>Dỏ hàng</w:t>
-            </w:r>
-          </w:p>
-        </w:tc>
-        <w:tc>
-          <w:tcPr>
-            <w:tcW w:w="3992" w:type="dxa"/>
-          </w:tcPr>
-          <w:p>
-            <w:pPr>
-              <w:pStyle w:val="ListParagraph"/>
-              <w:spacing w:line="360" w:lineRule="auto"/>
-              <w:ind w:left="0"/>
-              <w:rPr>
-                <w:rFonts w:ascii="Segoe UI" w:hAnsi="Segoe UI" w:cs="Segoe UI"/>
-              </w:rPr>
-            </w:pPr>
+            <w:tcW w:w="1325" w:type="dxa"/>
+            <w:vAlign w:val="center"/>
+          </w:tcPr>
+          <w:p>
+            <w:pPr>
+              <w:pStyle w:val="ListParagraph"/>
+              <w:spacing w:line="360" w:lineRule="auto"/>
+              <w:ind w:left="0"/>
+              <w:jc w:val="center"/>
+              <w:rPr>
+                <w:rFonts w:ascii="Segoe UI" w:hAnsi="Segoe UI" w:cs="Segoe UI"/>
+                <w:u w:val="single"/>
+              </w:rPr>
+            </w:pPr>
+            <w:r>
+              <w:rPr>
+                <w:rFonts w:ascii="Segoe UI" w:hAnsi="Segoe UI" w:cs="Segoe UI"/>
+                <w:u w:val="single"/>
+              </w:rPr>
+              <w:t>5</w:t>
+            </w:r>
+          </w:p>
+        </w:tc>
+        <w:tc>
+          <w:tcPr>
+            <w:tcW w:w="6945" w:type="dxa"/>
+            <w:vAlign w:val="center"/>
+          </w:tcPr>
+          <w:p>
+            <w:pPr>
+              <w:pStyle w:val="ListParagraph"/>
+              <w:spacing w:line="360" w:lineRule="auto"/>
+              <w:ind w:left="0"/>
+              <w:jc w:val="center"/>
+              <w:rPr>
+                <w:rFonts w:ascii="Segoe UI" w:hAnsi="Segoe UI" w:cs="Segoe UI"/>
+              </w:rPr>
+            </w:pPr>
+            <w:r>
+              <w:rPr>
+                <w:rFonts w:ascii="Segoe UI" w:hAnsi="Segoe UI" w:cs="Segoe UI"/>
+                <w:u w:val="single"/>
+              </w:rPr>
+              <w:t>Gi</w:t>
+            </w:r>
+            <w:r>
+              <w:rPr>
+                <w:rFonts w:ascii="Segoe UI" w:hAnsi="Segoe UI" w:cs="Segoe UI"/>
+                <w:u w:val="single"/>
+              </w:rPr>
+              <w:t>ỏ hàng</w:t>
+            </w:r>
           </w:p>
         </w:tc>
       </w:tr>
       <w:tr>
         <w:tc>
           <w:tcPr>
-            <w:tcW w:w="4278" w:type="dxa"/>
-          </w:tcPr>
-          <w:p>
-            <w:pPr>
-              <w:pStyle w:val="ListParagraph"/>
-              <w:spacing w:line="360" w:lineRule="auto"/>
-              <w:ind w:left="0"/>
-              <w:rPr>
-                <w:rFonts w:ascii="Segoe UI" w:hAnsi="Segoe UI" w:cs="Segoe UI"/>
-                <w:u w:val="single"/>
-              </w:rPr>
-            </w:pPr>
-            <w:r>
-              <w:rPr>
-                <w:rFonts w:ascii="Segoe UI" w:hAnsi="Segoe UI" w:cs="Segoe UI"/>
-                <w:u w:val="single"/>
-              </w:rPr>
-              <w:t>Tổng tiền cho dỏ hàng</w:t>
-            </w:r>
-          </w:p>
-        </w:tc>
-        <w:tc>
-          <w:tcPr>
-            <w:tcW w:w="3992" w:type="dxa"/>
-          </w:tcPr>
-          <w:p>
-            <w:pPr>
-              <w:pStyle w:val="ListParagraph"/>
-              <w:spacing w:line="360" w:lineRule="auto"/>
-              <w:ind w:left="0"/>
-              <w:rPr>
-                <w:rFonts w:ascii="Segoe UI" w:hAnsi="Segoe UI" w:cs="Segoe UI"/>
-              </w:rPr>
-            </w:pPr>
+            <w:tcW w:w="1325" w:type="dxa"/>
+            <w:vAlign w:val="center"/>
+          </w:tcPr>
+          <w:p>
+            <w:pPr>
+              <w:pStyle w:val="ListParagraph"/>
+              <w:spacing w:line="360" w:lineRule="auto"/>
+              <w:ind w:left="0"/>
+              <w:jc w:val="center"/>
+              <w:rPr>
+                <w:rFonts w:ascii="Segoe UI" w:hAnsi="Segoe UI" w:cs="Segoe UI"/>
+                <w:u w:val="single"/>
+              </w:rPr>
+            </w:pPr>
+            <w:r>
+              <w:rPr>
+                <w:rFonts w:ascii="Segoe UI" w:hAnsi="Segoe UI" w:cs="Segoe UI"/>
+                <w:u w:val="single"/>
+              </w:rPr>
+              <w:t>6</w:t>
+            </w:r>
+          </w:p>
+        </w:tc>
+        <w:tc>
+          <w:tcPr>
+            <w:tcW w:w="6945" w:type="dxa"/>
+            <w:vAlign w:val="center"/>
+          </w:tcPr>
+          <w:p>
+            <w:pPr>
+              <w:pStyle w:val="ListParagraph"/>
+              <w:spacing w:line="360" w:lineRule="auto"/>
+              <w:ind w:left="0"/>
+              <w:jc w:val="center"/>
+              <w:rPr>
+                <w:rFonts w:ascii="Segoe UI" w:hAnsi="Segoe UI" w:cs="Segoe UI"/>
+              </w:rPr>
+            </w:pPr>
+            <w:r>
+              <w:rPr>
+                <w:rFonts w:ascii="Segoe UI" w:hAnsi="Segoe UI" w:cs="Segoe UI"/>
+                <w:u w:val="single"/>
+              </w:rPr>
+              <w:t xml:space="preserve">Thông tin </w:t>
+            </w:r>
+            <w:r>
+              <w:rPr>
+                <w:rFonts w:ascii="Segoe UI" w:hAnsi="Segoe UI" w:cs="Segoe UI"/>
+                <w:u w:val="single"/>
+              </w:rPr>
+              <w:t>giỏ</w:t>
+            </w:r>
+            <w:r>
+              <w:rPr>
+                <w:rFonts w:ascii="Segoe UI" w:hAnsi="Segoe UI" w:cs="Segoe UI"/>
+                <w:u w:val="single"/>
+              </w:rPr>
+              <w:t xml:space="preserve"> hàng</w:t>
+            </w:r>
           </w:p>
         </w:tc>
       </w:tr>
       <w:tr>
         <w:tc>
           <w:tcPr>
-            <w:tcW w:w="4278" w:type="dxa"/>
-          </w:tcPr>
-          <w:p>
-            <w:pPr>
-              <w:pStyle w:val="ListParagraph"/>
-              <w:spacing w:line="360" w:lineRule="auto"/>
-              <w:ind w:left="0"/>
-              <w:rPr>
-                <w:rFonts w:ascii="Segoe UI" w:hAnsi="Segoe UI" w:cs="Segoe UI"/>
-                <w:u w:val="single"/>
-              </w:rPr>
-            </w:pPr>
-            <w:r>
-              <w:rPr>
-                <w:rFonts w:ascii="Segoe UI" w:hAnsi="Segoe UI" w:cs="Segoe UI"/>
-                <w:u w:val="single"/>
-              </w:rPr>
-              <w:t>CSDL</w:t>
-            </w:r>
-          </w:p>
-        </w:tc>
-        <w:tc>
-          <w:tcPr>
-            <w:tcW w:w="3992" w:type="dxa"/>
-          </w:tcPr>
-          <w:p>
-            <w:pPr>
-              <w:pStyle w:val="ListParagraph"/>
-              <w:spacing w:line="360" w:lineRule="auto"/>
-              <w:ind w:left="0"/>
-              <w:rPr>
-                <w:rFonts w:ascii="Segoe UI" w:hAnsi="Segoe UI" w:cs="Segoe UI"/>
-              </w:rPr>
-            </w:pPr>
+            <w:tcW w:w="1325" w:type="dxa"/>
+            <w:vAlign w:val="center"/>
+          </w:tcPr>
+          <w:p>
+            <w:pPr>
+              <w:pStyle w:val="ListParagraph"/>
+              <w:spacing w:line="360" w:lineRule="auto"/>
+              <w:ind w:left="0"/>
+              <w:jc w:val="center"/>
+              <w:rPr>
+                <w:rFonts w:ascii="Segoe UI" w:hAnsi="Segoe UI" w:cs="Segoe UI"/>
+                <w:u w:val="single"/>
+              </w:rPr>
+            </w:pPr>
+            <w:r>
+              <w:rPr>
+                <w:rFonts w:ascii="Segoe UI" w:hAnsi="Segoe UI" w:cs="Segoe UI"/>
+                <w:u w:val="single"/>
+              </w:rPr>
+              <w:t>7</w:t>
+            </w:r>
+          </w:p>
+        </w:tc>
+        <w:tc>
+          <w:tcPr>
+            <w:tcW w:w="6945" w:type="dxa"/>
+            <w:vAlign w:val="center"/>
+          </w:tcPr>
+          <w:p>
+            <w:pPr>
+              <w:pStyle w:val="ListParagraph"/>
+              <w:spacing w:line="360" w:lineRule="auto"/>
+              <w:ind w:left="0"/>
+              <w:jc w:val="center"/>
+              <w:rPr>
+                <w:rFonts w:ascii="Segoe UI" w:hAnsi="Segoe UI" w:cs="Segoe UI"/>
+              </w:rPr>
+            </w:pPr>
+            <w:r>
+              <w:rPr>
+                <w:rFonts w:ascii="Segoe UI" w:hAnsi="Segoe UI" w:cs="Segoe UI"/>
+                <w:u w:val="single"/>
+              </w:rPr>
+              <w:t>Thành viên của website</w:t>
+            </w:r>
           </w:p>
         </w:tc>
       </w:tr>
       <w:tr>
         <w:tc>
           <w:tcPr>
-            <w:tcW w:w="4278" w:type="dxa"/>
-          </w:tcPr>
-          <w:p>
-            <w:pPr>
-              <w:pStyle w:val="ListParagraph"/>
-              <w:spacing w:line="360" w:lineRule="auto"/>
-              <w:ind w:left="0"/>
-              <w:rPr>
-                <w:rFonts w:ascii="Segoe UI" w:hAnsi="Segoe UI" w:cs="Segoe UI"/>
-                <w:u w:val="single"/>
-              </w:rPr>
-            </w:pPr>
-            <w:r>
-              <w:rPr>
-                <w:rFonts w:ascii="Segoe UI" w:hAnsi="Segoe UI" w:cs="Segoe UI"/>
-                <w:u w:val="single"/>
-              </w:rPr>
-              <w:t>Thành viên</w:t>
-            </w:r>
-            <w:r>
-              <w:rPr>
-                <w:rFonts w:ascii="Segoe UI" w:hAnsi="Segoe UI" w:cs="Segoe UI"/>
-              </w:rPr>
-              <w:t xml:space="preserve"> của website</w:t>
-            </w:r>
-          </w:p>
-        </w:tc>
-        <w:tc>
-          <w:tcPr>
-            <w:tcW w:w="3992" w:type="dxa"/>
-          </w:tcPr>
-          <w:p>
-            <w:pPr>
-              <w:pStyle w:val="ListParagraph"/>
-              <w:spacing w:line="360" w:lineRule="auto"/>
-              <w:ind w:left="0"/>
-              <w:rPr>
-                <w:rFonts w:ascii="Segoe UI" w:hAnsi="Segoe UI" w:cs="Segoe UI"/>
-              </w:rPr>
-            </w:pPr>
+            <w:tcW w:w="1325" w:type="dxa"/>
+            <w:vAlign w:val="center"/>
+          </w:tcPr>
+          <w:p>
+            <w:pPr>
+              <w:pStyle w:val="ListParagraph"/>
+              <w:spacing w:line="360" w:lineRule="auto"/>
+              <w:ind w:left="0"/>
+              <w:jc w:val="center"/>
+              <w:rPr>
+                <w:rFonts w:ascii="Segoe UI" w:hAnsi="Segoe UI" w:cs="Segoe UI"/>
+                <w:u w:val="single"/>
+              </w:rPr>
+            </w:pPr>
+            <w:r>
+              <w:rPr>
+                <w:rFonts w:ascii="Segoe UI" w:hAnsi="Segoe UI" w:cs="Segoe UI"/>
+                <w:u w:val="single"/>
+              </w:rPr>
+              <w:t>8</w:t>
+            </w:r>
+          </w:p>
+        </w:tc>
+        <w:tc>
+          <w:tcPr>
+            <w:tcW w:w="6945" w:type="dxa"/>
+            <w:vAlign w:val="center"/>
+          </w:tcPr>
+          <w:p>
+            <w:pPr>
+              <w:pStyle w:val="ListParagraph"/>
+              <w:spacing w:line="360" w:lineRule="auto"/>
+              <w:ind w:left="0"/>
+              <w:jc w:val="center"/>
+              <w:rPr>
+                <w:rFonts w:ascii="Segoe UI" w:hAnsi="Segoe UI" w:cs="Segoe UI"/>
+              </w:rPr>
+            </w:pPr>
+            <w:r>
+              <w:rPr>
+                <w:rFonts w:ascii="Segoe UI" w:hAnsi="Segoe UI" w:cs="Segoe UI"/>
+                <w:u w:val="single"/>
+              </w:rPr>
+              <w:t>Thông tin cá nhân của KH ABC</w:t>
+            </w:r>
           </w:p>
         </w:tc>
       </w:tr>
       <w:tr>
         <w:tc>
           <w:tcPr>
-            <w:tcW w:w="4278" w:type="dxa"/>
-          </w:tcPr>
-          <w:p>
-            <w:pPr>
-              <w:pStyle w:val="ListParagraph"/>
-              <w:spacing w:line="360" w:lineRule="auto"/>
-              <w:ind w:left="0"/>
-              <w:rPr>
-                <w:rFonts w:ascii="Segoe UI" w:hAnsi="Segoe UI" w:cs="Segoe UI"/>
-                <w:u w:val="single"/>
-              </w:rPr>
-            </w:pPr>
-          </w:p>
-        </w:tc>
-        <w:tc>
-          <w:tcPr>
-            <w:tcW w:w="3992" w:type="dxa"/>
-          </w:tcPr>
-          <w:p>
-            <w:pPr>
-              <w:pStyle w:val="ListParagraph"/>
-              <w:spacing w:line="360" w:lineRule="auto"/>
-              <w:ind w:left="0"/>
-              <w:rPr>
-                <w:rFonts w:ascii="Segoe UI" w:hAnsi="Segoe UI" w:cs="Segoe UI"/>
-              </w:rPr>
-            </w:pPr>
+            <w:tcW w:w="1325" w:type="dxa"/>
+            <w:vAlign w:val="center"/>
+          </w:tcPr>
+          <w:p>
+            <w:pPr>
+              <w:pStyle w:val="ListParagraph"/>
+              <w:spacing w:line="360" w:lineRule="auto"/>
+              <w:ind w:left="0"/>
+              <w:jc w:val="center"/>
+              <w:rPr>
+                <w:rFonts w:ascii="Segoe UI" w:hAnsi="Segoe UI" w:cs="Segoe UI"/>
+                <w:u w:val="single"/>
+              </w:rPr>
+            </w:pPr>
+            <w:r>
+              <w:rPr>
+                <w:rFonts w:ascii="Segoe UI" w:hAnsi="Segoe UI" w:cs="Segoe UI"/>
+                <w:u w:val="single"/>
+              </w:rPr>
+              <w:t>9</w:t>
+            </w:r>
+          </w:p>
+        </w:tc>
+        <w:tc>
+          <w:tcPr>
+            <w:tcW w:w="6945" w:type="dxa"/>
+            <w:vAlign w:val="center"/>
+          </w:tcPr>
+          <w:p>
+            <w:pPr>
+              <w:pStyle w:val="ListParagraph"/>
+              <w:spacing w:line="360" w:lineRule="auto"/>
+              <w:ind w:left="0"/>
+              <w:jc w:val="center"/>
+              <w:rPr>
+                <w:rFonts w:ascii="Segoe UI" w:hAnsi="Segoe UI" w:cs="Segoe UI"/>
+              </w:rPr>
+            </w:pPr>
+            <w:r>
+              <w:rPr>
+                <w:rFonts w:ascii="Segoe UI" w:hAnsi="Segoe UI" w:cs="Segoe UI"/>
+                <w:u w:val="single"/>
+              </w:rPr>
+              <w:t>Cô EFX</w:t>
+            </w:r>
+          </w:p>
+        </w:tc>
+      </w:tr>
+      <w:tr>
+        <w:tc>
+          <w:tcPr>
+            <w:tcW w:w="1325" w:type="dxa"/>
+            <w:vAlign w:val="center"/>
+          </w:tcPr>
+          <w:p>
+            <w:pPr>
+              <w:pStyle w:val="ListParagraph"/>
+              <w:spacing w:line="360" w:lineRule="auto"/>
+              <w:ind w:left="0"/>
+              <w:jc w:val="center"/>
+              <w:rPr>
+                <w:rFonts w:ascii="Segoe UI" w:hAnsi="Segoe UI" w:cs="Segoe UI"/>
+                <w:u w:val="single"/>
+              </w:rPr>
+            </w:pPr>
+            <w:r>
+              <w:rPr>
+                <w:rFonts w:ascii="Segoe UI" w:hAnsi="Segoe UI" w:cs="Segoe UI"/>
+                <w:u w:val="single"/>
+              </w:rPr>
+              <w:t>10</w:t>
+            </w:r>
+          </w:p>
+        </w:tc>
+        <w:tc>
+          <w:tcPr>
+            <w:tcW w:w="6945" w:type="dxa"/>
+            <w:vAlign w:val="center"/>
+          </w:tcPr>
+          <w:p>
+            <w:pPr>
+              <w:pStyle w:val="ListParagraph"/>
+              <w:spacing w:line="360" w:lineRule="auto"/>
+              <w:ind w:left="0"/>
+              <w:jc w:val="center"/>
+              <w:rPr>
+                <w:rFonts w:ascii="Segoe UI" w:hAnsi="Segoe UI" w:cs="Segoe UI"/>
+                <w:u w:val="single"/>
+              </w:rPr>
+            </w:pPr>
+            <w:r>
+              <w:rPr>
+                <w:rFonts w:ascii="Segoe UI" w:hAnsi="Segoe UI" w:cs="Segoe UI"/>
+                <w:u w:val="single"/>
+              </w:rPr>
+              <w:t>Đơn hàng mới</w:t>
+            </w:r>
           </w:p>
         </w:tc>
       </w:tr>
@@ -3036,6 +3303,418 @@
         <w:spacing w:line="360" w:lineRule="auto"/>
         <w:rPr>
           <w:rFonts w:ascii="Segoe UI" w:hAnsi="Segoe UI" w:cs="Segoe UI"/>
+        </w:rPr>
+      </w:pPr>
+    </w:p>
+    <w:p>
+      <w:pPr>
+        <w:pStyle w:val="ListParagraph"/>
+        <w:numPr>
+          <w:ilvl w:val="0"/>
+          <w:numId w:val="3"/>
+        </w:numPr>
+        <w:spacing w:line="360" w:lineRule="auto"/>
+        <w:jc w:val="center"/>
+        <w:rPr>
+          <w:rFonts w:ascii="Segoe UI" w:hAnsi="Segoe UI" w:cs="Segoe UI"/>
+          <w:b/>
+        </w:rPr>
+      </w:pPr>
+      <w:r>
+        <w:rPr>
+          <w:rFonts w:ascii="Segoe UI" w:hAnsi="Segoe UI" w:cs="Segoe UI"/>
+          <w:b/>
+        </w:rPr>
+        <w:t>XÓA CÁC DANH TỪ LIÊN QUAN ĐẾN THÔNG TIN ĐẦU VÀO VÀ ĐẦU RA</w:t>
+      </w:r>
+    </w:p>
+    <w:tbl>
+      <w:tblPr>
+        <w:tblStyle w:val="TableGrid"/>
+        <w:tblW w:w="0" w:type="auto"/>
+        <w:tblInd w:w="1080" w:type="dxa"/>
+        <w:tblLook w:val="04A0" w:firstRow="1" w:lastRow="0" w:firstColumn="1" w:lastColumn="0" w:noHBand="0" w:noVBand="1"/>
+      </w:tblPr>
+      <w:tblGrid>
+        <w:gridCol w:w="1325"/>
+        <w:gridCol w:w="6945"/>
+      </w:tblGrid>
+      <w:tr>
+        <w:tc>
+          <w:tcPr>
+            <w:tcW w:w="1325" w:type="dxa"/>
+            <w:shd w:val="clear" w:color="auto" w:fill="767171" w:themeFill="background2" w:themeFillShade="80"/>
+            <w:vAlign w:val="center"/>
+          </w:tcPr>
+          <w:p>
+            <w:pPr>
+              <w:pStyle w:val="ListParagraph"/>
+              <w:spacing w:line="360" w:lineRule="auto"/>
+              <w:ind w:left="0"/>
+              <w:jc w:val="center"/>
+              <w:rPr>
+                <w:rFonts w:ascii="Segoe UI" w:hAnsi="Segoe UI" w:cs="Segoe UI"/>
+                <w:color w:val="FFFFFF" w:themeColor="background1"/>
+              </w:rPr>
+            </w:pPr>
+            <w:r>
+              <w:rPr>
+                <w:rFonts w:ascii="Segoe UI" w:hAnsi="Segoe UI" w:cs="Segoe UI"/>
+                <w:color w:val="FFFFFF" w:themeColor="background1"/>
+              </w:rPr>
+              <w:t>STT</w:t>
+            </w:r>
+          </w:p>
+        </w:tc>
+        <w:tc>
+          <w:tcPr>
+            <w:tcW w:w="6945" w:type="dxa"/>
+            <w:shd w:val="clear" w:color="auto" w:fill="767171" w:themeFill="background2" w:themeFillShade="80"/>
+            <w:vAlign w:val="center"/>
+          </w:tcPr>
+          <w:p>
+            <w:pPr>
+              <w:pStyle w:val="ListParagraph"/>
+              <w:spacing w:line="360" w:lineRule="auto"/>
+              <w:ind w:left="0"/>
+              <w:jc w:val="center"/>
+              <w:rPr>
+                <w:rFonts w:ascii="Segoe UI" w:hAnsi="Segoe UI" w:cs="Segoe UI"/>
+                <w:color w:val="FFFFFF" w:themeColor="background1"/>
+              </w:rPr>
+            </w:pPr>
+            <w:r>
+              <w:rPr>
+                <w:rFonts w:ascii="Segoe UI" w:hAnsi="Segoe UI" w:cs="Segoe UI"/>
+                <w:color w:val="FFFFFF" w:themeColor="background1"/>
+              </w:rPr>
+              <w:t>DANH TỪ, CỤM DANH TỪ</w:t>
+            </w:r>
+          </w:p>
+        </w:tc>
+      </w:tr>
+      <w:tr>
+        <w:tc>
+          <w:tcPr>
+            <w:tcW w:w="1325" w:type="dxa"/>
+            <w:vAlign w:val="center"/>
+          </w:tcPr>
+          <w:p>
+            <w:pPr>
+              <w:pStyle w:val="ListParagraph"/>
+              <w:spacing w:line="360" w:lineRule="auto"/>
+              <w:ind w:left="0"/>
+              <w:jc w:val="center"/>
+              <w:rPr>
+                <w:rFonts w:ascii="Segoe UI" w:hAnsi="Segoe UI" w:cs="Segoe UI"/>
+              </w:rPr>
+            </w:pPr>
+            <w:r>
+              <w:rPr>
+                <w:rFonts w:ascii="Segoe UI" w:hAnsi="Segoe UI" w:cs="Segoe UI"/>
+                <w:u w:val="single"/>
+              </w:rPr>
+              <w:t>1</w:t>
+            </w:r>
+          </w:p>
+        </w:tc>
+        <w:tc>
+          <w:tcPr>
+            <w:tcW w:w="6945" w:type="dxa"/>
+            <w:vAlign w:val="center"/>
+          </w:tcPr>
+          <w:p>
+            <w:pPr>
+              <w:pStyle w:val="ListParagraph"/>
+              <w:spacing w:line="360" w:lineRule="auto"/>
+              <w:ind w:left="0"/>
+              <w:jc w:val="center"/>
+              <w:rPr>
+                <w:rFonts w:ascii="Segoe UI" w:hAnsi="Segoe UI" w:cs="Segoe UI"/>
+              </w:rPr>
+            </w:pPr>
+            <w:r>
+              <w:rPr>
+                <w:rFonts w:ascii="Segoe UI" w:hAnsi="Segoe UI" w:cs="Segoe UI"/>
+                <w:u w:val="single"/>
+              </w:rPr>
+              <w:t>Khách hàng ABC</w:t>
+            </w:r>
+            <w:r>
+              <w:rPr>
+                <w:rFonts w:ascii="Segoe UI" w:hAnsi="Segoe UI" w:cs="Segoe UI"/>
+                <w:u w:val="single"/>
+              </w:rPr>
+              <w:t xml:space="preserve"> (user)</w:t>
+            </w:r>
+          </w:p>
+        </w:tc>
+      </w:tr>
+      <w:tr>
+        <w:tc>
+          <w:tcPr>
+            <w:tcW w:w="1325" w:type="dxa"/>
+            <w:vAlign w:val="center"/>
+          </w:tcPr>
+          <w:p>
+            <w:pPr>
+              <w:pStyle w:val="ListParagraph"/>
+              <w:spacing w:line="360" w:lineRule="auto"/>
+              <w:ind w:left="0"/>
+              <w:jc w:val="center"/>
+              <w:rPr>
+                <w:rFonts w:ascii="Segoe UI" w:hAnsi="Segoe UI" w:cs="Segoe UI"/>
+              </w:rPr>
+            </w:pPr>
+            <w:r>
+              <w:rPr>
+                <w:rFonts w:ascii="Segoe UI" w:hAnsi="Segoe UI" w:cs="Segoe UI"/>
+                <w:u w:val="single"/>
+              </w:rPr>
+              <w:t>4</w:t>
+            </w:r>
+          </w:p>
+        </w:tc>
+        <w:tc>
+          <w:tcPr>
+            <w:tcW w:w="6945" w:type="dxa"/>
+            <w:vAlign w:val="center"/>
+          </w:tcPr>
+          <w:p>
+            <w:pPr>
+              <w:pStyle w:val="ListParagraph"/>
+              <w:spacing w:line="360" w:lineRule="auto"/>
+              <w:ind w:left="0"/>
+              <w:jc w:val="center"/>
+              <w:rPr>
+                <w:rFonts w:ascii="Segoe UI" w:hAnsi="Segoe UI" w:cs="Segoe UI"/>
+              </w:rPr>
+            </w:pPr>
+            <w:r>
+              <w:rPr>
+                <w:rFonts w:ascii="Segoe UI" w:hAnsi="Segoe UI" w:cs="Segoe UI"/>
+                <w:u w:val="single"/>
+              </w:rPr>
+              <w:t>Chiếc áo thun XYZ</w:t>
+            </w:r>
+          </w:p>
+        </w:tc>
+      </w:tr>
+      <w:tr>
+        <w:tc>
+          <w:tcPr>
+            <w:tcW w:w="1325" w:type="dxa"/>
+            <w:vAlign w:val="center"/>
+          </w:tcPr>
+          <w:p>
+            <w:pPr>
+              <w:pStyle w:val="ListParagraph"/>
+              <w:spacing w:line="360" w:lineRule="auto"/>
+              <w:ind w:left="0"/>
+              <w:jc w:val="center"/>
+              <w:rPr>
+                <w:rFonts w:ascii="Segoe UI" w:hAnsi="Segoe UI" w:cs="Segoe UI"/>
+                <w:u w:val="single"/>
+              </w:rPr>
+            </w:pPr>
+            <w:r>
+              <w:rPr>
+                <w:rFonts w:ascii="Segoe UI" w:hAnsi="Segoe UI" w:cs="Segoe UI"/>
+                <w:u w:val="single"/>
+              </w:rPr>
+              <w:t>5</w:t>
+            </w:r>
+          </w:p>
+        </w:tc>
+        <w:tc>
+          <w:tcPr>
+            <w:tcW w:w="6945" w:type="dxa"/>
+            <w:vAlign w:val="center"/>
+          </w:tcPr>
+          <w:p>
+            <w:pPr>
+              <w:pStyle w:val="ListParagraph"/>
+              <w:spacing w:line="360" w:lineRule="auto"/>
+              <w:ind w:left="0"/>
+              <w:jc w:val="center"/>
+              <w:rPr>
+                <w:rFonts w:ascii="Segoe UI" w:hAnsi="Segoe UI" w:cs="Segoe UI"/>
+              </w:rPr>
+            </w:pPr>
+            <w:r>
+              <w:rPr>
+                <w:rFonts w:ascii="Segoe UI" w:hAnsi="Segoe UI" w:cs="Segoe UI"/>
+                <w:u w:val="single"/>
+              </w:rPr>
+              <w:t>Gi</w:t>
+            </w:r>
+            <w:r>
+              <w:rPr>
+                <w:rFonts w:ascii="Segoe UI" w:hAnsi="Segoe UI" w:cs="Segoe UI"/>
+                <w:u w:val="single"/>
+              </w:rPr>
+              <w:t>ỏ hàng</w:t>
+            </w:r>
+          </w:p>
+        </w:tc>
+      </w:tr>
+      <w:tr>
+        <w:tc>
+          <w:tcPr>
+            <w:tcW w:w="1325" w:type="dxa"/>
+            <w:vAlign w:val="center"/>
+          </w:tcPr>
+          <w:p>
+            <w:pPr>
+              <w:pStyle w:val="ListParagraph"/>
+              <w:spacing w:line="360" w:lineRule="auto"/>
+              <w:ind w:left="0"/>
+              <w:jc w:val="center"/>
+              <w:rPr>
+                <w:rFonts w:ascii="Segoe UI" w:hAnsi="Segoe UI" w:cs="Segoe UI"/>
+                <w:u w:val="single"/>
+              </w:rPr>
+            </w:pPr>
+            <w:r>
+              <w:rPr>
+                <w:rFonts w:ascii="Segoe UI" w:hAnsi="Segoe UI" w:cs="Segoe UI"/>
+                <w:u w:val="single"/>
+              </w:rPr>
+              <w:t>7</w:t>
+            </w:r>
+          </w:p>
+        </w:tc>
+        <w:tc>
+          <w:tcPr>
+            <w:tcW w:w="6945" w:type="dxa"/>
+            <w:vAlign w:val="center"/>
+          </w:tcPr>
+          <w:p>
+            <w:pPr>
+              <w:pStyle w:val="ListParagraph"/>
+              <w:spacing w:line="360" w:lineRule="auto"/>
+              <w:ind w:left="0"/>
+              <w:jc w:val="center"/>
+              <w:rPr>
+                <w:rFonts w:ascii="Segoe UI" w:hAnsi="Segoe UI" w:cs="Segoe UI"/>
+              </w:rPr>
+            </w:pPr>
+            <w:r>
+              <w:rPr>
+                <w:rFonts w:ascii="Segoe UI" w:hAnsi="Segoe UI" w:cs="Segoe UI"/>
+                <w:u w:val="single"/>
+              </w:rPr>
+              <w:t>Thành viên của website</w:t>
+            </w:r>
+          </w:p>
+        </w:tc>
+      </w:tr>
+      <w:tr>
+        <w:tc>
+          <w:tcPr>
+            <w:tcW w:w="1325" w:type="dxa"/>
+            <w:vAlign w:val="center"/>
+          </w:tcPr>
+          <w:p>
+            <w:pPr>
+              <w:pStyle w:val="ListParagraph"/>
+              <w:spacing w:line="360" w:lineRule="auto"/>
+              <w:ind w:left="0"/>
+              <w:jc w:val="center"/>
+              <w:rPr>
+                <w:rFonts w:ascii="Segoe UI" w:hAnsi="Segoe UI" w:cs="Segoe UI"/>
+                <w:u w:val="single"/>
+              </w:rPr>
+            </w:pPr>
+            <w:r>
+              <w:rPr>
+                <w:rFonts w:ascii="Segoe UI" w:hAnsi="Segoe UI" w:cs="Segoe UI"/>
+                <w:u w:val="single"/>
+              </w:rPr>
+              <w:t>9</w:t>
+            </w:r>
+          </w:p>
+        </w:tc>
+        <w:tc>
+          <w:tcPr>
+            <w:tcW w:w="6945" w:type="dxa"/>
+            <w:vAlign w:val="center"/>
+          </w:tcPr>
+          <w:p>
+            <w:pPr>
+              <w:pStyle w:val="ListParagraph"/>
+              <w:spacing w:line="360" w:lineRule="auto"/>
+              <w:ind w:left="0"/>
+              <w:jc w:val="center"/>
+              <w:rPr>
+                <w:rFonts w:ascii="Segoe UI" w:hAnsi="Segoe UI" w:cs="Segoe UI"/>
+              </w:rPr>
+            </w:pPr>
+            <w:r>
+              <w:rPr>
+                <w:rFonts w:ascii="Segoe UI" w:hAnsi="Segoe UI" w:cs="Segoe UI"/>
+                <w:u w:val="single"/>
+              </w:rPr>
+              <w:t>Cô EFX</w:t>
+            </w:r>
+          </w:p>
+        </w:tc>
+      </w:tr>
+    </w:tbl>
+    <w:p>
+      <w:pPr>
+        <w:pStyle w:val="ListParagraph"/>
+        <w:spacing w:line="360" w:lineRule="auto"/>
+        <w:ind w:left="1080"/>
+        <w:rPr>
+          <w:rFonts w:ascii="Segoe UI" w:hAnsi="Segoe UI" w:cs="Segoe UI"/>
+          <w:b/>
+        </w:rPr>
+      </w:pPr>
+    </w:p>
+    <w:p>
+      <w:pPr>
+        <w:pStyle w:val="ListParagraph"/>
+        <w:numPr>
+          <w:ilvl w:val="0"/>
+          <w:numId w:val="3"/>
+        </w:numPr>
+        <w:spacing w:line="360" w:lineRule="auto"/>
+        <w:jc w:val="center"/>
+        <w:rPr>
+          <w:rFonts w:ascii="Segoe UI" w:hAnsi="Segoe UI" w:cs="Segoe UI"/>
+          <w:b/>
+        </w:rPr>
+      </w:pPr>
+      <w:r>
+        <w:rPr>
+          <w:rFonts w:ascii="Segoe UI" w:hAnsi="Segoe UI" w:cs="Segoe UI"/>
+          <w:b/>
+        </w:rPr>
+        <w:t>CHUYỂN CÁC DANH TỪ CÓ ĐẠI DIỆN CHO TOÀN BỘ HỆ THỐNG</w:t>
+      </w:r>
+    </w:p>
+    <w:p>
+      <w:pPr>
+        <w:pStyle w:val="ListParagraph"/>
+        <w:spacing w:line="360" w:lineRule="auto"/>
+        <w:ind w:left="1080"/>
+        <w:rPr>
+          <w:rFonts w:ascii="Segoe UI" w:hAnsi="Segoe UI" w:cs="Segoe UI"/>
+          <w:b/>
+        </w:rPr>
+      </w:pPr>
+      <w:bookmarkStart w:id="0" w:name="_GoBack"/>
+      <w:bookmarkEnd w:id="0"/>
+    </w:p>
+    <w:p>
+      <w:pPr>
+        <w:pStyle w:val="ListParagraph"/>
+        <w:spacing w:line="360" w:lineRule="auto"/>
+        <w:ind w:left="1080"/>
+        <w:rPr>
+          <w:rFonts w:ascii="Segoe UI" w:hAnsi="Segoe UI" w:cs="Segoe UI"/>
+          <w:b/>
         </w:rPr>
       </w:pPr>
     </w:p>

</xml_diff>

<commit_message>
Thuan thay doi tailieu
</commit_message>
<xml_diff>
--- a/BanDacTaHeThong.docx
+++ b/BanDacTaHeThong.docx
@@ -789,7 +789,14 @@
           <w:rFonts w:ascii="Segoe UI" w:hAnsi="Segoe UI" w:cs="Segoe UI"/>
           <w:u w:val="single"/>
         </w:rPr>
-        <w:t>Cô EFX</w:t>
+        <w:t>Người quản trị</w:t>
+      </w:r>
+      <w:r>
+        <w:rPr>
+          <w:rFonts w:ascii="Segoe UI" w:hAnsi="Segoe UI" w:cs="Segoe UI"/>
+          <w:u w:val="single"/>
+        </w:rPr>
+        <w:t xml:space="preserve"> EFX</w:t>
       </w:r>
       <w:r>
         <w:rPr>
@@ -1158,13 +1165,11 @@
               <w:jc w:val="center"/>
               <w:rPr>
                 <w:rFonts w:ascii="Segoe UI" w:hAnsi="Segoe UI" w:cs="Segoe UI"/>
-                <w:i/>
-              </w:rPr>
-            </w:pPr>
-            <w:r>
-              <w:rPr>
-                <w:rFonts w:ascii="Segoe UI" w:hAnsi="Segoe UI" w:cs="Segoe UI"/>
-                <w:i/>
+              </w:rPr>
+            </w:pPr>
+            <w:r>
+              <w:rPr>
+                <w:rFonts w:ascii="Segoe UI" w:hAnsi="Segoe UI" w:cs="Segoe UI"/>
                 <w:u w:val="single"/>
               </w:rPr>
               <w:t>T</w:t>
@@ -1172,7 +1177,6 @@
             <w:r>
               <w:rPr>
                 <w:rFonts w:ascii="Segoe UI" w:hAnsi="Segoe UI" w:cs="Segoe UI"/>
-                <w:i/>
                 <w:u w:val="single"/>
               </w:rPr>
               <w:t>hông tin cửa hàng</w:t>
@@ -1220,13 +1224,11 @@
               <w:jc w:val="center"/>
               <w:rPr>
                 <w:rFonts w:ascii="Segoe UI" w:hAnsi="Segoe UI" w:cs="Segoe UI"/>
-                <w:i/>
-              </w:rPr>
-            </w:pPr>
-            <w:r>
-              <w:rPr>
-                <w:rFonts w:ascii="Segoe UI" w:hAnsi="Segoe UI" w:cs="Segoe UI"/>
-                <w:i/>
+              </w:rPr>
+            </w:pPr>
+            <w:r>
+              <w:rPr>
+                <w:rFonts w:ascii="Segoe UI" w:hAnsi="Segoe UI" w:cs="Segoe UI"/>
                 <w:u w:val="single"/>
               </w:rPr>
               <w:t>M</w:t>
@@ -1234,7 +1236,6 @@
             <w:r>
               <w:rPr>
                 <w:rFonts w:ascii="Segoe UI" w:hAnsi="Segoe UI" w:cs="Segoe UI"/>
-                <w:i/>
                 <w:u w:val="single"/>
               </w:rPr>
               <w:t>ạng internet</w:t>
@@ -1282,13 +1283,11 @@
               <w:jc w:val="center"/>
               <w:rPr>
                 <w:rFonts w:ascii="Segoe UI" w:hAnsi="Segoe UI" w:cs="Segoe UI"/>
-                <w:i/>
-              </w:rPr>
-            </w:pPr>
-            <w:r>
-              <w:rPr>
-                <w:rFonts w:ascii="Segoe UI" w:hAnsi="Segoe UI" w:cs="Segoe UI"/>
-                <w:i/>
+              </w:rPr>
+            </w:pPr>
+            <w:r>
+              <w:rPr>
+                <w:rFonts w:ascii="Segoe UI" w:hAnsi="Segoe UI" w:cs="Segoe UI"/>
                 <w:u w:val="single"/>
               </w:rPr>
               <w:t>W</w:t>
@@ -1296,7 +1295,6 @@
             <w:r>
               <w:rPr>
                 <w:rFonts w:ascii="Segoe UI" w:hAnsi="Segoe UI" w:cs="Segoe UI"/>
-                <w:i/>
                 <w:u w:val="single"/>
               </w:rPr>
               <w:t>eb brower</w:t>
@@ -1396,13 +1394,11 @@
               <w:jc w:val="center"/>
               <w:rPr>
                 <w:rFonts w:ascii="Segoe UI" w:hAnsi="Segoe UI" w:cs="Segoe UI"/>
-                <w:i/>
-              </w:rPr>
-            </w:pPr>
-            <w:r>
-              <w:rPr>
-                <w:rFonts w:ascii="Segoe UI" w:hAnsi="Segoe UI" w:cs="Segoe UI"/>
-                <w:i/>
+              </w:rPr>
+            </w:pPr>
+            <w:r>
+              <w:rPr>
+                <w:rFonts w:ascii="Segoe UI" w:hAnsi="Segoe UI" w:cs="Segoe UI"/>
                 <w:u w:val="single"/>
               </w:rPr>
               <w:t>website ShopMadeByTD.com</w:t>
@@ -1456,7 +1452,6 @@
             <w:r>
               <w:rPr>
                 <w:rFonts w:ascii="Segoe UI" w:hAnsi="Segoe UI" w:cs="Segoe UI"/>
-                <w:i/>
                 <w:u w:val="single"/>
               </w:rPr>
               <w:t>Trang chủ</w:t>
@@ -1504,23 +1499,15 @@
               <w:jc w:val="center"/>
               <w:rPr>
                 <w:rFonts w:ascii="Segoe UI" w:hAnsi="Segoe UI" w:cs="Segoe UI"/>
-                <w:i/>
-                <w:u w:val="single"/>
-              </w:rPr>
-            </w:pPr>
-            <w:r>
-              <w:rPr>
-                <w:rFonts w:ascii="Segoe UI" w:hAnsi="Segoe UI" w:cs="Segoe UI"/>
-                <w:u w:val="single"/>
-              </w:rPr>
-              <w:t>D</w:t>
-            </w:r>
-            <w:r>
-              <w:rPr>
-                <w:rFonts w:ascii="Segoe UI" w:hAnsi="Segoe UI" w:cs="Segoe UI"/>
-                <w:u w:val="single"/>
-              </w:rPr>
-              <w:t>anh sách những chiếc áo thun</w:t>
+                <w:u w:val="single"/>
+              </w:rPr>
+            </w:pPr>
+            <w:r>
+              <w:rPr>
+                <w:rFonts w:ascii="Segoe UI" w:hAnsi="Segoe UI" w:cs="Segoe UI"/>
+                <w:u w:val="single"/>
+              </w:rPr>
+              <w:t>Danh sách những chiếc áo thun</w:t>
             </w:r>
           </w:p>
         </w:tc>
@@ -1565,7 +1552,6 @@
               <w:jc w:val="center"/>
               <w:rPr>
                 <w:rFonts w:ascii="Segoe UI" w:hAnsi="Segoe UI" w:cs="Segoe UI"/>
-                <w:i/>
                 <w:u w:val="single"/>
               </w:rPr>
             </w:pPr>
@@ -1739,14 +1725,12 @@
               <w:jc w:val="center"/>
               <w:rPr>
                 <w:rFonts w:ascii="Segoe UI" w:hAnsi="Segoe UI" w:cs="Segoe UI"/>
-                <w:i/>
-                <w:u w:val="single"/>
-              </w:rPr>
-            </w:pPr>
-            <w:r>
-              <w:rPr>
-                <w:rFonts w:ascii="Segoe UI" w:hAnsi="Segoe UI" w:cs="Segoe UI"/>
-                <w:i/>
+                <w:u w:val="single"/>
+              </w:rPr>
+            </w:pPr>
+            <w:r>
+              <w:rPr>
+                <w:rFonts w:ascii="Segoe UI" w:hAnsi="Segoe UI" w:cs="Segoe UI"/>
                 <w:u w:val="single"/>
               </w:rPr>
               <w:t>T</w:t>
@@ -1754,7 +1738,6 @@
             <w:r>
               <w:rPr>
                 <w:rFonts w:ascii="Segoe UI" w:hAnsi="Segoe UI" w:cs="Segoe UI"/>
-                <w:i/>
                 <w:u w:val="single"/>
               </w:rPr>
               <w:t>ổng tiề</w:t>
@@ -1762,7 +1745,6 @@
             <w:r>
               <w:rPr>
                 <w:rFonts w:ascii="Segoe UI" w:hAnsi="Segoe UI" w:cs="Segoe UI"/>
-                <w:i/>
                 <w:u w:val="single"/>
               </w:rPr>
               <w:t>n cho gi</w:t>
@@ -1770,7 +1752,6 @@
             <w:r>
               <w:rPr>
                 <w:rFonts w:ascii="Segoe UI" w:hAnsi="Segoe UI" w:cs="Segoe UI"/>
-                <w:i/>
                 <w:u w:val="single"/>
               </w:rPr>
               <w:t>ỏ hàng</w:t>
@@ -1885,14 +1866,12 @@
               <w:jc w:val="center"/>
               <w:rPr>
                 <w:rFonts w:ascii="Segoe UI" w:hAnsi="Segoe UI" w:cs="Segoe UI"/>
-                <w:i/>
-                <w:u w:val="single"/>
-              </w:rPr>
-            </w:pPr>
-            <w:r>
-              <w:rPr>
-                <w:rFonts w:ascii="Segoe UI" w:hAnsi="Segoe UI" w:cs="Segoe UI"/>
-                <w:i/>
+                <w:u w:val="single"/>
+              </w:rPr>
+            </w:pPr>
+            <w:r>
+              <w:rPr>
+                <w:rFonts w:ascii="Segoe UI" w:hAnsi="Segoe UI" w:cs="Segoe UI"/>
                 <w:u w:val="single"/>
               </w:rPr>
               <w:t>CSDL</w:t>
@@ -2000,7 +1979,6 @@
               <w:jc w:val="center"/>
               <w:rPr>
                 <w:rFonts w:ascii="Segoe UI" w:hAnsi="Segoe UI" w:cs="Segoe UI"/>
-                <w:i/>
                 <w:u w:val="single"/>
                 <w:lang w:val="fr-FR"/>
               </w:rPr>
@@ -2008,7 +1986,6 @@
             <w:r>
               <w:rPr>
                 <w:rFonts w:ascii="Segoe UI" w:hAnsi="Segoe UI" w:cs="Segoe UI"/>
-                <w:i/>
                 <w:u w:val="single"/>
                 <w:lang w:val="fr-FR"/>
               </w:rPr>
@@ -2057,7 +2034,6 @@
               <w:jc w:val="center"/>
               <w:rPr>
                 <w:rFonts w:ascii="Segoe UI" w:hAnsi="Segoe UI" w:cs="Segoe UI"/>
-                <w:i/>
                 <w:u w:val="single"/>
                 <w:lang w:val="fr-FR"/>
               </w:rPr>
@@ -2065,7 +2041,6 @@
             <w:r>
               <w:rPr>
                 <w:rFonts w:ascii="Segoe UI" w:hAnsi="Segoe UI" w:cs="Segoe UI"/>
-                <w:i/>
                 <w:u w:val="single"/>
               </w:rPr>
               <w:t>Đ</w:t>
@@ -2073,7 +2048,6 @@
             <w:r>
               <w:rPr>
                 <w:rFonts w:ascii="Segoe UI" w:hAnsi="Segoe UI" w:cs="Segoe UI"/>
-                <w:i/>
                 <w:u w:val="single"/>
               </w:rPr>
               <w:t>ường dẫn</w:t>
@@ -2121,14 +2095,12 @@
               <w:jc w:val="center"/>
               <w:rPr>
                 <w:rFonts w:ascii="Segoe UI" w:hAnsi="Segoe UI" w:cs="Segoe UI"/>
-                <w:i/>
-                <w:u w:val="single"/>
-              </w:rPr>
-            </w:pPr>
-            <w:r>
-              <w:rPr>
-                <w:rFonts w:ascii="Segoe UI" w:hAnsi="Segoe UI" w:cs="Segoe UI"/>
-                <w:i/>
+                <w:u w:val="single"/>
+              </w:rPr>
+            </w:pPr>
+            <w:r>
+              <w:rPr>
+                <w:rFonts w:ascii="Segoe UI" w:hAnsi="Segoe UI" w:cs="Segoe UI"/>
                 <w:u w:val="single"/>
               </w:rPr>
               <w:t>T</w:t>
@@ -2136,7 +2108,6 @@
             <w:r>
               <w:rPr>
                 <w:rFonts w:ascii="Segoe UI" w:hAnsi="Segoe UI" w:cs="Segoe UI"/>
-                <w:i/>
                 <w:u w:val="single"/>
               </w:rPr>
               <w:t>ên, giá, số lượng, khuyến mại, giảm giá,</w:t>
@@ -2156,7 +2127,6 @@
             <w:r>
               <w:rPr>
                 <w:rFonts w:ascii="Segoe UI" w:hAnsi="Segoe UI" w:cs="Segoe UI"/>
-                <w:i/>
                 <w:u w:val="single"/>
               </w:rPr>
               <w:t>T</w:t>
@@ -2164,7 +2134,6 @@
             <w:r>
               <w:rPr>
                 <w:rFonts w:ascii="Segoe UI" w:hAnsi="Segoe UI" w:cs="Segoe UI"/>
-                <w:i/>
                 <w:u w:val="single"/>
               </w:rPr>
               <w:t>hông tin chi tiết</w:t>
@@ -2212,14 +2181,12 @@
               <w:jc w:val="center"/>
               <w:rPr>
                 <w:rFonts w:ascii="Segoe UI" w:hAnsi="Segoe UI" w:cs="Segoe UI"/>
-                <w:i/>
-                <w:u w:val="single"/>
-              </w:rPr>
-            </w:pPr>
-            <w:r>
-              <w:rPr>
-                <w:rFonts w:ascii="Segoe UI" w:hAnsi="Segoe UI" w:cs="Segoe UI"/>
-                <w:i/>
+                <w:u w:val="single"/>
+              </w:rPr>
+            </w:pPr>
+            <w:r>
+              <w:rPr>
+                <w:rFonts w:ascii="Segoe UI" w:hAnsi="Segoe UI" w:cs="Segoe UI"/>
                 <w:u w:val="single"/>
               </w:rPr>
               <w:t>M</w:t>
@@ -2227,7 +2194,6 @@
             <w:r>
               <w:rPr>
                 <w:rFonts w:ascii="Segoe UI" w:hAnsi="Segoe UI" w:cs="Segoe UI"/>
-                <w:i/>
                 <w:u w:val="single"/>
               </w:rPr>
               <w:t>ón hàng khác</w:t>
@@ -2328,14 +2294,12 @@
               <w:jc w:val="center"/>
               <w:rPr>
                 <w:rFonts w:ascii="Segoe UI" w:hAnsi="Segoe UI" w:cs="Segoe UI"/>
-                <w:i/>
-                <w:u w:val="single"/>
-              </w:rPr>
-            </w:pPr>
-            <w:r>
-              <w:rPr>
-                <w:rFonts w:ascii="Segoe UI" w:hAnsi="Segoe UI" w:cs="Segoe UI"/>
-                <w:i/>
+                <w:u w:val="single"/>
+              </w:rPr>
+            </w:pPr>
+            <w:r>
+              <w:rPr>
+                <w:rFonts w:ascii="Segoe UI" w:hAnsi="Segoe UI" w:cs="Segoe UI"/>
                 <w:u w:val="single"/>
               </w:rPr>
               <w:t>Địa chỉ, số điện thoại, email,</w:t>
@@ -2355,7 +2319,6 @@
             <w:r>
               <w:rPr>
                 <w:rFonts w:ascii="Segoe UI" w:hAnsi="Segoe UI" w:cs="Segoe UI"/>
-                <w:i/>
                 <w:u w:val="single"/>
               </w:rPr>
               <w:t>Phương thức thanh toán</w:t>
@@ -2403,14 +2366,12 @@
               <w:jc w:val="center"/>
               <w:rPr>
                 <w:rFonts w:ascii="Segoe UI" w:hAnsi="Segoe UI" w:cs="Segoe UI"/>
-                <w:i/>
-                <w:u w:val="single"/>
-              </w:rPr>
-            </w:pPr>
-            <w:r>
-              <w:rPr>
-                <w:rFonts w:ascii="Segoe UI" w:hAnsi="Segoe UI" w:cs="Segoe UI"/>
-                <w:i/>
+                <w:u w:val="single"/>
+              </w:rPr>
+            </w:pPr>
+            <w:r>
+              <w:rPr>
+                <w:rFonts w:ascii="Segoe UI" w:hAnsi="Segoe UI" w:cs="Segoe UI"/>
                 <w:u w:val="single"/>
               </w:rPr>
               <w:t>Cửa hàng</w:t>
@@ -2458,14 +2419,12 @@
               <w:jc w:val="center"/>
               <w:rPr>
                 <w:rFonts w:ascii="Segoe UI" w:hAnsi="Segoe UI" w:cs="Segoe UI"/>
-                <w:i/>
-                <w:u w:val="single"/>
-              </w:rPr>
-            </w:pPr>
-            <w:r>
-              <w:rPr>
-                <w:rFonts w:ascii="Segoe UI" w:hAnsi="Segoe UI" w:cs="Segoe UI"/>
-                <w:i/>
+                <w:u w:val="single"/>
+              </w:rPr>
+            </w:pPr>
+            <w:r>
+              <w:rPr>
+                <w:rFonts w:ascii="Segoe UI" w:hAnsi="Segoe UI" w:cs="Segoe UI"/>
                 <w:u w:val="single"/>
               </w:rPr>
               <w:t>Ngân hàng</w:t>
@@ -2521,7 +2480,7 @@
                 <w:rFonts w:ascii="Segoe UI" w:hAnsi="Segoe UI" w:cs="Segoe UI"/>
                 <w:u w:val="single"/>
               </w:rPr>
-              <w:t>Cô EFX</w:t>
+              <w:t>Người quản trị EFX</w:t>
             </w:r>
           </w:p>
         </w:tc>
@@ -2566,14 +2525,12 @@
               <w:jc w:val="center"/>
               <w:rPr>
                 <w:rFonts w:ascii="Segoe UI" w:hAnsi="Segoe UI" w:cs="Segoe UI"/>
-                <w:i/>
-                <w:u w:val="single"/>
-              </w:rPr>
-            </w:pPr>
-            <w:r>
-              <w:rPr>
-                <w:rFonts w:ascii="Segoe UI" w:hAnsi="Segoe UI" w:cs="Segoe UI"/>
-                <w:i/>
+                <w:u w:val="single"/>
+              </w:rPr>
+            </w:pPr>
+            <w:r>
+              <w:rPr>
+                <w:rFonts w:ascii="Segoe UI" w:hAnsi="Segoe UI" w:cs="Segoe UI"/>
                 <w:u w:val="single"/>
               </w:rPr>
               <w:t>Thông báo</w:t>
@@ -2826,6 +2783,7 @@
               <w:jc w:val="center"/>
               <w:rPr>
                 <w:rFonts w:ascii="Segoe UI" w:hAnsi="Segoe UI" w:cs="Segoe UI"/>
+                <w:u w:val="single"/>
               </w:rPr>
             </w:pPr>
             <w:r>
@@ -2850,6 +2808,320 @@
               <w:jc w:val="center"/>
               <w:rPr>
                 <w:rFonts w:ascii="Segoe UI" w:hAnsi="Segoe UI" w:cs="Segoe UI"/>
+                <w:u w:val="single"/>
+              </w:rPr>
+            </w:pPr>
+            <w:r>
+              <w:rPr>
+                <w:rFonts w:ascii="Segoe UI" w:hAnsi="Segoe UI" w:cs="Segoe UI"/>
+                <w:u w:val="single"/>
+              </w:rPr>
+              <w:t>Mạng internet</w:t>
+            </w:r>
+          </w:p>
+        </w:tc>
+      </w:tr>
+      <w:tr>
+        <w:tc>
+          <w:tcPr>
+            <w:tcW w:w="1325" w:type="dxa"/>
+            <w:vAlign w:val="center"/>
+          </w:tcPr>
+          <w:p>
+            <w:pPr>
+              <w:pStyle w:val="ListParagraph"/>
+              <w:spacing w:line="360" w:lineRule="auto"/>
+              <w:ind w:left="0"/>
+              <w:jc w:val="center"/>
+              <w:rPr>
+                <w:rFonts w:ascii="Segoe UI" w:hAnsi="Segoe UI" w:cs="Segoe UI"/>
+                <w:u w:val="single"/>
+              </w:rPr>
+            </w:pPr>
+            <w:r>
+              <w:rPr>
+                <w:rFonts w:ascii="Segoe UI" w:hAnsi="Segoe UI" w:cs="Segoe UI"/>
+                <w:u w:val="single"/>
+              </w:rPr>
+              <w:t>3</w:t>
+            </w:r>
+          </w:p>
+        </w:tc>
+        <w:tc>
+          <w:tcPr>
+            <w:tcW w:w="6945" w:type="dxa"/>
+            <w:vAlign w:val="center"/>
+          </w:tcPr>
+          <w:p>
+            <w:pPr>
+              <w:pStyle w:val="ListParagraph"/>
+              <w:spacing w:line="360" w:lineRule="auto"/>
+              <w:ind w:left="0"/>
+              <w:jc w:val="center"/>
+              <w:rPr>
+                <w:rFonts w:ascii="Segoe UI" w:hAnsi="Segoe UI" w:cs="Segoe UI"/>
+                <w:u w:val="single"/>
+              </w:rPr>
+            </w:pPr>
+            <w:r>
+              <w:rPr>
+                <w:rFonts w:ascii="Segoe UI" w:hAnsi="Segoe UI" w:cs="Segoe UI"/>
+                <w:u w:val="single"/>
+              </w:rPr>
+              <w:t>Web brower</w:t>
+            </w:r>
+          </w:p>
+        </w:tc>
+      </w:tr>
+      <w:tr>
+        <w:tc>
+          <w:tcPr>
+            <w:tcW w:w="1325" w:type="dxa"/>
+            <w:vAlign w:val="center"/>
+          </w:tcPr>
+          <w:p>
+            <w:pPr>
+              <w:pStyle w:val="ListParagraph"/>
+              <w:spacing w:line="360" w:lineRule="auto"/>
+              <w:ind w:left="0"/>
+              <w:jc w:val="center"/>
+              <w:rPr>
+                <w:rFonts w:ascii="Segoe UI" w:hAnsi="Segoe UI" w:cs="Segoe UI"/>
+                <w:u w:val="single"/>
+              </w:rPr>
+            </w:pPr>
+            <w:r>
+              <w:rPr>
+                <w:rFonts w:ascii="Segoe UI" w:hAnsi="Segoe UI" w:cs="Segoe UI"/>
+                <w:u w:val="single"/>
+              </w:rPr>
+              <w:t>4</w:t>
+            </w:r>
+          </w:p>
+        </w:tc>
+        <w:tc>
+          <w:tcPr>
+            <w:tcW w:w="6945" w:type="dxa"/>
+            <w:vAlign w:val="center"/>
+          </w:tcPr>
+          <w:p>
+            <w:pPr>
+              <w:pStyle w:val="ListParagraph"/>
+              <w:spacing w:line="360" w:lineRule="auto"/>
+              <w:ind w:left="0"/>
+              <w:jc w:val="center"/>
+              <w:rPr>
+                <w:rFonts w:ascii="Segoe UI" w:hAnsi="Segoe UI" w:cs="Segoe UI"/>
+                <w:u w:val="single"/>
+              </w:rPr>
+            </w:pPr>
+            <w:r>
+              <w:rPr>
+                <w:rFonts w:ascii="Segoe UI" w:hAnsi="Segoe UI" w:cs="Segoe UI"/>
+                <w:u w:val="single"/>
+              </w:rPr>
+              <w:t>Trang chủ</w:t>
+            </w:r>
+          </w:p>
+        </w:tc>
+      </w:tr>
+      <w:tr>
+        <w:tc>
+          <w:tcPr>
+            <w:tcW w:w="1325" w:type="dxa"/>
+            <w:vAlign w:val="center"/>
+          </w:tcPr>
+          <w:p>
+            <w:pPr>
+              <w:pStyle w:val="ListParagraph"/>
+              <w:spacing w:line="360" w:lineRule="auto"/>
+              <w:ind w:left="0"/>
+              <w:jc w:val="center"/>
+              <w:rPr>
+                <w:rFonts w:ascii="Segoe UI" w:hAnsi="Segoe UI" w:cs="Segoe UI"/>
+                <w:u w:val="single"/>
+              </w:rPr>
+            </w:pPr>
+            <w:r>
+              <w:rPr>
+                <w:rFonts w:ascii="Segoe UI" w:hAnsi="Segoe UI" w:cs="Segoe UI"/>
+                <w:u w:val="single"/>
+              </w:rPr>
+              <w:t>5</w:t>
+            </w:r>
+          </w:p>
+        </w:tc>
+        <w:tc>
+          <w:tcPr>
+            <w:tcW w:w="6945" w:type="dxa"/>
+            <w:vAlign w:val="center"/>
+          </w:tcPr>
+          <w:p>
+            <w:pPr>
+              <w:pStyle w:val="ListParagraph"/>
+              <w:spacing w:line="360" w:lineRule="auto"/>
+              <w:ind w:left="0"/>
+              <w:jc w:val="center"/>
+              <w:rPr>
+                <w:rFonts w:ascii="Segoe UI" w:hAnsi="Segoe UI" w:cs="Segoe UI"/>
+                <w:u w:val="single"/>
+              </w:rPr>
+            </w:pPr>
+            <w:r>
+              <w:rPr>
+                <w:rFonts w:ascii="Segoe UI" w:hAnsi="Segoe UI" w:cs="Segoe UI"/>
+                <w:u w:val="single"/>
+              </w:rPr>
+              <w:t>CSDL</w:t>
+            </w:r>
+          </w:p>
+        </w:tc>
+      </w:tr>
+      <w:tr>
+        <w:tc>
+          <w:tcPr>
+            <w:tcW w:w="1325" w:type="dxa"/>
+            <w:vAlign w:val="center"/>
+          </w:tcPr>
+          <w:p>
+            <w:pPr>
+              <w:pStyle w:val="ListParagraph"/>
+              <w:spacing w:line="360" w:lineRule="auto"/>
+              <w:ind w:left="0"/>
+              <w:jc w:val="center"/>
+              <w:rPr>
+                <w:rFonts w:ascii="Segoe UI" w:hAnsi="Segoe UI" w:cs="Segoe UI"/>
+                <w:u w:val="single"/>
+              </w:rPr>
+            </w:pPr>
+            <w:r>
+              <w:rPr>
+                <w:rFonts w:ascii="Segoe UI" w:hAnsi="Segoe UI" w:cs="Segoe UI"/>
+                <w:u w:val="single"/>
+              </w:rPr>
+              <w:t>6</w:t>
+            </w:r>
+          </w:p>
+        </w:tc>
+        <w:tc>
+          <w:tcPr>
+            <w:tcW w:w="6945" w:type="dxa"/>
+            <w:vAlign w:val="center"/>
+          </w:tcPr>
+          <w:p>
+            <w:pPr>
+              <w:pStyle w:val="ListParagraph"/>
+              <w:spacing w:line="360" w:lineRule="auto"/>
+              <w:ind w:left="0"/>
+              <w:jc w:val="center"/>
+              <w:rPr>
+                <w:rFonts w:ascii="Segoe UI" w:hAnsi="Segoe UI" w:cs="Segoe UI"/>
+                <w:u w:val="single"/>
+                <w:lang w:val="fr-FR"/>
+              </w:rPr>
+            </w:pPr>
+            <w:r>
+              <w:rPr>
+                <w:rFonts w:ascii="Segoe UI" w:hAnsi="Segoe UI" w:cs="Segoe UI"/>
+                <w:u w:val="single"/>
+                <w:lang w:val="fr-FR"/>
+              </w:rPr>
+              <w:t>Các món đồ thời trang</w:t>
+            </w:r>
+          </w:p>
+        </w:tc>
+      </w:tr>
+      <w:tr>
+        <w:tc>
+          <w:tcPr>
+            <w:tcW w:w="1325" w:type="dxa"/>
+            <w:vAlign w:val="center"/>
+          </w:tcPr>
+          <w:p>
+            <w:pPr>
+              <w:pStyle w:val="ListParagraph"/>
+              <w:spacing w:line="360" w:lineRule="auto"/>
+              <w:ind w:left="0"/>
+              <w:jc w:val="center"/>
+              <w:rPr>
+                <w:rFonts w:ascii="Segoe UI" w:hAnsi="Segoe UI" w:cs="Segoe UI"/>
+                <w:u w:val="single"/>
+              </w:rPr>
+            </w:pPr>
+            <w:r>
+              <w:rPr>
+                <w:rFonts w:ascii="Segoe UI" w:hAnsi="Segoe UI" w:cs="Segoe UI"/>
+                <w:u w:val="single"/>
+              </w:rPr>
+              <w:t>7</w:t>
+            </w:r>
+          </w:p>
+        </w:tc>
+        <w:tc>
+          <w:tcPr>
+            <w:tcW w:w="6945" w:type="dxa"/>
+            <w:vAlign w:val="center"/>
+          </w:tcPr>
+          <w:p>
+            <w:pPr>
+              <w:pStyle w:val="ListParagraph"/>
+              <w:spacing w:line="360" w:lineRule="auto"/>
+              <w:ind w:left="0"/>
+              <w:jc w:val="center"/>
+              <w:rPr>
+                <w:rFonts w:ascii="Segoe UI" w:hAnsi="Segoe UI" w:cs="Segoe UI"/>
+                <w:u w:val="single"/>
+                <w:lang w:val="fr-FR"/>
+              </w:rPr>
+            </w:pPr>
+            <w:r>
+              <w:rPr>
+                <w:rFonts w:ascii="Segoe UI" w:hAnsi="Segoe UI" w:cs="Segoe UI"/>
+                <w:u w:val="single"/>
+              </w:rPr>
+              <w:t>Đường dẫn</w:t>
+            </w:r>
+          </w:p>
+        </w:tc>
+      </w:tr>
+      <w:tr>
+        <w:tc>
+          <w:tcPr>
+            <w:tcW w:w="1325" w:type="dxa"/>
+            <w:vAlign w:val="center"/>
+          </w:tcPr>
+          <w:p>
+            <w:pPr>
+              <w:pStyle w:val="ListParagraph"/>
+              <w:spacing w:line="360" w:lineRule="auto"/>
+              <w:ind w:left="0"/>
+              <w:jc w:val="center"/>
+              <w:rPr>
+                <w:rFonts w:ascii="Segoe UI" w:hAnsi="Segoe UI" w:cs="Segoe UI"/>
+              </w:rPr>
+            </w:pPr>
+            <w:r>
+              <w:rPr>
+                <w:rFonts w:ascii="Segoe UI" w:hAnsi="Segoe UI" w:cs="Segoe UI"/>
+                <w:u w:val="single"/>
+              </w:rPr>
+              <w:t>8</w:t>
+            </w:r>
+          </w:p>
+        </w:tc>
+        <w:tc>
+          <w:tcPr>
+            <w:tcW w:w="6945" w:type="dxa"/>
+            <w:vAlign w:val="center"/>
+          </w:tcPr>
+          <w:p>
+            <w:pPr>
+              <w:pStyle w:val="ListParagraph"/>
+              <w:spacing w:line="360" w:lineRule="auto"/>
+              <w:ind w:left="0"/>
+              <w:jc w:val="center"/>
+              <w:rPr>
+                <w:rFonts w:ascii="Segoe UI" w:hAnsi="Segoe UI" w:cs="Segoe UI"/>
               </w:rPr>
             </w:pPr>
             <w:r>
@@ -2876,14 +3148,15 @@
               <w:jc w:val="center"/>
               <w:rPr>
                 <w:rFonts w:ascii="Segoe UI" w:hAnsi="Segoe UI" w:cs="Segoe UI"/>
-              </w:rPr>
-            </w:pPr>
-            <w:r>
-              <w:rPr>
-                <w:rFonts w:ascii="Segoe UI" w:hAnsi="Segoe UI" w:cs="Segoe UI"/>
-                <w:u w:val="single"/>
-              </w:rPr>
-              <w:t>3</w:t>
+                <w:u w:val="single"/>
+              </w:rPr>
+            </w:pPr>
+            <w:r>
+              <w:rPr>
+                <w:rFonts w:ascii="Segoe UI" w:hAnsi="Segoe UI" w:cs="Segoe UI"/>
+                <w:u w:val="single"/>
+              </w:rPr>
+              <w:t>9</w:t>
             </w:r>
           </w:p>
         </w:tc>
@@ -2900,21 +3173,15 @@
               <w:jc w:val="center"/>
               <w:rPr>
                 <w:rFonts w:ascii="Segoe UI" w:hAnsi="Segoe UI" w:cs="Segoe UI"/>
-              </w:rPr>
-            </w:pPr>
-            <w:r>
-              <w:rPr>
-                <w:rFonts w:ascii="Segoe UI" w:hAnsi="Segoe UI" w:cs="Segoe UI"/>
-                <w:u w:val="single"/>
-              </w:rPr>
-              <w:t>D</w:t>
-            </w:r>
-            <w:r>
-              <w:rPr>
-                <w:rFonts w:ascii="Segoe UI" w:hAnsi="Segoe UI" w:cs="Segoe UI"/>
-                <w:u w:val="single"/>
-              </w:rPr>
-              <w:t>anh sách những chiếc áo thun</w:t>
+                <w:u w:val="single"/>
+              </w:rPr>
+            </w:pPr>
+            <w:r>
+              <w:rPr>
+                <w:rFonts w:ascii="Segoe UI" w:hAnsi="Segoe UI" w:cs="Segoe UI"/>
+                <w:u w:val="single"/>
+              </w:rPr>
+              <w:t>website ShopMadeByTD.com</w:t>
             </w:r>
           </w:p>
         </w:tc>
@@ -2940,7 +3207,7 @@
                 <w:rFonts w:ascii="Segoe UI" w:hAnsi="Segoe UI" w:cs="Segoe UI"/>
                 <w:u w:val="single"/>
               </w:rPr>
-              <w:t>4</w:t>
+              <w:t>10</w:t>
             </w:r>
           </w:p>
         </w:tc>
@@ -2964,6 +3231,63 @@
                 <w:rFonts w:ascii="Segoe UI" w:hAnsi="Segoe UI" w:cs="Segoe UI"/>
                 <w:u w:val="single"/>
               </w:rPr>
+              <w:t>Á</w:t>
+            </w:r>
+            <w:r>
+              <w:rPr>
+                <w:rFonts w:ascii="Segoe UI" w:hAnsi="Segoe UI" w:cs="Segoe UI"/>
+                <w:u w:val="single"/>
+              </w:rPr>
+              <w:t>o thun</w:t>
+            </w:r>
+          </w:p>
+        </w:tc>
+      </w:tr>
+      <w:tr>
+        <w:tc>
+          <w:tcPr>
+            <w:tcW w:w="1325" w:type="dxa"/>
+            <w:vAlign w:val="center"/>
+          </w:tcPr>
+          <w:p>
+            <w:pPr>
+              <w:pStyle w:val="ListParagraph"/>
+              <w:spacing w:line="360" w:lineRule="auto"/>
+              <w:ind w:left="0"/>
+              <w:jc w:val="center"/>
+              <w:rPr>
+                <w:rFonts w:ascii="Segoe UI" w:hAnsi="Segoe UI" w:cs="Segoe UI"/>
+              </w:rPr>
+            </w:pPr>
+            <w:r>
+              <w:rPr>
+                <w:rFonts w:ascii="Segoe UI" w:hAnsi="Segoe UI" w:cs="Segoe UI"/>
+                <w:u w:val="single"/>
+              </w:rPr>
+              <w:t>11</w:t>
+            </w:r>
+          </w:p>
+        </w:tc>
+        <w:tc>
+          <w:tcPr>
+            <w:tcW w:w="6945" w:type="dxa"/>
+            <w:vAlign w:val="center"/>
+          </w:tcPr>
+          <w:p>
+            <w:pPr>
+              <w:pStyle w:val="ListParagraph"/>
+              <w:spacing w:line="360" w:lineRule="auto"/>
+              <w:ind w:left="0"/>
+              <w:jc w:val="center"/>
+              <w:rPr>
+                <w:rFonts w:ascii="Segoe UI" w:hAnsi="Segoe UI" w:cs="Segoe UI"/>
+              </w:rPr>
+            </w:pPr>
+            <w:r>
+              <w:rPr>
+                <w:rFonts w:ascii="Segoe UI" w:hAnsi="Segoe UI" w:cs="Segoe UI"/>
+                <w:u w:val="single"/>
+              </w:rPr>
               <w:t>Chiếc áo thun XYZ</w:t>
             </w:r>
           </w:p>
@@ -2991,7 +3315,7 @@
                 <w:rFonts w:ascii="Segoe UI" w:hAnsi="Segoe UI" w:cs="Segoe UI"/>
                 <w:u w:val="single"/>
               </w:rPr>
-              <w:t>5</w:t>
+              <w:t>12</w:t>
             </w:r>
           </w:p>
         </w:tc>
@@ -3049,7 +3373,7 @@
                 <w:rFonts w:ascii="Segoe UI" w:hAnsi="Segoe UI" w:cs="Segoe UI"/>
                 <w:u w:val="single"/>
               </w:rPr>
-              <w:t>6</w:t>
+              <w:t>13</w:t>
             </w:r>
           </w:p>
         </w:tc>
@@ -3073,21 +3397,7 @@
                 <w:rFonts w:ascii="Segoe UI" w:hAnsi="Segoe UI" w:cs="Segoe UI"/>
                 <w:u w:val="single"/>
               </w:rPr>
-              <w:t xml:space="preserve">Thông tin </w:t>
-            </w:r>
-            <w:r>
-              <w:rPr>
-                <w:rFonts w:ascii="Segoe UI" w:hAnsi="Segoe UI" w:cs="Segoe UI"/>
-                <w:u w:val="single"/>
-              </w:rPr>
-              <w:t>giỏ</w:t>
-            </w:r>
-            <w:r>
-              <w:rPr>
-                <w:rFonts w:ascii="Segoe UI" w:hAnsi="Segoe UI" w:cs="Segoe UI"/>
-                <w:u w:val="single"/>
-              </w:rPr>
-              <w:t xml:space="preserve"> hàng</w:t>
+              <w:t>Thành viên của website</w:t>
             </w:r>
           </w:p>
         </w:tc>
@@ -3114,7 +3424,7 @@
                 <w:rFonts w:ascii="Segoe UI" w:hAnsi="Segoe UI" w:cs="Segoe UI"/>
                 <w:u w:val="single"/>
               </w:rPr>
-              <w:t>7</w:t>
+              <w:t>14</w:t>
             </w:r>
           </w:p>
         </w:tc>
@@ -3131,14 +3441,15 @@
               <w:jc w:val="center"/>
               <w:rPr>
                 <w:rFonts w:ascii="Segoe UI" w:hAnsi="Segoe UI" w:cs="Segoe UI"/>
-              </w:rPr>
-            </w:pPr>
-            <w:r>
-              <w:rPr>
-                <w:rFonts w:ascii="Segoe UI" w:hAnsi="Segoe UI" w:cs="Segoe UI"/>
-                <w:u w:val="single"/>
-              </w:rPr>
-              <w:t>Thành viên của website</w:t>
+                <w:u w:val="single"/>
+              </w:rPr>
+            </w:pPr>
+            <w:r>
+              <w:rPr>
+                <w:rFonts w:ascii="Segoe UI" w:hAnsi="Segoe UI" w:cs="Segoe UI"/>
+                <w:u w:val="single"/>
+              </w:rPr>
+              <w:t>Món hàng khác</w:t>
             </w:r>
           </w:p>
         </w:tc>
@@ -3165,7 +3476,7 @@
                 <w:rFonts w:ascii="Segoe UI" w:hAnsi="Segoe UI" w:cs="Segoe UI"/>
                 <w:u w:val="single"/>
               </w:rPr>
-              <w:t>8</w:t>
+              <w:t>15</w:t>
             </w:r>
           </w:p>
         </w:tc>
@@ -3182,14 +3493,15 @@
               <w:jc w:val="center"/>
               <w:rPr>
                 <w:rFonts w:ascii="Segoe UI" w:hAnsi="Segoe UI" w:cs="Segoe UI"/>
-              </w:rPr>
-            </w:pPr>
-            <w:r>
-              <w:rPr>
-                <w:rFonts w:ascii="Segoe UI" w:hAnsi="Segoe UI" w:cs="Segoe UI"/>
-                <w:u w:val="single"/>
-              </w:rPr>
-              <w:t>Thông tin cá nhân của KH ABC</w:t>
+                <w:u w:val="single"/>
+              </w:rPr>
+            </w:pPr>
+            <w:r>
+              <w:rPr>
+                <w:rFonts w:ascii="Segoe UI" w:hAnsi="Segoe UI" w:cs="Segoe UI"/>
+                <w:u w:val="single"/>
+              </w:rPr>
+              <w:t>Cửa hàng</w:t>
             </w:r>
           </w:p>
         </w:tc>
@@ -3216,7 +3528,7 @@
                 <w:rFonts w:ascii="Segoe UI" w:hAnsi="Segoe UI" w:cs="Segoe UI"/>
                 <w:u w:val="single"/>
               </w:rPr>
-              <w:t>9</w:t>
+              <w:t>16</w:t>
             </w:r>
           </w:p>
         </w:tc>
@@ -3233,14 +3545,15 @@
               <w:jc w:val="center"/>
               <w:rPr>
                 <w:rFonts w:ascii="Segoe UI" w:hAnsi="Segoe UI" w:cs="Segoe UI"/>
-              </w:rPr>
-            </w:pPr>
-            <w:r>
-              <w:rPr>
-                <w:rFonts w:ascii="Segoe UI" w:hAnsi="Segoe UI" w:cs="Segoe UI"/>
-                <w:u w:val="single"/>
-              </w:rPr>
-              <w:t>Cô EFX</w:t>
+                <w:u w:val="single"/>
+              </w:rPr>
+            </w:pPr>
+            <w:r>
+              <w:rPr>
+                <w:rFonts w:ascii="Segoe UI" w:hAnsi="Segoe UI" w:cs="Segoe UI"/>
+                <w:u w:val="single"/>
+              </w:rPr>
+              <w:t>Ngân hàng</w:t>
             </w:r>
           </w:p>
         </w:tc>
@@ -3267,7 +3580,7 @@
                 <w:rFonts w:ascii="Segoe UI" w:hAnsi="Segoe UI" w:cs="Segoe UI"/>
                 <w:u w:val="single"/>
               </w:rPr>
-              <w:t>10</w:t>
+              <w:t>17</w:t>
             </w:r>
           </w:p>
         </w:tc>
@@ -3292,20 +3605,230 @@
                 <w:rFonts w:ascii="Segoe UI" w:hAnsi="Segoe UI" w:cs="Segoe UI"/>
                 <w:u w:val="single"/>
               </w:rPr>
+              <w:t>Thông báo</w:t>
+            </w:r>
+          </w:p>
+        </w:tc>
+      </w:tr>
+      <w:tr>
+        <w:tc>
+          <w:tcPr>
+            <w:tcW w:w="1325" w:type="dxa"/>
+            <w:vAlign w:val="center"/>
+          </w:tcPr>
+          <w:p>
+            <w:pPr>
+              <w:pStyle w:val="ListParagraph"/>
+              <w:spacing w:line="360" w:lineRule="auto"/>
+              <w:ind w:left="0"/>
+              <w:jc w:val="center"/>
+              <w:rPr>
+                <w:rFonts w:ascii="Segoe UI" w:hAnsi="Segoe UI" w:cs="Segoe UI"/>
+                <w:u w:val="single"/>
+              </w:rPr>
+            </w:pPr>
+            <w:r>
+              <w:rPr>
+                <w:rFonts w:ascii="Segoe UI" w:hAnsi="Segoe UI" w:cs="Segoe UI"/>
+                <w:u w:val="single"/>
+              </w:rPr>
+              <w:t>18</w:t>
+            </w:r>
+          </w:p>
+        </w:tc>
+        <w:tc>
+          <w:tcPr>
+            <w:tcW w:w="6945" w:type="dxa"/>
+            <w:vAlign w:val="center"/>
+          </w:tcPr>
+          <w:p>
+            <w:pPr>
+              <w:pStyle w:val="ListParagraph"/>
+              <w:spacing w:line="360" w:lineRule="auto"/>
+              <w:ind w:left="0"/>
+              <w:jc w:val="center"/>
+              <w:rPr>
+                <w:rFonts w:ascii="Segoe UI" w:hAnsi="Segoe UI" w:cs="Segoe UI"/>
+              </w:rPr>
+            </w:pPr>
+            <w:r>
+              <w:rPr>
+                <w:rFonts w:ascii="Segoe UI" w:hAnsi="Segoe UI" w:cs="Segoe UI"/>
+                <w:u w:val="single"/>
+              </w:rPr>
+              <w:t>Người quản trị EFX</w:t>
+            </w:r>
+          </w:p>
+        </w:tc>
+      </w:tr>
+      <w:tr>
+        <w:tc>
+          <w:tcPr>
+            <w:tcW w:w="1325" w:type="dxa"/>
+            <w:vAlign w:val="center"/>
+          </w:tcPr>
+          <w:p>
+            <w:pPr>
+              <w:pStyle w:val="ListParagraph"/>
+              <w:spacing w:line="360" w:lineRule="auto"/>
+              <w:ind w:left="0"/>
+              <w:jc w:val="center"/>
+              <w:rPr>
+                <w:rFonts w:ascii="Segoe UI" w:hAnsi="Segoe UI" w:cs="Segoe UI"/>
+                <w:u w:val="single"/>
+              </w:rPr>
+            </w:pPr>
+            <w:r>
+              <w:rPr>
+                <w:rFonts w:ascii="Segoe UI" w:hAnsi="Segoe UI" w:cs="Segoe UI"/>
+                <w:u w:val="single"/>
+              </w:rPr>
+              <w:t>19</w:t>
+            </w:r>
+          </w:p>
+        </w:tc>
+        <w:tc>
+          <w:tcPr>
+            <w:tcW w:w="6945" w:type="dxa"/>
+            <w:vAlign w:val="center"/>
+          </w:tcPr>
+          <w:p>
+            <w:pPr>
+              <w:pStyle w:val="ListParagraph"/>
+              <w:spacing w:line="360" w:lineRule="auto"/>
+              <w:ind w:left="0"/>
+              <w:jc w:val="center"/>
+              <w:rPr>
+                <w:rFonts w:ascii="Segoe UI" w:hAnsi="Segoe UI" w:cs="Segoe UI"/>
+                <w:u w:val="single"/>
+              </w:rPr>
+            </w:pPr>
+            <w:r>
+              <w:rPr>
+                <w:rFonts w:ascii="Segoe UI" w:hAnsi="Segoe UI" w:cs="Segoe UI"/>
+                <w:u w:val="single"/>
+              </w:rPr>
               <w:t>Đơn hàng mới</w:t>
             </w:r>
           </w:p>
         </w:tc>
       </w:tr>
+      <w:tr>
+        <w:tc>
+          <w:tcPr>
+            <w:tcW w:w="1325" w:type="dxa"/>
+            <w:vAlign w:val="center"/>
+          </w:tcPr>
+          <w:p>
+            <w:pPr>
+              <w:pStyle w:val="ListParagraph"/>
+              <w:spacing w:line="360" w:lineRule="auto"/>
+              <w:ind w:left="0"/>
+              <w:jc w:val="center"/>
+              <w:rPr>
+                <w:rFonts w:ascii="Segoe UI" w:hAnsi="Segoe UI" w:cs="Segoe UI"/>
+                <w:u w:val="single"/>
+              </w:rPr>
+            </w:pPr>
+            <w:r>
+              <w:rPr>
+                <w:rFonts w:ascii="Segoe UI" w:hAnsi="Segoe UI" w:cs="Segoe UI"/>
+                <w:u w:val="single"/>
+              </w:rPr>
+              <w:t>20</w:t>
+            </w:r>
+          </w:p>
+        </w:tc>
+        <w:tc>
+          <w:tcPr>
+            <w:tcW w:w="6945" w:type="dxa"/>
+            <w:vAlign w:val="center"/>
+          </w:tcPr>
+          <w:p>
+            <w:pPr>
+              <w:pStyle w:val="ListParagraph"/>
+              <w:spacing w:line="360" w:lineRule="auto"/>
+              <w:ind w:left="0"/>
+              <w:jc w:val="center"/>
+              <w:rPr>
+                <w:rFonts w:ascii="Segoe UI" w:hAnsi="Segoe UI" w:cs="Segoe UI"/>
+                <w:u w:val="single"/>
+              </w:rPr>
+            </w:pPr>
+            <w:r>
+              <w:rPr>
+                <w:rFonts w:ascii="Segoe UI" w:hAnsi="Segoe UI" w:cs="Segoe UI"/>
+                <w:u w:val="single"/>
+              </w:rPr>
+              <w:t>website ShopMadeByTD.com</w:t>
+            </w:r>
+          </w:p>
+        </w:tc>
+      </w:tr>
+      <w:tr>
+        <w:tc>
+          <w:tcPr>
+            <w:tcW w:w="1325" w:type="dxa"/>
+            <w:vAlign w:val="center"/>
+          </w:tcPr>
+          <w:p>
+            <w:pPr>
+              <w:pStyle w:val="ListParagraph"/>
+              <w:spacing w:line="360" w:lineRule="auto"/>
+              <w:ind w:left="0"/>
+              <w:jc w:val="center"/>
+              <w:rPr>
+                <w:rFonts w:ascii="Segoe UI" w:hAnsi="Segoe UI" w:cs="Segoe UI"/>
+                <w:u w:val="single"/>
+              </w:rPr>
+            </w:pPr>
+            <w:r>
+              <w:rPr>
+                <w:rFonts w:ascii="Segoe UI" w:hAnsi="Segoe UI" w:cs="Segoe UI"/>
+                <w:u w:val="single"/>
+              </w:rPr>
+              <w:t>21</w:t>
+            </w:r>
+          </w:p>
+        </w:tc>
+        <w:tc>
+          <w:tcPr>
+            <w:tcW w:w="6945" w:type="dxa"/>
+            <w:vAlign w:val="center"/>
+          </w:tcPr>
+          <w:p>
+            <w:pPr>
+              <w:pStyle w:val="ListParagraph"/>
+              <w:spacing w:line="360" w:lineRule="auto"/>
+              <w:jc w:val="center"/>
+              <w:rPr>
+                <w:rFonts w:ascii="Segoe UI" w:hAnsi="Segoe UI" w:cs="Segoe UI"/>
+                <w:u w:val="single"/>
+              </w:rPr>
+            </w:pPr>
+            <w:r>
+              <w:rPr>
+                <w:rFonts w:ascii="Segoe UI" w:hAnsi="Segoe UI" w:cs="Segoe UI"/>
+                <w:u w:val="single"/>
+              </w:rPr>
+              <w:t>Đơn hàng mới</w:t>
+            </w:r>
+          </w:p>
+          <w:p>
+            <w:pPr>
+              <w:pStyle w:val="ListParagraph"/>
+              <w:spacing w:line="360" w:lineRule="auto"/>
+              <w:ind w:left="0"/>
+              <w:jc w:val="center"/>
+              <w:rPr>
+                <w:rFonts w:ascii="Segoe UI" w:hAnsi="Segoe UI" w:cs="Segoe UI"/>
+                <w:u w:val="single"/>
+              </w:rPr>
+            </w:pPr>
+          </w:p>
+        </w:tc>
+      </w:tr>
     </w:tbl>
-    <w:p>
-      <w:pPr>
-        <w:spacing w:line="360" w:lineRule="auto"/>
-        <w:rPr>
-          <w:rFonts w:ascii="Segoe UI" w:hAnsi="Segoe UI" w:cs="Segoe UI"/>
-        </w:rPr>
-      </w:pPr>
-    </w:p>
     <w:p>
       <w:pPr>
         <w:pStyle w:val="ListParagraph"/>
@@ -3325,7 +3848,7 @@
           <w:rFonts w:ascii="Segoe UI" w:hAnsi="Segoe UI" w:cs="Segoe UI"/>
           <w:b/>
         </w:rPr>
-        <w:t>XÓA CÁC DANH TỪ LIÊN QUAN ĐẾN THÔNG TIN ĐẦU VÀO VÀ ĐẦU RA</w:t>
+        <w:t>BỎ CÁC DANH TỪ MƠ HỒ</w:t>
       </w:r>
     </w:p>
     <w:tbl>
@@ -3471,6 +3994,114 @@
                 <w:rFonts w:ascii="Segoe UI" w:hAnsi="Segoe UI" w:cs="Segoe UI"/>
                 <w:u w:val="single"/>
               </w:rPr>
+              <w:t>2</w:t>
+            </w:r>
+          </w:p>
+        </w:tc>
+        <w:tc>
+          <w:tcPr>
+            <w:tcW w:w="6945" w:type="dxa"/>
+            <w:vAlign w:val="center"/>
+          </w:tcPr>
+          <w:p>
+            <w:pPr>
+              <w:pStyle w:val="ListParagraph"/>
+              <w:spacing w:line="360" w:lineRule="auto"/>
+              <w:ind w:left="0"/>
+              <w:jc w:val="center"/>
+              <w:rPr>
+                <w:rFonts w:ascii="Segoe UI" w:hAnsi="Segoe UI" w:cs="Segoe UI"/>
+              </w:rPr>
+            </w:pPr>
+            <w:r>
+              <w:rPr>
+                <w:rFonts w:ascii="Segoe UI" w:hAnsi="Segoe UI" w:cs="Segoe UI"/>
+                <w:u w:val="single"/>
+              </w:rPr>
+              <w:t>Kết quả tìm kiếm</w:t>
+            </w:r>
+          </w:p>
+        </w:tc>
+      </w:tr>
+      <w:tr>
+        <w:tc>
+          <w:tcPr>
+            <w:tcW w:w="1325" w:type="dxa"/>
+            <w:vAlign w:val="center"/>
+          </w:tcPr>
+          <w:p>
+            <w:pPr>
+              <w:pStyle w:val="ListParagraph"/>
+              <w:spacing w:line="360" w:lineRule="auto"/>
+              <w:ind w:left="0"/>
+              <w:jc w:val="center"/>
+              <w:rPr>
+                <w:rFonts w:ascii="Segoe UI" w:hAnsi="Segoe UI" w:cs="Segoe UI"/>
+              </w:rPr>
+            </w:pPr>
+            <w:r>
+              <w:rPr>
+                <w:rFonts w:ascii="Segoe UI" w:hAnsi="Segoe UI" w:cs="Segoe UI"/>
+                <w:u w:val="single"/>
+              </w:rPr>
+              <w:lastRenderedPageBreak/>
+              <w:t>3</w:t>
+            </w:r>
+          </w:p>
+        </w:tc>
+        <w:tc>
+          <w:tcPr>
+            <w:tcW w:w="6945" w:type="dxa"/>
+            <w:vAlign w:val="center"/>
+          </w:tcPr>
+          <w:p>
+            <w:pPr>
+              <w:pStyle w:val="ListParagraph"/>
+              <w:spacing w:line="360" w:lineRule="auto"/>
+              <w:ind w:left="0"/>
+              <w:jc w:val="center"/>
+              <w:rPr>
+                <w:rFonts w:ascii="Segoe UI" w:hAnsi="Segoe UI" w:cs="Segoe UI"/>
+              </w:rPr>
+            </w:pPr>
+            <w:r>
+              <w:rPr>
+                <w:rFonts w:ascii="Segoe UI" w:hAnsi="Segoe UI" w:cs="Segoe UI"/>
+                <w:u w:val="single"/>
+              </w:rPr>
+              <w:t>D</w:t>
+            </w:r>
+            <w:r>
+              <w:rPr>
+                <w:rFonts w:ascii="Segoe UI" w:hAnsi="Segoe UI" w:cs="Segoe UI"/>
+                <w:u w:val="single"/>
+              </w:rPr>
+              <w:t>anh sách những chiếc áo thun</w:t>
+            </w:r>
+          </w:p>
+        </w:tc>
+      </w:tr>
+      <w:tr>
+        <w:tc>
+          <w:tcPr>
+            <w:tcW w:w="1325" w:type="dxa"/>
+            <w:vAlign w:val="center"/>
+          </w:tcPr>
+          <w:p>
+            <w:pPr>
+              <w:pStyle w:val="ListParagraph"/>
+              <w:spacing w:line="360" w:lineRule="auto"/>
+              <w:ind w:left="0"/>
+              <w:jc w:val="center"/>
+              <w:rPr>
+                <w:rFonts w:ascii="Segoe UI" w:hAnsi="Segoe UI" w:cs="Segoe UI"/>
+              </w:rPr>
+            </w:pPr>
+            <w:r>
+              <w:rPr>
+                <w:rFonts w:ascii="Segoe UI" w:hAnsi="Segoe UI" w:cs="Segoe UI"/>
+                <w:u w:val="single"/>
+              </w:rPr>
               <w:t>4</w:t>
             </w:r>
           </w:p>
@@ -3580,6 +4211,71 @@
                 <w:rFonts w:ascii="Segoe UI" w:hAnsi="Segoe UI" w:cs="Segoe UI"/>
                 <w:u w:val="single"/>
               </w:rPr>
+              <w:t>6</w:t>
+            </w:r>
+          </w:p>
+        </w:tc>
+        <w:tc>
+          <w:tcPr>
+            <w:tcW w:w="6945" w:type="dxa"/>
+            <w:vAlign w:val="center"/>
+          </w:tcPr>
+          <w:p>
+            <w:pPr>
+              <w:pStyle w:val="ListParagraph"/>
+              <w:spacing w:line="360" w:lineRule="auto"/>
+              <w:ind w:left="0"/>
+              <w:jc w:val="center"/>
+              <w:rPr>
+                <w:rFonts w:ascii="Segoe UI" w:hAnsi="Segoe UI" w:cs="Segoe UI"/>
+              </w:rPr>
+            </w:pPr>
+            <w:r>
+              <w:rPr>
+                <w:rFonts w:ascii="Segoe UI" w:hAnsi="Segoe UI" w:cs="Segoe UI"/>
+                <w:u w:val="single"/>
+              </w:rPr>
+              <w:t xml:space="preserve">Thông tin </w:t>
+            </w:r>
+            <w:r>
+              <w:rPr>
+                <w:rFonts w:ascii="Segoe UI" w:hAnsi="Segoe UI" w:cs="Segoe UI"/>
+                <w:u w:val="single"/>
+              </w:rPr>
+              <w:t>giỏ</w:t>
+            </w:r>
+            <w:r>
+              <w:rPr>
+                <w:rFonts w:ascii="Segoe UI" w:hAnsi="Segoe UI" w:cs="Segoe UI"/>
+                <w:u w:val="single"/>
+              </w:rPr>
+              <w:t xml:space="preserve"> hàng</w:t>
+            </w:r>
+          </w:p>
+        </w:tc>
+      </w:tr>
+      <w:tr>
+        <w:tc>
+          <w:tcPr>
+            <w:tcW w:w="1325" w:type="dxa"/>
+            <w:vAlign w:val="center"/>
+          </w:tcPr>
+          <w:p>
+            <w:pPr>
+              <w:pStyle w:val="ListParagraph"/>
+              <w:spacing w:line="360" w:lineRule="auto"/>
+              <w:ind w:left="0"/>
+              <w:jc w:val="center"/>
+              <w:rPr>
+                <w:rFonts w:ascii="Segoe UI" w:hAnsi="Segoe UI" w:cs="Segoe UI"/>
+                <w:u w:val="single"/>
+              </w:rPr>
+            </w:pPr>
+            <w:r>
+              <w:rPr>
+                <w:rFonts w:ascii="Segoe UI" w:hAnsi="Segoe UI" w:cs="Segoe UI"/>
+                <w:u w:val="single"/>
+              </w:rPr>
               <w:t>7</w:t>
             </w:r>
           </w:p>
@@ -3597,14 +4293,15 @@
               <w:jc w:val="center"/>
               <w:rPr>
                 <w:rFonts w:ascii="Segoe UI" w:hAnsi="Segoe UI" w:cs="Segoe UI"/>
-              </w:rPr>
-            </w:pPr>
-            <w:r>
-              <w:rPr>
-                <w:rFonts w:ascii="Segoe UI" w:hAnsi="Segoe UI" w:cs="Segoe UI"/>
-                <w:u w:val="single"/>
-              </w:rPr>
-              <w:t>Thành viên của website</w:t>
+                <w:u w:val="single"/>
+              </w:rPr>
+            </w:pPr>
+            <w:r>
+              <w:rPr>
+                <w:rFonts w:ascii="Segoe UI" w:hAnsi="Segoe UI" w:cs="Segoe UI"/>
+                <w:u w:val="single"/>
+              </w:rPr>
+              <w:t>Cửa hàng</w:t>
             </w:r>
           </w:p>
         </w:tc>
@@ -3631,6 +4328,57 @@
                 <w:rFonts w:ascii="Segoe UI" w:hAnsi="Segoe UI" w:cs="Segoe UI"/>
                 <w:u w:val="single"/>
               </w:rPr>
+              <w:t>8</w:t>
+            </w:r>
+          </w:p>
+        </w:tc>
+        <w:tc>
+          <w:tcPr>
+            <w:tcW w:w="6945" w:type="dxa"/>
+            <w:vAlign w:val="center"/>
+          </w:tcPr>
+          <w:p>
+            <w:pPr>
+              <w:pStyle w:val="ListParagraph"/>
+              <w:spacing w:line="360" w:lineRule="auto"/>
+              <w:ind w:left="0"/>
+              <w:jc w:val="center"/>
+              <w:rPr>
+                <w:rFonts w:ascii="Segoe UI" w:hAnsi="Segoe UI" w:cs="Segoe UI"/>
+              </w:rPr>
+            </w:pPr>
+            <w:r>
+              <w:rPr>
+                <w:rFonts w:ascii="Segoe UI" w:hAnsi="Segoe UI" w:cs="Segoe UI"/>
+                <w:u w:val="single"/>
+              </w:rPr>
+              <w:t>Người quản trị EFX</w:t>
+            </w:r>
+          </w:p>
+        </w:tc>
+      </w:tr>
+      <w:tr>
+        <w:tc>
+          <w:tcPr>
+            <w:tcW w:w="1325" w:type="dxa"/>
+            <w:vAlign w:val="center"/>
+          </w:tcPr>
+          <w:p>
+            <w:pPr>
+              <w:pStyle w:val="ListParagraph"/>
+              <w:spacing w:line="360" w:lineRule="auto"/>
+              <w:ind w:left="0"/>
+              <w:jc w:val="center"/>
+              <w:rPr>
+                <w:rFonts w:ascii="Segoe UI" w:hAnsi="Segoe UI" w:cs="Segoe UI"/>
+                <w:u w:val="single"/>
+              </w:rPr>
+            </w:pPr>
+            <w:r>
+              <w:rPr>
+                <w:rFonts w:ascii="Segoe UI" w:hAnsi="Segoe UI" w:cs="Segoe UI"/>
+                <w:u w:val="single"/>
+              </w:rPr>
               <w:t>9</w:t>
             </w:r>
           </w:p>
@@ -3648,14 +4396,74 @@
               <w:jc w:val="center"/>
               <w:rPr>
                 <w:rFonts w:ascii="Segoe UI" w:hAnsi="Segoe UI" w:cs="Segoe UI"/>
-              </w:rPr>
-            </w:pPr>
-            <w:r>
-              <w:rPr>
-                <w:rFonts w:ascii="Segoe UI" w:hAnsi="Segoe UI" w:cs="Segoe UI"/>
-                <w:u w:val="single"/>
-              </w:rPr>
-              <w:t>Cô EFX</w:t>
+                <w:u w:val="single"/>
+              </w:rPr>
+            </w:pPr>
+            <w:r>
+              <w:rPr>
+                <w:rFonts w:ascii="Segoe UI" w:hAnsi="Segoe UI" w:cs="Segoe UI"/>
+                <w:u w:val="single"/>
+              </w:rPr>
+              <w:t>website ShopMadeByTD.com</w:t>
+            </w:r>
+          </w:p>
+        </w:tc>
+      </w:tr>
+      <w:tr>
+        <w:tc>
+          <w:tcPr>
+            <w:tcW w:w="1325" w:type="dxa"/>
+            <w:vAlign w:val="center"/>
+          </w:tcPr>
+          <w:p>
+            <w:pPr>
+              <w:pStyle w:val="ListParagraph"/>
+              <w:spacing w:line="360" w:lineRule="auto"/>
+              <w:ind w:left="0"/>
+              <w:jc w:val="center"/>
+              <w:rPr>
+                <w:rFonts w:ascii="Segoe UI" w:hAnsi="Segoe UI" w:cs="Segoe UI"/>
+                <w:u w:val="single"/>
+              </w:rPr>
+            </w:pPr>
+            <w:r>
+              <w:rPr>
+                <w:rFonts w:ascii="Segoe UI" w:hAnsi="Segoe UI" w:cs="Segoe UI"/>
+                <w:u w:val="single"/>
+              </w:rPr>
+              <w:t>10</w:t>
+            </w:r>
+          </w:p>
+        </w:tc>
+        <w:tc>
+          <w:tcPr>
+            <w:tcW w:w="6945" w:type="dxa"/>
+            <w:vAlign w:val="center"/>
+          </w:tcPr>
+          <w:p>
+            <w:pPr>
+              <w:pStyle w:val="ListParagraph"/>
+              <w:spacing w:line="360" w:lineRule="auto"/>
+              <w:ind w:left="0"/>
+              <w:jc w:val="center"/>
+              <w:rPr>
+                <w:rFonts w:ascii="Segoe UI" w:hAnsi="Segoe UI" w:cs="Segoe UI"/>
+                <w:u w:val="single"/>
+              </w:rPr>
+            </w:pPr>
+            <w:r>
+              <w:rPr>
+                <w:rFonts w:ascii="Segoe UI" w:hAnsi="Segoe UI" w:cs="Segoe UI"/>
+                <w:u w:val="single"/>
+              </w:rPr>
+              <w:t>Á</w:t>
+            </w:r>
+            <w:r>
+              <w:rPr>
+                <w:rFonts w:ascii="Segoe UI" w:hAnsi="Segoe UI" w:cs="Segoe UI"/>
+                <w:u w:val="single"/>
+              </w:rPr>
+              <w:t>o thun</w:t>
             </w:r>
           </w:p>
         </w:tc>
@@ -3691,9 +4499,453 @@
           <w:rFonts w:ascii="Segoe UI" w:hAnsi="Segoe UI" w:cs="Segoe UI"/>
           <w:b/>
         </w:rPr>
-        <w:t>CHUYỂN CÁC DANH TỪ CÓ ĐẠI DIỆN CHO TOÀN BỘ HỆ THỐNG</w:t>
+        <w:t>XÓA CÁC DANH TỪ LIÊN QUAN ĐẾN THÔNG TIN ĐẦU VÀO VÀ ĐẦU RA</w:t>
       </w:r>
     </w:p>
+    <w:tbl>
+      <w:tblPr>
+        <w:tblStyle w:val="TableGrid"/>
+        <w:tblW w:w="0" w:type="auto"/>
+        <w:tblInd w:w="1080" w:type="dxa"/>
+        <w:tblLook w:val="04A0" w:firstRow="1" w:lastRow="0" w:firstColumn="1" w:lastColumn="0" w:noHBand="0" w:noVBand="1"/>
+      </w:tblPr>
+      <w:tblGrid>
+        <w:gridCol w:w="1325"/>
+        <w:gridCol w:w="6945"/>
+      </w:tblGrid>
+      <w:tr>
+        <w:tc>
+          <w:tcPr>
+            <w:tcW w:w="1325" w:type="dxa"/>
+            <w:shd w:val="clear" w:color="auto" w:fill="767171" w:themeFill="background2" w:themeFillShade="80"/>
+            <w:vAlign w:val="center"/>
+          </w:tcPr>
+          <w:p>
+            <w:pPr>
+              <w:pStyle w:val="ListParagraph"/>
+              <w:spacing w:line="360" w:lineRule="auto"/>
+              <w:ind w:left="0"/>
+              <w:jc w:val="center"/>
+              <w:rPr>
+                <w:rFonts w:ascii="Segoe UI" w:hAnsi="Segoe UI" w:cs="Segoe UI"/>
+                <w:color w:val="FFFFFF" w:themeColor="background1"/>
+              </w:rPr>
+            </w:pPr>
+            <w:r>
+              <w:rPr>
+                <w:rFonts w:ascii="Segoe UI" w:hAnsi="Segoe UI" w:cs="Segoe UI"/>
+                <w:color w:val="FFFFFF" w:themeColor="background1"/>
+              </w:rPr>
+              <w:t>STT</w:t>
+            </w:r>
+          </w:p>
+        </w:tc>
+        <w:tc>
+          <w:tcPr>
+            <w:tcW w:w="6945" w:type="dxa"/>
+            <w:shd w:val="clear" w:color="auto" w:fill="767171" w:themeFill="background2" w:themeFillShade="80"/>
+            <w:vAlign w:val="center"/>
+          </w:tcPr>
+          <w:p>
+            <w:pPr>
+              <w:pStyle w:val="ListParagraph"/>
+              <w:spacing w:line="360" w:lineRule="auto"/>
+              <w:ind w:left="0"/>
+              <w:jc w:val="center"/>
+              <w:rPr>
+                <w:rFonts w:ascii="Segoe UI" w:hAnsi="Segoe UI" w:cs="Segoe UI"/>
+                <w:color w:val="FFFFFF" w:themeColor="background1"/>
+              </w:rPr>
+            </w:pPr>
+            <w:r>
+              <w:rPr>
+                <w:rFonts w:ascii="Segoe UI" w:hAnsi="Segoe UI" w:cs="Segoe UI"/>
+                <w:color w:val="FFFFFF" w:themeColor="background1"/>
+              </w:rPr>
+              <w:t>DANH TỪ, CỤM DANH TỪ</w:t>
+            </w:r>
+          </w:p>
+        </w:tc>
+      </w:tr>
+      <w:tr>
+        <w:tc>
+          <w:tcPr>
+            <w:tcW w:w="1325" w:type="dxa"/>
+            <w:vAlign w:val="center"/>
+          </w:tcPr>
+          <w:p>
+            <w:pPr>
+              <w:pStyle w:val="ListParagraph"/>
+              <w:spacing w:line="360" w:lineRule="auto"/>
+              <w:ind w:left="0"/>
+              <w:jc w:val="center"/>
+              <w:rPr>
+                <w:rFonts w:ascii="Segoe UI" w:hAnsi="Segoe UI" w:cs="Segoe UI"/>
+              </w:rPr>
+            </w:pPr>
+            <w:r>
+              <w:rPr>
+                <w:rFonts w:ascii="Segoe UI" w:hAnsi="Segoe UI" w:cs="Segoe UI"/>
+                <w:u w:val="single"/>
+              </w:rPr>
+              <w:t>1</w:t>
+            </w:r>
+          </w:p>
+        </w:tc>
+        <w:tc>
+          <w:tcPr>
+            <w:tcW w:w="6945" w:type="dxa"/>
+            <w:vAlign w:val="center"/>
+          </w:tcPr>
+          <w:p>
+            <w:pPr>
+              <w:pStyle w:val="ListParagraph"/>
+              <w:spacing w:line="360" w:lineRule="auto"/>
+              <w:ind w:left="0"/>
+              <w:jc w:val="center"/>
+              <w:rPr>
+                <w:rFonts w:ascii="Segoe UI" w:hAnsi="Segoe UI" w:cs="Segoe UI"/>
+              </w:rPr>
+            </w:pPr>
+            <w:r>
+              <w:rPr>
+                <w:rFonts w:ascii="Segoe UI" w:hAnsi="Segoe UI" w:cs="Segoe UI"/>
+                <w:u w:val="single"/>
+              </w:rPr>
+              <w:t>Khách hàng</w:t>
+            </w:r>
+          </w:p>
+        </w:tc>
+      </w:tr>
+      <w:tr>
+        <w:tc>
+          <w:tcPr>
+            <w:tcW w:w="1325" w:type="dxa"/>
+            <w:vAlign w:val="center"/>
+          </w:tcPr>
+          <w:p>
+            <w:pPr>
+              <w:pStyle w:val="ListParagraph"/>
+              <w:spacing w:line="360" w:lineRule="auto"/>
+              <w:ind w:left="0"/>
+              <w:jc w:val="center"/>
+              <w:rPr>
+                <w:rFonts w:ascii="Segoe UI" w:hAnsi="Segoe UI" w:cs="Segoe UI"/>
+              </w:rPr>
+            </w:pPr>
+            <w:r>
+              <w:rPr>
+                <w:rFonts w:ascii="Segoe UI" w:hAnsi="Segoe UI" w:cs="Segoe UI"/>
+                <w:u w:val="single"/>
+              </w:rPr>
+              <w:t>2</w:t>
+            </w:r>
+          </w:p>
+        </w:tc>
+        <w:tc>
+          <w:tcPr>
+            <w:tcW w:w="6945" w:type="dxa"/>
+            <w:vAlign w:val="center"/>
+          </w:tcPr>
+          <w:p>
+            <w:pPr>
+              <w:pStyle w:val="ListParagraph"/>
+              <w:spacing w:line="360" w:lineRule="auto"/>
+              <w:ind w:left="0"/>
+              <w:jc w:val="center"/>
+              <w:rPr>
+                <w:rFonts w:ascii="Segoe UI" w:hAnsi="Segoe UI" w:cs="Segoe UI"/>
+              </w:rPr>
+            </w:pPr>
+            <w:r>
+              <w:rPr>
+                <w:rFonts w:ascii="Segoe UI" w:hAnsi="Segoe UI" w:cs="Segoe UI"/>
+                <w:u w:val="single"/>
+              </w:rPr>
+              <w:t>Chiếc áo thun XYZ</w:t>
+            </w:r>
+          </w:p>
+        </w:tc>
+      </w:tr>
+      <w:tr>
+        <w:tc>
+          <w:tcPr>
+            <w:tcW w:w="1325" w:type="dxa"/>
+            <w:vAlign w:val="center"/>
+          </w:tcPr>
+          <w:p>
+            <w:pPr>
+              <w:pStyle w:val="ListParagraph"/>
+              <w:spacing w:line="360" w:lineRule="auto"/>
+              <w:ind w:left="0"/>
+              <w:jc w:val="center"/>
+              <w:rPr>
+                <w:rFonts w:ascii="Segoe UI" w:hAnsi="Segoe UI" w:cs="Segoe UI"/>
+                <w:u w:val="single"/>
+              </w:rPr>
+            </w:pPr>
+            <w:r>
+              <w:rPr>
+                <w:rFonts w:ascii="Segoe UI" w:hAnsi="Segoe UI" w:cs="Segoe UI"/>
+                <w:u w:val="single"/>
+              </w:rPr>
+              <w:t>3</w:t>
+            </w:r>
+          </w:p>
+        </w:tc>
+        <w:tc>
+          <w:tcPr>
+            <w:tcW w:w="6945" w:type="dxa"/>
+            <w:vAlign w:val="center"/>
+          </w:tcPr>
+          <w:p>
+            <w:pPr>
+              <w:pStyle w:val="ListParagraph"/>
+              <w:spacing w:line="360" w:lineRule="auto"/>
+              <w:ind w:left="0"/>
+              <w:jc w:val="center"/>
+              <w:rPr>
+                <w:rFonts w:ascii="Segoe UI" w:hAnsi="Segoe UI" w:cs="Segoe UI"/>
+              </w:rPr>
+            </w:pPr>
+            <w:r>
+              <w:rPr>
+                <w:rFonts w:ascii="Segoe UI" w:hAnsi="Segoe UI" w:cs="Segoe UI"/>
+                <w:u w:val="single"/>
+              </w:rPr>
+              <w:t>Gi</w:t>
+            </w:r>
+            <w:r>
+              <w:rPr>
+                <w:rFonts w:ascii="Segoe UI" w:hAnsi="Segoe UI" w:cs="Segoe UI"/>
+                <w:u w:val="single"/>
+              </w:rPr>
+              <w:t>ỏ hàng</w:t>
+            </w:r>
+          </w:p>
+        </w:tc>
+      </w:tr>
+      <w:tr>
+        <w:tc>
+          <w:tcPr>
+            <w:tcW w:w="1325" w:type="dxa"/>
+            <w:vAlign w:val="center"/>
+          </w:tcPr>
+          <w:p>
+            <w:pPr>
+              <w:pStyle w:val="ListParagraph"/>
+              <w:spacing w:line="360" w:lineRule="auto"/>
+              <w:ind w:left="0"/>
+              <w:jc w:val="center"/>
+              <w:rPr>
+                <w:rFonts w:ascii="Segoe UI" w:hAnsi="Segoe UI" w:cs="Segoe UI"/>
+                <w:u w:val="single"/>
+              </w:rPr>
+            </w:pPr>
+            <w:r>
+              <w:rPr>
+                <w:rFonts w:ascii="Segoe UI" w:hAnsi="Segoe UI" w:cs="Segoe UI"/>
+                <w:u w:val="single"/>
+              </w:rPr>
+              <w:t>4</w:t>
+            </w:r>
+          </w:p>
+        </w:tc>
+        <w:tc>
+          <w:tcPr>
+            <w:tcW w:w="6945" w:type="dxa"/>
+            <w:vAlign w:val="center"/>
+          </w:tcPr>
+          <w:p>
+            <w:pPr>
+              <w:pStyle w:val="ListParagraph"/>
+              <w:spacing w:line="360" w:lineRule="auto"/>
+              <w:ind w:left="0"/>
+              <w:jc w:val="center"/>
+              <w:rPr>
+                <w:rFonts w:ascii="Segoe UI" w:hAnsi="Segoe UI" w:cs="Segoe UI"/>
+              </w:rPr>
+            </w:pPr>
+            <w:r>
+              <w:rPr>
+                <w:rFonts w:ascii="Segoe UI" w:hAnsi="Segoe UI" w:cs="Segoe UI"/>
+                <w:u w:val="single"/>
+              </w:rPr>
+              <w:t>Thành viên của website</w:t>
+            </w:r>
+          </w:p>
+        </w:tc>
+      </w:tr>
+      <w:tr>
+        <w:tc>
+          <w:tcPr>
+            <w:tcW w:w="1325" w:type="dxa"/>
+            <w:vAlign w:val="center"/>
+          </w:tcPr>
+          <w:p>
+            <w:pPr>
+              <w:pStyle w:val="ListParagraph"/>
+              <w:spacing w:line="360" w:lineRule="auto"/>
+              <w:ind w:left="0"/>
+              <w:jc w:val="center"/>
+              <w:rPr>
+                <w:rFonts w:ascii="Segoe UI" w:hAnsi="Segoe UI" w:cs="Segoe UI"/>
+                <w:u w:val="single"/>
+              </w:rPr>
+            </w:pPr>
+            <w:r>
+              <w:rPr>
+                <w:rFonts w:ascii="Segoe UI" w:hAnsi="Segoe UI" w:cs="Segoe UI"/>
+                <w:u w:val="single"/>
+              </w:rPr>
+              <w:t>5</w:t>
+            </w:r>
+          </w:p>
+        </w:tc>
+        <w:tc>
+          <w:tcPr>
+            <w:tcW w:w="6945" w:type="dxa"/>
+            <w:vAlign w:val="center"/>
+          </w:tcPr>
+          <w:p>
+            <w:pPr>
+              <w:pStyle w:val="ListParagraph"/>
+              <w:spacing w:line="360" w:lineRule="auto"/>
+              <w:ind w:left="0"/>
+              <w:jc w:val="center"/>
+              <w:rPr>
+                <w:rFonts w:ascii="Segoe UI" w:hAnsi="Segoe UI" w:cs="Segoe UI"/>
+              </w:rPr>
+            </w:pPr>
+            <w:r>
+              <w:rPr>
+                <w:rFonts w:ascii="Segoe UI" w:hAnsi="Segoe UI" w:cs="Segoe UI"/>
+                <w:u w:val="single"/>
+              </w:rPr>
+              <w:t>Người quản trị EFX</w:t>
+            </w:r>
+          </w:p>
+        </w:tc>
+      </w:tr>
+      <w:tr>
+        <w:tc>
+          <w:tcPr>
+            <w:tcW w:w="1325" w:type="dxa"/>
+            <w:vAlign w:val="center"/>
+          </w:tcPr>
+          <w:p>
+            <w:pPr>
+              <w:pStyle w:val="ListParagraph"/>
+              <w:spacing w:line="360" w:lineRule="auto"/>
+              <w:ind w:left="0"/>
+              <w:jc w:val="center"/>
+              <w:rPr>
+                <w:rFonts w:ascii="Segoe UI" w:hAnsi="Segoe UI" w:cs="Segoe UI"/>
+                <w:u w:val="single"/>
+              </w:rPr>
+            </w:pPr>
+            <w:r>
+              <w:rPr>
+                <w:rFonts w:ascii="Segoe UI" w:hAnsi="Segoe UI" w:cs="Segoe UI"/>
+                <w:u w:val="single"/>
+              </w:rPr>
+              <w:t>6</w:t>
+            </w:r>
+          </w:p>
+        </w:tc>
+        <w:tc>
+          <w:tcPr>
+            <w:tcW w:w="6945" w:type="dxa"/>
+            <w:vAlign w:val="center"/>
+          </w:tcPr>
+          <w:p>
+            <w:pPr>
+              <w:pStyle w:val="ListParagraph"/>
+              <w:spacing w:line="360" w:lineRule="auto"/>
+              <w:ind w:left="0"/>
+              <w:jc w:val="center"/>
+              <w:rPr>
+                <w:rFonts w:ascii="Segoe UI" w:hAnsi="Segoe UI" w:cs="Segoe UI"/>
+                <w:u w:val="single"/>
+              </w:rPr>
+            </w:pPr>
+            <w:r>
+              <w:rPr>
+                <w:rFonts w:ascii="Segoe UI" w:hAnsi="Segoe UI" w:cs="Segoe UI"/>
+                <w:u w:val="single"/>
+              </w:rPr>
+              <w:t>w</w:t>
+            </w:r>
+            <w:r>
+              <w:rPr>
+                <w:rFonts w:ascii="Segoe UI" w:hAnsi="Segoe UI" w:cs="Segoe UI"/>
+                <w:u w:val="single"/>
+              </w:rPr>
+              <w:t>ebsite ShopMadeByTD.com</w:t>
+            </w:r>
+          </w:p>
+        </w:tc>
+      </w:tr>
+      <w:tr>
+        <w:tc>
+          <w:tcPr>
+            <w:tcW w:w="1325" w:type="dxa"/>
+            <w:vAlign w:val="center"/>
+          </w:tcPr>
+          <w:p>
+            <w:pPr>
+              <w:pStyle w:val="ListParagraph"/>
+              <w:spacing w:line="360" w:lineRule="auto"/>
+              <w:ind w:left="0"/>
+              <w:jc w:val="center"/>
+              <w:rPr>
+                <w:rFonts w:ascii="Segoe UI" w:hAnsi="Segoe UI" w:cs="Segoe UI"/>
+                <w:u w:val="single"/>
+              </w:rPr>
+            </w:pPr>
+            <w:r>
+              <w:rPr>
+                <w:rFonts w:ascii="Segoe UI" w:hAnsi="Segoe UI" w:cs="Segoe UI"/>
+                <w:u w:val="single"/>
+              </w:rPr>
+              <w:t>7</w:t>
+            </w:r>
+          </w:p>
+        </w:tc>
+        <w:tc>
+          <w:tcPr>
+            <w:tcW w:w="6945" w:type="dxa"/>
+            <w:vAlign w:val="center"/>
+          </w:tcPr>
+          <w:p>
+            <w:pPr>
+              <w:pStyle w:val="ListParagraph"/>
+              <w:spacing w:line="360" w:lineRule="auto"/>
+              <w:ind w:left="0"/>
+              <w:jc w:val="center"/>
+              <w:rPr>
+                <w:rFonts w:ascii="Segoe UI" w:hAnsi="Segoe UI" w:cs="Segoe UI"/>
+                <w:u w:val="single"/>
+              </w:rPr>
+            </w:pPr>
+            <w:r>
+              <w:rPr>
+                <w:rFonts w:ascii="Segoe UI" w:hAnsi="Segoe UI" w:cs="Segoe UI"/>
+                <w:u w:val="single"/>
+              </w:rPr>
+              <w:t>Á</w:t>
+            </w:r>
+            <w:r>
+              <w:rPr>
+                <w:rFonts w:ascii="Segoe UI" w:hAnsi="Segoe UI" w:cs="Segoe UI"/>
+                <w:u w:val="single"/>
+              </w:rPr>
+              <w:t>o thun</w:t>
+            </w:r>
+          </w:p>
+        </w:tc>
+      </w:tr>
+    </w:tbl>
     <w:p>
       <w:pPr>
         <w:pStyle w:val="ListParagraph"/>
@@ -3704,8 +4956,986 @@
           <w:b/>
         </w:rPr>
       </w:pPr>
+    </w:p>
+    <w:p>
+      <w:pPr>
+        <w:pStyle w:val="ListParagraph"/>
+        <w:numPr>
+          <w:ilvl w:val="0"/>
+          <w:numId w:val="3"/>
+        </w:numPr>
+        <w:spacing w:line="360" w:lineRule="auto"/>
+        <w:jc w:val="center"/>
+        <w:rPr>
+          <w:rFonts w:ascii="Segoe UI" w:hAnsi="Segoe UI" w:cs="Segoe UI"/>
+          <w:b/>
+        </w:rPr>
+      </w:pPr>
+      <w:r>
+        <w:rPr>
+          <w:rFonts w:ascii="Segoe UI" w:hAnsi="Segoe UI" w:cs="Segoe UI"/>
+          <w:b/>
+        </w:rPr>
+        <w:t>XÓA</w:t>
+      </w:r>
+      <w:r>
+        <w:rPr>
+          <w:rFonts w:ascii="Segoe UI" w:hAnsi="Segoe UI" w:cs="Segoe UI"/>
+          <w:b/>
+        </w:rPr>
+        <w:t xml:space="preserve"> CÁC DANH TỪ CÓ ĐẠI DIỆN CHO TOÀN BỘ HỆ THỐNG</w:t>
+      </w:r>
+    </w:p>
+    <w:p>
+      <w:pPr>
+        <w:pStyle w:val="ListParagraph"/>
+        <w:numPr>
+          <w:ilvl w:val="0"/>
+          <w:numId w:val="3"/>
+        </w:numPr>
+        <w:spacing w:line="360" w:lineRule="auto"/>
+        <w:jc w:val="center"/>
+        <w:rPr>
+          <w:rFonts w:ascii="Segoe UI" w:hAnsi="Segoe UI" w:cs="Segoe UI"/>
+          <w:b/>
+        </w:rPr>
+      </w:pPr>
+    </w:p>
+    <w:tbl>
+      <w:tblPr>
+        <w:tblStyle w:val="TableGrid"/>
+        <w:tblW w:w="0" w:type="auto"/>
+        <w:tblInd w:w="1080" w:type="dxa"/>
+        <w:tblLook w:val="04A0" w:firstRow="1" w:lastRow="0" w:firstColumn="1" w:lastColumn="0" w:noHBand="0" w:noVBand="1"/>
+      </w:tblPr>
+      <w:tblGrid>
+        <w:gridCol w:w="1325"/>
+        <w:gridCol w:w="6945"/>
+      </w:tblGrid>
+      <w:tr>
+        <w:tc>
+          <w:tcPr>
+            <w:tcW w:w="1325" w:type="dxa"/>
+            <w:shd w:val="clear" w:color="auto" w:fill="767171" w:themeFill="background2" w:themeFillShade="80"/>
+            <w:vAlign w:val="center"/>
+          </w:tcPr>
+          <w:p>
+            <w:pPr>
+              <w:pStyle w:val="ListParagraph"/>
+              <w:spacing w:line="360" w:lineRule="auto"/>
+              <w:ind w:left="0"/>
+              <w:jc w:val="center"/>
+              <w:rPr>
+                <w:rFonts w:ascii="Segoe UI" w:hAnsi="Segoe UI" w:cs="Segoe UI"/>
+                <w:color w:val="FFFFFF" w:themeColor="background1"/>
+              </w:rPr>
+            </w:pPr>
+            <w:r>
+              <w:rPr>
+                <w:rFonts w:ascii="Segoe UI" w:hAnsi="Segoe UI" w:cs="Segoe UI"/>
+                <w:color w:val="FFFFFF" w:themeColor="background1"/>
+              </w:rPr>
+              <w:t>STT</w:t>
+            </w:r>
+          </w:p>
+        </w:tc>
+        <w:tc>
+          <w:tcPr>
+            <w:tcW w:w="6945" w:type="dxa"/>
+            <w:shd w:val="clear" w:color="auto" w:fill="767171" w:themeFill="background2" w:themeFillShade="80"/>
+            <w:vAlign w:val="center"/>
+          </w:tcPr>
+          <w:p>
+            <w:pPr>
+              <w:pStyle w:val="ListParagraph"/>
+              <w:spacing w:line="360" w:lineRule="auto"/>
+              <w:ind w:left="0"/>
+              <w:jc w:val="center"/>
+              <w:rPr>
+                <w:rFonts w:ascii="Segoe UI" w:hAnsi="Segoe UI" w:cs="Segoe UI"/>
+                <w:color w:val="FFFFFF" w:themeColor="background1"/>
+              </w:rPr>
+            </w:pPr>
+            <w:r>
+              <w:rPr>
+                <w:rFonts w:ascii="Segoe UI" w:hAnsi="Segoe UI" w:cs="Segoe UI"/>
+                <w:color w:val="FFFFFF" w:themeColor="background1"/>
+              </w:rPr>
+              <w:t>DANH TỪ, CỤM DANH TỪ</w:t>
+            </w:r>
+          </w:p>
+        </w:tc>
+      </w:tr>
+      <w:tr>
+        <w:tc>
+          <w:tcPr>
+            <w:tcW w:w="1325" w:type="dxa"/>
+            <w:vAlign w:val="center"/>
+          </w:tcPr>
+          <w:p>
+            <w:pPr>
+              <w:pStyle w:val="ListParagraph"/>
+              <w:spacing w:line="360" w:lineRule="auto"/>
+              <w:ind w:left="0"/>
+              <w:jc w:val="center"/>
+              <w:rPr>
+                <w:rFonts w:ascii="Segoe UI" w:hAnsi="Segoe UI" w:cs="Segoe UI"/>
+              </w:rPr>
+            </w:pPr>
+            <w:r>
+              <w:rPr>
+                <w:rFonts w:ascii="Segoe UI" w:hAnsi="Segoe UI" w:cs="Segoe UI"/>
+                <w:u w:val="single"/>
+              </w:rPr>
+              <w:t>1</w:t>
+            </w:r>
+          </w:p>
+        </w:tc>
+        <w:tc>
+          <w:tcPr>
+            <w:tcW w:w="6945" w:type="dxa"/>
+            <w:vAlign w:val="center"/>
+          </w:tcPr>
+          <w:p>
+            <w:pPr>
+              <w:pStyle w:val="ListParagraph"/>
+              <w:spacing w:line="360" w:lineRule="auto"/>
+              <w:ind w:left="0"/>
+              <w:jc w:val="center"/>
+              <w:rPr>
+                <w:rFonts w:ascii="Segoe UI" w:hAnsi="Segoe UI" w:cs="Segoe UI"/>
+              </w:rPr>
+            </w:pPr>
+            <w:r>
+              <w:rPr>
+                <w:rFonts w:ascii="Segoe UI" w:hAnsi="Segoe UI" w:cs="Segoe UI"/>
+                <w:u w:val="single"/>
+              </w:rPr>
+              <w:t>Khách hàng ABC</w:t>
+            </w:r>
+            <w:r>
+              <w:rPr>
+                <w:rFonts w:ascii="Segoe UI" w:hAnsi="Segoe UI" w:cs="Segoe UI"/>
+                <w:u w:val="single"/>
+              </w:rPr>
+              <w:t xml:space="preserve"> (user)</w:t>
+            </w:r>
+          </w:p>
+        </w:tc>
+      </w:tr>
+      <w:tr>
+        <w:tc>
+          <w:tcPr>
+            <w:tcW w:w="1325" w:type="dxa"/>
+            <w:vAlign w:val="center"/>
+          </w:tcPr>
+          <w:p>
+            <w:pPr>
+              <w:pStyle w:val="ListParagraph"/>
+              <w:spacing w:line="360" w:lineRule="auto"/>
+              <w:ind w:left="0"/>
+              <w:jc w:val="center"/>
+              <w:rPr>
+                <w:rFonts w:ascii="Segoe UI" w:hAnsi="Segoe UI" w:cs="Segoe UI"/>
+              </w:rPr>
+            </w:pPr>
+            <w:r>
+              <w:rPr>
+                <w:rFonts w:ascii="Segoe UI" w:hAnsi="Segoe UI" w:cs="Segoe UI"/>
+                <w:u w:val="single"/>
+              </w:rPr>
+              <w:t>2</w:t>
+            </w:r>
+          </w:p>
+        </w:tc>
+        <w:tc>
+          <w:tcPr>
+            <w:tcW w:w="6945" w:type="dxa"/>
+            <w:vAlign w:val="center"/>
+          </w:tcPr>
+          <w:p>
+            <w:pPr>
+              <w:pStyle w:val="ListParagraph"/>
+              <w:spacing w:line="360" w:lineRule="auto"/>
+              <w:ind w:left="0"/>
+              <w:jc w:val="center"/>
+              <w:rPr>
+                <w:rFonts w:ascii="Segoe UI" w:hAnsi="Segoe UI" w:cs="Segoe UI"/>
+              </w:rPr>
+            </w:pPr>
+            <w:r>
+              <w:rPr>
+                <w:rFonts w:ascii="Segoe UI" w:hAnsi="Segoe UI" w:cs="Segoe UI"/>
+                <w:u w:val="single"/>
+              </w:rPr>
+              <w:t>Chiếc áo thun XYZ</w:t>
+            </w:r>
+          </w:p>
+        </w:tc>
+      </w:tr>
+      <w:tr>
+        <w:tc>
+          <w:tcPr>
+            <w:tcW w:w="1325" w:type="dxa"/>
+            <w:vAlign w:val="center"/>
+          </w:tcPr>
+          <w:p>
+            <w:pPr>
+              <w:pStyle w:val="ListParagraph"/>
+              <w:spacing w:line="360" w:lineRule="auto"/>
+              <w:ind w:left="0"/>
+              <w:jc w:val="center"/>
+              <w:rPr>
+                <w:rFonts w:ascii="Segoe UI" w:hAnsi="Segoe UI" w:cs="Segoe UI"/>
+                <w:u w:val="single"/>
+              </w:rPr>
+            </w:pPr>
+            <w:r>
+              <w:rPr>
+                <w:rFonts w:ascii="Segoe UI" w:hAnsi="Segoe UI" w:cs="Segoe UI"/>
+                <w:u w:val="single"/>
+              </w:rPr>
+              <w:t>3</w:t>
+            </w:r>
+          </w:p>
+        </w:tc>
+        <w:tc>
+          <w:tcPr>
+            <w:tcW w:w="6945" w:type="dxa"/>
+            <w:vAlign w:val="center"/>
+          </w:tcPr>
+          <w:p>
+            <w:pPr>
+              <w:pStyle w:val="ListParagraph"/>
+              <w:spacing w:line="360" w:lineRule="auto"/>
+              <w:ind w:left="0"/>
+              <w:jc w:val="center"/>
+              <w:rPr>
+                <w:rFonts w:ascii="Segoe UI" w:hAnsi="Segoe UI" w:cs="Segoe UI"/>
+              </w:rPr>
+            </w:pPr>
+            <w:r>
+              <w:rPr>
+                <w:rFonts w:ascii="Segoe UI" w:hAnsi="Segoe UI" w:cs="Segoe UI"/>
+                <w:u w:val="single"/>
+              </w:rPr>
+              <w:t>Gi</w:t>
+            </w:r>
+            <w:r>
+              <w:rPr>
+                <w:rFonts w:ascii="Segoe UI" w:hAnsi="Segoe UI" w:cs="Segoe UI"/>
+                <w:u w:val="single"/>
+              </w:rPr>
+              <w:t>ỏ hàng</w:t>
+            </w:r>
+          </w:p>
+        </w:tc>
+      </w:tr>
+      <w:tr>
+        <w:tc>
+          <w:tcPr>
+            <w:tcW w:w="1325" w:type="dxa"/>
+            <w:vAlign w:val="center"/>
+          </w:tcPr>
+          <w:p>
+            <w:pPr>
+              <w:pStyle w:val="ListParagraph"/>
+              <w:spacing w:line="360" w:lineRule="auto"/>
+              <w:ind w:left="0"/>
+              <w:jc w:val="center"/>
+              <w:rPr>
+                <w:rFonts w:ascii="Segoe UI" w:hAnsi="Segoe UI" w:cs="Segoe UI"/>
+                <w:u w:val="single"/>
+              </w:rPr>
+            </w:pPr>
+            <w:r>
+              <w:rPr>
+                <w:rFonts w:ascii="Segoe UI" w:hAnsi="Segoe UI" w:cs="Segoe UI"/>
+                <w:u w:val="single"/>
+              </w:rPr>
+              <w:t>4</w:t>
+            </w:r>
+          </w:p>
+        </w:tc>
+        <w:tc>
+          <w:tcPr>
+            <w:tcW w:w="6945" w:type="dxa"/>
+            <w:vAlign w:val="center"/>
+          </w:tcPr>
+          <w:p>
+            <w:pPr>
+              <w:pStyle w:val="ListParagraph"/>
+              <w:spacing w:line="360" w:lineRule="auto"/>
+              <w:ind w:left="0"/>
+              <w:jc w:val="center"/>
+              <w:rPr>
+                <w:rFonts w:ascii="Segoe UI" w:hAnsi="Segoe UI" w:cs="Segoe UI"/>
+              </w:rPr>
+            </w:pPr>
+            <w:r>
+              <w:rPr>
+                <w:rFonts w:ascii="Segoe UI" w:hAnsi="Segoe UI" w:cs="Segoe UI"/>
+                <w:u w:val="single"/>
+              </w:rPr>
+              <w:t>Người quản trị EFX</w:t>
+            </w:r>
+          </w:p>
+        </w:tc>
+      </w:tr>
+      <w:tr>
+        <w:tc>
+          <w:tcPr>
+            <w:tcW w:w="1325" w:type="dxa"/>
+            <w:vAlign w:val="center"/>
+          </w:tcPr>
+          <w:p>
+            <w:pPr>
+              <w:pStyle w:val="ListParagraph"/>
+              <w:spacing w:line="360" w:lineRule="auto"/>
+              <w:ind w:left="0"/>
+              <w:jc w:val="center"/>
+              <w:rPr>
+                <w:rFonts w:ascii="Segoe UI" w:hAnsi="Segoe UI" w:cs="Segoe UI"/>
+                <w:u w:val="single"/>
+              </w:rPr>
+            </w:pPr>
+            <w:r>
+              <w:rPr>
+                <w:rFonts w:ascii="Segoe UI" w:hAnsi="Segoe UI" w:cs="Segoe UI"/>
+                <w:u w:val="single"/>
+              </w:rPr>
+              <w:t>5</w:t>
+            </w:r>
+          </w:p>
+        </w:tc>
+        <w:tc>
+          <w:tcPr>
+            <w:tcW w:w="6945" w:type="dxa"/>
+            <w:vAlign w:val="center"/>
+          </w:tcPr>
+          <w:p>
+            <w:pPr>
+              <w:pStyle w:val="ListParagraph"/>
+              <w:spacing w:line="360" w:lineRule="auto"/>
+              <w:ind w:left="0"/>
+              <w:jc w:val="center"/>
+              <w:rPr>
+                <w:rFonts w:ascii="Segoe UI" w:hAnsi="Segoe UI" w:cs="Segoe UI"/>
+                <w:u w:val="single"/>
+              </w:rPr>
+            </w:pPr>
+            <w:r>
+              <w:rPr>
+                <w:rFonts w:ascii="Segoe UI" w:hAnsi="Segoe UI" w:cs="Segoe UI"/>
+                <w:u w:val="single"/>
+              </w:rPr>
+              <w:t>Á</w:t>
+            </w:r>
+            <w:r>
+              <w:rPr>
+                <w:rFonts w:ascii="Segoe UI" w:hAnsi="Segoe UI" w:cs="Segoe UI"/>
+                <w:u w:val="single"/>
+              </w:rPr>
+              <w:t>o thun</w:t>
+            </w:r>
+          </w:p>
+        </w:tc>
+      </w:tr>
+    </w:tbl>
+    <w:p>
+      <w:pPr>
+        <w:spacing w:line="360" w:lineRule="auto"/>
+        <w:ind w:left="360"/>
+        <w:rPr>
+          <w:rFonts w:ascii="Segoe UI" w:hAnsi="Segoe UI" w:cs="Segoe UI"/>
+          <w:b/>
+        </w:rPr>
+      </w:pPr>
+    </w:p>
+    <w:p>
+      <w:pPr>
+        <w:spacing w:line="360" w:lineRule="auto"/>
+        <w:ind w:left="360"/>
+        <w:rPr>
+          <w:rFonts w:ascii="Segoe UI" w:hAnsi="Segoe UI" w:cs="Segoe UI"/>
+          <w:b/>
+        </w:rPr>
+      </w:pPr>
+    </w:p>
+    <w:p>
+      <w:pPr>
+        <w:pStyle w:val="ListParagraph"/>
+        <w:numPr>
+          <w:ilvl w:val="0"/>
+          <w:numId w:val="6"/>
+        </w:numPr>
+        <w:spacing w:line="360" w:lineRule="auto"/>
+        <w:jc w:val="center"/>
+        <w:rPr>
+          <w:rFonts w:ascii="Segoe UI" w:hAnsi="Segoe UI" w:cs="Segoe UI"/>
+          <w:b/>
+        </w:rPr>
+      </w:pPr>
+      <w:r>
+        <w:rPr>
+          <w:rFonts w:ascii="Segoe UI" w:hAnsi="Segoe UI" w:cs="Segoe UI"/>
+          <w:b/>
+        </w:rPr>
+        <w:lastRenderedPageBreak/>
+        <w:t>XÓA CÁC DANH TỪ BÊN NGOÀI PHẠM VI CỦA HỆ THỐNG</w:t>
+      </w:r>
+    </w:p>
+    <w:tbl>
+      <w:tblPr>
+        <w:tblStyle w:val="TableGrid"/>
+        <w:tblW w:w="0" w:type="auto"/>
+        <w:tblInd w:w="1080" w:type="dxa"/>
+        <w:tblLook w:val="04A0" w:firstRow="1" w:lastRow="0" w:firstColumn="1" w:lastColumn="0" w:noHBand="0" w:noVBand="1"/>
+      </w:tblPr>
+      <w:tblGrid>
+        <w:gridCol w:w="1325"/>
+        <w:gridCol w:w="6945"/>
+      </w:tblGrid>
+      <w:tr>
+        <w:tc>
+          <w:tcPr>
+            <w:tcW w:w="1325" w:type="dxa"/>
+            <w:shd w:val="clear" w:color="auto" w:fill="767171" w:themeFill="background2" w:themeFillShade="80"/>
+            <w:vAlign w:val="center"/>
+          </w:tcPr>
+          <w:p>
+            <w:pPr>
+              <w:pStyle w:val="ListParagraph"/>
+              <w:spacing w:line="360" w:lineRule="auto"/>
+              <w:ind w:left="0"/>
+              <w:jc w:val="center"/>
+              <w:rPr>
+                <w:rFonts w:ascii="Segoe UI" w:hAnsi="Segoe UI" w:cs="Segoe UI"/>
+                <w:color w:val="FFFFFF" w:themeColor="background1"/>
+              </w:rPr>
+            </w:pPr>
+            <w:r>
+              <w:rPr>
+                <w:rFonts w:ascii="Segoe UI" w:hAnsi="Segoe UI" w:cs="Segoe UI"/>
+                <w:color w:val="FFFFFF" w:themeColor="background1"/>
+              </w:rPr>
+              <w:t>STT</w:t>
+            </w:r>
+          </w:p>
+        </w:tc>
+        <w:tc>
+          <w:tcPr>
+            <w:tcW w:w="6945" w:type="dxa"/>
+            <w:shd w:val="clear" w:color="auto" w:fill="767171" w:themeFill="background2" w:themeFillShade="80"/>
+            <w:vAlign w:val="center"/>
+          </w:tcPr>
+          <w:p>
+            <w:pPr>
+              <w:pStyle w:val="ListParagraph"/>
+              <w:spacing w:line="360" w:lineRule="auto"/>
+              <w:ind w:left="0"/>
+              <w:jc w:val="center"/>
+              <w:rPr>
+                <w:rFonts w:ascii="Segoe UI" w:hAnsi="Segoe UI" w:cs="Segoe UI"/>
+                <w:color w:val="FFFFFF" w:themeColor="background1"/>
+              </w:rPr>
+            </w:pPr>
+            <w:r>
+              <w:rPr>
+                <w:rFonts w:ascii="Segoe UI" w:hAnsi="Segoe UI" w:cs="Segoe UI"/>
+                <w:color w:val="FFFFFF" w:themeColor="background1"/>
+              </w:rPr>
+              <w:t>DANH TỪ, CỤM DANH TỪ</w:t>
+            </w:r>
+          </w:p>
+        </w:tc>
+      </w:tr>
+      <w:tr>
+        <w:tc>
+          <w:tcPr>
+            <w:tcW w:w="1325" w:type="dxa"/>
+            <w:vAlign w:val="center"/>
+          </w:tcPr>
+          <w:p>
+            <w:pPr>
+              <w:pStyle w:val="ListParagraph"/>
+              <w:spacing w:line="360" w:lineRule="auto"/>
+              <w:ind w:left="0"/>
+              <w:jc w:val="center"/>
+              <w:rPr>
+                <w:rFonts w:ascii="Segoe UI" w:hAnsi="Segoe UI" w:cs="Segoe UI"/>
+              </w:rPr>
+            </w:pPr>
+            <w:r>
+              <w:rPr>
+                <w:rFonts w:ascii="Segoe UI" w:hAnsi="Segoe UI" w:cs="Segoe UI"/>
+                <w:u w:val="single"/>
+              </w:rPr>
+              <w:t>1</w:t>
+            </w:r>
+          </w:p>
+        </w:tc>
+        <w:tc>
+          <w:tcPr>
+            <w:tcW w:w="6945" w:type="dxa"/>
+            <w:vAlign w:val="center"/>
+          </w:tcPr>
+          <w:p>
+            <w:pPr>
+              <w:pStyle w:val="ListParagraph"/>
+              <w:spacing w:line="360" w:lineRule="auto"/>
+              <w:ind w:left="0"/>
+              <w:jc w:val="center"/>
+              <w:rPr>
+                <w:rFonts w:ascii="Segoe UI" w:hAnsi="Segoe UI" w:cs="Segoe UI"/>
+              </w:rPr>
+            </w:pPr>
+            <w:r>
+              <w:rPr>
+                <w:rFonts w:ascii="Segoe UI" w:hAnsi="Segoe UI" w:cs="Segoe UI"/>
+                <w:u w:val="single"/>
+              </w:rPr>
+              <w:t>Khách hàng ABC</w:t>
+            </w:r>
+            <w:r>
+              <w:rPr>
+                <w:rFonts w:ascii="Segoe UI" w:hAnsi="Segoe UI" w:cs="Segoe UI"/>
+                <w:u w:val="single"/>
+              </w:rPr>
+              <w:t xml:space="preserve"> (user)</w:t>
+            </w:r>
+          </w:p>
+        </w:tc>
+      </w:tr>
+      <w:tr>
+        <w:tc>
+          <w:tcPr>
+            <w:tcW w:w="1325" w:type="dxa"/>
+            <w:vAlign w:val="center"/>
+          </w:tcPr>
+          <w:p>
+            <w:pPr>
+              <w:pStyle w:val="ListParagraph"/>
+              <w:spacing w:line="360" w:lineRule="auto"/>
+              <w:ind w:left="0"/>
+              <w:jc w:val="center"/>
+              <w:rPr>
+                <w:rFonts w:ascii="Segoe UI" w:hAnsi="Segoe UI" w:cs="Segoe UI"/>
+              </w:rPr>
+            </w:pPr>
+            <w:r>
+              <w:rPr>
+                <w:rFonts w:ascii="Segoe UI" w:hAnsi="Segoe UI" w:cs="Segoe UI"/>
+                <w:u w:val="single"/>
+              </w:rPr>
+              <w:t>2</w:t>
+            </w:r>
+          </w:p>
+        </w:tc>
+        <w:tc>
+          <w:tcPr>
+            <w:tcW w:w="6945" w:type="dxa"/>
+            <w:vAlign w:val="center"/>
+          </w:tcPr>
+          <w:p>
+            <w:pPr>
+              <w:pStyle w:val="ListParagraph"/>
+              <w:spacing w:line="360" w:lineRule="auto"/>
+              <w:ind w:left="0"/>
+              <w:jc w:val="center"/>
+              <w:rPr>
+                <w:rFonts w:ascii="Segoe UI" w:hAnsi="Segoe UI" w:cs="Segoe UI"/>
+              </w:rPr>
+            </w:pPr>
+            <w:r>
+              <w:rPr>
+                <w:rFonts w:ascii="Segoe UI" w:hAnsi="Segoe UI" w:cs="Segoe UI"/>
+                <w:u w:val="single"/>
+              </w:rPr>
+              <w:t>Chiếc áo thun XYZ</w:t>
+            </w:r>
+          </w:p>
+        </w:tc>
+      </w:tr>
+      <w:tr>
+        <w:tc>
+          <w:tcPr>
+            <w:tcW w:w="1325" w:type="dxa"/>
+            <w:vAlign w:val="center"/>
+          </w:tcPr>
+          <w:p>
+            <w:pPr>
+              <w:pStyle w:val="ListParagraph"/>
+              <w:spacing w:line="360" w:lineRule="auto"/>
+              <w:ind w:left="0"/>
+              <w:jc w:val="center"/>
+              <w:rPr>
+                <w:rFonts w:ascii="Segoe UI" w:hAnsi="Segoe UI" w:cs="Segoe UI"/>
+                <w:u w:val="single"/>
+              </w:rPr>
+            </w:pPr>
+            <w:r>
+              <w:rPr>
+                <w:rFonts w:ascii="Segoe UI" w:hAnsi="Segoe UI" w:cs="Segoe UI"/>
+                <w:u w:val="single"/>
+              </w:rPr>
+              <w:t>3</w:t>
+            </w:r>
+          </w:p>
+        </w:tc>
+        <w:tc>
+          <w:tcPr>
+            <w:tcW w:w="6945" w:type="dxa"/>
+            <w:vAlign w:val="center"/>
+          </w:tcPr>
+          <w:p>
+            <w:pPr>
+              <w:pStyle w:val="ListParagraph"/>
+              <w:spacing w:line="360" w:lineRule="auto"/>
+              <w:ind w:left="0"/>
+              <w:jc w:val="center"/>
+              <w:rPr>
+                <w:rFonts w:ascii="Segoe UI" w:hAnsi="Segoe UI" w:cs="Segoe UI"/>
+              </w:rPr>
+            </w:pPr>
+            <w:r>
+              <w:rPr>
+                <w:rFonts w:ascii="Segoe UI" w:hAnsi="Segoe UI" w:cs="Segoe UI"/>
+                <w:u w:val="single"/>
+              </w:rPr>
+              <w:t>Gi</w:t>
+            </w:r>
+            <w:r>
+              <w:rPr>
+                <w:rFonts w:ascii="Segoe UI" w:hAnsi="Segoe UI" w:cs="Segoe UI"/>
+                <w:u w:val="single"/>
+              </w:rPr>
+              <w:t>ỏ hàng</w:t>
+            </w:r>
+          </w:p>
+        </w:tc>
+      </w:tr>
+      <w:tr>
+        <w:tc>
+          <w:tcPr>
+            <w:tcW w:w="1325" w:type="dxa"/>
+            <w:vAlign w:val="center"/>
+          </w:tcPr>
+          <w:p>
+            <w:pPr>
+              <w:pStyle w:val="ListParagraph"/>
+              <w:spacing w:line="360" w:lineRule="auto"/>
+              <w:ind w:left="0"/>
+              <w:jc w:val="center"/>
+              <w:rPr>
+                <w:rFonts w:ascii="Segoe UI" w:hAnsi="Segoe UI" w:cs="Segoe UI"/>
+                <w:u w:val="single"/>
+              </w:rPr>
+            </w:pPr>
+            <w:r>
+              <w:rPr>
+                <w:rFonts w:ascii="Segoe UI" w:hAnsi="Segoe UI" w:cs="Segoe UI"/>
+                <w:u w:val="single"/>
+              </w:rPr>
+              <w:t>4</w:t>
+            </w:r>
+          </w:p>
+        </w:tc>
+        <w:tc>
+          <w:tcPr>
+            <w:tcW w:w="6945" w:type="dxa"/>
+            <w:vAlign w:val="center"/>
+          </w:tcPr>
+          <w:p>
+            <w:pPr>
+              <w:pStyle w:val="ListParagraph"/>
+              <w:spacing w:line="360" w:lineRule="auto"/>
+              <w:ind w:left="0"/>
+              <w:jc w:val="center"/>
+              <w:rPr>
+                <w:rFonts w:ascii="Segoe UI" w:hAnsi="Segoe UI" w:cs="Segoe UI"/>
+                <w:u w:val="single"/>
+              </w:rPr>
+            </w:pPr>
+            <w:r>
+              <w:rPr>
+                <w:rFonts w:ascii="Segoe UI" w:hAnsi="Segoe UI" w:cs="Segoe UI"/>
+                <w:u w:val="single"/>
+              </w:rPr>
+              <w:t>Á</w:t>
+            </w:r>
+            <w:r>
+              <w:rPr>
+                <w:rFonts w:ascii="Segoe UI" w:hAnsi="Segoe UI" w:cs="Segoe UI"/>
+                <w:u w:val="single"/>
+              </w:rPr>
+              <w:t>o thun</w:t>
+            </w:r>
+          </w:p>
+        </w:tc>
+      </w:tr>
+    </w:tbl>
+    <w:p>
+      <w:pPr>
+        <w:pStyle w:val="ListParagraph"/>
+        <w:spacing w:line="360" w:lineRule="auto"/>
+        <w:ind w:left="1080"/>
+        <w:rPr>
+          <w:rFonts w:ascii="Segoe UI" w:hAnsi="Segoe UI" w:cs="Segoe UI"/>
+          <w:b/>
+        </w:rPr>
+      </w:pPr>
+    </w:p>
+    <w:p>
+      <w:pPr>
+        <w:pStyle w:val="ListParagraph"/>
+        <w:numPr>
+          <w:ilvl w:val="0"/>
+          <w:numId w:val="6"/>
+        </w:numPr>
+        <w:spacing w:line="360" w:lineRule="auto"/>
+        <w:jc w:val="center"/>
+        <w:rPr>
+          <w:rFonts w:ascii="Segoe UI" w:hAnsi="Segoe UI" w:cs="Segoe UI"/>
+          <w:b/>
+        </w:rPr>
+      </w:pPr>
+      <w:r>
+        <w:rPr>
+          <w:rFonts w:ascii="Segoe UI" w:hAnsi="Segoe UI" w:cs="Segoe UI"/>
+          <w:b/>
+        </w:rPr>
+        <w:t>XÁC ĐỊNH CÁC ĐỐI TƯỢNG, ĐƯA RA CÁC LỚP</w:t>
+      </w:r>
+    </w:p>
+    <w:p>
+      <w:pPr>
+        <w:pStyle w:val="ListParagraph"/>
+        <w:spacing w:line="360" w:lineRule="auto"/>
+        <w:ind w:left="1080"/>
+        <w:rPr>
+          <w:rFonts w:ascii="Segoe UI" w:hAnsi="Segoe UI" w:cs="Segoe UI"/>
+          <w:b/>
+        </w:rPr>
+      </w:pPr>
+    </w:p>
+    <w:p>
+      <w:pPr>
+        <w:pStyle w:val="ListParagraph"/>
+        <w:spacing w:line="360" w:lineRule="auto"/>
+        <w:ind w:left="-284" w:hanging="1417"/>
+        <w:jc w:val="center"/>
+      </w:pPr>
+      <w:r>
+        <w:object w:dxaOrig="15600" w:dyaOrig="6990">
+          <v:shapetype id="_x0000_t75" coordsize="21600,21600" o:spt="75" o:preferrelative="t" path="m@4@5l@4@11@9@11@9@5xe" filled="f" stroked="f">
+            <v:stroke joinstyle="miter"/>
+            <v:formulas>
+              <v:f eqn="if lineDrawn pixelLineWidth 0"/>
+              <v:f eqn="sum @0 1 0"/>
+              <v:f eqn="sum 0 0 @1"/>
+              <v:f eqn="prod @2 1 2"/>
+              <v:f eqn="prod @3 21600 pixelWidth"/>
+              <v:f eqn="prod @3 21600 pixelHeight"/>
+              <v:f eqn="sum @0 0 1"/>
+              <v:f eqn="prod @6 1 2"/>
+              <v:f eqn="prod @7 21600 pixelWidth"/>
+              <v:f eqn="sum @8 21600 0"/>
+              <v:f eqn="prod @7 21600 pixelHeight"/>
+              <v:f eqn="sum @10 21600 0"/>
+            </v:formulas>
+            <v:path o:extrusionok="f" gradientshapeok="t" o:connecttype="rect"/>
+            <o:lock v:ext="edit" aspectratio="t"/>
+          </v:shapetype>
+          <v:shape id="_x0000_i1026" type="#_x0000_t75" style="width:606.75pt;height:272.25pt" o:ole="">
+            <v:imagedata r:id="rId5" o:title=""/>
+          </v:shape>
+          <o:OLEObject Type="Embed" ProgID="Visio.Drawing.15" ShapeID="_x0000_i1026" DrawAspect="Content" ObjectID="_1506848912" r:id="rId6"/>
+        </w:object>
+      </w:r>
+    </w:p>
+    <w:p>
+      <w:pPr>
+        <w:pStyle w:val="ListParagraph"/>
+        <w:spacing w:line="360" w:lineRule="auto"/>
+        <w:ind w:left="-284" w:hanging="1417"/>
+        <w:jc w:val="center"/>
+      </w:pPr>
+    </w:p>
+    <w:p>
+      <w:pPr>
+        <w:pStyle w:val="ListParagraph"/>
+        <w:spacing w:line="360" w:lineRule="auto"/>
+        <w:ind w:left="-284" w:hanging="1417"/>
+        <w:jc w:val="center"/>
+      </w:pPr>
+    </w:p>
+    <w:p>
+      <w:pPr>
+        <w:pStyle w:val="ListParagraph"/>
+        <w:spacing w:line="360" w:lineRule="auto"/>
+        <w:ind w:left="-284" w:hanging="1417"/>
+        <w:jc w:val="center"/>
+      </w:pPr>
+    </w:p>
+    <w:p>
+      <w:pPr>
+        <w:pStyle w:val="ListParagraph"/>
+        <w:spacing w:line="360" w:lineRule="auto"/>
+        <w:ind w:left="-284" w:hanging="1417"/>
+        <w:jc w:val="center"/>
+      </w:pPr>
+    </w:p>
+    <w:p>
+      <w:pPr>
+        <w:pStyle w:val="ListParagraph"/>
+        <w:spacing w:line="360" w:lineRule="auto"/>
+        <w:ind w:left="-284" w:hanging="1417"/>
+        <w:jc w:val="center"/>
+      </w:pPr>
+    </w:p>
+    <w:p>
+      <w:pPr>
+        <w:pStyle w:val="ListParagraph"/>
+        <w:spacing w:line="360" w:lineRule="auto"/>
+        <w:ind w:left="-284" w:hanging="1417"/>
+        <w:jc w:val="center"/>
+      </w:pPr>
+    </w:p>
+    <w:p>
+      <w:pPr>
+        <w:pStyle w:val="ListParagraph"/>
+        <w:spacing w:line="360" w:lineRule="auto"/>
+        <w:ind w:left="-284" w:hanging="1417"/>
+        <w:jc w:val="center"/>
+      </w:pPr>
+    </w:p>
+    <w:p>
+      <w:pPr>
+        <w:pStyle w:val="ListParagraph"/>
+        <w:spacing w:line="360" w:lineRule="auto"/>
+        <w:ind w:left="-284" w:hanging="1417"/>
+        <w:jc w:val="center"/>
+      </w:pPr>
+    </w:p>
+    <w:p>
+      <w:pPr>
+        <w:pStyle w:val="ListParagraph"/>
+        <w:spacing w:line="360" w:lineRule="auto"/>
+        <w:ind w:left="-284" w:hanging="1417"/>
+        <w:jc w:val="center"/>
+      </w:pPr>
+    </w:p>
+    <w:p>
+      <w:pPr>
+        <w:pStyle w:val="ListParagraph"/>
+        <w:numPr>
+          <w:ilvl w:val="0"/>
+          <w:numId w:val="6"/>
+        </w:numPr>
+        <w:spacing w:line="360" w:lineRule="auto"/>
+        <w:jc w:val="center"/>
+        <w:rPr>
+          <w:rFonts w:ascii="Segoe UI" w:hAnsi="Segoe UI" w:cs="Segoe UI"/>
+          <w:b/>
+        </w:rPr>
+      </w:pPr>
+      <w:r>
+        <w:rPr>
+          <w:rFonts w:ascii="Segoe UI" w:hAnsi="Segoe UI" w:cs="Segoe UI"/>
+          <w:b/>
+        </w:rPr>
+        <w:lastRenderedPageBreak/>
+        <w:t>THÊM CÁC LỚP CẦN THIẾT</w:t>
+      </w:r>
+    </w:p>
+    <w:p>
+      <w:pPr>
+        <w:pStyle w:val="ListParagraph"/>
+        <w:spacing w:line="360" w:lineRule="auto"/>
+        <w:ind w:left="1080"/>
+        <w:rPr>
+          <w:rFonts w:ascii="Segoe UI" w:hAnsi="Segoe UI" w:cs="Segoe UI"/>
+          <w:b/>
+        </w:rPr>
+      </w:pPr>
+    </w:p>
+    <w:p>
+      <w:pPr>
+        <w:pStyle w:val="ListParagraph"/>
+        <w:spacing w:line="360" w:lineRule="auto"/>
+        <w:ind w:left="-284" w:hanging="1417"/>
+        <w:jc w:val="center"/>
+        <w:rPr>
+          <w:rFonts w:ascii="Segoe UI" w:hAnsi="Segoe UI" w:cs="Segoe UI"/>
+          <w:b/>
+        </w:rPr>
+      </w:pPr>
+      <w:r>
+        <w:object w:dxaOrig="12675" w:dyaOrig="10230">
+          <v:shape id="_x0000_i1025" type="#_x0000_t75" style="width:469.5pt;height:378.75pt" o:ole="">
+            <v:imagedata r:id="rId7" o:title=""/>
+          </v:shape>
+          <o:OLEObject Type="Embed" ProgID="Visio.Drawing.15" ShapeID="_x0000_i1025" DrawAspect="Content" ObjectID="_1506848913" r:id="rId8"/>
+        </w:object>
+      </w:r>
+    </w:p>
+    <w:p>
+      <w:pPr>
+        <w:pStyle w:val="ListParagraph"/>
+        <w:spacing w:line="360" w:lineRule="auto"/>
+        <w:ind w:left="-284" w:hanging="1417"/>
+        <w:jc w:val="center"/>
+        <w:rPr>
+          <w:rFonts w:ascii="Segoe UI" w:hAnsi="Segoe UI" w:cs="Segoe UI"/>
+          <w:b/>
+        </w:rPr>
+      </w:pPr>
+      <w:r>
+        <w:rPr>
+          <w:rFonts w:ascii="Segoe UI" w:hAnsi="Segoe UI" w:cs="Segoe UI"/>
+          <w:b/>
+        </w:rPr>
+        <w:t>XII. SƠ ĐỒ MỐI QUAN HỆ BAN ĐẦU</w:t>
+      </w:r>
+    </w:p>
+    <w:p>
+      <w:pPr>
+        <w:pStyle w:val="ListParagraph"/>
+        <w:spacing w:line="360" w:lineRule="auto"/>
+        <w:ind w:left="-284" w:hanging="1417"/>
+        <w:jc w:val="center"/>
+      </w:pPr>
+      <w:r>
+        <w:object w:dxaOrig="13005" w:dyaOrig="10230">
+          <v:shape id="_x0000_i1027" type="#_x0000_t75" style="width:470.25pt;height:369.75pt" o:ole="">
+            <v:imagedata r:id="rId9" o:title=""/>
+          </v:shape>
+          <o:OLEObject Type="Embed" ProgID="Visio.Drawing.15" ShapeID="_x0000_i1027" DrawAspect="Content" ObjectID="_1506848914" r:id="rId10"/>
+        </w:object>
+      </w:r>
       <w:bookmarkStart w:id="0" w:name="_GoBack"/>
       <w:bookmarkEnd w:id="0"/>
+    </w:p>
+    <w:p>
+      <w:pPr>
+        <w:pStyle w:val="ListParagraph"/>
+        <w:spacing w:line="360" w:lineRule="auto"/>
+        <w:ind w:left="-284" w:hanging="1417"/>
+        <w:jc w:val="center"/>
+        <w:rPr>
+          <w:rFonts w:ascii="Segoe UI" w:hAnsi="Segoe UI" w:cs="Segoe UI"/>
+          <w:b/>
+        </w:rPr>
+      </w:pPr>
+      <w:r>
+        <w:object w:dxaOrig="13006" w:dyaOrig="10215">
+          <v:shape id="_x0000_i1028" type="#_x0000_t75" style="width:470.25pt;height:369pt" o:ole="">
+            <v:imagedata r:id="rId11" o:title=""/>
+          </v:shape>
+          <o:OLEObject Type="Embed" ProgID="Visio.Drawing.15" ShapeID="_x0000_i1028" DrawAspect="Content" ObjectID="_1506848915" r:id="rId12"/>
+        </w:object>
+      </w:r>
     </w:p>
     <w:p>
       <w:pPr>
@@ -4126,11 +6356,11 @@
     </w:lvl>
   </w:abstractNum>
   <w:abstractNum w:abstractNumId="4" w15:restartNumberingAfterBreak="0">
-    <w:nsid w:val="60DA642F"/>
+    <w:nsid w:val="4FA47F3B"/>
     <w:multiLevelType w:val="hybridMultilevel"/>
-    <w:tmpl w:val="6F8CD344"/>
-    <w:lvl w:ilvl="0" w:tplc="E17861B8">
-      <w:start w:val="1"/>
+    <w:tmpl w:val="C25E3B68"/>
+    <w:lvl w:ilvl="0" w:tplc="EC54E626">
+      <w:start w:val="7"/>
       <w:numFmt w:val="upperRoman"/>
       <w:lvlText w:val="%1."/>
       <w:lvlJc w:val="left"/>
@@ -4214,11 +6444,100 @@
       </w:pPr>
     </w:lvl>
   </w:abstractNum>
+  <w:abstractNum w:abstractNumId="5" w15:restartNumberingAfterBreak="0">
+    <w:nsid w:val="60DA642F"/>
+    <w:multiLevelType w:val="hybridMultilevel"/>
+    <w:tmpl w:val="6F8CD344"/>
+    <w:lvl w:ilvl="0" w:tplc="E17861B8">
+      <w:start w:val="1"/>
+      <w:numFmt w:val="upperRoman"/>
+      <w:lvlText w:val="%1."/>
+      <w:lvlJc w:val="left"/>
+      <w:pPr>
+        <w:ind w:left="1080" w:hanging="720"/>
+      </w:pPr>
+      <w:rPr>
+        <w:rFonts w:hint="default"/>
+      </w:rPr>
+    </w:lvl>
+    <w:lvl w:ilvl="1" w:tplc="042A0019" w:tentative="1">
+      <w:start w:val="1"/>
+      <w:numFmt w:val="lowerLetter"/>
+      <w:lvlText w:val="%2."/>
+      <w:lvlJc w:val="left"/>
+      <w:pPr>
+        <w:ind w:left="1440" w:hanging="360"/>
+      </w:pPr>
+    </w:lvl>
+    <w:lvl w:ilvl="2" w:tplc="042A001B" w:tentative="1">
+      <w:start w:val="1"/>
+      <w:numFmt w:val="lowerRoman"/>
+      <w:lvlText w:val="%3."/>
+      <w:lvlJc w:val="right"/>
+      <w:pPr>
+        <w:ind w:left="2160" w:hanging="180"/>
+      </w:pPr>
+    </w:lvl>
+    <w:lvl w:ilvl="3" w:tplc="042A000F" w:tentative="1">
+      <w:start w:val="1"/>
+      <w:numFmt w:val="decimal"/>
+      <w:lvlText w:val="%4."/>
+      <w:lvlJc w:val="left"/>
+      <w:pPr>
+        <w:ind w:left="2880" w:hanging="360"/>
+      </w:pPr>
+    </w:lvl>
+    <w:lvl w:ilvl="4" w:tplc="042A0019" w:tentative="1">
+      <w:start w:val="1"/>
+      <w:numFmt w:val="lowerLetter"/>
+      <w:lvlText w:val="%5."/>
+      <w:lvlJc w:val="left"/>
+      <w:pPr>
+        <w:ind w:left="3600" w:hanging="360"/>
+      </w:pPr>
+    </w:lvl>
+    <w:lvl w:ilvl="5" w:tplc="042A001B" w:tentative="1">
+      <w:start w:val="1"/>
+      <w:numFmt w:val="lowerRoman"/>
+      <w:lvlText w:val="%6."/>
+      <w:lvlJc w:val="right"/>
+      <w:pPr>
+        <w:ind w:left="4320" w:hanging="180"/>
+      </w:pPr>
+    </w:lvl>
+    <w:lvl w:ilvl="6" w:tplc="042A000F" w:tentative="1">
+      <w:start w:val="1"/>
+      <w:numFmt w:val="decimal"/>
+      <w:lvlText w:val="%7."/>
+      <w:lvlJc w:val="left"/>
+      <w:pPr>
+        <w:ind w:left="5040" w:hanging="360"/>
+      </w:pPr>
+    </w:lvl>
+    <w:lvl w:ilvl="7" w:tplc="042A0019" w:tentative="1">
+      <w:start w:val="1"/>
+      <w:numFmt w:val="lowerLetter"/>
+      <w:lvlText w:val="%8."/>
+      <w:lvlJc w:val="left"/>
+      <w:pPr>
+        <w:ind w:left="5760" w:hanging="360"/>
+      </w:pPr>
+    </w:lvl>
+    <w:lvl w:ilvl="8" w:tplc="042A001B" w:tentative="1">
+      <w:start w:val="1"/>
+      <w:numFmt w:val="lowerRoman"/>
+      <w:lvlText w:val="%9."/>
+      <w:lvlJc w:val="right"/>
+      <w:pPr>
+        <w:ind w:left="6480" w:hanging="180"/>
+      </w:pPr>
+    </w:lvl>
+  </w:abstractNum>
   <w:num w:numId="1">
     <w:abstractNumId w:val="2"/>
   </w:num>
   <w:num w:numId="2">
-    <w:abstractNumId w:val="4"/>
+    <w:abstractNumId w:val="5"/>
   </w:num>
   <w:num w:numId="3">
     <w:abstractNumId w:val="3"/>
@@ -4228,6 +6547,9 @@
   </w:num>
   <w:num w:numId="5">
     <w:abstractNumId w:val="1"/>
+  </w:num>
+  <w:num w:numId="6">
+    <w:abstractNumId w:val="4"/>
   </w:num>
 </w:numbering>
 </file>

</xml_diff>

<commit_message>
Thuan them phan XIV, XV
</commit_message>
<xml_diff>
--- a/BanDacTaHeThong.docx
+++ b/BanDacTaHeThong.docx
@@ -860,8 +860,6 @@
               </w:rPr>
               <w:t>Thêm danh từ mục 2</w:t>
             </w:r>
-            <w:bookmarkStart w:id="0" w:name="_GoBack"/>
-            <w:bookmarkEnd w:id="0"/>
           </w:p>
         </w:tc>
         <w:tc>
@@ -8054,7 +8052,7 @@
           <v:shape id="_x0000_i1025" type="#_x0000_t75" style="width:559.5pt;height:87pt" o:ole="">
             <v:imagedata r:id="rId9" o:title="" cropbottom="44593f" cropleft="5104f"/>
           </v:shape>
-          <o:OLEObject Type="Embed" ProgID="Visio.Drawing.15" ShapeID="_x0000_i1025" DrawAspect="Content" ObjectID="_1507440565" r:id="rId10"/>
+          <o:OLEObject Type="Embed" ProgID="Visio.Drawing.15" ShapeID="_x0000_i1025" DrawAspect="Content" ObjectID="_1507445381" r:id="rId10"/>
         </w:object>
       </w:r>
     </w:p>
@@ -8096,7 +8094,7 @@
           <v:shape id="_x0000_i1026" type="#_x0000_t75" style="width:469.5pt;height:378.75pt" o:ole="">
             <v:imagedata r:id="rId11" o:title=""/>
           </v:shape>
-          <o:OLEObject Type="Embed" ProgID="Visio.Drawing.15" ShapeID="_x0000_i1026" DrawAspect="Content" ObjectID="_1507440566" r:id="rId12"/>
+          <o:OLEObject Type="Embed" ProgID="Visio.Drawing.15" ShapeID="_x0000_i1026" DrawAspect="Content" ObjectID="_1507445382" r:id="rId12"/>
         </w:object>
       </w:r>
     </w:p>
@@ -8131,7 +8129,7 @@
           <v:shape id="_x0000_i1027" type="#_x0000_t75" style="width:470.25pt;height:369.75pt" o:ole="">
             <v:imagedata r:id="rId13" o:title=""/>
           </v:shape>
-          <o:OLEObject Type="Embed" ProgID="Visio.Drawing.15" ShapeID="_x0000_i1027" DrawAspect="Content" ObjectID="_1507440567" r:id="rId14"/>
+          <o:OLEObject Type="Embed" ProgID="Visio.Drawing.15" ShapeID="_x0000_i1027" DrawAspect="Content" ObjectID="_1507445383" r:id="rId14"/>
         </w:object>
       </w:r>
     </w:p>
@@ -8151,7 +8149,7 @@
           <v:shape id="_x0000_i1028" type="#_x0000_t75" style="width:470.25pt;height:369pt" o:ole="">
             <v:imagedata r:id="rId15" o:title=""/>
           </v:shape>
-          <o:OLEObject Type="Embed" ProgID="Visio.Drawing.15" ShapeID="_x0000_i1028" DrawAspect="Content" ObjectID="_1507440568" r:id="rId16"/>
+          <o:OLEObject Type="Embed" ProgID="Visio.Drawing.15" ShapeID="_x0000_i1028" DrawAspect="Content" ObjectID="_1507445384" r:id="rId16"/>
         </w:object>
       </w:r>
     </w:p>
@@ -8976,12 +8974,884 @@
     </w:tbl>
     <w:p>
       <w:pPr>
+        <w:jc w:val="center"/>
+        <w:rPr>
+          <w:rFonts w:ascii="Segoe UI" w:hAnsi="Segoe UI" w:cs="Segoe UI"/>
+          <w:b/>
+        </w:rPr>
+      </w:pPr>
+      <w:r>
+        <w:rPr>
+          <w:rFonts w:ascii="Segoe UI" w:hAnsi="Segoe UI" w:cs="Segoe UI"/>
+          <w:b/>
+        </w:rPr>
+        <w:lastRenderedPageBreak/>
+        <w:t>XIV. XÁC ĐỊNH CÁC HOẠT ĐỘNG CỦA LỚP</w:t>
+      </w:r>
+    </w:p>
+    <w:p>
+      <w:pPr>
+        <w:jc w:val="left"/>
+        <w:rPr>
+          <w:rFonts w:ascii="Segoe UI" w:hAnsi="Segoe UI" w:cs="Segoe UI"/>
+        </w:rPr>
+      </w:pPr>
+      <w:r>
+        <w:rPr>
+          <w:rFonts w:ascii="Segoe UI" w:hAnsi="Segoe UI" w:cs="Segoe UI"/>
+        </w:rPr>
+        <w:t>Bản mô tả ca sử dụng: Đặt hàng</w:t>
+      </w:r>
+    </w:p>
+    <w:p>
+      <w:pPr>
+        <w:jc w:val="left"/>
+        <w:rPr>
+          <w:rFonts w:ascii="Segoe UI" w:hAnsi="Segoe UI" w:cs="Segoe UI"/>
+        </w:rPr>
+      </w:pPr>
+      <w:r>
+        <w:rPr>
+          <w:rFonts w:ascii="Segoe UI" w:hAnsi="Segoe UI" w:cs="Segoe UI"/>
+        </w:rPr>
+        <w:t>User case: Order</w:t>
+      </w:r>
+    </w:p>
+    <w:p>
+      <w:pPr>
+        <w:jc w:val="left"/>
+        <w:rPr>
+          <w:rFonts w:ascii="Segoe UI" w:hAnsi="Segoe UI" w:cs="Segoe UI"/>
+        </w:rPr>
+      </w:pPr>
+      <w:r>
+        <w:rPr>
+          <w:rFonts w:ascii="Segoe UI" w:hAnsi="Segoe UI" w:cs="Segoe UI"/>
+        </w:rPr>
+        <w:t>Actor: Customer</w:t>
+      </w:r>
+    </w:p>
+    <w:p>
+      <w:pPr>
+        <w:jc w:val="left"/>
+        <w:rPr>
+          <w:rFonts w:ascii="Segoe UI" w:hAnsi="Segoe UI" w:cs="Segoe UI"/>
+        </w:rPr>
+      </w:pPr>
+      <w:r>
+        <w:rPr>
+          <w:rFonts w:ascii="Segoe UI" w:hAnsi="Segoe UI" w:cs="Segoe UI"/>
+        </w:rPr>
+        <w:t>Goal: Đặt hàng thành công qua internet</w:t>
+      </w:r>
+    </w:p>
+    <w:p>
+      <w:pPr>
+        <w:jc w:val="left"/>
+        <w:rPr>
+          <w:rFonts w:ascii="Segoe UI" w:hAnsi="Segoe UI" w:cs="Segoe UI"/>
+          <w:b/>
+        </w:rPr>
+      </w:pPr>
+      <w:r>
+        <w:rPr>
+          <w:rFonts w:ascii="Segoe UI" w:hAnsi="Segoe UI" w:cs="Segoe UI"/>
+          <w:b/>
+        </w:rPr>
+        <w:t>Tổng quan</w:t>
+      </w:r>
+    </w:p>
+    <w:p>
+      <w:pPr>
+        <w:jc w:val="left"/>
+        <w:rPr>
+          <w:rFonts w:ascii="Segoe UI" w:hAnsi="Segoe UI" w:cs="Segoe UI"/>
+        </w:rPr>
+      </w:pPr>
+      <w:r>
+        <w:rPr>
+          <w:rFonts w:ascii="Segoe UI" w:hAnsi="Segoe UI" w:cs="Segoe UI"/>
+          <w:b/>
+        </w:rPr>
+        <w:tab/>
+      </w:r>
+      <w:r>
+        <w:rPr>
+          <w:rFonts w:ascii="Segoe UI" w:hAnsi="Segoe UI" w:cs="Segoe UI"/>
+        </w:rPr>
+        <w:t xml:space="preserve">Khách hàng ABC tìm kiếm 1 chiếc áo thun, sau đó anh tìm thấy chiếc cáo thun xyz, hệ thống đưa ra thông tin chi tiết của chiếc áo xyz cho ABC. ABC thấy chiếc áo ưng ý, </w:t>
+      </w:r>
+      <w:proofErr w:type="gramStart"/>
+      <w:r>
+        <w:rPr>
+          <w:rFonts w:ascii="Segoe UI" w:hAnsi="Segoe UI" w:cs="Segoe UI"/>
+        </w:rPr>
+        <w:t>a thêm</w:t>
+      </w:r>
+      <w:proofErr w:type="gramEnd"/>
+      <w:r>
+        <w:rPr>
+          <w:rFonts w:ascii="Segoe UI" w:hAnsi="Segoe UI" w:cs="Segoe UI"/>
+        </w:rPr>
+        <w:t xml:space="preserve"> xyz vào giỏ hàng và tiếp tục tìm kiếm các món hàng khác. Sau khi lựa chọn xong các món hàng ABC nhấn vào giỏ hàng. Hệ thống đưa ra danh sách các món hàng ABC đã lựa chọn cùng thông tin về số lượng từng món hàng đã đặt, tổng tiền của món hàng đó và tổng tiền của giỏ hàng. ABC muốn đặt hàng. </w:t>
+      </w:r>
+      <w:proofErr w:type="gramStart"/>
+      <w:r>
+        <w:rPr>
+          <w:rFonts w:ascii="Segoe UI" w:hAnsi="Segoe UI" w:cs="Segoe UI"/>
+        </w:rPr>
+        <w:t>A</w:t>
+      </w:r>
+      <w:proofErr w:type="gramEnd"/>
+      <w:r>
+        <w:rPr>
+          <w:rFonts w:ascii="Segoe UI" w:hAnsi="Segoe UI" w:cs="Segoe UI"/>
+        </w:rPr>
+        <w:t xml:space="preserve"> nhập thông tin hệ thống yêu cầu và nhấn thanh toán. Thông tin đặt hàng của ABC sẽ được lưu vào CSDL và chủ cửa hàng sẽ dựa vào thông tin đó để giao hàng đến cho khách hàng. </w:t>
+      </w:r>
+    </w:p>
+    <w:p>
+      <w:pPr>
+        <w:jc w:val="left"/>
+        <w:rPr>
+          <w:rFonts w:ascii="Segoe UI" w:hAnsi="Segoe UI" w:cs="Segoe UI"/>
+          <w:b/>
+        </w:rPr>
+      </w:pPr>
+      <w:r>
+        <w:rPr>
+          <w:rFonts w:ascii="Segoe UI" w:hAnsi="Segoe UI" w:cs="Segoe UI"/>
+          <w:b/>
+        </w:rPr>
+        <w:t xml:space="preserve">Các </w:t>
+      </w:r>
+      <w:r>
+        <w:rPr>
+          <w:rFonts w:ascii="Segoe UI" w:hAnsi="Segoe UI" w:cs="Segoe UI"/>
+          <w:b/>
+        </w:rPr>
+        <w:t>hoạt động</w:t>
+      </w:r>
+      <w:r>
+        <w:rPr>
+          <w:rFonts w:ascii="Segoe UI" w:hAnsi="Segoe UI" w:cs="Segoe UI"/>
+          <w:b/>
+        </w:rPr>
+        <w:t xml:space="preserve"> liên quan</w:t>
+      </w:r>
+    </w:p>
+    <w:p>
+      <w:pPr>
+        <w:jc w:val="left"/>
+        <w:rPr>
+          <w:rFonts w:ascii="Segoe UI" w:hAnsi="Segoe UI" w:cs="Segoe UI"/>
+        </w:rPr>
+      </w:pPr>
+      <w:r>
+        <w:rPr>
+          <w:rFonts w:ascii="Segoe UI" w:hAnsi="Segoe UI" w:cs="Segoe UI"/>
+        </w:rPr>
+        <w:t>R5, R6, R7, R8, R9, R10, R11, R12, R13</w:t>
+      </w:r>
+    </w:p>
+    <w:p>
+      <w:pPr>
+        <w:jc w:val="left"/>
+        <w:rPr>
+          <w:rFonts w:ascii="Segoe UI" w:hAnsi="Segoe UI" w:cs="Segoe UI"/>
+          <w:b/>
+        </w:rPr>
+      </w:pPr>
+      <w:r>
+        <w:rPr>
+          <w:rFonts w:ascii="Segoe UI" w:hAnsi="Segoe UI" w:cs="Segoe UI"/>
+          <w:b/>
+        </w:rPr>
+        <w:t>Các hoạt động điển hình trong tiếng trình</w:t>
+      </w:r>
+    </w:p>
+    <w:p>
+      <w:pPr>
+        <w:jc w:val="left"/>
+        <w:rPr>
+          <w:rFonts w:ascii="Segoe UI" w:hAnsi="Segoe UI" w:cs="Segoe UI"/>
+          <w:b/>
+        </w:rPr>
+      </w:pPr>
+    </w:p>
+    <w:tbl>
+      <w:tblPr>
+        <w:tblStyle w:val="TableGrid"/>
+        <w:tblW w:w="0" w:type="auto"/>
+        <w:tblLook w:val="04A0" w:firstRow="1" w:lastRow="0" w:firstColumn="1" w:lastColumn="0" w:noHBand="0" w:noVBand="1"/>
+      </w:tblPr>
+      <w:tblGrid>
+        <w:gridCol w:w="4810"/>
+        <w:gridCol w:w="4811"/>
+      </w:tblGrid>
+      <w:tr>
+        <w:tc>
+          <w:tcPr>
+            <w:tcW w:w="4810" w:type="dxa"/>
+          </w:tcPr>
+          <w:p>
+            <w:pPr>
+              <w:jc w:val="center"/>
+              <w:rPr>
+                <w:rFonts w:ascii="Segoe UI" w:hAnsi="Segoe UI" w:cs="Segoe UI"/>
+              </w:rPr>
+            </w:pPr>
+            <w:r>
+              <w:rPr>
+                <w:rFonts w:ascii="Segoe UI" w:hAnsi="Segoe UI" w:cs="Segoe UI"/>
+              </w:rPr>
+              <w:t>Tác nhân</w:t>
+            </w:r>
+          </w:p>
+        </w:tc>
+        <w:tc>
+          <w:tcPr>
+            <w:tcW w:w="4811" w:type="dxa"/>
+          </w:tcPr>
+          <w:p>
+            <w:pPr>
+              <w:jc w:val="center"/>
+              <w:rPr>
+                <w:rFonts w:ascii="Segoe UI" w:hAnsi="Segoe UI" w:cs="Segoe UI"/>
+              </w:rPr>
+            </w:pPr>
+            <w:r>
+              <w:rPr>
+                <w:rFonts w:ascii="Segoe UI" w:hAnsi="Segoe UI" w:cs="Segoe UI"/>
+              </w:rPr>
+              <w:t>Hệ thống</w:t>
+            </w:r>
+          </w:p>
+        </w:tc>
+      </w:tr>
+      <w:tr>
+        <w:tc>
+          <w:tcPr>
+            <w:tcW w:w="4810" w:type="dxa"/>
+          </w:tcPr>
+          <w:p>
+            <w:pPr>
+              <w:jc w:val="center"/>
+              <w:rPr>
+                <w:rFonts w:ascii="Segoe UI" w:hAnsi="Segoe UI" w:cs="Segoe UI"/>
+              </w:rPr>
+            </w:pPr>
+            <w:r>
+              <w:rPr>
+                <w:rFonts w:ascii="Segoe UI" w:hAnsi="Segoe UI" w:cs="Segoe UI"/>
+              </w:rPr>
+              <w:t xml:space="preserve">ABC tìm chiếc áo thun </w:t>
+            </w:r>
+          </w:p>
+        </w:tc>
+        <w:tc>
+          <w:tcPr>
+            <w:tcW w:w="4811" w:type="dxa"/>
+          </w:tcPr>
+          <w:p>
+            <w:pPr>
+              <w:jc w:val="center"/>
+              <w:rPr>
+                <w:rFonts w:ascii="Segoe UI" w:hAnsi="Segoe UI" w:cs="Segoe UI"/>
+              </w:rPr>
+            </w:pPr>
+          </w:p>
+        </w:tc>
+      </w:tr>
+      <w:tr>
+        <w:tc>
+          <w:tcPr>
+            <w:tcW w:w="4810" w:type="dxa"/>
+          </w:tcPr>
+          <w:p>
+            <w:pPr>
+              <w:jc w:val="center"/>
+              <w:rPr>
+                <w:rFonts w:ascii="Segoe UI" w:hAnsi="Segoe UI" w:cs="Segoe UI"/>
+              </w:rPr>
+            </w:pPr>
+            <w:r>
+              <w:rPr>
+                <w:rFonts w:ascii="Segoe UI" w:hAnsi="Segoe UI" w:cs="Segoe UI"/>
+              </w:rPr>
+              <w:t>ABC tìm thấy chiếc áo thun XYZ</w:t>
+            </w:r>
+          </w:p>
+        </w:tc>
+        <w:tc>
+          <w:tcPr>
+            <w:tcW w:w="4811" w:type="dxa"/>
+          </w:tcPr>
+          <w:p>
+            <w:pPr>
+              <w:jc w:val="center"/>
+              <w:rPr>
+                <w:rFonts w:ascii="Segoe UI" w:hAnsi="Segoe UI" w:cs="Segoe UI"/>
+              </w:rPr>
+            </w:pPr>
+          </w:p>
+        </w:tc>
+      </w:tr>
+      <w:tr>
+        <w:tc>
+          <w:tcPr>
+            <w:tcW w:w="4810" w:type="dxa"/>
+          </w:tcPr>
+          <w:p>
+            <w:pPr>
+              <w:jc w:val="center"/>
+              <w:rPr>
+                <w:rFonts w:ascii="Segoe UI" w:hAnsi="Segoe UI" w:cs="Segoe UI"/>
+              </w:rPr>
+            </w:pPr>
+          </w:p>
+        </w:tc>
+        <w:tc>
+          <w:tcPr>
+            <w:tcW w:w="4811" w:type="dxa"/>
+          </w:tcPr>
+          <w:p>
+            <w:pPr>
+              <w:jc w:val="center"/>
+              <w:rPr>
+                <w:rFonts w:ascii="Segoe UI" w:hAnsi="Segoe UI" w:cs="Segoe UI"/>
+              </w:rPr>
+            </w:pPr>
+            <w:r>
+              <w:rPr>
+                <w:rFonts w:ascii="Segoe UI" w:hAnsi="Segoe UI" w:cs="Segoe UI"/>
+              </w:rPr>
+              <w:t>Hệ thống đưa ra thông tin chi tiết của XYZ</w:t>
+            </w:r>
+          </w:p>
+        </w:tc>
+      </w:tr>
+      <w:tr>
+        <w:tc>
+          <w:tcPr>
+            <w:tcW w:w="4810" w:type="dxa"/>
+          </w:tcPr>
+          <w:p>
+            <w:pPr>
+              <w:jc w:val="center"/>
+              <w:rPr>
+                <w:rFonts w:ascii="Segoe UI" w:hAnsi="Segoe UI" w:cs="Segoe UI"/>
+              </w:rPr>
+            </w:pPr>
+            <w:r>
+              <w:rPr>
+                <w:rFonts w:ascii="Segoe UI" w:hAnsi="Segoe UI" w:cs="Segoe UI"/>
+              </w:rPr>
+              <w:t>ABC nhấn thêm vào giỏ</w:t>
+            </w:r>
+          </w:p>
+        </w:tc>
+        <w:tc>
+          <w:tcPr>
+            <w:tcW w:w="4811" w:type="dxa"/>
+          </w:tcPr>
+          <w:p>
+            <w:pPr>
+              <w:jc w:val="center"/>
+              <w:rPr>
+                <w:rFonts w:ascii="Segoe UI" w:hAnsi="Segoe UI" w:cs="Segoe UI"/>
+              </w:rPr>
+            </w:pPr>
+          </w:p>
+        </w:tc>
+      </w:tr>
+      <w:tr>
+        <w:tc>
+          <w:tcPr>
+            <w:tcW w:w="4810" w:type="dxa"/>
+          </w:tcPr>
+          <w:p>
+            <w:pPr>
+              <w:jc w:val="center"/>
+              <w:rPr>
+                <w:rFonts w:ascii="Segoe UI" w:hAnsi="Segoe UI" w:cs="Segoe UI"/>
+              </w:rPr>
+            </w:pPr>
+          </w:p>
+        </w:tc>
+        <w:tc>
+          <w:tcPr>
+            <w:tcW w:w="4811" w:type="dxa"/>
+          </w:tcPr>
+          <w:p>
+            <w:pPr>
+              <w:jc w:val="center"/>
+              <w:rPr>
+                <w:rFonts w:ascii="Segoe UI" w:hAnsi="Segoe UI" w:cs="Segoe UI"/>
+              </w:rPr>
+            </w:pPr>
+            <w:r>
+              <w:rPr>
+                <w:rFonts w:ascii="Segoe UI" w:hAnsi="Segoe UI" w:cs="Segoe UI"/>
+              </w:rPr>
+              <w:t>Hệ thống tạo mới 1 giỏ hàng cho ABC</w:t>
+            </w:r>
+          </w:p>
+        </w:tc>
+      </w:tr>
+      <w:tr>
+        <w:tc>
+          <w:tcPr>
+            <w:tcW w:w="4810" w:type="dxa"/>
+          </w:tcPr>
+          <w:p>
+            <w:pPr>
+              <w:jc w:val="center"/>
+              <w:rPr>
+                <w:rFonts w:ascii="Segoe UI" w:hAnsi="Segoe UI" w:cs="Segoe UI"/>
+              </w:rPr>
+            </w:pPr>
+          </w:p>
+        </w:tc>
+        <w:tc>
+          <w:tcPr>
+            <w:tcW w:w="4811" w:type="dxa"/>
+          </w:tcPr>
+          <w:p>
+            <w:pPr>
+              <w:jc w:val="center"/>
+              <w:rPr>
+                <w:rFonts w:ascii="Segoe UI" w:hAnsi="Segoe UI" w:cs="Segoe UI"/>
+              </w:rPr>
+            </w:pPr>
+            <w:r>
+              <w:rPr>
+                <w:rFonts w:ascii="Segoe UI" w:hAnsi="Segoe UI" w:cs="Segoe UI"/>
+              </w:rPr>
+              <w:t>Hệ thống thêm XYZ vào giỏ</w:t>
+            </w:r>
+          </w:p>
+        </w:tc>
+      </w:tr>
+      <w:tr>
+        <w:tc>
+          <w:tcPr>
+            <w:tcW w:w="4810" w:type="dxa"/>
+          </w:tcPr>
+          <w:p>
+            <w:pPr>
+              <w:jc w:val="center"/>
+              <w:rPr>
+                <w:rFonts w:ascii="Segoe UI" w:hAnsi="Segoe UI" w:cs="Segoe UI"/>
+              </w:rPr>
+            </w:pPr>
+            <w:r>
+              <w:rPr>
+                <w:rFonts w:ascii="Segoe UI" w:hAnsi="Segoe UI" w:cs="Segoe UI"/>
+              </w:rPr>
+              <w:t>ABC nhấn vào đặt hàng</w:t>
+            </w:r>
+          </w:p>
+        </w:tc>
+        <w:tc>
+          <w:tcPr>
+            <w:tcW w:w="4811" w:type="dxa"/>
+          </w:tcPr>
+          <w:p>
+            <w:pPr>
+              <w:jc w:val="center"/>
+              <w:rPr>
+                <w:rFonts w:ascii="Segoe UI" w:hAnsi="Segoe UI" w:cs="Segoe UI"/>
+              </w:rPr>
+            </w:pPr>
+          </w:p>
+        </w:tc>
+      </w:tr>
+      <w:tr>
+        <w:tc>
+          <w:tcPr>
+            <w:tcW w:w="4810" w:type="dxa"/>
+          </w:tcPr>
+          <w:p>
+            <w:pPr>
+              <w:jc w:val="center"/>
+              <w:rPr>
+                <w:rFonts w:ascii="Segoe UI" w:hAnsi="Segoe UI" w:cs="Segoe UI"/>
+              </w:rPr>
+            </w:pPr>
+            <w:r>
+              <w:rPr>
+                <w:rFonts w:ascii="Segoe UI" w:hAnsi="Segoe UI" w:cs="Segoe UI"/>
+              </w:rPr>
+              <w:t>ABC đăng nhập nếu đã có tài khoản khách hàng hoặc nhập vào thông tin nếu chưa có tài khoản sau đó nhấn thanh toán</w:t>
+            </w:r>
+          </w:p>
+        </w:tc>
+        <w:tc>
+          <w:tcPr>
+            <w:tcW w:w="4811" w:type="dxa"/>
+          </w:tcPr>
+          <w:p>
+            <w:pPr>
+              <w:jc w:val="center"/>
+              <w:rPr>
+                <w:rFonts w:ascii="Segoe UI" w:hAnsi="Segoe UI" w:cs="Segoe UI"/>
+              </w:rPr>
+            </w:pPr>
+          </w:p>
+        </w:tc>
+      </w:tr>
+      <w:tr>
+        <w:tc>
+          <w:tcPr>
+            <w:tcW w:w="4810" w:type="dxa"/>
+          </w:tcPr>
+          <w:p>
+            <w:pPr>
+              <w:jc w:val="center"/>
+              <w:rPr>
+                <w:rFonts w:ascii="Segoe UI" w:hAnsi="Segoe UI" w:cs="Segoe UI"/>
+              </w:rPr>
+            </w:pPr>
+          </w:p>
+        </w:tc>
+        <w:tc>
+          <w:tcPr>
+            <w:tcW w:w="4811" w:type="dxa"/>
+          </w:tcPr>
+          <w:p>
+            <w:pPr>
+              <w:jc w:val="center"/>
+              <w:rPr>
+                <w:rFonts w:ascii="Segoe UI" w:hAnsi="Segoe UI" w:cs="Segoe UI"/>
+              </w:rPr>
+            </w:pPr>
+            <w:r>
+              <w:rPr>
+                <w:rFonts w:ascii="Segoe UI" w:hAnsi="Segoe UI" w:cs="Segoe UI"/>
+              </w:rPr>
+              <w:t>Hệ thống lưu đơn đặt hàng cho khách hàng</w:t>
+            </w:r>
+          </w:p>
+        </w:tc>
+      </w:tr>
+      <w:tr>
+        <w:tc>
+          <w:tcPr>
+            <w:tcW w:w="4810" w:type="dxa"/>
+          </w:tcPr>
+          <w:p>
+            <w:pPr>
+              <w:jc w:val="center"/>
+              <w:rPr>
+                <w:rFonts w:ascii="Segoe UI" w:hAnsi="Segoe UI" w:cs="Segoe UI"/>
+              </w:rPr>
+            </w:pPr>
+            <w:r>
+              <w:rPr>
+                <w:rFonts w:ascii="Segoe UI" w:hAnsi="Segoe UI" w:cs="Segoe UI"/>
+              </w:rPr>
+              <w:t>Chủ cửa hàng xem đơn đặt hàng của khách qua hệ thống quản trị</w:t>
+            </w:r>
+          </w:p>
+        </w:tc>
+        <w:tc>
+          <w:tcPr>
+            <w:tcW w:w="4811" w:type="dxa"/>
+          </w:tcPr>
+          <w:p>
+            <w:pPr>
+              <w:jc w:val="center"/>
+              <w:rPr>
+                <w:rFonts w:ascii="Segoe UI" w:hAnsi="Segoe UI" w:cs="Segoe UI"/>
+              </w:rPr>
+            </w:pPr>
+          </w:p>
+        </w:tc>
+      </w:tr>
+      <w:tr>
+        <w:tc>
+          <w:tcPr>
+            <w:tcW w:w="4810" w:type="dxa"/>
+          </w:tcPr>
+          <w:p>
+            <w:pPr>
+              <w:jc w:val="center"/>
+              <w:rPr>
+                <w:rFonts w:ascii="Segoe UI" w:hAnsi="Segoe UI" w:cs="Segoe UI"/>
+              </w:rPr>
+            </w:pPr>
+          </w:p>
+        </w:tc>
+        <w:tc>
+          <w:tcPr>
+            <w:tcW w:w="4811" w:type="dxa"/>
+          </w:tcPr>
+          <w:p>
+            <w:pPr>
+              <w:jc w:val="center"/>
+              <w:rPr>
+                <w:rFonts w:ascii="Segoe UI" w:hAnsi="Segoe UI" w:cs="Segoe UI"/>
+              </w:rPr>
+            </w:pPr>
+            <w:r>
+              <w:rPr>
+                <w:rFonts w:ascii="Segoe UI" w:hAnsi="Segoe UI" w:cs="Segoe UI"/>
+              </w:rPr>
+              <w:t>Giao hàng cho khách dựa vào thông tin trên giỏ hàng</w:t>
+            </w:r>
+          </w:p>
+        </w:tc>
+      </w:tr>
+    </w:tbl>
+    <w:p>
+      <w:pPr>
         <w:pStyle w:val="ListParagraph"/>
         <w:spacing w:line="360" w:lineRule="auto"/>
         <w:ind w:left="1440"/>
         <w:rPr>
           <w:rFonts w:ascii="Segoe UI" w:hAnsi="Segoe UI" w:cs="Segoe UI"/>
           <w:b/>
+        </w:rPr>
+      </w:pPr>
+    </w:p>
+    <w:p>
+      <w:pPr>
+        <w:pStyle w:val="ListParagraph"/>
+        <w:spacing w:line="360" w:lineRule="auto"/>
+        <w:ind w:left="1440"/>
+        <w:rPr>
+          <w:rFonts w:ascii="Segoe UI" w:hAnsi="Segoe UI" w:cs="Segoe UI"/>
+          <w:b/>
+        </w:rPr>
+      </w:pPr>
+    </w:p>
+    <w:p>
+      <w:pPr>
+        <w:jc w:val="center"/>
+        <w:rPr>
+          <w:rFonts w:ascii="Segoe UI" w:hAnsi="Segoe UI" w:cs="Segoe UI"/>
+          <w:b/>
+        </w:rPr>
+      </w:pPr>
+      <w:r>
+        <w:rPr>
+          <w:rFonts w:ascii="Segoe UI" w:hAnsi="Segoe UI" w:cs="Segoe UI"/>
+          <w:b/>
+        </w:rPr>
+        <w:t>X</w:t>
+      </w:r>
+      <w:r>
+        <w:rPr>
+          <w:rFonts w:ascii="Segoe UI" w:hAnsi="Segoe UI" w:cs="Segoe UI"/>
+          <w:b/>
+        </w:rPr>
+        <w:t xml:space="preserve">V. </w:t>
+      </w:r>
+      <w:r>
+        <w:rPr>
+          <w:rFonts w:ascii="Segoe UI" w:hAnsi="Segoe UI" w:cs="Segoe UI"/>
+          <w:b/>
+        </w:rPr>
+        <w:t>CÁC HOẠT ĐỘNG CẦN THIẾT CHO CA SỬ DỤNG</w:t>
+      </w:r>
+    </w:p>
+    <w:tbl>
+      <w:tblPr>
+        <w:tblStyle w:val="TableGrid"/>
+        <w:tblW w:w="0" w:type="auto"/>
+        <w:tblLook w:val="04A0" w:firstRow="1" w:lastRow="0" w:firstColumn="1" w:lastColumn="0" w:noHBand="0" w:noVBand="1"/>
+      </w:tblPr>
+      <w:tblGrid>
+        <w:gridCol w:w="4810"/>
+        <w:gridCol w:w="4811"/>
+      </w:tblGrid>
+      <w:tr>
+        <w:tc>
+          <w:tcPr>
+            <w:tcW w:w="4810" w:type="dxa"/>
+          </w:tcPr>
+          <w:p>
+            <w:pPr>
+              <w:jc w:val="center"/>
+              <w:rPr>
+                <w:rFonts w:ascii="Segoe UI" w:hAnsi="Segoe UI" w:cs="Segoe UI"/>
+              </w:rPr>
+            </w:pPr>
+            <w:r>
+              <w:rPr>
+                <w:rFonts w:ascii="Segoe UI" w:hAnsi="Segoe UI" w:cs="Segoe UI"/>
+              </w:rPr>
+              <w:t>Customer</w:t>
+            </w:r>
+          </w:p>
+        </w:tc>
+        <w:tc>
+          <w:tcPr>
+            <w:tcW w:w="4811" w:type="dxa"/>
+          </w:tcPr>
+          <w:p>
+            <w:pPr>
+              <w:jc w:val="center"/>
+              <w:rPr>
+                <w:rFonts w:ascii="Segoe UI" w:hAnsi="Segoe UI" w:cs="Segoe UI"/>
+              </w:rPr>
+            </w:pPr>
+            <w:bookmarkStart w:id="0" w:name="_GoBack"/>
+            <w:bookmarkEnd w:id="0"/>
+          </w:p>
+        </w:tc>
+      </w:tr>
+      <w:tr>
+        <w:tc>
+          <w:tcPr>
+            <w:tcW w:w="4810" w:type="dxa"/>
+          </w:tcPr>
+          <w:p>
+            <w:pPr>
+              <w:jc w:val="center"/>
+              <w:rPr>
+                <w:rFonts w:ascii="Segoe UI" w:hAnsi="Segoe UI" w:cs="Segoe UI"/>
+              </w:rPr>
+            </w:pPr>
+            <w:r>
+              <w:rPr>
+                <w:rFonts w:ascii="Segoe UI" w:hAnsi="Segoe UI" w:cs="Segoe UI"/>
+              </w:rPr>
+              <w:t>Order</w:t>
+            </w:r>
+          </w:p>
+        </w:tc>
+        <w:tc>
+          <w:tcPr>
+            <w:tcW w:w="4811" w:type="dxa"/>
+          </w:tcPr>
+          <w:p>
+            <w:pPr>
+              <w:jc w:val="center"/>
+              <w:rPr>
+                <w:rFonts w:ascii="Segoe UI" w:hAnsi="Segoe UI" w:cs="Segoe UI"/>
+              </w:rPr>
+            </w:pPr>
+          </w:p>
+        </w:tc>
+      </w:tr>
+      <w:tr>
+        <w:tc>
+          <w:tcPr>
+            <w:tcW w:w="4810" w:type="dxa"/>
+          </w:tcPr>
+          <w:p>
+            <w:pPr>
+              <w:jc w:val="center"/>
+              <w:rPr>
+                <w:rFonts w:ascii="Segoe UI" w:hAnsi="Segoe UI" w:cs="Segoe UI"/>
+              </w:rPr>
+            </w:pPr>
+            <w:r>
+              <w:rPr>
+                <w:rFonts w:ascii="Segoe UI" w:hAnsi="Segoe UI" w:cs="Segoe UI"/>
+              </w:rPr>
+              <w:t>Bag</w:t>
+            </w:r>
+          </w:p>
+        </w:tc>
+        <w:tc>
+          <w:tcPr>
+            <w:tcW w:w="4811" w:type="dxa"/>
+          </w:tcPr>
+          <w:p>
+            <w:pPr>
+              <w:jc w:val="center"/>
+              <w:rPr>
+                <w:rFonts w:ascii="Segoe UI" w:hAnsi="Segoe UI" w:cs="Segoe UI"/>
+              </w:rPr>
+            </w:pPr>
+          </w:p>
+        </w:tc>
+      </w:tr>
+      <w:tr>
+        <w:tc>
+          <w:tcPr>
+            <w:tcW w:w="4810" w:type="dxa"/>
+          </w:tcPr>
+          <w:p>
+            <w:pPr>
+              <w:jc w:val="center"/>
+              <w:rPr>
+                <w:rFonts w:ascii="Segoe UI" w:hAnsi="Segoe UI" w:cs="Segoe UI"/>
+              </w:rPr>
+            </w:pPr>
+            <w:r>
+              <w:rPr>
+                <w:rFonts w:ascii="Segoe UI" w:hAnsi="Segoe UI" w:cs="Segoe UI"/>
+              </w:rPr>
+              <w:t>Clothes</w:t>
+            </w:r>
+          </w:p>
+        </w:tc>
+        <w:tc>
+          <w:tcPr>
+            <w:tcW w:w="4811" w:type="dxa"/>
+          </w:tcPr>
+          <w:p>
+            <w:pPr>
+              <w:jc w:val="center"/>
+              <w:rPr>
+                <w:rFonts w:ascii="Segoe UI" w:hAnsi="Segoe UI" w:cs="Segoe UI"/>
+              </w:rPr>
+            </w:pPr>
+          </w:p>
+        </w:tc>
+      </w:tr>
+      <w:tr>
+        <w:tc>
+          <w:tcPr>
+            <w:tcW w:w="4810" w:type="dxa"/>
+          </w:tcPr>
+          <w:p>
+            <w:pPr>
+              <w:jc w:val="center"/>
+              <w:rPr>
+                <w:rFonts w:ascii="Segoe UI" w:hAnsi="Segoe UI" w:cs="Segoe UI"/>
+              </w:rPr>
+            </w:pPr>
+            <w:r>
+              <w:rPr>
+                <w:rFonts w:ascii="Segoe UI" w:hAnsi="Segoe UI" w:cs="Segoe UI"/>
+              </w:rPr>
+              <w:t>ChirdClothes</w:t>
+            </w:r>
+          </w:p>
+        </w:tc>
+        <w:tc>
+          <w:tcPr>
+            <w:tcW w:w="4811" w:type="dxa"/>
+          </w:tcPr>
+          <w:p>
+            <w:pPr>
+              <w:jc w:val="center"/>
+              <w:rPr>
+                <w:rFonts w:ascii="Segoe UI" w:hAnsi="Segoe UI" w:cs="Segoe UI"/>
+              </w:rPr>
+            </w:pPr>
+          </w:p>
+        </w:tc>
+      </w:tr>
+    </w:tbl>
+    <w:p>
+      <w:pPr>
+        <w:jc w:val="center"/>
+        <w:rPr>
+          <w:rFonts w:ascii="Segoe UI" w:hAnsi="Segoe UI" w:cs="Segoe UI"/>
+        </w:rPr>
+      </w:pPr>
+    </w:p>
+    <w:p>
+      <w:pPr>
+        <w:jc w:val="center"/>
+        <w:rPr>
+          <w:rFonts w:ascii="Segoe UI" w:hAnsi="Segoe UI" w:cs="Segoe UI"/>
         </w:rPr>
       </w:pPr>
     </w:p>
@@ -9172,7 +10042,7 @@
                 <w:bCs/>
                 <w:noProof/>
               </w:rPr>
-              <w:t>12</w:t>
+              <w:t>13</w:t>
             </w:r>
             <w:r>
               <w:rPr>
@@ -12503,7 +13373,7 @@
 </file>
 
 <file path=customXml/itemProps1.xml><?xml version="1.0" encoding="utf-8"?>
-<ds:datastoreItem xmlns:ds="http://schemas.openxmlformats.org/officeDocument/2006/customXml" ds:itemID="{D4C2AC00-421E-4F3E-9A65-51AA1B2FF992}">
+<ds:datastoreItem xmlns:ds="http://schemas.openxmlformats.org/officeDocument/2006/customXml" ds:itemID="{4B0D8628-718B-40A0-89B7-3B38F32A6D4B}">
   <ds:schemaRefs>
     <ds:schemaRef ds:uri="http://schemas.openxmlformats.org/officeDocument/2006/bibliography"/>
   </ds:schemaRefs>

</xml_diff>

<commit_message>
Thuan sua phan I
</commit_message>
<xml_diff>
--- a/BanDacTaHeThong.docx
+++ b/BanDacTaHeThong.docx
@@ -2581,6 +2581,20 @@
       <w:r>
         <w:rPr>
           <w:rFonts w:ascii="Segoe UI" w:hAnsi="Segoe UI" w:cs="Segoe UI"/>
+          <w:b/>
+        </w:rPr>
+        <w:t>R1.</w:t>
+      </w:r>
+      <w:r>
+        <w:rPr>
+          <w:rFonts w:ascii="Segoe UI" w:hAnsi="Segoe UI" w:cs="Segoe UI"/>
+          <w:u w:val="single"/>
+        </w:rPr>
+        <w:t xml:space="preserve"> </w:t>
+      </w:r>
+      <w:r>
+        <w:rPr>
+          <w:rFonts w:ascii="Segoe UI" w:hAnsi="Segoe UI" w:cs="Segoe UI"/>
           <w:u w:val="single"/>
         </w:rPr>
         <w:t>Khách hàng ABC</w:t>
@@ -2654,6 +2668,20 @@
       <w:r>
         <w:rPr>
           <w:rFonts w:ascii="Segoe UI" w:hAnsi="Segoe UI" w:cs="Segoe UI"/>
+          <w:b/>
+        </w:rPr>
+        <w:t>R2.</w:t>
+      </w:r>
+      <w:r>
+        <w:rPr>
+          <w:rFonts w:ascii="Segoe UI" w:hAnsi="Segoe UI" w:cs="Segoe UI"/>
+          <w:u w:val="single"/>
+        </w:rPr>
+        <w:t xml:space="preserve"> </w:t>
+      </w:r>
+      <w:r>
+        <w:rPr>
+          <w:rFonts w:ascii="Segoe UI" w:hAnsi="Segoe UI" w:cs="Segoe UI"/>
           <w:u w:val="single"/>
         </w:rPr>
         <w:t>Kết quả tìm kiếm</w:t>
@@ -2694,6 +2722,19 @@
       <w:r>
         <w:rPr>
           <w:rFonts w:ascii="Segoe UI" w:hAnsi="Segoe UI" w:cs="Segoe UI"/>
+          <w:b/>
+        </w:rPr>
+        <w:t>R3.</w:t>
+      </w:r>
+      <w:r>
+        <w:rPr>
+          <w:rFonts w:ascii="Segoe UI" w:hAnsi="Segoe UI" w:cs="Segoe UI"/>
+        </w:rPr>
+        <w:t xml:space="preserve"> </w:t>
+      </w:r>
+      <w:r>
+        <w:rPr>
+          <w:rFonts w:ascii="Segoe UI" w:hAnsi="Segoe UI" w:cs="Segoe UI"/>
         </w:rPr>
         <w:t xml:space="preserve">Anh ABC truy cập vào </w:t>
       </w:r>
@@ -2727,6 +2768,20 @@
       <w:r>
         <w:rPr>
           <w:rFonts w:ascii="Segoe UI" w:hAnsi="Segoe UI" w:cs="Segoe UI"/>
+          <w:b/>
+        </w:rPr>
+        <w:t>R4.</w:t>
+      </w:r>
+      <w:r>
+        <w:rPr>
+          <w:rFonts w:ascii="Segoe UI" w:hAnsi="Segoe UI" w:cs="Segoe UI"/>
+          <w:u w:val="single"/>
+        </w:rPr>
+        <w:t xml:space="preserve"> </w:t>
+      </w:r>
+      <w:r>
+        <w:rPr>
+          <w:rFonts w:ascii="Segoe UI" w:hAnsi="Segoe UI" w:cs="Segoe UI"/>
           <w:u w:val="single"/>
         </w:rPr>
         <w:t>Trang chủ</w:t>
@@ -2755,6 +2810,19 @@
       <w:r>
         <w:rPr>
           <w:rFonts w:ascii="Segoe UI" w:hAnsi="Segoe UI" w:cs="Segoe UI"/>
+          <w:b/>
+        </w:rPr>
+        <w:t>R5.</w:t>
+      </w:r>
+      <w:r>
+        <w:rPr>
+          <w:rFonts w:ascii="Segoe UI" w:hAnsi="Segoe UI" w:cs="Segoe UI"/>
+        </w:rPr>
+        <w:t xml:space="preserve"> </w:t>
+      </w:r>
+      <w:r>
+        <w:rPr>
+          <w:rFonts w:ascii="Segoe UI" w:hAnsi="Segoe UI" w:cs="Segoe UI"/>
         </w:rPr>
         <w:t xml:space="preserve">ABC muốn tìm một </w:t>
       </w:r>
@@ -2821,6 +2889,26 @@
       <w:r>
         <w:rPr>
           <w:rFonts w:ascii="Segoe UI" w:hAnsi="Segoe UI" w:cs="Segoe UI"/>
+          <w:b/>
+        </w:rPr>
+        <w:t>R6</w:t>
+      </w:r>
+      <w:r>
+        <w:rPr>
+          <w:rFonts w:ascii="Segoe UI" w:hAnsi="Segoe UI" w:cs="Segoe UI"/>
+          <w:b/>
+        </w:rPr>
+        <w:t>.</w:t>
+      </w:r>
+      <w:r>
+        <w:rPr>
+          <w:rFonts w:ascii="Segoe UI" w:hAnsi="Segoe UI" w:cs="Segoe UI"/>
+        </w:rPr>
+        <w:t xml:space="preserve"> </w:t>
+      </w:r>
+      <w:r>
+        <w:rPr>
+          <w:rFonts w:ascii="Segoe UI" w:hAnsi="Segoe UI" w:cs="Segoe UI"/>
         </w:rPr>
         <w:t xml:space="preserve">Website hiển thị </w:t>
       </w:r>
@@ -2893,8 +2981,27 @@
       <w:r>
         <w:rPr>
           <w:rFonts w:ascii="Segoe UI" w:hAnsi="Segoe UI" w:cs="Segoe UI"/>
-        </w:rPr>
-        <w:t>ABC cảm thấy ưng ý và nhấn vào đặt hàng</w:t>
+          <w:b/>
+        </w:rPr>
+        <w:t>R7</w:t>
+      </w:r>
+      <w:r>
+        <w:rPr>
+          <w:rFonts w:ascii="Segoe UI" w:hAnsi="Segoe UI" w:cs="Segoe UI"/>
+        </w:rPr>
+        <w:t xml:space="preserve">. </w:t>
+      </w:r>
+      <w:r>
+        <w:rPr>
+          <w:rFonts w:ascii="Segoe UI" w:hAnsi="Segoe UI" w:cs="Segoe UI"/>
+        </w:rPr>
+        <w:t xml:space="preserve">ABC cảm thấy ưng ý và nhấn </w:t>
+      </w:r>
+      <w:r>
+        <w:rPr>
+          <w:rFonts w:ascii="Segoe UI" w:hAnsi="Segoe UI" w:cs="Segoe UI"/>
+        </w:rPr>
+        <w:t>thêm hàng</w:t>
       </w:r>
     </w:p>
     <w:p>
@@ -2914,6 +3021,20 @@
       <w:r>
         <w:rPr>
           <w:rFonts w:ascii="Segoe UI" w:hAnsi="Segoe UI" w:cs="Segoe UI"/>
+          <w:b/>
+        </w:rPr>
+        <w:t>R8.</w:t>
+      </w:r>
+      <w:r>
+        <w:rPr>
+          <w:rFonts w:ascii="Segoe UI" w:hAnsi="Segoe UI" w:cs="Segoe UI"/>
+          <w:u w:val="single"/>
+        </w:rPr>
+        <w:t xml:space="preserve"> </w:t>
+      </w:r>
+      <w:r>
+        <w:rPr>
+          <w:rFonts w:ascii="Segoe UI" w:hAnsi="Segoe UI" w:cs="Segoe UI"/>
           <w:u w:val="single"/>
         </w:rPr>
         <w:t>Giỏ hàng</w:t>
@@ -2948,6 +3069,19 @@
       <w:r>
         <w:rPr>
           <w:rFonts w:ascii="Segoe UI" w:hAnsi="Segoe UI" w:cs="Segoe UI"/>
+          <w:b/>
+        </w:rPr>
+        <w:t>R9.</w:t>
+      </w:r>
+      <w:r>
+        <w:rPr>
+          <w:rFonts w:ascii="Segoe UI" w:hAnsi="Segoe UI" w:cs="Segoe UI"/>
+        </w:rPr>
+        <w:t xml:space="preserve"> </w:t>
+      </w:r>
+      <w:r>
+        <w:rPr>
+          <w:rFonts w:ascii="Segoe UI" w:hAnsi="Segoe UI" w:cs="Segoe UI"/>
         </w:rPr>
         <w:t xml:space="preserve">ABC tiếp tục chọn mua các </w:t>
       </w:r>
@@ -2975,6 +3109,19 @@
       <w:r>
         <w:rPr>
           <w:rFonts w:ascii="Segoe UI" w:hAnsi="Segoe UI" w:cs="Segoe UI"/>
+          <w:b/>
+        </w:rPr>
+        <w:t>R10.</w:t>
+      </w:r>
+      <w:r>
+        <w:rPr>
+          <w:rFonts w:ascii="Segoe UI" w:hAnsi="Segoe UI" w:cs="Segoe UI"/>
+        </w:rPr>
+        <w:t xml:space="preserve"> </w:t>
+      </w:r>
+      <w:r>
+        <w:rPr>
+          <w:rFonts w:ascii="Segoe UI" w:hAnsi="Segoe UI" w:cs="Segoe UI"/>
         </w:rPr>
         <w:t>ABC muốn đặt hàng và nhấn và giỏ hàng</w:t>
       </w:r>
@@ -2995,6 +3142,19 @@
       <w:r>
         <w:rPr>
           <w:rFonts w:ascii="Segoe UI" w:hAnsi="Segoe UI" w:cs="Segoe UI"/>
+          <w:b/>
+        </w:rPr>
+        <w:t>R11.</w:t>
+      </w:r>
+      <w:r>
+        <w:rPr>
+          <w:rFonts w:ascii="Segoe UI" w:hAnsi="Segoe UI" w:cs="Segoe UI"/>
+        </w:rPr>
+        <w:t xml:space="preserve"> </w:t>
+      </w:r>
+      <w:r>
+        <w:rPr>
+          <w:rFonts w:ascii="Segoe UI" w:hAnsi="Segoe UI" w:cs="Segoe UI"/>
         </w:rPr>
         <w:t xml:space="preserve">Website hiển thị </w:t>
       </w:r>
@@ -3035,6 +3195,19 @@
       <w:r>
         <w:rPr>
           <w:rFonts w:ascii="Segoe UI" w:hAnsi="Segoe UI" w:cs="Segoe UI"/>
+          <w:b/>
+        </w:rPr>
+        <w:t>R12.</w:t>
+      </w:r>
+      <w:r>
+        <w:rPr>
+          <w:rFonts w:ascii="Segoe UI" w:hAnsi="Segoe UI" w:cs="Segoe UI"/>
+        </w:rPr>
+        <w:t xml:space="preserve"> </w:t>
+      </w:r>
+      <w:r>
+        <w:rPr>
+          <w:rFonts w:ascii="Segoe UI" w:hAnsi="Segoe UI" w:cs="Segoe UI"/>
         </w:rPr>
         <w:t>ABC nhấn vào thanh toán giỏ hàng</w:t>
       </w:r>
@@ -3055,6 +3228,19 @@
       <w:r>
         <w:rPr>
           <w:rFonts w:ascii="Segoe UI" w:hAnsi="Segoe UI" w:cs="Segoe UI"/>
+          <w:b/>
+        </w:rPr>
+        <w:t>R13.</w:t>
+      </w:r>
+      <w:r>
+        <w:rPr>
+          <w:rFonts w:ascii="Segoe UI" w:hAnsi="Segoe UI" w:cs="Segoe UI"/>
+        </w:rPr>
+        <w:t xml:space="preserve"> </w:t>
+      </w:r>
+      <w:r>
+        <w:rPr>
+          <w:rFonts w:ascii="Segoe UI" w:hAnsi="Segoe UI" w:cs="Segoe UI"/>
         </w:rPr>
         <w:t xml:space="preserve">Website yêu cầu ABC nhập </w:t>
       </w:r>
@@ -3153,6 +3339,19 @@
       <w:r>
         <w:rPr>
           <w:rFonts w:ascii="Segoe UI" w:hAnsi="Segoe UI" w:cs="Segoe UI"/>
+          <w:b/>
+        </w:rPr>
+        <w:t>R14.</w:t>
+      </w:r>
+      <w:r>
+        <w:rPr>
+          <w:rFonts w:ascii="Segoe UI" w:hAnsi="Segoe UI" w:cs="Segoe UI"/>
+        </w:rPr>
+        <w:t xml:space="preserve"> </w:t>
+      </w:r>
+      <w:r>
+        <w:rPr>
+          <w:rFonts w:ascii="Segoe UI" w:hAnsi="Segoe UI" w:cs="Segoe UI"/>
         </w:rPr>
         <w:t>ABC lựa chọn thanh toán khi nhận hàng</w:t>
       </w:r>
@@ -3173,6 +3372,20 @@
       <w:r>
         <w:rPr>
           <w:rFonts w:ascii="Segoe UI" w:hAnsi="Segoe UI" w:cs="Segoe UI"/>
+          <w:b/>
+        </w:rPr>
+        <w:t>R15.</w:t>
+      </w:r>
+      <w:r>
+        <w:rPr>
+          <w:rFonts w:ascii="Segoe UI" w:hAnsi="Segoe UI" w:cs="Segoe UI"/>
+          <w:u w:val="single"/>
+        </w:rPr>
+        <w:t xml:space="preserve"> </w:t>
+      </w:r>
+      <w:r>
+        <w:rPr>
+          <w:rFonts w:ascii="Segoe UI" w:hAnsi="Segoe UI" w:cs="Segoe UI"/>
           <w:u w:val="single"/>
         </w:rPr>
         <w:t>Thông tin đơn hàng</w:t>
@@ -3207,9 +3420,16 @@
       <w:r>
         <w:rPr>
           <w:rFonts w:ascii="Segoe UI" w:hAnsi="Segoe UI" w:cs="Segoe UI"/>
+          <w:b/>
+        </w:rPr>
+        <w:t>R16.</w:t>
+      </w:r>
+      <w:r>
+        <w:rPr>
+          <w:rFonts w:ascii="Segoe UI" w:hAnsi="Segoe UI" w:cs="Segoe UI"/>
           <w:u w:val="single"/>
         </w:rPr>
-        <w:t>Người quản trị</w:t>
+        <w:t xml:space="preserve"> Người quản trị</w:t>
       </w:r>
       <w:r>
         <w:rPr>
@@ -3267,8 +3487,54 @@
       <w:r>
         <w:rPr>
           <w:rFonts w:ascii="Segoe UI" w:hAnsi="Segoe UI" w:cs="Segoe UI"/>
+          <w:b/>
+        </w:rPr>
+        <w:t>R17.</w:t>
+      </w:r>
+      <w:r>
+        <w:rPr>
+          <w:rFonts w:ascii="Segoe UI" w:hAnsi="Segoe UI" w:cs="Segoe UI"/>
+        </w:rPr>
+        <w:t xml:space="preserve"> </w:t>
+      </w:r>
+      <w:r>
+        <w:rPr>
+          <w:rFonts w:ascii="Segoe UI" w:hAnsi="Segoe UI" w:cs="Segoe UI"/>
         </w:rPr>
         <w:t>EFX nhấn xem thông tin chi tiết đơn hàng</w:t>
+      </w:r>
+    </w:p>
+    <w:p>
+      <w:pPr>
+        <w:pStyle w:val="ListParagraph"/>
+        <w:numPr>
+          <w:ilvl w:val="0"/>
+          <w:numId w:val="17"/>
+        </w:numPr>
+        <w:spacing w:before="0" w:after="160" w:line="360" w:lineRule="auto"/>
+        <w:jc w:val="right"/>
+        <w:rPr>
+          <w:rFonts w:ascii="Segoe UI" w:hAnsi="Segoe UI" w:cs="Segoe UI"/>
+        </w:rPr>
+      </w:pPr>
+      <w:r>
+        <w:rPr>
+          <w:rFonts w:ascii="Segoe UI" w:hAnsi="Segoe UI" w:cs="Segoe UI"/>
+          <w:b/>
+        </w:rPr>
+        <w:t>R18.</w:t>
+      </w:r>
+      <w:r>
+        <w:rPr>
+          <w:rFonts w:ascii="Segoe UI" w:hAnsi="Segoe UI" w:cs="Segoe UI"/>
+        </w:rPr>
+        <w:t xml:space="preserve"> </w:t>
+      </w:r>
+      <w:r>
+        <w:rPr>
+          <w:rFonts w:ascii="Segoe UI" w:hAnsi="Segoe UI" w:cs="Segoe UI"/>
+        </w:rPr>
+        <w:t>EFX liên hệ với khách hàng theo thông tin đơn hàng sau đó ship hàng và thanh toán</w:t>
       </w:r>
     </w:p>
     <w:p>
@@ -3287,8 +3553,34 @@
       <w:r>
         <w:rPr>
           <w:rFonts w:ascii="Segoe UI" w:hAnsi="Segoe UI" w:cs="Segoe UI"/>
-        </w:rPr>
-        <w:t>EFX liên hệ với khách hàng theo thông tin đơn hàng sau đó ship hàng và thanh toán</w:t>
+          <w:b/>
+        </w:rPr>
+        <w:t>R19.</w:t>
+      </w:r>
+      <w:r>
+        <w:rPr>
+          <w:rFonts w:ascii="Segoe UI" w:hAnsi="Segoe UI" w:cs="Segoe UI"/>
+        </w:rPr>
+        <w:t xml:space="preserve"> </w:t>
+      </w:r>
+      <w:r>
+        <w:rPr>
+          <w:rFonts w:ascii="Segoe UI" w:hAnsi="Segoe UI" w:cs="Segoe UI"/>
+        </w:rPr>
+        <w:t xml:space="preserve">ABC thấy yêu thích cửa hàng và nhấn vào đăng kí làm </w:t>
+      </w:r>
+      <w:r>
+        <w:rPr>
+          <w:rFonts w:ascii="Segoe UI" w:hAnsi="Segoe UI" w:cs="Segoe UI"/>
+          <w:u w:val="single"/>
+        </w:rPr>
+        <w:t>thành viên</w:t>
+      </w:r>
+      <w:r>
+        <w:rPr>
+          <w:rFonts w:ascii="Segoe UI" w:hAnsi="Segoe UI" w:cs="Segoe UI"/>
+        </w:rPr>
+        <w:t xml:space="preserve"> của website</w:t>
       </w:r>
     </w:p>
     <w:p>
@@ -3307,21 +3599,21 @@
       <w:r>
         <w:rPr>
           <w:rFonts w:ascii="Segoe UI" w:hAnsi="Segoe UI" w:cs="Segoe UI"/>
-        </w:rPr>
-        <w:t xml:space="preserve">ABC thấy yêu thích cửa hàng và nhấn vào đăng kí làm </w:t>
-      </w:r>
-      <w:r>
-        <w:rPr>
-          <w:rFonts w:ascii="Segoe UI" w:hAnsi="Segoe UI" w:cs="Segoe UI"/>
-          <w:u w:val="single"/>
-        </w:rPr>
-        <w:t>thành viên</w:t>
-      </w:r>
-      <w:r>
-        <w:rPr>
-          <w:rFonts w:ascii="Segoe UI" w:hAnsi="Segoe UI" w:cs="Segoe UI"/>
-        </w:rPr>
-        <w:t xml:space="preserve"> của website</w:t>
+          <w:b/>
+        </w:rPr>
+        <w:t>R20.</w:t>
+      </w:r>
+      <w:r>
+        <w:rPr>
+          <w:rFonts w:ascii="Segoe UI" w:hAnsi="Segoe UI" w:cs="Segoe UI"/>
+        </w:rPr>
+        <w:t xml:space="preserve"> </w:t>
+      </w:r>
+      <w:r>
+        <w:rPr>
+          <w:rFonts w:ascii="Segoe UI" w:hAnsi="Segoe UI" w:cs="Segoe UI"/>
+        </w:rPr>
+        <w:t>ShopMadeByTD.com yêu cầu khách hàng nhập thông tin và nhấn đăng kí</w:t>
       </w:r>
     </w:p>
     <w:p>
@@ -3340,23 +3632,17 @@
       <w:r>
         <w:rPr>
           <w:rFonts w:ascii="Segoe UI" w:hAnsi="Segoe UI" w:cs="Segoe UI"/>
-        </w:rPr>
-        <w:t>ShopMadeByTD.com yêu cầu khách hàng nhập thông tin và nhấn đăng kí</w:t>
-      </w:r>
-    </w:p>
-    <w:p>
-      <w:pPr>
-        <w:pStyle w:val="ListParagraph"/>
-        <w:numPr>
-          <w:ilvl w:val="0"/>
-          <w:numId w:val="17"/>
-        </w:numPr>
-        <w:spacing w:before="0" w:after="160" w:line="360" w:lineRule="auto"/>
-        <w:jc w:val="left"/>
-        <w:rPr>
-          <w:rFonts w:ascii="Segoe UI" w:hAnsi="Segoe UI" w:cs="Segoe UI"/>
-        </w:rPr>
-      </w:pPr>
+          <w:b/>
+        </w:rPr>
+        <w:t>R21.</w:t>
+      </w:r>
+      <w:r>
+        <w:rPr>
+          <w:rFonts w:ascii="Segoe UI" w:hAnsi="Segoe UI" w:cs="Segoe UI"/>
+          <w:u w:val="single"/>
+        </w:rPr>
+        <w:t xml:space="preserve"> </w:t>
+      </w:r>
       <w:r>
         <w:rPr>
           <w:rFonts w:ascii="Segoe UI" w:hAnsi="Segoe UI" w:cs="Segoe UI"/>
@@ -3398,6 +3684,8 @@
           <w:b/>
         </w:rPr>
       </w:pPr>
+      <w:bookmarkStart w:id="0" w:name="_GoBack"/>
+      <w:bookmarkEnd w:id="0"/>
       <w:r>
         <w:rPr>
           <w:rFonts w:ascii="Segoe UI" w:hAnsi="Segoe UI" w:cs="Segoe UI"/>
@@ -3453,7 +3741,6 @@
                 <w:rFonts w:ascii="Segoe UI" w:hAnsi="Segoe UI" w:cs="Segoe UI"/>
                 <w:color w:val="FFFFFF" w:themeColor="background1"/>
               </w:rPr>
-              <w:lastRenderedPageBreak/>
               <w:t>STT</w:t>
             </w:r>
           </w:p>
@@ -4628,6 +4915,7 @@
                 <w:rFonts w:ascii="Segoe UI" w:hAnsi="Segoe UI" w:cs="Segoe UI"/>
                 <w:u w:val="single"/>
               </w:rPr>
+              <w:lastRenderedPageBreak/>
               <w:t>Phương thức thanh toán</w:t>
             </w:r>
           </w:p>
@@ -5732,6 +6020,7 @@
                 <w:rFonts w:ascii="Segoe UI" w:hAnsi="Segoe UI" w:cs="Segoe UI"/>
                 <w:u w:val="single"/>
               </w:rPr>
+              <w:lastRenderedPageBreak/>
               <w:t>14</w:t>
             </w:r>
           </w:p>
@@ -5784,7 +6073,6 @@
                 <w:rFonts w:ascii="Segoe UI" w:hAnsi="Segoe UI" w:cs="Segoe UI"/>
                 <w:u w:val="single"/>
               </w:rPr>
-              <w:lastRenderedPageBreak/>
               <w:t>15</w:t>
             </w:r>
           </w:p>
@@ -6896,6 +7184,7 @@
                 <w:rFonts w:ascii="Segoe UI" w:hAnsi="Segoe UI" w:cs="Segoe UI"/>
                 <w:u w:val="single"/>
               </w:rPr>
+              <w:lastRenderedPageBreak/>
               <w:t>1</w:t>
             </w:r>
           </w:p>
@@ -6946,7 +7235,6 @@
                 <w:rFonts w:ascii="Segoe UI" w:hAnsi="Segoe UI" w:cs="Segoe UI"/>
                 <w:u w:val="single"/>
               </w:rPr>
-              <w:lastRenderedPageBreak/>
               <w:t>2</w:t>
             </w:r>
           </w:p>
@@ -8006,7 +8294,6 @@
           <w:rFonts w:ascii="Segoe UI" w:hAnsi="Segoe UI" w:cs="Segoe UI"/>
           <w:b/>
         </w:rPr>
-        <w:lastRenderedPageBreak/>
         <w:t>XÁC ĐỊNH CÁC ĐỐI TƯỢNG, ĐƯA RA CÁC LỚP</w:t>
       </w:r>
     </w:p>
@@ -8052,7 +8339,7 @@
           <v:shape id="_x0000_i1025" type="#_x0000_t75" style="width:559.5pt;height:87pt" o:ole="">
             <v:imagedata r:id="rId9" o:title="" cropbottom="44593f" cropleft="5104f"/>
           </v:shape>
-          <o:OLEObject Type="Embed" ProgID="Visio.Drawing.15" ShapeID="_x0000_i1025" DrawAspect="Content" ObjectID="_1507445381" r:id="rId10"/>
+          <o:OLEObject Type="Embed" ProgID="Visio.Drawing.15" ShapeID="_x0000_i1025" DrawAspect="Content" ObjectID="_1507445727" r:id="rId10"/>
         </w:object>
       </w:r>
     </w:p>
@@ -8094,7 +8381,7 @@
           <v:shape id="_x0000_i1026" type="#_x0000_t75" style="width:469.5pt;height:378.75pt" o:ole="">
             <v:imagedata r:id="rId11" o:title=""/>
           </v:shape>
-          <o:OLEObject Type="Embed" ProgID="Visio.Drawing.15" ShapeID="_x0000_i1026" DrawAspect="Content" ObjectID="_1507445382" r:id="rId12"/>
+          <o:OLEObject Type="Embed" ProgID="Visio.Drawing.15" ShapeID="_x0000_i1026" DrawAspect="Content" ObjectID="_1507445728" r:id="rId12"/>
         </w:object>
       </w:r>
     </w:p>
@@ -8129,7 +8416,7 @@
           <v:shape id="_x0000_i1027" type="#_x0000_t75" style="width:470.25pt;height:369.75pt" o:ole="">
             <v:imagedata r:id="rId13" o:title=""/>
           </v:shape>
-          <o:OLEObject Type="Embed" ProgID="Visio.Drawing.15" ShapeID="_x0000_i1027" DrawAspect="Content" ObjectID="_1507445383" r:id="rId14"/>
+          <o:OLEObject Type="Embed" ProgID="Visio.Drawing.15" ShapeID="_x0000_i1027" DrawAspect="Content" ObjectID="_1507445729" r:id="rId14"/>
         </w:object>
       </w:r>
     </w:p>
@@ -8149,7 +8436,7 @@
           <v:shape id="_x0000_i1028" type="#_x0000_t75" style="width:470.25pt;height:369pt" o:ole="">
             <v:imagedata r:id="rId15" o:title=""/>
           </v:shape>
-          <o:OLEObject Type="Embed" ProgID="Visio.Drawing.15" ShapeID="_x0000_i1028" DrawAspect="Content" ObjectID="_1507445384" r:id="rId16"/>
+          <o:OLEObject Type="Embed" ProgID="Visio.Drawing.15" ShapeID="_x0000_i1028" DrawAspect="Content" ObjectID="_1507445730" r:id="rId16"/>
         </w:object>
       </w:r>
     </w:p>
@@ -9079,35 +9366,7 @@
         <w:rPr>
           <w:rFonts w:ascii="Segoe UI" w:hAnsi="Segoe UI" w:cs="Segoe UI"/>
         </w:rPr>
-        <w:t xml:space="preserve">Khách hàng ABC tìm kiếm 1 chiếc áo thun, sau đó anh tìm thấy chiếc cáo thun xyz, hệ thống đưa ra thông tin chi tiết của chiếc áo xyz cho ABC. ABC thấy chiếc áo ưng ý, </w:t>
-      </w:r>
-      <w:proofErr w:type="gramStart"/>
-      <w:r>
-        <w:rPr>
-          <w:rFonts w:ascii="Segoe UI" w:hAnsi="Segoe UI" w:cs="Segoe UI"/>
-        </w:rPr>
-        <w:t>a thêm</w:t>
-      </w:r>
-      <w:proofErr w:type="gramEnd"/>
-      <w:r>
-        <w:rPr>
-          <w:rFonts w:ascii="Segoe UI" w:hAnsi="Segoe UI" w:cs="Segoe UI"/>
-        </w:rPr>
-        <w:t xml:space="preserve"> xyz vào giỏ hàng và tiếp tục tìm kiếm các món hàng khác. Sau khi lựa chọn xong các món hàng ABC nhấn vào giỏ hàng. Hệ thống đưa ra danh sách các món hàng ABC đã lựa chọn cùng thông tin về số lượng từng món hàng đã đặt, tổng tiền của món hàng đó và tổng tiền của giỏ hàng. ABC muốn đặt hàng. </w:t>
-      </w:r>
-      <w:proofErr w:type="gramStart"/>
-      <w:r>
-        <w:rPr>
-          <w:rFonts w:ascii="Segoe UI" w:hAnsi="Segoe UI" w:cs="Segoe UI"/>
-        </w:rPr>
-        <w:t>A</w:t>
-      </w:r>
-      <w:proofErr w:type="gramEnd"/>
-      <w:r>
-        <w:rPr>
-          <w:rFonts w:ascii="Segoe UI" w:hAnsi="Segoe UI" w:cs="Segoe UI"/>
-        </w:rPr>
-        <w:t xml:space="preserve"> nhập thông tin hệ thống yêu cầu và nhấn thanh toán. Thông tin đặt hàng của ABC sẽ được lưu vào CSDL và chủ cửa hàng sẽ dựa vào thông tin đó để giao hàng đến cho khách hàng. </w:t>
+        <w:t xml:space="preserve">Khách hàng ABC tìm kiếm 1 chiếc áo thun, sau đó anh tìm thấy chiếc cáo thun xyz, hệ thống đưa ra thông tin chi tiết của chiếc áo xyz cho ABC. ABC thấy chiếc áo ưng ý, a thêm xyz vào giỏ hàng và tiếp tục tìm kiếm các món hàng khác. Sau khi lựa chọn xong các món hàng ABC nhấn vào giỏ hàng. Hệ thống đưa ra danh sách các món hàng ABC đã lựa chọn cùng thông tin về số lượng từng món hàng đã đặt, tổng tiền của món hàng đó và tổng tiền của giỏ hàng. ABC muốn đặt hàng. A nhập thông tin hệ thống yêu cầu và nhấn thanh toán. Thông tin đặt hàng của ABC sẽ được lưu vào CSDL và chủ cửa hàng sẽ dựa vào thông tin đó để giao hàng đến cho khách hàng. </w:t>
       </w:r>
     </w:p>
     <w:p>
@@ -9639,21 +9898,7 @@
           <w:rFonts w:ascii="Segoe UI" w:hAnsi="Segoe UI" w:cs="Segoe UI"/>
           <w:b/>
         </w:rPr>
-        <w:t>X</w:t>
-      </w:r>
-      <w:r>
-        <w:rPr>
-          <w:rFonts w:ascii="Segoe UI" w:hAnsi="Segoe UI" w:cs="Segoe UI"/>
-          <w:b/>
-        </w:rPr>
-        <w:t xml:space="preserve">V. </w:t>
-      </w:r>
-      <w:r>
-        <w:rPr>
-          <w:rFonts w:ascii="Segoe UI" w:hAnsi="Segoe UI" w:cs="Segoe UI"/>
-          <w:b/>
-        </w:rPr>
-        <w:t>CÁC HOẠT ĐỘNG CẦN THIẾT CHO CA SỬ DỤNG</w:t>
+        <w:t>XV. CÁC HOẠT ĐỘNG CẦN THIẾT CHO CA SỬ DỤNG</w:t>
       </w:r>
     </w:p>
     <w:tbl>
@@ -9697,8 +9942,6 @@
                 <w:rFonts w:ascii="Segoe UI" w:hAnsi="Segoe UI" w:cs="Segoe UI"/>
               </w:rPr>
             </w:pPr>
-            <w:bookmarkStart w:id="0" w:name="_GoBack"/>
-            <w:bookmarkEnd w:id="0"/>
           </w:p>
         </w:tc>
       </w:tr>
@@ -9997,7 +10240,7 @@
                 <w:bCs/>
                 <w:noProof/>
               </w:rPr>
-              <w:t>12</w:t>
+              <w:t>3</w:t>
             </w:r>
             <w:r>
               <w:rPr>
@@ -13373,7 +13616,7 @@
 </file>
 
 <file path=customXml/itemProps1.xml><?xml version="1.0" encoding="utf-8"?>
-<ds:datastoreItem xmlns:ds="http://schemas.openxmlformats.org/officeDocument/2006/customXml" ds:itemID="{4B0D8628-718B-40A0-89B7-3B38F32A6D4B}">
+<ds:datastoreItem xmlns:ds="http://schemas.openxmlformats.org/officeDocument/2006/customXml" ds:itemID="{51862D72-1613-4A4C-96F3-208510C1B004}">
   <ds:schemaRefs>
     <ds:schemaRef ds:uri="http://schemas.openxmlformats.org/officeDocument/2006/bibliography"/>
   </ds:schemaRefs>

</xml_diff>

<commit_message>
Thuan them phan XV
</commit_message>
<xml_diff>
--- a/BanDacTaHeThong.docx
+++ b/BanDacTaHeThong.docx
@@ -185,7 +185,7 @@
       <w:pPr>
         <w:pStyle w:val="ListParagraph"/>
         <w:spacing w:before="0" w:after="0"/>
-        <w:ind w:left="1429"/>
+        <w:ind w:left="1429" w:hanging="1571"/>
         <w:contextualSpacing w:val="0"/>
         <w:jc w:val="center"/>
         <w:rPr>
@@ -214,15 +214,21 @@
         </w:rPr>
         <w:t xml:space="preserve">  </w:t>
       </w:r>
-      <w:r>
+    </w:p>
+    <w:p>
+      <w:pPr>
+        <w:pStyle w:val="ListParagraph"/>
+        <w:spacing w:before="0" w:after="0"/>
+        <w:ind w:left="1429" w:hanging="1571"/>
+        <w:contextualSpacing w:val="0"/>
+        <w:jc w:val="center"/>
         <w:rPr>
           <w:rFonts w:ascii="Segoe UI" w:hAnsi="Segoe UI" w:cs="Segoe UI"/>
           <w:b/>
           <w:sz w:val="40"/>
           <w:szCs w:val="40"/>
         </w:rPr>
-        <w:t>Xây dựng hệ thố</w:t>
-      </w:r>
+      </w:pPr>
       <w:r>
         <w:rPr>
           <w:rFonts w:ascii="Segoe UI" w:hAnsi="Segoe UI" w:cs="Segoe UI"/>
@@ -230,7 +236,7 @@
           <w:sz w:val="40"/>
           <w:szCs w:val="40"/>
         </w:rPr>
-        <w:t>ng bán</w:t>
+        <w:t>Xây dựng hệ thố</w:t>
       </w:r>
       <w:r>
         <w:rPr>
@@ -239,7 +245,60 @@
           <w:sz w:val="40"/>
           <w:szCs w:val="40"/>
         </w:rPr>
-        <w:t xml:space="preserve"> hàng online, mặt hàng quần áo</w:t>
+        <w:t>ng bán</w:t>
+      </w:r>
+      <w:r>
+        <w:rPr>
+          <w:rFonts w:ascii="Segoe UI" w:hAnsi="Segoe UI" w:cs="Segoe UI"/>
+          <w:b/>
+          <w:sz w:val="40"/>
+          <w:szCs w:val="40"/>
+        </w:rPr>
+        <w:t xml:space="preserve"> hàng online, mặ</w:t>
+      </w:r>
+      <w:r>
+        <w:rPr>
+          <w:rFonts w:ascii="Segoe UI" w:hAnsi="Segoe UI" w:cs="Segoe UI"/>
+          <w:b/>
+          <w:sz w:val="40"/>
+          <w:szCs w:val="40"/>
+        </w:rPr>
+        <w:t>t hàng</w:t>
+      </w:r>
+    </w:p>
+    <w:p>
+      <w:pPr>
+        <w:pStyle w:val="ListParagraph"/>
+        <w:spacing w:before="0" w:after="0"/>
+        <w:ind w:left="1429" w:hanging="1571"/>
+        <w:contextualSpacing w:val="0"/>
+        <w:jc w:val="center"/>
+        <w:rPr>
+          <w:rFonts w:ascii="Segoe UI" w:hAnsi="Segoe UI" w:cs="Segoe UI"/>
+          <w:b/>
+          <w:sz w:val="40"/>
+          <w:szCs w:val="40"/>
+        </w:rPr>
+      </w:pPr>
+      <w:proofErr w:type="gramStart"/>
+      <w:r>
+        <w:rPr>
+          <w:rFonts w:ascii="Segoe UI" w:hAnsi="Segoe UI" w:cs="Segoe UI"/>
+          <w:b/>
+          <w:sz w:val="40"/>
+          <w:szCs w:val="40"/>
+        </w:rPr>
+        <w:t>quần</w:t>
+      </w:r>
+      <w:proofErr w:type="gramEnd"/>
+      <w:r>
+        <w:rPr>
+          <w:rFonts w:ascii="Segoe UI" w:hAnsi="Segoe UI" w:cs="Segoe UI"/>
+          <w:b/>
+          <w:sz w:val="40"/>
+          <w:szCs w:val="40"/>
+        </w:rPr>
+        <w:t xml:space="preserve"> áo</w:t>
       </w:r>
     </w:p>
     <w:p>
@@ -493,6 +552,7 @@
           <w:sz w:val="26"/>
           <w:szCs w:val="26"/>
         </w:rPr>
+        <w:lastRenderedPageBreak/>
         <w:t>Hà Nộ</w:t>
       </w:r>
       <w:r>
@@ -539,7 +599,6 @@
           <w:rFonts w:ascii="Segoe UI" w:hAnsi="Segoe UI" w:cs="Segoe UI"/>
           <w:b/>
         </w:rPr>
-        <w:lastRenderedPageBreak/>
         <w:t>Bảng ghi nhận sự thay đổi của tài liệu</w:t>
       </w:r>
     </w:p>
@@ -2530,18 +2589,6 @@
     </w:p>
     <w:p>
       <w:pPr>
-        <w:jc w:val="center"/>
-        <w:rPr>
-          <w:rFonts w:ascii="Segoe UI" w:hAnsi="Segoe UI" w:cs="Segoe UI"/>
-          <w:b/>
-          <w:i/>
-          <w:sz w:val="26"/>
-          <w:szCs w:val="26"/>
-        </w:rPr>
-      </w:pPr>
-    </w:p>
-    <w:p>
-      <w:pPr>
         <w:pStyle w:val="ListParagraph"/>
         <w:numPr>
           <w:ilvl w:val="0"/>
@@ -2568,89 +2615,14 @@
     <w:p>
       <w:pPr>
         <w:pStyle w:val="ListParagraph"/>
-        <w:numPr>
-          <w:ilvl w:val="0"/>
-          <w:numId w:val="17"/>
-        </w:numPr>
         <w:spacing w:before="0" w:after="160" w:line="360" w:lineRule="auto"/>
-        <w:jc w:val="left"/>
-        <w:rPr>
-          <w:rFonts w:ascii="Segoe UI" w:hAnsi="Segoe UI" w:cs="Segoe UI"/>
-        </w:rPr>
-      </w:pPr>
-      <w:r>
-        <w:rPr>
-          <w:rFonts w:ascii="Segoe UI" w:hAnsi="Segoe UI" w:cs="Segoe UI"/>
-          <w:b/>
-        </w:rPr>
-        <w:t>R1.</w:t>
-      </w:r>
-      <w:r>
-        <w:rPr>
-          <w:rFonts w:ascii="Segoe UI" w:hAnsi="Segoe UI" w:cs="Segoe UI"/>
+        <w:ind w:left="1440"/>
+        <w:rPr>
+          <w:rFonts w:ascii="Segoe UI" w:hAnsi="Segoe UI" w:cs="Segoe UI"/>
+          <w:b/>
           <w:u w:val="single"/>
         </w:rPr>
-        <w:t xml:space="preserve"> </w:t>
-      </w:r>
-      <w:r>
-        <w:rPr>
-          <w:rFonts w:ascii="Segoe UI" w:hAnsi="Segoe UI" w:cs="Segoe UI"/>
-          <w:u w:val="single"/>
-        </w:rPr>
-        <w:t>Khách hàng ABC</w:t>
-      </w:r>
-      <w:r>
-        <w:rPr>
-          <w:rFonts w:ascii="Segoe UI" w:hAnsi="Segoe UI" w:cs="Segoe UI"/>
-        </w:rPr>
-        <w:t xml:space="preserve"> tìm kiếm </w:t>
-      </w:r>
-      <w:r>
-        <w:rPr>
-          <w:rFonts w:ascii="Segoe UI" w:hAnsi="Segoe UI" w:cs="Segoe UI"/>
-          <w:u w:val="single"/>
-        </w:rPr>
-        <w:t>thông tin cửa hàng</w:t>
-      </w:r>
-      <w:r>
-        <w:rPr>
-          <w:rFonts w:ascii="Segoe UI" w:hAnsi="Segoe UI" w:cs="Segoe UI"/>
-        </w:rPr>
-        <w:t xml:space="preserve">, </w:t>
-      </w:r>
-      <w:r>
-        <w:rPr>
-          <w:rFonts w:ascii="Segoe UI" w:hAnsi="Segoe UI" w:cs="Segoe UI"/>
-          <w:u w:val="single"/>
-        </w:rPr>
-        <w:t>các món đồ thời trang</w:t>
-      </w:r>
-      <w:r>
-        <w:rPr>
-          <w:rFonts w:ascii="Segoe UI" w:hAnsi="Segoe UI" w:cs="Segoe UI"/>
-        </w:rPr>
-        <w:t xml:space="preserve"> trên </w:t>
-      </w:r>
-      <w:r>
-        <w:rPr>
-          <w:rFonts w:ascii="Segoe UI" w:hAnsi="Segoe UI" w:cs="Segoe UI"/>
-          <w:u w:val="single"/>
-        </w:rPr>
-        <w:t>mạng internet</w:t>
-      </w:r>
-      <w:r>
-        <w:rPr>
-          <w:rFonts w:ascii="Segoe UI" w:hAnsi="Segoe UI" w:cs="Segoe UI"/>
-        </w:rPr>
-        <w:t xml:space="preserve"> qua các </w:t>
-      </w:r>
-      <w:r>
-        <w:rPr>
-          <w:rFonts w:ascii="Segoe UI" w:hAnsi="Segoe UI" w:cs="Segoe UI"/>
-          <w:u w:val="single"/>
-        </w:rPr>
-        <w:t>web brower</w:t>
-      </w:r>
+      </w:pPr>
     </w:p>
     <w:p>
       <w:pPr>
@@ -2670,7 +2642,7 @@
           <w:rFonts w:ascii="Segoe UI" w:hAnsi="Segoe UI" w:cs="Segoe UI"/>
           <w:b/>
         </w:rPr>
-        <w:t>R2.</w:t>
+        <w:t>R1.</w:t>
       </w:r>
       <w:r>
         <w:rPr>
@@ -2684,26 +2656,59 @@
           <w:rFonts w:ascii="Segoe UI" w:hAnsi="Segoe UI" w:cs="Segoe UI"/>
           <w:u w:val="single"/>
         </w:rPr>
-        <w:t>Kết quả tìm kiếm</w:t>
-      </w:r>
-      <w:r>
-        <w:rPr>
-          <w:rFonts w:ascii="Segoe UI" w:hAnsi="Segoe UI" w:cs="Segoe UI"/>
-        </w:rPr>
-        <w:t xml:space="preserve"> trả về có chứa </w:t>
+        <w:t>Khách hàng ABC</w:t>
+      </w:r>
+      <w:r>
+        <w:rPr>
+          <w:rFonts w:ascii="Segoe UI" w:hAnsi="Segoe UI" w:cs="Segoe UI"/>
+        </w:rPr>
+        <w:t xml:space="preserve"> tìm kiếm </w:t>
       </w:r>
       <w:r>
         <w:rPr>
           <w:rFonts w:ascii="Segoe UI" w:hAnsi="Segoe UI" w:cs="Segoe UI"/>
           <w:u w:val="single"/>
         </w:rPr>
-        <w:t>đường dẫn</w:t>
-      </w:r>
-      <w:r>
-        <w:rPr>
-          <w:rFonts w:ascii="Segoe UI" w:hAnsi="Segoe UI" w:cs="Segoe UI"/>
-        </w:rPr>
-        <w:t xml:space="preserve"> đến website của cửa hàng ShopMadeByTD</w:t>
+        <w:t>thông tin cửa hàng</w:t>
+      </w:r>
+      <w:r>
+        <w:rPr>
+          <w:rFonts w:ascii="Segoe UI" w:hAnsi="Segoe UI" w:cs="Segoe UI"/>
+        </w:rPr>
+        <w:t xml:space="preserve">, </w:t>
+      </w:r>
+      <w:r>
+        <w:rPr>
+          <w:rFonts w:ascii="Segoe UI" w:hAnsi="Segoe UI" w:cs="Segoe UI"/>
+          <w:u w:val="single"/>
+        </w:rPr>
+        <w:t>các món đồ thời trang</w:t>
+      </w:r>
+      <w:r>
+        <w:rPr>
+          <w:rFonts w:ascii="Segoe UI" w:hAnsi="Segoe UI" w:cs="Segoe UI"/>
+        </w:rPr>
+        <w:t xml:space="preserve"> trên </w:t>
+      </w:r>
+      <w:r>
+        <w:rPr>
+          <w:rFonts w:ascii="Segoe UI" w:hAnsi="Segoe UI" w:cs="Segoe UI"/>
+          <w:u w:val="single"/>
+        </w:rPr>
+        <w:t>mạng internet</w:t>
+      </w:r>
+      <w:r>
+        <w:rPr>
+          <w:rFonts w:ascii="Segoe UI" w:hAnsi="Segoe UI" w:cs="Segoe UI"/>
+        </w:rPr>
+        <w:t xml:space="preserve"> qua các </w:t>
+      </w:r>
+      <w:r>
+        <w:rPr>
+          <w:rFonts w:ascii="Segoe UI" w:hAnsi="Segoe UI" w:cs="Segoe UI"/>
+          <w:u w:val="single"/>
+        </w:rPr>
+        <w:t>web brower</w:t>
       </w:r>
     </w:p>
     <w:p>
@@ -2724,32 +2729,40 @@
           <w:rFonts w:ascii="Segoe UI" w:hAnsi="Segoe UI" w:cs="Segoe UI"/>
           <w:b/>
         </w:rPr>
-        <w:t>R3.</w:t>
-      </w:r>
-      <w:r>
-        <w:rPr>
-          <w:rFonts w:ascii="Segoe UI" w:hAnsi="Segoe UI" w:cs="Segoe UI"/>
+        <w:t>R2.</w:t>
+      </w:r>
+      <w:r>
+        <w:rPr>
+          <w:rFonts w:ascii="Segoe UI" w:hAnsi="Segoe UI" w:cs="Segoe UI"/>
+          <w:u w:val="single"/>
         </w:rPr>
         <w:t xml:space="preserve"> </w:t>
       </w:r>
       <w:r>
         <w:rPr>
           <w:rFonts w:ascii="Segoe UI" w:hAnsi="Segoe UI" w:cs="Segoe UI"/>
-        </w:rPr>
-        <w:t xml:space="preserve">Anh ABC truy cập vào </w:t>
-      </w:r>
-      <w:r>
-        <w:rPr>
-          <w:rFonts w:ascii="Segoe UI" w:hAnsi="Segoe UI" w:cs="Segoe UI"/>
           <w:u w:val="single"/>
         </w:rPr>
-        <w:t>website ShopMadeByTD.com</w:t>
-      </w:r>
-      <w:r>
-        <w:rPr>
-          <w:rFonts w:ascii="Segoe UI" w:hAnsi="Segoe UI" w:cs="Segoe UI"/>
-        </w:rPr>
-        <w:t xml:space="preserve"> </w:t>
+        <w:t>Kết quả tìm kiếm</w:t>
+      </w:r>
+      <w:r>
+        <w:rPr>
+          <w:rFonts w:ascii="Segoe UI" w:hAnsi="Segoe UI" w:cs="Segoe UI"/>
+        </w:rPr>
+        <w:t xml:space="preserve"> trả về có chứa </w:t>
+      </w:r>
+      <w:r>
+        <w:rPr>
+          <w:rFonts w:ascii="Segoe UI" w:hAnsi="Segoe UI" w:cs="Segoe UI"/>
+          <w:u w:val="single"/>
+        </w:rPr>
+        <w:t>đường dẫn</w:t>
+      </w:r>
+      <w:r>
+        <w:rPr>
+          <w:rFonts w:ascii="Segoe UI" w:hAnsi="Segoe UI" w:cs="Segoe UI"/>
+        </w:rPr>
+        <w:t xml:space="preserve"> đến website của cửa hàng ShopMadeByTD</w:t>
       </w:r>
     </w:p>
     <w:p>
@@ -2770,27 +2783,32 @@
           <w:rFonts w:ascii="Segoe UI" w:hAnsi="Segoe UI" w:cs="Segoe UI"/>
           <w:b/>
         </w:rPr>
-        <w:t>R4.</w:t>
+        <w:t>R3.</w:t>
+      </w:r>
+      <w:r>
+        <w:rPr>
+          <w:rFonts w:ascii="Segoe UI" w:hAnsi="Segoe UI" w:cs="Segoe UI"/>
+        </w:rPr>
+        <w:t xml:space="preserve"> </w:t>
+      </w:r>
+      <w:r>
+        <w:rPr>
+          <w:rFonts w:ascii="Segoe UI" w:hAnsi="Segoe UI" w:cs="Segoe UI"/>
+        </w:rPr>
+        <w:t xml:space="preserve">Anh ABC truy cập vào </w:t>
       </w:r>
       <w:r>
         <w:rPr>
           <w:rFonts w:ascii="Segoe UI" w:hAnsi="Segoe UI" w:cs="Segoe UI"/>
           <w:u w:val="single"/>
         </w:rPr>
+        <w:t>website ShopMadeByTD.com</w:t>
+      </w:r>
+      <w:r>
+        <w:rPr>
+          <w:rFonts w:ascii="Segoe UI" w:hAnsi="Segoe UI" w:cs="Segoe UI"/>
+        </w:rPr>
         <w:t xml:space="preserve"> </w:t>
-      </w:r>
-      <w:r>
-        <w:rPr>
-          <w:rFonts w:ascii="Segoe UI" w:hAnsi="Segoe UI" w:cs="Segoe UI"/>
-          <w:u w:val="single"/>
-        </w:rPr>
-        <w:t>Trang chủ</w:t>
-      </w:r>
-      <w:r>
-        <w:rPr>
-          <w:rFonts w:ascii="Segoe UI" w:hAnsi="Segoe UI" w:cs="Segoe UI"/>
-        </w:rPr>
-        <w:t xml:space="preserve"> website hiển thị</w:t>
       </w:r>
     </w:p>
     <w:p>
@@ -2804,73 +2822,34 @@
         <w:jc w:val="left"/>
         <w:rPr>
           <w:rFonts w:ascii="Segoe UI" w:hAnsi="Segoe UI" w:cs="Segoe UI"/>
+        </w:rPr>
+      </w:pPr>
+      <w:r>
+        <w:rPr>
+          <w:rFonts w:ascii="Segoe UI" w:hAnsi="Segoe UI" w:cs="Segoe UI"/>
+          <w:b/>
+        </w:rPr>
+        <w:t>R4.</w:t>
+      </w:r>
+      <w:r>
+        <w:rPr>
+          <w:rFonts w:ascii="Segoe UI" w:hAnsi="Segoe UI" w:cs="Segoe UI"/>
           <w:u w:val="single"/>
         </w:rPr>
-      </w:pPr>
-      <w:r>
-        <w:rPr>
-          <w:rFonts w:ascii="Segoe UI" w:hAnsi="Segoe UI" w:cs="Segoe UI"/>
-          <w:b/>
-        </w:rPr>
-        <w:t>R5.</w:t>
-      </w:r>
-      <w:r>
-        <w:rPr>
-          <w:rFonts w:ascii="Segoe UI" w:hAnsi="Segoe UI" w:cs="Segoe UI"/>
-        </w:rPr>
         <w:t xml:space="preserve"> </w:t>
       </w:r>
       <w:r>
         <w:rPr>
           <w:rFonts w:ascii="Segoe UI" w:hAnsi="Segoe UI" w:cs="Segoe UI"/>
-        </w:rPr>
-        <w:t xml:space="preserve">ABC muốn tìm một </w:t>
-      </w:r>
-      <w:r>
-        <w:rPr>
-          <w:rFonts w:ascii="Segoe UI" w:hAnsi="Segoe UI" w:cs="Segoe UI"/>
           <w:u w:val="single"/>
         </w:rPr>
-        <w:t>chiếc áo thun</w:t>
-      </w:r>
-      <w:r>
-        <w:rPr>
-          <w:rFonts w:ascii="Segoe UI" w:hAnsi="Segoe UI" w:cs="Segoe UI"/>
-        </w:rPr>
-        <w:t xml:space="preserve"> và ấn vào lựa chọn trên </w:t>
-      </w:r>
-      <w:r>
-        <w:rPr>
-          <w:rFonts w:ascii="Segoe UI" w:hAnsi="Segoe UI" w:cs="Segoe UI"/>
-          <w:u w:val="single"/>
-        </w:rPr>
-        <w:t>menu</w:t>
-      </w:r>
-      <w:r>
-        <w:rPr>
-          <w:rFonts w:ascii="Segoe UI" w:hAnsi="Segoe UI" w:cs="Segoe UI"/>
-        </w:rPr>
-        <w:t xml:space="preserve"> của website sau đó website hiển thị </w:t>
-      </w:r>
-      <w:r>
-        <w:rPr>
-          <w:rFonts w:ascii="Segoe UI" w:hAnsi="Segoe UI" w:cs="Segoe UI"/>
-          <w:u w:val="single"/>
-        </w:rPr>
-        <w:t>danh sách những chiếc áo thun</w:t>
-      </w:r>
-      <w:r>
-        <w:rPr>
-          <w:rFonts w:ascii="Segoe UI" w:hAnsi="Segoe UI" w:cs="Segoe UI"/>
-        </w:rPr>
-        <w:t xml:space="preserve"> và anh đã tìm thấy </w:t>
-      </w:r>
-      <w:r>
-        <w:rPr>
-          <w:rFonts w:ascii="Segoe UI" w:hAnsi="Segoe UI" w:cs="Segoe UI"/>
-          <w:u w:val="single"/>
-        </w:rPr>
-        <w:t>chiếc áo thun XYZ.</w:t>
+        <w:t>Trang chủ</w:t>
+      </w:r>
+      <w:r>
+        <w:rPr>
+          <w:rFonts w:ascii="Segoe UI" w:hAnsi="Segoe UI" w:cs="Segoe UI"/>
+        </w:rPr>
+        <w:t xml:space="preserve"> website hiển thị</w:t>
       </w:r>
     </w:p>
     <w:p>
@@ -2884,21 +2863,15 @@
         <w:jc w:val="left"/>
         <w:rPr>
           <w:rFonts w:ascii="Segoe UI" w:hAnsi="Segoe UI" w:cs="Segoe UI"/>
-        </w:rPr>
-      </w:pPr>
-      <w:r>
-        <w:rPr>
-          <w:rFonts w:ascii="Segoe UI" w:hAnsi="Segoe UI" w:cs="Segoe UI"/>
-          <w:b/>
-        </w:rPr>
-        <w:t>R6</w:t>
-      </w:r>
-      <w:r>
-        <w:rPr>
-          <w:rFonts w:ascii="Segoe UI" w:hAnsi="Segoe UI" w:cs="Segoe UI"/>
-          <w:b/>
-        </w:rPr>
-        <w:t>.</w:t>
+          <w:u w:val="single"/>
+        </w:rPr>
+      </w:pPr>
+      <w:r>
+        <w:rPr>
+          <w:rFonts w:ascii="Segoe UI" w:hAnsi="Segoe UI" w:cs="Segoe UI"/>
+          <w:b/>
+        </w:rPr>
+        <w:t>R5.</w:t>
       </w:r>
       <w:r>
         <w:rPr>
@@ -2910,59 +2883,53 @@
         <w:rPr>
           <w:rFonts w:ascii="Segoe UI" w:hAnsi="Segoe UI" w:cs="Segoe UI"/>
         </w:rPr>
-        <w:t xml:space="preserve">Website hiển thị </w:t>
+        <w:t xml:space="preserve">ABC muốn tìm một </w:t>
       </w:r>
       <w:r>
         <w:rPr>
           <w:rFonts w:ascii="Segoe UI" w:hAnsi="Segoe UI" w:cs="Segoe UI"/>
           <w:u w:val="single"/>
         </w:rPr>
-        <w:t>thông tin chi tiết chiếc áo XYZ</w:t>
-      </w:r>
-      <w:r>
-        <w:rPr>
-          <w:rFonts w:ascii="Segoe UI" w:hAnsi="Segoe UI" w:cs="Segoe UI"/>
-        </w:rPr>
-        <w:t xml:space="preserve"> gồm: </w:t>
+        <w:t>chiếc áo thun</w:t>
+      </w:r>
+      <w:r>
+        <w:rPr>
+          <w:rFonts w:ascii="Segoe UI" w:hAnsi="Segoe UI" w:cs="Segoe UI"/>
+        </w:rPr>
+        <w:t xml:space="preserve"> và ấn vào lựa chọn trên </w:t>
       </w:r>
       <w:r>
         <w:rPr>
           <w:rFonts w:ascii="Segoe UI" w:hAnsi="Segoe UI" w:cs="Segoe UI"/>
           <w:u w:val="single"/>
         </w:rPr>
-        <w:t>tên, giá, số lượng</w:t>
-      </w:r>
-      <w:r>
-        <w:rPr>
-          <w:rFonts w:ascii="Segoe UI" w:hAnsi="Segoe UI" w:cs="Segoe UI"/>
-        </w:rPr>
-        <w:t xml:space="preserve"> còn, có </w:t>
+        <w:t>menu</w:t>
+      </w:r>
+      <w:r>
+        <w:rPr>
+          <w:rFonts w:ascii="Segoe UI" w:hAnsi="Segoe UI" w:cs="Segoe UI"/>
+        </w:rPr>
+        <w:t xml:space="preserve"> của website sau đó website hiển thị </w:t>
       </w:r>
       <w:r>
         <w:rPr>
           <w:rFonts w:ascii="Segoe UI" w:hAnsi="Segoe UI" w:cs="Segoe UI"/>
           <w:u w:val="single"/>
         </w:rPr>
-        <w:t>khuyến mại, giảm giá</w:t>
-      </w:r>
-      <w:r>
-        <w:rPr>
-          <w:rFonts w:ascii="Segoe UI" w:hAnsi="Segoe UI" w:cs="Segoe UI"/>
-        </w:rPr>
-        <w:t xml:space="preserve"> hay không, </w:t>
+        <w:t>danh sách những chiếc áo thun</w:t>
+      </w:r>
+      <w:r>
+        <w:rPr>
+          <w:rFonts w:ascii="Segoe UI" w:hAnsi="Segoe UI" w:cs="Segoe UI"/>
+        </w:rPr>
+        <w:t xml:space="preserve"> và anh đã tìm thấy </w:t>
       </w:r>
       <w:r>
         <w:rPr>
           <w:rFonts w:ascii="Segoe UI" w:hAnsi="Segoe UI" w:cs="Segoe UI"/>
           <w:u w:val="single"/>
         </w:rPr>
-        <w:t>thông tin chi tiết</w:t>
-      </w:r>
-      <w:r>
-        <w:rPr>
-          <w:rFonts w:ascii="Segoe UI" w:hAnsi="Segoe UI" w:cs="Segoe UI"/>
-        </w:rPr>
-        <w:t>…</w:t>
+        <w:t>chiếc áo thun XYZ.</w:t>
       </w:r>
     </w:p>
     <w:p>
@@ -2983,25 +2950,78 @@
           <w:rFonts w:ascii="Segoe UI" w:hAnsi="Segoe UI" w:cs="Segoe UI"/>
           <w:b/>
         </w:rPr>
-        <w:t>R7</w:t>
-      </w:r>
-      <w:r>
-        <w:rPr>
-          <w:rFonts w:ascii="Segoe UI" w:hAnsi="Segoe UI" w:cs="Segoe UI"/>
-        </w:rPr>
-        <w:t xml:space="preserve">. </w:t>
-      </w:r>
-      <w:r>
-        <w:rPr>
-          <w:rFonts w:ascii="Segoe UI" w:hAnsi="Segoe UI" w:cs="Segoe UI"/>
-        </w:rPr>
-        <w:t xml:space="preserve">ABC cảm thấy ưng ý và nhấn </w:t>
-      </w:r>
-      <w:r>
-        <w:rPr>
-          <w:rFonts w:ascii="Segoe UI" w:hAnsi="Segoe UI" w:cs="Segoe UI"/>
-        </w:rPr>
-        <w:t>thêm hàng</w:t>
+        <w:t>R6</w:t>
+      </w:r>
+      <w:r>
+        <w:rPr>
+          <w:rFonts w:ascii="Segoe UI" w:hAnsi="Segoe UI" w:cs="Segoe UI"/>
+          <w:b/>
+        </w:rPr>
+        <w:t>.</w:t>
+      </w:r>
+      <w:r>
+        <w:rPr>
+          <w:rFonts w:ascii="Segoe UI" w:hAnsi="Segoe UI" w:cs="Segoe UI"/>
+        </w:rPr>
+        <w:t xml:space="preserve"> </w:t>
+      </w:r>
+      <w:r>
+        <w:rPr>
+          <w:rFonts w:ascii="Segoe UI" w:hAnsi="Segoe UI" w:cs="Segoe UI"/>
+        </w:rPr>
+        <w:t xml:space="preserve">Website hiển thị </w:t>
+      </w:r>
+      <w:r>
+        <w:rPr>
+          <w:rFonts w:ascii="Segoe UI" w:hAnsi="Segoe UI" w:cs="Segoe UI"/>
+          <w:u w:val="single"/>
+        </w:rPr>
+        <w:t>thông tin chi tiết chiếc áo XYZ</w:t>
+      </w:r>
+      <w:r>
+        <w:rPr>
+          <w:rFonts w:ascii="Segoe UI" w:hAnsi="Segoe UI" w:cs="Segoe UI"/>
+        </w:rPr>
+        <w:t xml:space="preserve"> gồm: </w:t>
+      </w:r>
+      <w:r>
+        <w:rPr>
+          <w:rFonts w:ascii="Segoe UI" w:hAnsi="Segoe UI" w:cs="Segoe UI"/>
+          <w:u w:val="single"/>
+        </w:rPr>
+        <w:t>tên, giá, số lượng</w:t>
+      </w:r>
+      <w:r>
+        <w:rPr>
+          <w:rFonts w:ascii="Segoe UI" w:hAnsi="Segoe UI" w:cs="Segoe UI"/>
+        </w:rPr>
+        <w:t xml:space="preserve"> còn, có </w:t>
+      </w:r>
+      <w:r>
+        <w:rPr>
+          <w:rFonts w:ascii="Segoe UI" w:hAnsi="Segoe UI" w:cs="Segoe UI"/>
+          <w:u w:val="single"/>
+        </w:rPr>
+        <w:t>khuyến mại, giảm giá</w:t>
+      </w:r>
+      <w:r>
+        <w:rPr>
+          <w:rFonts w:ascii="Segoe UI" w:hAnsi="Segoe UI" w:cs="Segoe UI"/>
+        </w:rPr>
+        <w:t xml:space="preserve"> hay không, </w:t>
+      </w:r>
+      <w:r>
+        <w:rPr>
+          <w:rFonts w:ascii="Segoe UI" w:hAnsi="Segoe UI" w:cs="Segoe UI"/>
+          <w:u w:val="single"/>
+        </w:rPr>
+        <w:t>thông tin chi tiết</w:t>
+      </w:r>
+      <w:r>
+        <w:rPr>
+          <w:rFonts w:ascii="Segoe UI" w:hAnsi="Segoe UI" w:cs="Segoe UI"/>
+        </w:rPr>
+        <w:t>…</w:t>
       </w:r>
     </w:p>
     <w:p>
@@ -3015,42 +3035,32 @@
         <w:jc w:val="left"/>
         <w:rPr>
           <w:rFonts w:ascii="Segoe UI" w:hAnsi="Segoe UI" w:cs="Segoe UI"/>
-          <w:u w:val="single"/>
-        </w:rPr>
-      </w:pPr>
-      <w:r>
-        <w:rPr>
-          <w:rFonts w:ascii="Segoe UI" w:hAnsi="Segoe UI" w:cs="Segoe UI"/>
-          <w:b/>
-        </w:rPr>
-        <w:t>R8.</w:t>
-      </w:r>
-      <w:r>
-        <w:rPr>
-          <w:rFonts w:ascii="Segoe UI" w:hAnsi="Segoe UI" w:cs="Segoe UI"/>
-          <w:u w:val="single"/>
-        </w:rPr>
-        <w:t xml:space="preserve"> </w:t>
-      </w:r>
-      <w:r>
-        <w:rPr>
-          <w:rFonts w:ascii="Segoe UI" w:hAnsi="Segoe UI" w:cs="Segoe UI"/>
-          <w:u w:val="single"/>
-        </w:rPr>
-        <w:t>Giỏ hàng</w:t>
-      </w:r>
-      <w:r>
-        <w:rPr>
-          <w:rFonts w:ascii="Segoe UI" w:hAnsi="Segoe UI" w:cs="Segoe UI"/>
-        </w:rPr>
-        <w:t xml:space="preserve"> của ABC đã thêm </w:t>
-      </w:r>
-      <w:r>
-        <w:rPr>
-          <w:rFonts w:ascii="Segoe UI" w:hAnsi="Segoe UI" w:cs="Segoe UI"/>
-          <w:u w:val="single"/>
-        </w:rPr>
-        <w:t>món hàng XYZ</w:t>
+        </w:rPr>
+      </w:pPr>
+      <w:r>
+        <w:rPr>
+          <w:rFonts w:ascii="Segoe UI" w:hAnsi="Segoe UI" w:cs="Segoe UI"/>
+          <w:b/>
+        </w:rPr>
+        <w:t>R7</w:t>
+      </w:r>
+      <w:r>
+        <w:rPr>
+          <w:rFonts w:ascii="Segoe UI" w:hAnsi="Segoe UI" w:cs="Segoe UI"/>
+        </w:rPr>
+        <w:t xml:space="preserve">. </w:t>
+      </w:r>
+      <w:r>
+        <w:rPr>
+          <w:rFonts w:ascii="Segoe UI" w:hAnsi="Segoe UI" w:cs="Segoe UI"/>
+        </w:rPr>
+        <w:t xml:space="preserve">ABC cảm thấy ưng ý và nhấn </w:t>
+      </w:r>
+      <w:r>
+        <w:rPr>
+          <w:rFonts w:ascii="Segoe UI" w:hAnsi="Segoe UI" w:cs="Segoe UI"/>
+        </w:rPr>
+        <w:t>thêm hàng</w:t>
       </w:r>
     </w:p>
     <w:p>
@@ -3064,33 +3074,42 @@
         <w:jc w:val="left"/>
         <w:rPr>
           <w:rFonts w:ascii="Segoe UI" w:hAnsi="Segoe UI" w:cs="Segoe UI"/>
-        </w:rPr>
-      </w:pPr>
-      <w:r>
-        <w:rPr>
-          <w:rFonts w:ascii="Segoe UI" w:hAnsi="Segoe UI" w:cs="Segoe UI"/>
-          <w:b/>
-        </w:rPr>
-        <w:t>R9.</w:t>
-      </w:r>
-      <w:r>
-        <w:rPr>
-          <w:rFonts w:ascii="Segoe UI" w:hAnsi="Segoe UI" w:cs="Segoe UI"/>
+          <w:u w:val="single"/>
+        </w:rPr>
+      </w:pPr>
+      <w:r>
+        <w:rPr>
+          <w:rFonts w:ascii="Segoe UI" w:hAnsi="Segoe UI" w:cs="Segoe UI"/>
+          <w:b/>
+        </w:rPr>
+        <w:t>R8.</w:t>
+      </w:r>
+      <w:r>
+        <w:rPr>
+          <w:rFonts w:ascii="Segoe UI" w:hAnsi="Segoe UI" w:cs="Segoe UI"/>
+          <w:u w:val="single"/>
         </w:rPr>
         <w:t xml:space="preserve"> </w:t>
       </w:r>
       <w:r>
         <w:rPr>
           <w:rFonts w:ascii="Segoe UI" w:hAnsi="Segoe UI" w:cs="Segoe UI"/>
-        </w:rPr>
-        <w:t xml:space="preserve">ABC tiếp tục chọn mua các </w:t>
-      </w:r>
-      <w:r>
-        <w:rPr>
-          <w:rFonts w:ascii="Segoe UI" w:hAnsi="Segoe UI" w:cs="Segoe UI"/>
           <w:u w:val="single"/>
         </w:rPr>
-        <w:t>món hàng khác</w:t>
+        <w:t>Giỏ hàng</w:t>
+      </w:r>
+      <w:r>
+        <w:rPr>
+          <w:rFonts w:ascii="Segoe UI" w:hAnsi="Segoe UI" w:cs="Segoe UI"/>
+        </w:rPr>
+        <w:t xml:space="preserve"> của ABC đã thêm </w:t>
+      </w:r>
+      <w:r>
+        <w:rPr>
+          <w:rFonts w:ascii="Segoe UI" w:hAnsi="Segoe UI" w:cs="Segoe UI"/>
+          <w:u w:val="single"/>
+        </w:rPr>
+        <w:t>món hàng XYZ</w:t>
       </w:r>
     </w:p>
     <w:p>
@@ -3111,7 +3130,7 @@
           <w:rFonts w:ascii="Segoe UI" w:hAnsi="Segoe UI" w:cs="Segoe UI"/>
           <w:b/>
         </w:rPr>
-        <w:t>R10.</w:t>
+        <w:t>R9.</w:t>
       </w:r>
       <w:r>
         <w:rPr>
@@ -3123,7 +3142,14 @@
         <w:rPr>
           <w:rFonts w:ascii="Segoe UI" w:hAnsi="Segoe UI" w:cs="Segoe UI"/>
         </w:rPr>
-        <w:t>ABC muốn đặt hàng và nhấn và giỏ hàng</w:t>
+        <w:t xml:space="preserve">ABC tiếp tục chọn mua các </w:t>
+      </w:r>
+      <w:r>
+        <w:rPr>
+          <w:rFonts w:ascii="Segoe UI" w:hAnsi="Segoe UI" w:cs="Segoe UI"/>
+          <w:u w:val="single"/>
+        </w:rPr>
+        <w:t>món hàng khác</w:t>
       </w:r>
     </w:p>
     <w:p>
@@ -3144,7 +3170,7 @@
           <w:rFonts w:ascii="Segoe UI" w:hAnsi="Segoe UI" w:cs="Segoe UI"/>
           <w:b/>
         </w:rPr>
-        <w:t>R11.</w:t>
+        <w:t>R10.</w:t>
       </w:r>
       <w:r>
         <w:rPr>
@@ -3156,27 +3182,7 @@
         <w:rPr>
           <w:rFonts w:ascii="Segoe UI" w:hAnsi="Segoe UI" w:cs="Segoe UI"/>
         </w:rPr>
-        <w:t xml:space="preserve">Website hiển thị </w:t>
-      </w:r>
-      <w:r>
-        <w:rPr>
-          <w:rFonts w:ascii="Segoe UI" w:hAnsi="Segoe UI" w:cs="Segoe UI"/>
-          <w:u w:val="single"/>
-        </w:rPr>
-        <w:t>chi tiết thông tin các món hàng</w:t>
-      </w:r>
-      <w:r>
-        <w:rPr>
-          <w:rFonts w:ascii="Segoe UI" w:hAnsi="Segoe UI" w:cs="Segoe UI"/>
-        </w:rPr>
-        <w:t xml:space="preserve">, số lượng các món hàng và </w:t>
-      </w:r>
-      <w:r>
-        <w:rPr>
-          <w:rFonts w:ascii="Segoe UI" w:hAnsi="Segoe UI" w:cs="Segoe UI"/>
-          <w:u w:val="single"/>
-        </w:rPr>
-        <w:t>tổng tiền cho giỏ hàng</w:t>
+        <w:t>ABC muốn đặt hàng và nhấn và giỏ hàng</w:t>
       </w:r>
     </w:p>
     <w:p>
@@ -3197,7 +3203,7 @@
           <w:rFonts w:ascii="Segoe UI" w:hAnsi="Segoe UI" w:cs="Segoe UI"/>
           <w:b/>
         </w:rPr>
-        <w:t>R12.</w:t>
+        <w:t>R11.</w:t>
       </w:r>
       <w:r>
         <w:rPr>
@@ -3209,7 +3215,27 @@
         <w:rPr>
           <w:rFonts w:ascii="Segoe UI" w:hAnsi="Segoe UI" w:cs="Segoe UI"/>
         </w:rPr>
-        <w:t>ABC nhấn vào thanh toán giỏ hàng</w:t>
+        <w:t xml:space="preserve">Website hiển thị </w:t>
+      </w:r>
+      <w:r>
+        <w:rPr>
+          <w:rFonts w:ascii="Segoe UI" w:hAnsi="Segoe UI" w:cs="Segoe UI"/>
+          <w:u w:val="single"/>
+        </w:rPr>
+        <w:t>chi tiết thông tin các món hàng</w:t>
+      </w:r>
+      <w:r>
+        <w:rPr>
+          <w:rFonts w:ascii="Segoe UI" w:hAnsi="Segoe UI" w:cs="Segoe UI"/>
+        </w:rPr>
+        <w:t xml:space="preserve">, số lượng các món hàng và </w:t>
+      </w:r>
+      <w:r>
+        <w:rPr>
+          <w:rFonts w:ascii="Segoe UI" w:hAnsi="Segoe UI" w:cs="Segoe UI"/>
+          <w:u w:val="single"/>
+        </w:rPr>
+        <w:t>tổng tiền cho giỏ hàng</w:t>
       </w:r>
     </w:p>
     <w:p>
@@ -3230,7 +3256,7 @@
           <w:rFonts w:ascii="Segoe UI" w:hAnsi="Segoe UI" w:cs="Segoe UI"/>
           <w:b/>
         </w:rPr>
-        <w:t>R13.</w:t>
+        <w:t>R12.</w:t>
       </w:r>
       <w:r>
         <w:rPr>
@@ -3242,85 +3268,7 @@
         <w:rPr>
           <w:rFonts w:ascii="Segoe UI" w:hAnsi="Segoe UI" w:cs="Segoe UI"/>
         </w:rPr>
-        <w:t xml:space="preserve">Website yêu cầu ABC nhập </w:t>
-      </w:r>
-      <w:r>
-        <w:rPr>
-          <w:rFonts w:ascii="Segoe UI" w:hAnsi="Segoe UI" w:cs="Segoe UI"/>
-          <w:u w:val="single"/>
-        </w:rPr>
-        <w:t>thông tin cá nhân của KH ABC</w:t>
-      </w:r>
-      <w:r>
-        <w:rPr>
-          <w:rFonts w:ascii="Segoe UI" w:hAnsi="Segoe UI" w:cs="Segoe UI"/>
-        </w:rPr>
-        <w:t xml:space="preserve"> gồm: </w:t>
-      </w:r>
-      <w:r>
-        <w:rPr>
-          <w:rFonts w:ascii="Segoe UI" w:hAnsi="Segoe UI" w:cs="Segoe UI"/>
-          <w:u w:val="single"/>
-        </w:rPr>
-        <w:t>địa chỉ, số điện thoại</w:t>
-      </w:r>
-      <w:r>
-        <w:rPr>
-          <w:rFonts w:ascii="Segoe UI" w:hAnsi="Segoe UI" w:cs="Segoe UI"/>
-        </w:rPr>
-        <w:t xml:space="preserve">, </w:t>
-      </w:r>
-      <w:r>
-        <w:rPr>
-          <w:rFonts w:ascii="Segoe UI" w:hAnsi="Segoe UI" w:cs="Segoe UI"/>
-          <w:u w:val="single"/>
-        </w:rPr>
-        <w:t>email</w:t>
-      </w:r>
-      <w:r>
-        <w:rPr>
-          <w:rFonts w:ascii="Segoe UI" w:hAnsi="Segoe UI" w:cs="Segoe UI"/>
-        </w:rPr>
-        <w:t xml:space="preserve"> và </w:t>
-      </w:r>
-      <w:r>
-        <w:rPr>
-          <w:rFonts w:ascii="Segoe UI" w:hAnsi="Segoe UI" w:cs="Segoe UI"/>
-          <w:u w:val="single"/>
-        </w:rPr>
-        <w:t>phương thức thanh toán</w:t>
-      </w:r>
-      <w:r>
-        <w:rPr>
-          <w:rFonts w:ascii="Segoe UI" w:hAnsi="Segoe UI" w:cs="Segoe UI"/>
-        </w:rPr>
-        <w:t xml:space="preserve">: thanh toán tại </w:t>
-      </w:r>
-      <w:r>
-        <w:rPr>
-          <w:rFonts w:ascii="Segoe UI" w:hAnsi="Segoe UI" w:cs="Segoe UI"/>
-          <w:u w:val="single"/>
-        </w:rPr>
-        <w:t>cửa hàng</w:t>
-      </w:r>
-      <w:r>
-        <w:rPr>
-          <w:rFonts w:ascii="Segoe UI" w:hAnsi="Segoe UI" w:cs="Segoe UI"/>
-        </w:rPr>
-        <w:t xml:space="preserve">, thanh toán khi nhận hàng, thanh toán qua </w:t>
-      </w:r>
-      <w:r>
-        <w:rPr>
-          <w:rFonts w:ascii="Segoe UI" w:hAnsi="Segoe UI" w:cs="Segoe UI"/>
-          <w:u w:val="single"/>
-        </w:rPr>
-        <w:t>ngân hàng</w:t>
-      </w:r>
-      <w:r>
-        <w:rPr>
-          <w:rFonts w:ascii="Segoe UI" w:hAnsi="Segoe UI" w:cs="Segoe UI"/>
-        </w:rPr>
-        <w:t>, chuyển khoản.</w:t>
+        <w:t>ABC nhấn vào thanh toán giỏ hàng</w:t>
       </w:r>
     </w:p>
     <w:p>
@@ -3341,7 +3289,7 @@
           <w:rFonts w:ascii="Segoe UI" w:hAnsi="Segoe UI" w:cs="Segoe UI"/>
           <w:b/>
         </w:rPr>
-        <w:t>R14.</w:t>
+        <w:t>R13.</w:t>
       </w:r>
       <w:r>
         <w:rPr>
@@ -3353,7 +3301,85 @@
         <w:rPr>
           <w:rFonts w:ascii="Segoe UI" w:hAnsi="Segoe UI" w:cs="Segoe UI"/>
         </w:rPr>
-        <w:t>ABC lựa chọn thanh toán khi nhận hàng</w:t>
+        <w:t xml:space="preserve">Website yêu cầu ABC nhập </w:t>
+      </w:r>
+      <w:r>
+        <w:rPr>
+          <w:rFonts w:ascii="Segoe UI" w:hAnsi="Segoe UI" w:cs="Segoe UI"/>
+          <w:u w:val="single"/>
+        </w:rPr>
+        <w:t>thông tin cá nhân của KH ABC</w:t>
+      </w:r>
+      <w:r>
+        <w:rPr>
+          <w:rFonts w:ascii="Segoe UI" w:hAnsi="Segoe UI" w:cs="Segoe UI"/>
+        </w:rPr>
+        <w:t xml:space="preserve"> gồm: </w:t>
+      </w:r>
+      <w:r>
+        <w:rPr>
+          <w:rFonts w:ascii="Segoe UI" w:hAnsi="Segoe UI" w:cs="Segoe UI"/>
+          <w:u w:val="single"/>
+        </w:rPr>
+        <w:t>địa chỉ, số điện thoại</w:t>
+      </w:r>
+      <w:r>
+        <w:rPr>
+          <w:rFonts w:ascii="Segoe UI" w:hAnsi="Segoe UI" w:cs="Segoe UI"/>
+        </w:rPr>
+        <w:t xml:space="preserve">, </w:t>
+      </w:r>
+      <w:r>
+        <w:rPr>
+          <w:rFonts w:ascii="Segoe UI" w:hAnsi="Segoe UI" w:cs="Segoe UI"/>
+          <w:u w:val="single"/>
+        </w:rPr>
+        <w:t>email</w:t>
+      </w:r>
+      <w:r>
+        <w:rPr>
+          <w:rFonts w:ascii="Segoe UI" w:hAnsi="Segoe UI" w:cs="Segoe UI"/>
+        </w:rPr>
+        <w:t xml:space="preserve"> và </w:t>
+      </w:r>
+      <w:r>
+        <w:rPr>
+          <w:rFonts w:ascii="Segoe UI" w:hAnsi="Segoe UI" w:cs="Segoe UI"/>
+          <w:u w:val="single"/>
+        </w:rPr>
+        <w:t>phương thức thanh toán</w:t>
+      </w:r>
+      <w:r>
+        <w:rPr>
+          <w:rFonts w:ascii="Segoe UI" w:hAnsi="Segoe UI" w:cs="Segoe UI"/>
+        </w:rPr>
+        <w:t xml:space="preserve">: thanh toán tại </w:t>
+      </w:r>
+      <w:r>
+        <w:rPr>
+          <w:rFonts w:ascii="Segoe UI" w:hAnsi="Segoe UI" w:cs="Segoe UI"/>
+          <w:u w:val="single"/>
+        </w:rPr>
+        <w:t>cửa hàng</w:t>
+      </w:r>
+      <w:r>
+        <w:rPr>
+          <w:rFonts w:ascii="Segoe UI" w:hAnsi="Segoe UI" w:cs="Segoe UI"/>
+        </w:rPr>
+        <w:t xml:space="preserve">, thanh toán khi nhận hàng, thanh toán qua </w:t>
+      </w:r>
+      <w:r>
+        <w:rPr>
+          <w:rFonts w:ascii="Segoe UI" w:hAnsi="Segoe UI" w:cs="Segoe UI"/>
+          <w:u w:val="single"/>
+        </w:rPr>
+        <w:t>ngân hàng</w:t>
+      </w:r>
+      <w:r>
+        <w:rPr>
+          <w:rFonts w:ascii="Segoe UI" w:hAnsi="Segoe UI" w:cs="Segoe UI"/>
+        </w:rPr>
+        <w:t>, chuyển khoản.</w:t>
       </w:r>
     </w:p>
     <w:p>
@@ -3374,34 +3400,19 @@
           <w:rFonts w:ascii="Segoe UI" w:hAnsi="Segoe UI" w:cs="Segoe UI"/>
           <w:b/>
         </w:rPr>
-        <w:t>R15.</w:t>
-      </w:r>
-      <w:r>
-        <w:rPr>
-          <w:rFonts w:ascii="Segoe UI" w:hAnsi="Segoe UI" w:cs="Segoe UI"/>
-          <w:u w:val="single"/>
+        <w:t>R14.</w:t>
+      </w:r>
+      <w:r>
+        <w:rPr>
+          <w:rFonts w:ascii="Segoe UI" w:hAnsi="Segoe UI" w:cs="Segoe UI"/>
         </w:rPr>
         <w:t xml:space="preserve"> </w:t>
       </w:r>
       <w:r>
         <w:rPr>
           <w:rFonts w:ascii="Segoe UI" w:hAnsi="Segoe UI" w:cs="Segoe UI"/>
-          <w:u w:val="single"/>
-        </w:rPr>
-        <w:t>Thông tin đơn hàng</w:t>
-      </w:r>
-      <w:r>
-        <w:rPr>
-          <w:rFonts w:ascii="Segoe UI" w:hAnsi="Segoe UI" w:cs="Segoe UI"/>
-        </w:rPr>
-        <w:t xml:space="preserve"> của ABC được lưu vào </w:t>
-      </w:r>
-      <w:r>
-        <w:rPr>
-          <w:rFonts w:ascii="Segoe UI" w:hAnsi="Segoe UI" w:cs="Segoe UI"/>
-          <w:u w:val="single"/>
-        </w:rPr>
-        <w:t>CSDL</w:t>
+        </w:rPr>
+        <w:t>ABC lựa chọn thanh toán khi nhận hàng</w:t>
       </w:r>
     </w:p>
     <w:p>
@@ -3422,53 +3433,34 @@
           <w:rFonts w:ascii="Segoe UI" w:hAnsi="Segoe UI" w:cs="Segoe UI"/>
           <w:b/>
         </w:rPr>
-        <w:t>R16.</w:t>
+        <w:t>R15.</w:t>
       </w:r>
       <w:r>
         <w:rPr>
           <w:rFonts w:ascii="Segoe UI" w:hAnsi="Segoe UI" w:cs="Segoe UI"/>
           <w:u w:val="single"/>
         </w:rPr>
-        <w:t xml:space="preserve"> Người quản trị</w:t>
+        <w:t xml:space="preserve"> </w:t>
       </w:r>
       <w:r>
         <w:rPr>
           <w:rFonts w:ascii="Segoe UI" w:hAnsi="Segoe UI" w:cs="Segoe UI"/>
           <w:u w:val="single"/>
         </w:rPr>
-        <w:t xml:space="preserve"> EFX</w:t>
-      </w:r>
-      <w:r>
-        <w:rPr>
-          <w:rFonts w:ascii="Segoe UI" w:hAnsi="Segoe UI" w:cs="Segoe UI"/>
-        </w:rPr>
-        <w:t xml:space="preserve"> là chủ cửa hàng vào trang quản trị của website và thấy </w:t>
+        <w:t>Thông tin đơn hàng</w:t>
+      </w:r>
+      <w:r>
+        <w:rPr>
+          <w:rFonts w:ascii="Segoe UI" w:hAnsi="Segoe UI" w:cs="Segoe UI"/>
+        </w:rPr>
+        <w:t xml:space="preserve"> của ABC được lưu vào </w:t>
       </w:r>
       <w:r>
         <w:rPr>
           <w:rFonts w:ascii="Segoe UI" w:hAnsi="Segoe UI" w:cs="Segoe UI"/>
           <w:u w:val="single"/>
         </w:rPr>
-        <w:t>thông báo</w:t>
-      </w:r>
-      <w:r>
-        <w:rPr>
-          <w:rFonts w:ascii="Segoe UI" w:hAnsi="Segoe UI" w:cs="Segoe UI"/>
-        </w:rPr>
-        <w:t xml:space="preserve"> có </w:t>
-      </w:r>
-      <w:r>
-        <w:rPr>
-          <w:rFonts w:ascii="Segoe UI" w:hAnsi="Segoe UI" w:cs="Segoe UI"/>
-          <w:u w:val="single"/>
-        </w:rPr>
-        <w:t>đơn hàng mới</w:t>
-      </w:r>
-      <w:r>
-        <w:rPr>
-          <w:rFonts w:ascii="Segoe UI" w:hAnsi="Segoe UI" w:cs="Segoe UI"/>
-        </w:rPr>
-        <w:t xml:space="preserve"> </w:t>
+        <w:t>CSDL</w:t>
       </w:r>
     </w:p>
     <w:p>
@@ -3489,6 +3481,73 @@
           <w:rFonts w:ascii="Segoe UI" w:hAnsi="Segoe UI" w:cs="Segoe UI"/>
           <w:b/>
         </w:rPr>
+        <w:t>R16.</w:t>
+      </w:r>
+      <w:r>
+        <w:rPr>
+          <w:rFonts w:ascii="Segoe UI" w:hAnsi="Segoe UI" w:cs="Segoe UI"/>
+          <w:u w:val="single"/>
+        </w:rPr>
+        <w:t xml:space="preserve"> Người quản trị</w:t>
+      </w:r>
+      <w:r>
+        <w:rPr>
+          <w:rFonts w:ascii="Segoe UI" w:hAnsi="Segoe UI" w:cs="Segoe UI"/>
+          <w:u w:val="single"/>
+        </w:rPr>
+        <w:t xml:space="preserve"> EFX</w:t>
+      </w:r>
+      <w:r>
+        <w:rPr>
+          <w:rFonts w:ascii="Segoe UI" w:hAnsi="Segoe UI" w:cs="Segoe UI"/>
+        </w:rPr>
+        <w:t xml:space="preserve"> là chủ cửa hàng vào trang quản trị của website và thấy </w:t>
+      </w:r>
+      <w:r>
+        <w:rPr>
+          <w:rFonts w:ascii="Segoe UI" w:hAnsi="Segoe UI" w:cs="Segoe UI"/>
+          <w:u w:val="single"/>
+        </w:rPr>
+        <w:t>thông báo</w:t>
+      </w:r>
+      <w:r>
+        <w:rPr>
+          <w:rFonts w:ascii="Segoe UI" w:hAnsi="Segoe UI" w:cs="Segoe UI"/>
+        </w:rPr>
+        <w:t xml:space="preserve"> có </w:t>
+      </w:r>
+      <w:r>
+        <w:rPr>
+          <w:rFonts w:ascii="Segoe UI" w:hAnsi="Segoe UI" w:cs="Segoe UI"/>
+          <w:u w:val="single"/>
+        </w:rPr>
+        <w:t>đơn hàng mới</w:t>
+      </w:r>
+      <w:r>
+        <w:rPr>
+          <w:rFonts w:ascii="Segoe UI" w:hAnsi="Segoe UI" w:cs="Segoe UI"/>
+        </w:rPr>
+        <w:t xml:space="preserve"> </w:t>
+      </w:r>
+    </w:p>
+    <w:p>
+      <w:pPr>
+        <w:pStyle w:val="ListParagraph"/>
+        <w:numPr>
+          <w:ilvl w:val="0"/>
+          <w:numId w:val="17"/>
+        </w:numPr>
+        <w:spacing w:before="0" w:after="160" w:line="360" w:lineRule="auto"/>
+        <w:jc w:val="left"/>
+        <w:rPr>
+          <w:rFonts w:ascii="Segoe UI" w:hAnsi="Segoe UI" w:cs="Segoe UI"/>
+        </w:rPr>
+      </w:pPr>
+      <w:r>
+        <w:rPr>
+          <w:rFonts w:ascii="Segoe UI" w:hAnsi="Segoe UI" w:cs="Segoe UI"/>
+          <w:b/>
+        </w:rPr>
         <w:t>R17.</w:t>
       </w:r>
       <w:r>
@@ -3684,13 +3743,12 @@
           <w:b/>
         </w:rPr>
       </w:pPr>
-      <w:bookmarkStart w:id="0" w:name="_GoBack"/>
-      <w:bookmarkEnd w:id="0"/>
-      <w:r>
-        <w:rPr>
-          <w:rFonts w:ascii="Segoe UI" w:hAnsi="Segoe UI" w:cs="Segoe UI"/>
-          <w:b/>
-        </w:rPr>
+      <w:r>
+        <w:rPr>
+          <w:rFonts w:ascii="Segoe UI" w:hAnsi="Segoe UI" w:cs="Segoe UI"/>
+          <w:b/>
+        </w:rPr>
+        <w:lastRenderedPageBreak/>
         <w:t>CÁC DANH TỪ, CỤM DANH TỪ XUẤT HIỆN TRONG QUY TRÌNH TRÊN</w:t>
       </w:r>
     </w:p>
@@ -4871,6 +4929,7 @@
               <w:rPr>
                 <w:rFonts w:ascii="Segoe UI" w:hAnsi="Segoe UI" w:cs="Segoe UI"/>
               </w:rPr>
+              <w:lastRenderedPageBreak/>
               <w:t>21</w:t>
             </w:r>
           </w:p>
@@ -4915,7 +4974,6 @@
                 <w:rFonts w:ascii="Segoe UI" w:hAnsi="Segoe UI" w:cs="Segoe UI"/>
                 <w:u w:val="single"/>
               </w:rPr>
-              <w:lastRenderedPageBreak/>
               <w:t>Phương thức thanh toán</w:t>
             </w:r>
           </w:p>
@@ -4944,7 +5002,6 @@
               <w:rPr>
                 <w:rFonts w:ascii="Segoe UI" w:hAnsi="Segoe UI" w:cs="Segoe UI"/>
               </w:rPr>
-              <w:lastRenderedPageBreak/>
               <w:t>22</w:t>
             </w:r>
           </w:p>
@@ -5969,6 +6026,7 @@
                 <w:rFonts w:ascii="Segoe UI" w:hAnsi="Segoe UI" w:cs="Segoe UI"/>
                 <w:u w:val="single"/>
               </w:rPr>
+              <w:lastRenderedPageBreak/>
               <w:t>13</w:t>
             </w:r>
           </w:p>
@@ -6020,7 +6078,6 @@
                 <w:rFonts w:ascii="Segoe UI" w:hAnsi="Segoe UI" w:cs="Segoe UI"/>
                 <w:u w:val="single"/>
               </w:rPr>
-              <w:lastRenderedPageBreak/>
               <w:t>14</w:t>
             </w:r>
           </w:p>
@@ -7132,6 +7189,7 @@
                 <w:rFonts w:ascii="Segoe UI" w:hAnsi="Segoe UI" w:cs="Segoe UI"/>
                 <w:color w:val="FFFFFF" w:themeColor="background1"/>
               </w:rPr>
+              <w:lastRenderedPageBreak/>
               <w:t>STT</w:t>
             </w:r>
           </w:p>
@@ -7184,7 +7242,6 @@
                 <w:rFonts w:ascii="Segoe UI" w:hAnsi="Segoe UI" w:cs="Segoe UI"/>
                 <w:u w:val="single"/>
               </w:rPr>
-              <w:lastRenderedPageBreak/>
               <w:t>1</w:t>
             </w:r>
           </w:p>
@@ -8226,6 +8283,7 @@
                 <w:rFonts w:ascii="Segoe UI" w:hAnsi="Segoe UI" w:cs="Segoe UI"/>
                 <w:u w:val="single"/>
               </w:rPr>
+              <w:lastRenderedPageBreak/>
               <w:t>4</w:t>
             </w:r>
           </w:p>
@@ -8339,7 +8397,7 @@
           <v:shape id="_x0000_i1025" type="#_x0000_t75" style="width:559.5pt;height:87pt" o:ole="">
             <v:imagedata r:id="rId9" o:title="" cropbottom="44593f" cropleft="5104f"/>
           </v:shape>
-          <o:OLEObject Type="Embed" ProgID="Visio.Drawing.15" ShapeID="_x0000_i1025" DrawAspect="Content" ObjectID="_1507445727" r:id="rId10"/>
+          <o:OLEObject Type="Embed" ProgID="Visio.Drawing.15" ShapeID="_x0000_i1025" DrawAspect="Content" ObjectID="_1507529090" r:id="rId10"/>
         </w:object>
       </w:r>
     </w:p>
@@ -8381,7 +8439,7 @@
           <v:shape id="_x0000_i1026" type="#_x0000_t75" style="width:469.5pt;height:378.75pt" o:ole="">
             <v:imagedata r:id="rId11" o:title=""/>
           </v:shape>
-          <o:OLEObject Type="Embed" ProgID="Visio.Drawing.15" ShapeID="_x0000_i1026" DrawAspect="Content" ObjectID="_1507445728" r:id="rId12"/>
+          <o:OLEObject Type="Embed" ProgID="Visio.Drawing.15" ShapeID="_x0000_i1026" DrawAspect="Content" ObjectID="_1507529091" r:id="rId12"/>
         </w:object>
       </w:r>
     </w:p>
@@ -8416,7 +8474,7 @@
           <v:shape id="_x0000_i1027" type="#_x0000_t75" style="width:470.25pt;height:369.75pt" o:ole="">
             <v:imagedata r:id="rId13" o:title=""/>
           </v:shape>
-          <o:OLEObject Type="Embed" ProgID="Visio.Drawing.15" ShapeID="_x0000_i1027" DrawAspect="Content" ObjectID="_1507445729" r:id="rId14"/>
+          <o:OLEObject Type="Embed" ProgID="Visio.Drawing.15" ShapeID="_x0000_i1027" DrawAspect="Content" ObjectID="_1507529092" r:id="rId14"/>
         </w:object>
       </w:r>
     </w:p>
@@ -8436,7 +8494,7 @@
           <v:shape id="_x0000_i1028" type="#_x0000_t75" style="width:470.25pt;height:369pt" o:ole="">
             <v:imagedata r:id="rId15" o:title=""/>
           </v:shape>
-          <o:OLEObject Type="Embed" ProgID="Visio.Drawing.15" ShapeID="_x0000_i1028" DrawAspect="Content" ObjectID="_1507445730" r:id="rId16"/>
+          <o:OLEObject Type="Embed" ProgID="Visio.Drawing.15" ShapeID="_x0000_i1028" DrawAspect="Content" ObjectID="_1507529093" r:id="rId16"/>
         </w:object>
       </w:r>
     </w:p>
@@ -9366,7 +9424,35 @@
         <w:rPr>
           <w:rFonts w:ascii="Segoe UI" w:hAnsi="Segoe UI" w:cs="Segoe UI"/>
         </w:rPr>
-        <w:t xml:space="preserve">Khách hàng ABC tìm kiếm 1 chiếc áo thun, sau đó anh tìm thấy chiếc cáo thun xyz, hệ thống đưa ra thông tin chi tiết của chiếc áo xyz cho ABC. ABC thấy chiếc áo ưng ý, a thêm xyz vào giỏ hàng và tiếp tục tìm kiếm các món hàng khác. Sau khi lựa chọn xong các món hàng ABC nhấn vào giỏ hàng. Hệ thống đưa ra danh sách các món hàng ABC đã lựa chọn cùng thông tin về số lượng từng món hàng đã đặt, tổng tiền của món hàng đó và tổng tiền của giỏ hàng. ABC muốn đặt hàng. A nhập thông tin hệ thống yêu cầu và nhấn thanh toán. Thông tin đặt hàng của ABC sẽ được lưu vào CSDL và chủ cửa hàng sẽ dựa vào thông tin đó để giao hàng đến cho khách hàng. </w:t>
+        <w:t xml:space="preserve">Khách hàng ABC tìm kiếm 1 chiếc áo thun, sau đó anh tìm thấy chiếc cáo thun xyz, hệ thống đưa ra thông tin chi tiết của chiếc áo xyz cho ABC. ABC thấy chiếc áo ưng ý, </w:t>
+      </w:r>
+      <w:proofErr w:type="gramStart"/>
+      <w:r>
+        <w:rPr>
+          <w:rFonts w:ascii="Segoe UI" w:hAnsi="Segoe UI" w:cs="Segoe UI"/>
+        </w:rPr>
+        <w:t>a thêm</w:t>
+      </w:r>
+      <w:proofErr w:type="gramEnd"/>
+      <w:r>
+        <w:rPr>
+          <w:rFonts w:ascii="Segoe UI" w:hAnsi="Segoe UI" w:cs="Segoe UI"/>
+        </w:rPr>
+        <w:t xml:space="preserve"> xyz vào giỏ hàng và tiếp tục tìm kiếm các món hàng khác. Sau khi lựa chọn xong các món hàng ABC nhấn vào giỏ hàng. Hệ thống đưa ra danh sách các món hàng ABC đã lựa chọn cùng thông tin về số lượng từng món hàng đã đặt, tổng tiền của món hàng đó và tổng tiền của giỏ hàng. ABC muốn đặt hàng. </w:t>
+      </w:r>
+      <w:proofErr w:type="gramStart"/>
+      <w:r>
+        <w:rPr>
+          <w:rFonts w:ascii="Segoe UI" w:hAnsi="Segoe UI" w:cs="Segoe UI"/>
+        </w:rPr>
+        <w:t>A</w:t>
+      </w:r>
+      <w:proofErr w:type="gramEnd"/>
+      <w:r>
+        <w:rPr>
+          <w:rFonts w:ascii="Segoe UI" w:hAnsi="Segoe UI" w:cs="Segoe UI"/>
+        </w:rPr>
+        <w:t xml:space="preserve"> nhập thông tin hệ thống yêu cầu và nhấn thanh toán. Thông tin đặt hàng của ABC sẽ được lưu vào CSDL và chủ cửa hàng sẽ dựa vào thông tin đó để giao hàng đến cho khách hàng. </w:t>
       </w:r>
     </w:p>
     <w:p>
@@ -9901,6 +9987,15 @@
         <w:t>XV. CÁC HOẠT ĐỘNG CẦN THIẾT CHO CA SỬ DỤNG</w:t>
       </w:r>
     </w:p>
+    <w:p>
+      <w:pPr>
+        <w:jc w:val="center"/>
+        <w:rPr>
+          <w:rFonts w:ascii="Segoe UI" w:hAnsi="Segoe UI" w:cs="Segoe UI"/>
+          <w:b/>
+        </w:rPr>
+      </w:pPr>
+    </w:p>
     <w:tbl>
       <w:tblPr>
         <w:tblStyle w:val="TableGrid"/>
@@ -9937,7 +10032,183 @@
           </w:tcPr>
           <w:p>
             <w:pPr>
-              <w:jc w:val="center"/>
+              <w:jc w:val="left"/>
+              <w:rPr>
+                <w:rFonts w:ascii="Segoe UI" w:hAnsi="Segoe UI" w:cs="Segoe UI"/>
+              </w:rPr>
+            </w:pPr>
+            <w:r>
+              <w:rPr>
+                <w:rFonts w:ascii="Segoe UI" w:hAnsi="Segoe UI" w:cs="Segoe UI"/>
+              </w:rPr>
+              <w:t>Customer();</w:t>
+            </w:r>
+          </w:p>
+          <w:p>
+            <w:pPr>
+              <w:jc w:val="left"/>
+              <w:rPr>
+                <w:rFonts w:ascii="Segoe UI" w:hAnsi="Segoe UI" w:cs="Segoe UI"/>
+              </w:rPr>
+            </w:pPr>
+            <w:r>
+              <w:rPr>
+                <w:rFonts w:ascii="Segoe UI" w:hAnsi="Segoe UI" w:cs="Segoe UI"/>
+              </w:rPr>
+              <w:t>EditCust(name, password, address, phonenumber);</w:t>
+            </w:r>
+          </w:p>
+          <w:p>
+            <w:pPr>
+              <w:jc w:val="left"/>
+              <w:rPr>
+                <w:rFonts w:ascii="Segoe UI" w:hAnsi="Segoe UI" w:cs="Segoe UI"/>
+              </w:rPr>
+            </w:pPr>
+            <w:r>
+              <w:rPr>
+                <w:rFonts w:ascii="Segoe UI" w:hAnsi="Segoe UI" w:cs="Segoe UI"/>
+              </w:rPr>
+              <w:t>recordDetails(ID, name, address, Phonenumber)</w:t>
+            </w:r>
+          </w:p>
+          <w:p>
+            <w:pPr>
+              <w:pStyle w:val="ListParagraph"/>
+              <w:numPr>
+                <w:ilvl w:val="0"/>
+                <w:numId w:val="23"/>
+              </w:numPr>
+              <w:jc w:val="left"/>
+              <w:rPr>
+                <w:rFonts w:ascii="Segoe UI" w:hAnsi="Segoe UI" w:cs="Segoe UI"/>
+              </w:rPr>
+            </w:pPr>
+            <w:r>
+              <w:rPr>
+                <w:rFonts w:ascii="Segoe UI" w:hAnsi="Segoe UI" w:cs="Segoe UI"/>
+              </w:rPr>
+              <w:t>ID</w:t>
+            </w:r>
+          </w:p>
+          <w:p>
+            <w:pPr>
+              <w:pStyle w:val="ListParagraph"/>
+              <w:numPr>
+                <w:ilvl w:val="0"/>
+                <w:numId w:val="23"/>
+              </w:numPr>
+              <w:jc w:val="left"/>
+              <w:rPr>
+                <w:rFonts w:ascii="Segoe UI" w:hAnsi="Segoe UI" w:cs="Segoe UI"/>
+              </w:rPr>
+            </w:pPr>
+            <w:r>
+              <w:rPr>
+                <w:rFonts w:ascii="Segoe UI" w:hAnsi="Segoe UI" w:cs="Segoe UI"/>
+              </w:rPr>
+              <w:t>Name</w:t>
+            </w:r>
+          </w:p>
+          <w:p>
+            <w:pPr>
+              <w:pStyle w:val="ListParagraph"/>
+              <w:numPr>
+                <w:ilvl w:val="0"/>
+                <w:numId w:val="23"/>
+              </w:numPr>
+              <w:jc w:val="left"/>
+              <w:rPr>
+                <w:rFonts w:ascii="Segoe UI" w:hAnsi="Segoe UI" w:cs="Segoe UI"/>
+              </w:rPr>
+            </w:pPr>
+            <w:r>
+              <w:rPr>
+                <w:rFonts w:ascii="Segoe UI" w:hAnsi="Segoe UI" w:cs="Segoe UI"/>
+              </w:rPr>
+              <w:t>Email</w:t>
+            </w:r>
+          </w:p>
+          <w:p>
+            <w:pPr>
+              <w:pStyle w:val="ListParagraph"/>
+              <w:numPr>
+                <w:ilvl w:val="0"/>
+                <w:numId w:val="23"/>
+              </w:numPr>
+              <w:jc w:val="left"/>
+              <w:rPr>
+                <w:rFonts w:ascii="Segoe UI" w:hAnsi="Segoe UI" w:cs="Segoe UI"/>
+              </w:rPr>
+            </w:pPr>
+            <w:r>
+              <w:rPr>
+                <w:rFonts w:ascii="Segoe UI" w:hAnsi="Segoe UI" w:cs="Segoe UI"/>
+              </w:rPr>
+              <w:t>Username</w:t>
+            </w:r>
+          </w:p>
+          <w:p>
+            <w:pPr>
+              <w:pStyle w:val="ListParagraph"/>
+              <w:numPr>
+                <w:ilvl w:val="0"/>
+                <w:numId w:val="23"/>
+              </w:numPr>
+              <w:jc w:val="left"/>
+              <w:rPr>
+                <w:rFonts w:ascii="Segoe UI" w:hAnsi="Segoe UI" w:cs="Segoe UI"/>
+              </w:rPr>
+            </w:pPr>
+            <w:r>
+              <w:rPr>
+                <w:rFonts w:ascii="Segoe UI" w:hAnsi="Segoe UI" w:cs="Segoe UI"/>
+              </w:rPr>
+              <w:t>Password</w:t>
+            </w:r>
+          </w:p>
+          <w:p>
+            <w:pPr>
+              <w:pStyle w:val="ListParagraph"/>
+              <w:numPr>
+                <w:ilvl w:val="0"/>
+                <w:numId w:val="23"/>
+              </w:numPr>
+              <w:jc w:val="left"/>
+              <w:rPr>
+                <w:rFonts w:ascii="Segoe UI" w:hAnsi="Segoe UI" w:cs="Segoe UI"/>
+              </w:rPr>
+            </w:pPr>
+            <w:r>
+              <w:rPr>
+                <w:rFonts w:ascii="Segoe UI" w:hAnsi="Segoe UI" w:cs="Segoe UI"/>
+              </w:rPr>
+              <w:t>Phonenumber</w:t>
+            </w:r>
+          </w:p>
+          <w:p>
+            <w:pPr>
+              <w:pStyle w:val="ListParagraph"/>
+              <w:numPr>
+                <w:ilvl w:val="0"/>
+                <w:numId w:val="23"/>
+              </w:numPr>
+              <w:jc w:val="left"/>
+              <w:rPr>
+                <w:rFonts w:ascii="Segoe UI" w:hAnsi="Segoe UI" w:cs="Segoe UI"/>
+              </w:rPr>
+            </w:pPr>
+            <w:r>
+              <w:rPr>
+                <w:rFonts w:ascii="Segoe UI" w:hAnsi="Segoe UI" w:cs="Segoe UI"/>
+              </w:rPr>
+              <w:t>Address</w:t>
+            </w:r>
+          </w:p>
+          <w:p>
+            <w:pPr>
+              <w:pStyle w:val="ListParagraph"/>
+              <w:jc w:val="left"/>
               <w:rPr>
                 <w:rFonts w:ascii="Segoe UI" w:hAnsi="Segoe UI" w:cs="Segoe UI"/>
               </w:rPr>
@@ -9971,7 +10242,111 @@
           </w:tcPr>
           <w:p>
             <w:pPr>
-              <w:jc w:val="center"/>
+              <w:jc w:val="left"/>
+              <w:rPr>
+                <w:rFonts w:ascii="Segoe UI" w:hAnsi="Segoe UI" w:cs="Segoe UI"/>
+              </w:rPr>
+            </w:pPr>
+            <w:r>
+              <w:rPr>
+                <w:rFonts w:ascii="Segoe UI" w:hAnsi="Segoe UI" w:cs="Segoe UI"/>
+              </w:rPr>
+              <w:t>Order();</w:t>
+            </w:r>
+          </w:p>
+          <w:p>
+            <w:pPr>
+              <w:jc w:val="left"/>
+              <w:rPr>
+                <w:rFonts w:ascii="Segoe UI" w:hAnsi="Segoe UI" w:cs="Segoe UI"/>
+              </w:rPr>
+            </w:pPr>
+            <w:r>
+              <w:rPr>
+                <w:rFonts w:ascii="Segoe UI" w:hAnsi="Segoe UI" w:cs="Segoe UI"/>
+              </w:rPr>
+              <w:t>PrintOrder();</w:t>
+            </w:r>
+          </w:p>
+          <w:p>
+            <w:pPr>
+              <w:pStyle w:val="ListParagraph"/>
+              <w:numPr>
+                <w:ilvl w:val="0"/>
+                <w:numId w:val="23"/>
+              </w:numPr>
+              <w:jc w:val="left"/>
+              <w:rPr>
+                <w:rFonts w:ascii="Segoe UI" w:hAnsi="Segoe UI" w:cs="Segoe UI"/>
+              </w:rPr>
+            </w:pPr>
+            <w:r>
+              <w:rPr>
+                <w:rFonts w:ascii="Segoe UI" w:hAnsi="Segoe UI" w:cs="Segoe UI"/>
+              </w:rPr>
+              <w:t>OrderID</w:t>
+            </w:r>
+          </w:p>
+          <w:p>
+            <w:pPr>
+              <w:pStyle w:val="ListParagraph"/>
+              <w:numPr>
+                <w:ilvl w:val="0"/>
+                <w:numId w:val="23"/>
+              </w:numPr>
+              <w:jc w:val="left"/>
+              <w:rPr>
+                <w:rFonts w:ascii="Segoe UI" w:hAnsi="Segoe UI" w:cs="Segoe UI"/>
+              </w:rPr>
+            </w:pPr>
+            <w:r>
+              <w:rPr>
+                <w:rFonts w:ascii="Segoe UI" w:hAnsi="Segoe UI" w:cs="Segoe UI"/>
+              </w:rPr>
+              <w:t>BagID</w:t>
+            </w:r>
+          </w:p>
+          <w:p>
+            <w:pPr>
+              <w:pStyle w:val="ListParagraph"/>
+              <w:numPr>
+                <w:ilvl w:val="0"/>
+                <w:numId w:val="23"/>
+              </w:numPr>
+              <w:jc w:val="left"/>
+              <w:rPr>
+                <w:rFonts w:ascii="Segoe UI" w:hAnsi="Segoe UI" w:cs="Segoe UI"/>
+              </w:rPr>
+            </w:pPr>
+            <w:r>
+              <w:rPr>
+                <w:rFonts w:ascii="Segoe UI" w:hAnsi="Segoe UI" w:cs="Segoe UI"/>
+              </w:rPr>
+              <w:t>CustomerID</w:t>
+            </w:r>
+          </w:p>
+          <w:p>
+            <w:pPr>
+              <w:pStyle w:val="ListParagraph"/>
+              <w:numPr>
+                <w:ilvl w:val="0"/>
+                <w:numId w:val="23"/>
+              </w:numPr>
+              <w:jc w:val="left"/>
+              <w:rPr>
+                <w:rFonts w:ascii="Segoe UI" w:hAnsi="Segoe UI" w:cs="Segoe UI"/>
+              </w:rPr>
+            </w:pPr>
+            <w:r>
+              <w:rPr>
+                <w:rFonts w:ascii="Segoe UI" w:hAnsi="Segoe UI" w:cs="Segoe UI"/>
+              </w:rPr>
+              <w:t>CreateDate</w:t>
+            </w:r>
+          </w:p>
+          <w:p>
+            <w:pPr>
+              <w:pStyle w:val="ListParagraph"/>
               <w:rPr>
                 <w:rFonts w:ascii="Segoe UI" w:hAnsi="Segoe UI" w:cs="Segoe UI"/>
               </w:rPr>
@@ -10005,11 +10380,83 @@
           </w:tcPr>
           <w:p>
             <w:pPr>
-              <w:jc w:val="center"/>
-              <w:rPr>
-                <w:rFonts w:ascii="Segoe UI" w:hAnsi="Segoe UI" w:cs="Segoe UI"/>
-              </w:rPr>
-            </w:pPr>
+              <w:jc w:val="left"/>
+              <w:rPr>
+                <w:rFonts w:ascii="Segoe UI" w:hAnsi="Segoe UI" w:cs="Segoe UI"/>
+              </w:rPr>
+            </w:pPr>
+            <w:r>
+              <w:rPr>
+                <w:rFonts w:ascii="Segoe UI" w:hAnsi="Segoe UI" w:cs="Segoe UI"/>
+              </w:rPr>
+              <w:t>Bag();</w:t>
+            </w:r>
+          </w:p>
+          <w:p>
+            <w:pPr>
+              <w:jc w:val="left"/>
+              <w:rPr>
+                <w:rFonts w:ascii="Segoe UI" w:hAnsi="Segoe UI" w:cs="Segoe UI"/>
+              </w:rPr>
+            </w:pPr>
+            <w:r>
+              <w:rPr>
+                <w:rFonts w:ascii="Segoe UI" w:hAnsi="Segoe UI" w:cs="Segoe UI"/>
+              </w:rPr>
+              <w:t>AddClothes(ClothesID);</w:t>
+            </w:r>
+          </w:p>
+          <w:p>
+            <w:pPr>
+              <w:jc w:val="left"/>
+              <w:rPr>
+                <w:rFonts w:ascii="Segoe UI" w:hAnsi="Segoe UI" w:cs="Segoe UI"/>
+              </w:rPr>
+            </w:pPr>
+            <w:r>
+              <w:rPr>
+                <w:rFonts w:ascii="Segoe UI" w:hAnsi="Segoe UI" w:cs="Segoe UI"/>
+              </w:rPr>
+              <w:t>TotalPrice();</w:t>
+            </w:r>
+          </w:p>
+          <w:p>
+            <w:pPr>
+              <w:pStyle w:val="ListParagraph"/>
+              <w:numPr>
+                <w:ilvl w:val="0"/>
+                <w:numId w:val="23"/>
+              </w:numPr>
+              <w:jc w:val="left"/>
+              <w:rPr>
+                <w:rFonts w:ascii="Segoe UI" w:hAnsi="Segoe UI" w:cs="Segoe UI"/>
+              </w:rPr>
+            </w:pPr>
+            <w:r>
+              <w:rPr>
+                <w:rFonts w:ascii="Segoe UI" w:hAnsi="Segoe UI" w:cs="Segoe UI"/>
+              </w:rPr>
+              <w:t>BagID</w:t>
+            </w:r>
+          </w:p>
+          <w:p>
+            <w:pPr>
+              <w:pStyle w:val="ListParagraph"/>
+              <w:numPr>
+                <w:ilvl w:val="0"/>
+                <w:numId w:val="23"/>
+              </w:numPr>
+              <w:jc w:val="left"/>
+              <w:rPr>
+                <w:rFonts w:ascii="Segoe UI" w:hAnsi="Segoe UI" w:cs="Segoe UI"/>
+              </w:rPr>
+            </w:pPr>
+            <w:r>
+              <w:rPr>
+                <w:rFonts w:ascii="Segoe UI" w:hAnsi="Segoe UI" w:cs="Segoe UI"/>
+              </w:rPr>
+              <w:t>List&lt;Clothes&gt;</w:t>
+            </w:r>
           </w:p>
         </w:tc>
       </w:tr>
@@ -10039,11 +10486,130 @@
           </w:tcPr>
           <w:p>
             <w:pPr>
-              <w:jc w:val="center"/>
-              <w:rPr>
-                <w:rFonts w:ascii="Segoe UI" w:hAnsi="Segoe UI" w:cs="Segoe UI"/>
-              </w:rPr>
-            </w:pPr>
+              <w:jc w:val="left"/>
+              <w:rPr>
+                <w:rFonts w:ascii="Segoe UI" w:hAnsi="Segoe UI" w:cs="Segoe UI"/>
+              </w:rPr>
+            </w:pPr>
+            <w:r>
+              <w:rPr>
+                <w:rFonts w:ascii="Segoe UI" w:hAnsi="Segoe UI" w:cs="Segoe UI"/>
+              </w:rPr>
+              <w:t>- ID</w:t>
+            </w:r>
+          </w:p>
+          <w:p>
+            <w:pPr>
+              <w:jc w:val="left"/>
+              <w:rPr>
+                <w:rFonts w:ascii="Segoe UI" w:hAnsi="Segoe UI" w:cs="Segoe UI"/>
+              </w:rPr>
+            </w:pPr>
+            <w:r>
+              <w:rPr>
+                <w:rFonts w:ascii="Segoe UI" w:hAnsi="Segoe UI" w:cs="Segoe UI"/>
+              </w:rPr>
+              <w:t>- GroupID</w:t>
+            </w:r>
+          </w:p>
+          <w:p>
+            <w:pPr>
+              <w:jc w:val="left"/>
+              <w:rPr>
+                <w:rFonts w:ascii="Segoe UI" w:hAnsi="Segoe UI" w:cs="Segoe UI"/>
+              </w:rPr>
+            </w:pPr>
+            <w:r>
+              <w:rPr>
+                <w:rFonts w:ascii="Segoe UI" w:hAnsi="Segoe UI" w:cs="Segoe UI"/>
+              </w:rPr>
+              <w:t>- Name</w:t>
+            </w:r>
+          </w:p>
+          <w:p>
+            <w:pPr>
+              <w:jc w:val="left"/>
+              <w:rPr>
+                <w:rFonts w:ascii="Segoe UI" w:hAnsi="Segoe UI" w:cs="Segoe UI"/>
+              </w:rPr>
+            </w:pPr>
+            <w:r>
+              <w:rPr>
+                <w:rFonts w:ascii="Segoe UI" w:hAnsi="Segoe UI" w:cs="Segoe UI"/>
+              </w:rPr>
+              <w:lastRenderedPageBreak/>
+              <w:t>- Price</w:t>
+            </w:r>
+          </w:p>
+          <w:p>
+            <w:pPr>
+              <w:jc w:val="left"/>
+              <w:rPr>
+                <w:rFonts w:ascii="Segoe UI" w:hAnsi="Segoe UI" w:cs="Segoe UI"/>
+              </w:rPr>
+            </w:pPr>
+            <w:r>
+              <w:rPr>
+                <w:rFonts w:ascii="Segoe UI" w:hAnsi="Segoe UI" w:cs="Segoe UI"/>
+              </w:rPr>
+              <w:t>- Price new</w:t>
+            </w:r>
+          </w:p>
+          <w:p>
+            <w:pPr>
+              <w:jc w:val="left"/>
+              <w:rPr>
+                <w:rFonts w:ascii="Segoe UI" w:hAnsi="Segoe UI" w:cs="Segoe UI"/>
+              </w:rPr>
+            </w:pPr>
+            <w:r>
+              <w:rPr>
+                <w:rFonts w:ascii="Segoe UI" w:hAnsi="Segoe UI" w:cs="Segoe UI"/>
+              </w:rPr>
+              <w:t>- Description</w:t>
+            </w:r>
+          </w:p>
+          <w:p>
+            <w:pPr>
+              <w:jc w:val="left"/>
+              <w:rPr>
+                <w:rFonts w:ascii="Segoe UI" w:hAnsi="Segoe UI" w:cs="Segoe UI"/>
+              </w:rPr>
+            </w:pPr>
+            <w:r>
+              <w:rPr>
+                <w:rFonts w:ascii="Segoe UI" w:hAnsi="Segoe UI" w:cs="Segoe UI"/>
+              </w:rPr>
+              <w:t>- Image</w:t>
+            </w:r>
+          </w:p>
+          <w:p>
+            <w:pPr>
+              <w:jc w:val="left"/>
+              <w:rPr>
+                <w:rFonts w:ascii="Segoe UI" w:hAnsi="Segoe UI" w:cs="Segoe UI"/>
+              </w:rPr>
+            </w:pPr>
+            <w:r>
+              <w:rPr>
+                <w:rFonts w:ascii="Segoe UI" w:hAnsi="Segoe UI" w:cs="Segoe UI"/>
+              </w:rPr>
+              <w:t>- Quantity</w:t>
+            </w:r>
+          </w:p>
+          <w:p>
+            <w:pPr>
+              <w:jc w:val="left"/>
+              <w:rPr>
+                <w:rFonts w:ascii="Segoe UI" w:hAnsi="Segoe UI" w:cs="Segoe UI"/>
+              </w:rPr>
+            </w:pPr>
+            <w:r>
+              <w:rPr>
+                <w:rFonts w:ascii="Segoe UI" w:hAnsi="Segoe UI" w:cs="Segoe UI"/>
+              </w:rPr>
+              <w:t>findClothes()</w:t>
+            </w:r>
           </w:p>
         </w:tc>
       </w:tr>
@@ -10063,6 +10629,7 @@
               <w:rPr>
                 <w:rFonts w:ascii="Segoe UI" w:hAnsi="Segoe UI" w:cs="Segoe UI"/>
               </w:rPr>
+              <w:lastRenderedPageBreak/>
               <w:t>ChirdClothes</w:t>
             </w:r>
           </w:p>
@@ -10073,11 +10640,17 @@
           </w:tcPr>
           <w:p>
             <w:pPr>
-              <w:jc w:val="center"/>
-              <w:rPr>
-                <w:rFonts w:ascii="Segoe UI" w:hAnsi="Segoe UI" w:cs="Segoe UI"/>
-              </w:rPr>
-            </w:pPr>
+              <w:jc w:val="left"/>
+              <w:rPr>
+                <w:rFonts w:ascii="Segoe UI" w:hAnsi="Segoe UI" w:cs="Segoe UI"/>
+              </w:rPr>
+            </w:pPr>
+            <w:r>
+              <w:rPr>
+                <w:rFonts w:ascii="Segoe UI" w:hAnsi="Segoe UI" w:cs="Segoe UI"/>
+              </w:rPr>
+              <w:t>findChirdClothes(Clothes #)</w:t>
+            </w:r>
           </w:p>
         </w:tc>
       </w:tr>
@@ -10097,6 +10670,8 @@
           <w:rFonts w:ascii="Segoe UI" w:hAnsi="Segoe UI" w:cs="Segoe UI"/>
         </w:rPr>
       </w:pPr>
+      <w:bookmarkStart w:id="0" w:name="_GoBack"/>
+      <w:bookmarkEnd w:id="0"/>
     </w:p>
     <w:p>
       <w:pPr>
@@ -10240,7 +10815,7 @@
                 <w:bCs/>
                 <w:noProof/>
               </w:rPr>
-              <w:t>3</w:t>
+              <w:t>14</w:t>
             </w:r>
             <w:r>
               <w:rPr>
@@ -10285,7 +10860,7 @@
                 <w:bCs/>
                 <w:noProof/>
               </w:rPr>
-              <w:t>13</w:t>
+              <w:t>14</w:t>
             </w:r>
             <w:r>
               <w:rPr>
@@ -13616,7 +14191,7 @@
 </file>
 
 <file path=customXml/itemProps1.xml><?xml version="1.0" encoding="utf-8"?>
-<ds:datastoreItem xmlns:ds="http://schemas.openxmlformats.org/officeDocument/2006/customXml" ds:itemID="{51862D72-1613-4A4C-96F3-208510C1B004}">
+<ds:datastoreItem xmlns:ds="http://schemas.openxmlformats.org/officeDocument/2006/customXml" ds:itemID="{13CA5F74-7085-43D8-8651-DED2F187BD2C}">
   <ds:schemaRefs>
     <ds:schemaRef ds:uri="http://schemas.openxmlformats.org/officeDocument/2006/bibliography"/>
   </ds:schemaRefs>

</xml_diff>